<commit_message>
Fix header title with proper assignment text
</commit_message>
<xml_diff>
--- a/report.docx
+++ b/report.docx
@@ -461,7 +461,28 @@
         <w:sz w:val="11"/>
         <w:szCs w:val="11"/>
       </w:rPr>
-      <w:t>Project 1: Advanced Encryption Standard</w:t>
+      <w:t xml:space="preserve">Project </w:t>
+    </w:r>
+    <w:r>
+      <w:rPr>
+        <w:sz w:val="11"/>
+        <w:szCs w:val="11"/>
+      </w:rPr>
+      <w:t>2</w:t>
+    </w:r>
+    <w:r>
+      <w:rPr>
+        <w:sz w:val="11"/>
+        <w:szCs w:val="11"/>
+      </w:rPr>
+      <w:t>:</w:t>
+    </w:r>
+    <w:r>
+      <w:rPr>
+        <w:sz w:val="11"/>
+        <w:szCs w:val="11"/>
+      </w:rPr>
+      <w:t xml:space="preserve"> Buffer Overflow Attack</w:t>
     </w:r>
   </w:p>
   <w:p>

</xml_diff>

<commit_message>
Fix url for github link
</commit_message>
<xml_diff>
--- a/report.docx
+++ b/report.docx
@@ -187,7 +187,6 @@
         <w:t>Hypervisor: Parallels 18.0.2</w:t>
       </w:r>
     </w:p>
-    <w:p/>
     <w:p>
       <w:pPr>
         <w:rPr>
@@ -215,7 +214,37 @@
           <w:rPr>
             <w:rStyle w:val="Hyperlink"/>
           </w:rPr>
-          <w:t>https://github.com/austinc3030/aes_m11809075</w:t>
+          <w:t>https://github.com/au</w:t>
+        </w:r>
+        <w:r>
+          <w:rPr>
+            <w:rStyle w:val="Hyperlink"/>
+          </w:rPr>
+          <w:t>s</w:t>
+        </w:r>
+        <w:r>
+          <w:rPr>
+            <w:rStyle w:val="Hyperlink"/>
+          </w:rPr>
+          <w:t>tinc3030/bu</w:t>
+        </w:r>
+        <w:r>
+          <w:rPr>
+            <w:rStyle w:val="Hyperlink"/>
+          </w:rPr>
+          <w:t>f</w:t>
+        </w:r>
+        <w:r>
+          <w:rPr>
+            <w:rStyle w:val="Hyperlink"/>
+          </w:rPr>
+          <w:t>f</w:t>
+        </w:r>
+        <w:r>
+          <w:rPr>
+            <w:rStyle w:val="Hyperlink"/>
+          </w:rPr>
+          <w:t>er_m11809075</w:t>
         </w:r>
       </w:hyperlink>
     </w:p>

</xml_diff>

<commit_message>
Report update. Set proper BUF_SIZE in stack.c per homework instructions
</commit_message>
<xml_diff>
--- a/report.docx
+++ b/report.docx
@@ -585,7 +585,62 @@
       </w:r>
       <w:proofErr w:type="spellEnd"/>
       <w:r>
-        <w:t xml:space="preserve"> with the debug flag `-g`</w:t>
+        <w:t xml:space="preserve"> with the</w:t>
+      </w:r>
+      <w:r>
+        <w:t xml:space="preserve"> flags:</w:t>
+      </w:r>
+    </w:p>
+    <w:p>
+      <w:pPr>
+        <w:pStyle w:val="ListParagraph"/>
+        <w:numPr>
+          <w:ilvl w:val="1"/>
+          <w:numId w:val="4"/>
+        </w:numPr>
+      </w:pPr>
+      <w:r>
+        <w:t>`-g` debug flag</w:t>
+      </w:r>
+    </w:p>
+    <w:p>
+      <w:pPr>
+        <w:pStyle w:val="ListParagraph"/>
+        <w:numPr>
+          <w:ilvl w:val="1"/>
+          <w:numId w:val="4"/>
+        </w:numPr>
+      </w:pPr>
+      <w:r>
+        <w:t xml:space="preserve">`-z </w:t>
+      </w:r>
+      <w:proofErr w:type="spellStart"/>
+      <w:r>
+        <w:t>execstack</w:t>
+      </w:r>
+      <w:proofErr w:type="spellEnd"/>
+      <w:r>
+        <w:t>` make the stack executable</w:t>
+      </w:r>
+    </w:p>
+    <w:p>
+      <w:pPr>
+        <w:pStyle w:val="ListParagraph"/>
+        <w:numPr>
+          <w:ilvl w:val="1"/>
+          <w:numId w:val="4"/>
+        </w:numPr>
+      </w:pPr>
+      <w:r>
+        <w:t>`-</w:t>
+      </w:r>
+      <w:proofErr w:type="spellStart"/>
+      <w:r>
+        <w:t>fno</w:t>
+      </w:r>
+      <w:proofErr w:type="spellEnd"/>
+      <w:r>
+        <w:t>-stack-protector` disabled Stack-Guard Protection Scheme</w:t>
       </w:r>
     </w:p>
     <w:p>
@@ -1077,7 +1132,7 @@
         <w:rFonts w:hint="default"/>
       </w:rPr>
     </w:lvl>
-    <w:lvl w:ilvl="1" w:tplc="04090019" w:tentative="1">
+    <w:lvl w:ilvl="1" w:tplc="04090019">
       <w:start w:val="1"/>
       <w:numFmt w:val="lowerLetter"/>
       <w:lvlText w:val="%2."/>

</xml_diff>

<commit_message>
Report update. Copy exploit.c to the src dir
</commit_message>
<xml_diff>
--- a/report.docx
+++ b/report.docx
@@ -189,9 +189,23 @@
     <w:p/>
     <w:p>
       <w:pPr>
+        <w:rPr>
+          <w:rFonts w:asciiTheme="majorHAnsi" w:eastAsiaTheme="majorEastAsia" w:hAnsiTheme="majorHAnsi" w:cstheme="majorBidi"/>
+          <w:color w:val="2F5496" w:themeColor="accent1" w:themeShade="BF"/>
+          <w:sz w:val="26"/>
+          <w:szCs w:val="26"/>
+        </w:rPr>
+      </w:pPr>
+      <w:r>
+        <w:br w:type="page"/>
+      </w:r>
+    </w:p>
+    <w:p>
+      <w:pPr>
         <w:pStyle w:val="Heading2"/>
       </w:pPr>
       <w:r>
+        <w:lastRenderedPageBreak/>
         <w:t>Virtual Machine Environment Used</w:t>
       </w:r>
     </w:p>
@@ -306,7 +320,10 @@
     <w:p/>
     <w:p>
       <w:r>
-        <w:t>Gcc:</w:t>
+        <w:t>g</w:t>
+      </w:r>
+      <w:r>
+        <w:t>cc:</w:t>
       </w:r>
     </w:p>
     <w:p>
@@ -456,6 +473,85 @@
       </w:r>
     </w:p>
     <w:p>
+      <w:pPr>
+        <w:pStyle w:val="ListParagraph"/>
+        <w:numPr>
+          <w:ilvl w:val="0"/>
+          <w:numId w:val="2"/>
+        </w:numPr>
+        <w:rPr>
+          <w:rFonts w:asciiTheme="majorHAnsi" w:eastAsiaTheme="majorEastAsia" w:hAnsiTheme="majorHAnsi" w:cstheme="majorBidi"/>
+          <w:color w:val="1F3763" w:themeColor="accent1" w:themeShade="7F"/>
+        </w:rPr>
+      </w:pPr>
+      <w:r>
+        <w:t>The gdb plugin Python Exploit Development Assistance for GDB (PEDA) is installed on this virtual machine for ease of use in gdb</w:t>
+      </w:r>
+    </w:p>
+    <w:p>
+      <w:pPr>
+        <w:pStyle w:val="ListParagraph"/>
+        <w:rPr>
+          <w:rFonts w:asciiTheme="majorHAnsi" w:eastAsiaTheme="majorEastAsia" w:hAnsiTheme="majorHAnsi" w:cstheme="majorBidi"/>
+          <w:color w:val="1F3763" w:themeColor="accent1" w:themeShade="7F"/>
+        </w:rPr>
+      </w:pPr>
+      <w:r>
+        <w:rPr>
+          <w:rFonts w:asciiTheme="majorHAnsi" w:eastAsiaTheme="majorEastAsia" w:hAnsiTheme="majorHAnsi" w:cstheme="majorBidi"/>
+          <w:color w:val="1F3763" w:themeColor="accent1" w:themeShade="7F"/>
+        </w:rPr>
+        <w:drawing>
+          <wp:inline distT="0" distB="0" distL="0" distR="0" wp14:anchorId="20C0572E" wp14:editId="3C520967">
+            <wp:extent cx="5943600" cy="1634490"/>
+            <wp:effectExtent l="0" t="0" r="0" b="3810"/>
+            <wp:docPr id="22" name="Picture 22" descr="Text&#10;&#10;Description automatically generated"/>
+            <wp:cNvGraphicFramePr>
+              <a:graphicFrameLocks xmlns:a="http://schemas.openxmlformats.org/drawingml/2006/main" noChangeAspect="1"/>
+            </wp:cNvGraphicFramePr>
+            <a:graphic xmlns:a="http://schemas.openxmlformats.org/drawingml/2006/main">
+              <a:graphicData uri="http://schemas.openxmlformats.org/drawingml/2006/picture">
+                <pic:pic xmlns:pic="http://schemas.openxmlformats.org/drawingml/2006/picture">
+                  <pic:nvPicPr>
+                    <pic:cNvPr id="22" name="Picture 22" descr="Text&#10;&#10;Description automatically generated"/>
+                    <pic:cNvPicPr/>
+                  </pic:nvPicPr>
+                  <pic:blipFill>
+                    <a:blip r:embed="rId12"/>
+                    <a:stretch>
+                      <a:fillRect/>
+                    </a:stretch>
+                  </pic:blipFill>
+                  <pic:spPr>
+                    <a:xfrm>
+                      <a:off x="0" y="0"/>
+                      <a:ext cx="5943600" cy="1634490"/>
+                    </a:xfrm>
+                    <a:prstGeom prst="rect">
+                      <a:avLst/>
+                    </a:prstGeom>
+                  </pic:spPr>
+                </pic:pic>
+              </a:graphicData>
+            </a:graphic>
+          </wp:inline>
+        </w:drawing>
+      </w:r>
+    </w:p>
+    <w:p>
+      <w:pPr>
+        <w:pStyle w:val="ListParagraph"/>
+        <w:numPr>
+          <w:ilvl w:val="0"/>
+          <w:numId w:val="2"/>
+        </w:numPr>
+        <w:rPr>
+          <w:rFonts w:asciiTheme="majorHAnsi" w:eastAsiaTheme="majorEastAsia" w:hAnsiTheme="majorHAnsi" w:cstheme="majorBidi"/>
+          <w:color w:val="1F3763" w:themeColor="accent1" w:themeShade="7F"/>
+        </w:rPr>
+      </w:pPr>
+    </w:p>
+    <w:p>
       <w:r>
         <w:br w:type="page"/>
       </w:r>
@@ -484,13 +580,8 @@
         <w:t xml:space="preserve">Disable </w:t>
       </w:r>
       <w:r>
-        <w:t xml:space="preserve">address space </w:t>
-      </w:r>
-      <w:proofErr w:type="gramStart"/>
-      <w:r>
-        <w:t>randomization</w:t>
-      </w:r>
-      <w:proofErr w:type="gramEnd"/>
+        <w:t>address space randomization</w:t>
+      </w:r>
     </w:p>
     <w:p>
       <w:pPr>
@@ -516,7 +607,7 @@
                     <pic:cNvPicPr/>
                   </pic:nvPicPr>
                   <pic:blipFill>
-                    <a:blip r:embed="rId12">
+                    <a:blip r:embed="rId13">
                       <a:extLst>
                         <a:ext uri="{28A0092B-C50C-407E-A947-70E740481C1C}">
                           <a14:useLocalDpi xmlns:a14="http://schemas.microsoft.com/office/drawing/2010/main" val="0"/>
@@ -552,21 +643,167 @@
         </w:numPr>
       </w:pPr>
       <w:r>
+        <w:t xml:space="preserve">Compile </w:t>
+      </w:r>
+      <w:r>
+        <w:rPr>
+          <w:i/>
+          <w:iCs/>
+        </w:rPr>
+        <w:t>stack.c</w:t>
+      </w:r>
+      <w:r>
+        <w:t xml:space="preserve"> with the flags:</w:t>
+      </w:r>
+    </w:p>
+    <w:p>
+      <w:pPr>
+        <w:pStyle w:val="ListParagraph"/>
+        <w:numPr>
+          <w:ilvl w:val="1"/>
+          <w:numId w:val="3"/>
+        </w:numPr>
+      </w:pPr>
+      <w:r>
+        <w:t xml:space="preserve">`-m32` instructs gcc to compile for 32-bit </w:t>
+      </w:r>
+      <w:r>
+        <w:t>architectures</w:t>
+      </w:r>
+    </w:p>
+    <w:p>
+      <w:pPr>
+        <w:pStyle w:val="ListParagraph"/>
+        <w:numPr>
+          <w:ilvl w:val="1"/>
+          <w:numId w:val="3"/>
+        </w:numPr>
+      </w:pPr>
+      <w:r>
+        <w:t>`-z execstack` make the stack executable</w:t>
+      </w:r>
+    </w:p>
+    <w:p>
+      <w:pPr>
+        <w:pStyle w:val="ListParagraph"/>
+        <w:numPr>
+          <w:ilvl w:val="1"/>
+          <w:numId w:val="3"/>
+        </w:numPr>
+      </w:pPr>
+      <w:r>
+        <w:t>`-fno-stack-protector` disabled Stack-Guard Protection Scheme</w:t>
+      </w:r>
+    </w:p>
+    <w:p>
+      <w:pPr>
+        <w:pStyle w:val="ListParagraph"/>
+      </w:pPr>
+      <w:r>
+        <w:rPr>
+          <w:noProof/>
+        </w:rPr>
+        <w:drawing>
+          <wp:inline distT="0" distB="0" distL="0" distR="0" wp14:anchorId="74ABD13B" wp14:editId="11AF6204">
+            <wp:extent cx="5943600" cy="576580"/>
+            <wp:effectExtent l="0" t="0" r="0" b="0"/>
+            <wp:docPr id="27" name="Picture 27" descr="Text&#10;&#10;Description automatically generated"/>
+            <wp:cNvGraphicFramePr>
+              <a:graphicFrameLocks xmlns:a="http://schemas.openxmlformats.org/drawingml/2006/main" noChangeAspect="1"/>
+            </wp:cNvGraphicFramePr>
+            <a:graphic xmlns:a="http://schemas.openxmlformats.org/drawingml/2006/main">
+              <a:graphicData uri="http://schemas.openxmlformats.org/drawingml/2006/picture">
+                <pic:pic xmlns:pic="http://schemas.openxmlformats.org/drawingml/2006/picture">
+                  <pic:nvPicPr>
+                    <pic:cNvPr id="27" name="Picture 27" descr="Text&#10;&#10;Description automatically generated"/>
+                    <pic:cNvPicPr/>
+                  </pic:nvPicPr>
+                  <pic:blipFill>
+                    <a:blip r:embed="rId14">
+                      <a:extLst>
+                        <a:ext uri="{28A0092B-C50C-407E-A947-70E740481C1C}">
+                          <a14:useLocalDpi xmlns:a14="http://schemas.microsoft.com/office/drawing/2010/main" val="0"/>
+                        </a:ext>
+                      </a:extLst>
+                    </a:blip>
+                    <a:stretch>
+                      <a:fillRect/>
+                    </a:stretch>
+                  </pic:blipFill>
+                  <pic:spPr>
+                    <a:xfrm>
+                      <a:off x="0" y="0"/>
+                      <a:ext cx="5943600" cy="576580"/>
+                    </a:xfrm>
+                    <a:prstGeom prst="rect">
+                      <a:avLst/>
+                    </a:prstGeom>
+                  </pic:spPr>
+                </pic:pic>
+              </a:graphicData>
+            </a:graphic>
+          </wp:inline>
+        </w:drawing>
+      </w:r>
+    </w:p>
+    <w:p>
+      <w:pPr>
+        <w:pStyle w:val="ListParagraph"/>
+        <w:rPr>
+          <w:i/>
+          <w:iCs/>
+        </w:rPr>
+      </w:pPr>
+      <w:r>
+        <w:rPr>
+          <w:b/>
+          <w:bCs/>
+          <w:i/>
+          <w:iCs/>
+        </w:rPr>
+        <w:t>Note:</w:t>
+      </w:r>
+      <w:r>
+        <w:rPr>
+          <w:i/>
+          <w:iCs/>
+        </w:rPr>
+        <w:t xml:space="preserve"> it is assumed here that the steps in the section below, “How do you find the value of ebp” have been completed previously to create the badfile with the proper content</w:t>
+      </w:r>
+    </w:p>
+    <w:p>
+      <w:pPr>
+        <w:pStyle w:val="ListParagraph"/>
+        <w:numPr>
+          <w:ilvl w:val="0"/>
+          <w:numId w:val="3"/>
+        </w:numPr>
+      </w:pPr>
+      <w:r>
         <w:br/>
       </w:r>
     </w:p>
     <w:p>
       <w:pPr>
+        <w:rPr>
+          <w:rFonts w:asciiTheme="majorHAnsi" w:eastAsiaTheme="majorEastAsia" w:hAnsiTheme="majorHAnsi" w:cstheme="majorBidi"/>
+          <w:color w:val="2F5496" w:themeColor="accent1" w:themeShade="BF"/>
+          <w:sz w:val="26"/>
+          <w:szCs w:val="26"/>
+        </w:rPr>
+      </w:pPr>
+      <w:r>
+        <w:br w:type="page"/>
+      </w:r>
+    </w:p>
+    <w:p>
+      <w:pPr>
         <w:pStyle w:val="Heading2"/>
       </w:pPr>
       <w:r>
-        <w:t xml:space="preserve">How do you find the value of </w:t>
-      </w:r>
-      <w:proofErr w:type="spellStart"/>
-      <w:r>
-        <w:t>ebp</w:t>
-      </w:r>
-      <w:proofErr w:type="spellEnd"/>
+        <w:lastRenderedPageBreak/>
+        <w:t>How do you find the value of ebp</w:t>
+      </w:r>
     </w:p>
     <w:p>
       <w:pPr>
@@ -579,11 +816,13 @@
       <w:r>
         <w:t xml:space="preserve">Compile </w:t>
       </w:r>
-      <w:proofErr w:type="spellStart"/>
-      <w:r>
+      <w:r>
+        <w:rPr>
+          <w:i/>
+          <w:iCs/>
+        </w:rPr>
         <w:t>stack.c</w:t>
       </w:r>
-      <w:proofErr w:type="spellEnd"/>
       <w:r>
         <w:t xml:space="preserve"> with the</w:t>
       </w:r>
@@ -600,7 +839,10 @@
         </w:numPr>
       </w:pPr>
       <w:r>
-        <w:t>`-g` debug flag</w:t>
+        <w:t xml:space="preserve">`-m32` instructs gcc to compile for 32-bit </w:t>
+      </w:r>
+      <w:r>
+        <w:t>architectures</w:t>
       </w:r>
     </w:p>
     <w:p>
@@ -612,15 +854,7 @@
         </w:numPr>
       </w:pPr>
       <w:r>
-        <w:t xml:space="preserve">`-z </w:t>
-      </w:r>
-      <w:proofErr w:type="spellStart"/>
-      <w:r>
-        <w:t>execstack</w:t>
-      </w:r>
-      <w:proofErr w:type="spellEnd"/>
-      <w:r>
-        <w:t>` make the stack executable</w:t>
+        <w:t>`-g` debug flag</w:t>
       </w:r>
     </w:p>
     <w:p>
@@ -632,21 +866,71 @@
         </w:numPr>
       </w:pPr>
       <w:r>
-        <w:t>`-</w:t>
-      </w:r>
-      <w:proofErr w:type="spellStart"/>
-      <w:r>
-        <w:t>fno</w:t>
-      </w:r>
-      <w:proofErr w:type="spellEnd"/>
-      <w:r>
-        <w:t>-stack-protector` disabled Stack-Guard Protection Scheme</w:t>
-      </w:r>
-    </w:p>
-    <w:p>
-      <w:pPr>
-        <w:pStyle w:val="ListParagraph"/>
-      </w:pPr>
+        <w:t>`-z execstack` make the stack executable</w:t>
+      </w:r>
+    </w:p>
+    <w:p>
+      <w:pPr>
+        <w:pStyle w:val="ListParagraph"/>
+        <w:numPr>
+          <w:ilvl w:val="1"/>
+          <w:numId w:val="4"/>
+        </w:numPr>
+      </w:pPr>
+      <w:r>
+        <w:t>`-fno-stack-protector` disabled Stack-Guard Protection Scheme</w:t>
+      </w:r>
+    </w:p>
+    <w:p>
+      <w:pPr>
+        <w:pStyle w:val="ListParagraph"/>
+      </w:pPr>
+      <w:r>
+        <w:rPr>
+          <w:noProof/>
+        </w:rPr>
+        <w:drawing>
+          <wp:inline distT="0" distB="0" distL="0" distR="0" wp14:anchorId="71CD2AEA" wp14:editId="123F56F6">
+            <wp:extent cx="5943600" cy="584835"/>
+            <wp:effectExtent l="0" t="0" r="0" b="0"/>
+            <wp:docPr id="15" name="Picture 15" descr="Text&#10;&#10;Description automatically generated"/>
+            <wp:cNvGraphicFramePr>
+              <a:graphicFrameLocks xmlns:a="http://schemas.openxmlformats.org/drawingml/2006/main" noChangeAspect="1"/>
+            </wp:cNvGraphicFramePr>
+            <a:graphic xmlns:a="http://schemas.openxmlformats.org/drawingml/2006/main">
+              <a:graphicData uri="http://schemas.openxmlformats.org/drawingml/2006/picture">
+                <pic:pic xmlns:pic="http://schemas.openxmlformats.org/drawingml/2006/picture">
+                  <pic:nvPicPr>
+                    <pic:cNvPr id="15" name="Picture 15" descr="Text&#10;&#10;Description automatically generated"/>
+                    <pic:cNvPicPr/>
+                  </pic:nvPicPr>
+                  <pic:blipFill>
+                    <a:blip r:embed="rId15">
+                      <a:extLst>
+                        <a:ext uri="{28A0092B-C50C-407E-A947-70E740481C1C}">
+                          <a14:useLocalDpi xmlns:a14="http://schemas.microsoft.com/office/drawing/2010/main" val="0"/>
+                        </a:ext>
+                      </a:extLst>
+                    </a:blip>
+                    <a:stretch>
+                      <a:fillRect/>
+                    </a:stretch>
+                  </pic:blipFill>
+                  <pic:spPr>
+                    <a:xfrm>
+                      <a:off x="0" y="0"/>
+                      <a:ext cx="5943600" cy="584835"/>
+                    </a:xfrm>
+                    <a:prstGeom prst="rect">
+                      <a:avLst/>
+                    </a:prstGeom>
+                  </pic:spPr>
+                </pic:pic>
+              </a:graphicData>
+            </a:graphic>
+          </wp:inline>
+        </w:drawing>
+      </w:r>
     </w:p>
     <w:p>
       <w:pPr>
@@ -657,23 +941,650 @@
         </w:numPr>
       </w:pPr>
       <w:r>
+        <w:t xml:space="preserve">Create a temporary, blank file </w:t>
+      </w:r>
+      <w:r>
+        <w:rPr>
+          <w:i/>
+          <w:iCs/>
+        </w:rPr>
+        <w:t>badfile</w:t>
+      </w:r>
+      <w:r>
+        <w:t xml:space="preserve"> (failure to do so leads to a segmentation fault)</w:t>
+      </w:r>
+    </w:p>
+    <w:p>
+      <w:pPr>
+        <w:pStyle w:val="ListParagraph"/>
+      </w:pPr>
+      <w:r>
+        <w:rPr>
+          <w:noProof/>
+        </w:rPr>
+        <w:drawing>
+          <wp:inline distT="0" distB="0" distL="0" distR="0" wp14:anchorId="51E39F6F" wp14:editId="53895BB7">
+            <wp:extent cx="5943600" cy="541655"/>
+            <wp:effectExtent l="0" t="0" r="0" b="4445"/>
+            <wp:docPr id="18" name="Picture 18" descr="Shape&#10;&#10;Description automatically generated with medium confidence"/>
+            <wp:cNvGraphicFramePr>
+              <a:graphicFrameLocks xmlns:a="http://schemas.openxmlformats.org/drawingml/2006/main" noChangeAspect="1"/>
+            </wp:cNvGraphicFramePr>
+            <a:graphic xmlns:a="http://schemas.openxmlformats.org/drawingml/2006/main">
+              <a:graphicData uri="http://schemas.openxmlformats.org/drawingml/2006/picture">
+                <pic:pic xmlns:pic="http://schemas.openxmlformats.org/drawingml/2006/picture">
+                  <pic:nvPicPr>
+                    <pic:cNvPr id="18" name="Picture 18" descr="Shape&#10;&#10;Description automatically generated with medium confidence"/>
+                    <pic:cNvPicPr/>
+                  </pic:nvPicPr>
+                  <pic:blipFill>
+                    <a:blip r:embed="rId16">
+                      <a:extLst>
+                        <a:ext uri="{28A0092B-C50C-407E-A947-70E740481C1C}">
+                          <a14:useLocalDpi xmlns:a14="http://schemas.microsoft.com/office/drawing/2010/main" val="0"/>
+                        </a:ext>
+                      </a:extLst>
+                    </a:blip>
+                    <a:stretch>
+                      <a:fillRect/>
+                    </a:stretch>
+                  </pic:blipFill>
+                  <pic:spPr>
+                    <a:xfrm>
+                      <a:off x="0" y="0"/>
+                      <a:ext cx="5943600" cy="541655"/>
+                    </a:xfrm>
+                    <a:prstGeom prst="rect">
+                      <a:avLst/>
+                    </a:prstGeom>
+                  </pic:spPr>
+                </pic:pic>
+              </a:graphicData>
+            </a:graphic>
+          </wp:inline>
+        </w:drawing>
+      </w:r>
+    </w:p>
+    <w:p>
+      <w:pPr>
+        <w:pStyle w:val="ListParagraph"/>
+        <w:numPr>
+          <w:ilvl w:val="0"/>
+          <w:numId w:val="4"/>
+        </w:numPr>
+      </w:pPr>
+      <w:r>
+        <w:t xml:space="preserve">Run </w:t>
+      </w:r>
+      <w:r>
+        <w:rPr>
+          <w:i/>
+          <w:iCs/>
+        </w:rPr>
+        <w:t>stack_debug</w:t>
+      </w:r>
+      <w:r>
+        <w:t xml:space="preserve"> with </w:t>
+      </w:r>
+      <w:r>
+        <w:rPr>
+          <w:i/>
+          <w:iCs/>
+        </w:rPr>
+        <w:t>gdb</w:t>
+      </w:r>
+    </w:p>
+    <w:p>
+      <w:pPr>
+        <w:pStyle w:val="ListParagraph"/>
+      </w:pPr>
+      <w:r>
+        <w:rPr>
+          <w:noProof/>
+        </w:rPr>
+        <w:drawing>
+          <wp:inline distT="0" distB="0" distL="0" distR="0" wp14:anchorId="5F4C0983" wp14:editId="734640CA">
+            <wp:extent cx="5943600" cy="2451100"/>
+            <wp:effectExtent l="0" t="0" r="0" b="0"/>
+            <wp:docPr id="23" name="Picture 23" descr="Text&#10;&#10;Description automatically generated"/>
+            <wp:cNvGraphicFramePr>
+              <a:graphicFrameLocks xmlns:a="http://schemas.openxmlformats.org/drawingml/2006/main" noChangeAspect="1"/>
+            </wp:cNvGraphicFramePr>
+            <a:graphic xmlns:a="http://schemas.openxmlformats.org/drawingml/2006/main">
+              <a:graphicData uri="http://schemas.openxmlformats.org/drawingml/2006/picture">
+                <pic:pic xmlns:pic="http://schemas.openxmlformats.org/drawingml/2006/picture">
+                  <pic:nvPicPr>
+                    <pic:cNvPr id="23" name="Picture 23" descr="Text&#10;&#10;Description automatically generated"/>
+                    <pic:cNvPicPr/>
+                  </pic:nvPicPr>
+                  <pic:blipFill>
+                    <a:blip r:embed="rId17">
+                      <a:extLst>
+                        <a:ext uri="{28A0092B-C50C-407E-A947-70E740481C1C}">
+                          <a14:useLocalDpi xmlns:a14="http://schemas.microsoft.com/office/drawing/2010/main" val="0"/>
+                        </a:ext>
+                      </a:extLst>
+                    </a:blip>
+                    <a:stretch>
+                      <a:fillRect/>
+                    </a:stretch>
+                  </pic:blipFill>
+                  <pic:spPr>
+                    <a:xfrm>
+                      <a:off x="0" y="0"/>
+                      <a:ext cx="5943600" cy="2451100"/>
+                    </a:xfrm>
+                    <a:prstGeom prst="rect">
+                      <a:avLst/>
+                    </a:prstGeom>
+                  </pic:spPr>
+                </pic:pic>
+              </a:graphicData>
+            </a:graphic>
+          </wp:inline>
+        </w:drawing>
+      </w:r>
+    </w:p>
+    <w:p>
+      <w:pPr>
+        <w:pStyle w:val="ListParagraph"/>
+        <w:numPr>
+          <w:ilvl w:val="0"/>
+          <w:numId w:val="4"/>
+        </w:numPr>
+      </w:pPr>
+      <w:r>
+        <w:t xml:space="preserve">Set a breakpoint on the </w:t>
+      </w:r>
+      <w:r>
+        <w:rPr>
+          <w:i/>
+          <w:iCs/>
+        </w:rPr>
+        <w:t>bof</w:t>
+      </w:r>
+      <w:r>
+        <w:t xml:space="preserve"> function</w:t>
+      </w:r>
+    </w:p>
+    <w:p>
+      <w:pPr>
+        <w:pStyle w:val="ListParagraph"/>
+      </w:pPr>
+      <w:r>
+        <w:rPr>
+          <w:noProof/>
+        </w:rPr>
+        <w:drawing>
+          <wp:inline distT="0" distB="0" distL="0" distR="0" wp14:anchorId="6F8730BE" wp14:editId="4387FB83">
+            <wp:extent cx="5943600" cy="378460"/>
+            <wp:effectExtent l="0" t="0" r="0" b="2540"/>
+            <wp:docPr id="24" name="Picture 24"/>
+            <wp:cNvGraphicFramePr>
+              <a:graphicFrameLocks xmlns:a="http://schemas.openxmlformats.org/drawingml/2006/main" noChangeAspect="1"/>
+            </wp:cNvGraphicFramePr>
+            <a:graphic xmlns:a="http://schemas.openxmlformats.org/drawingml/2006/main">
+              <a:graphicData uri="http://schemas.openxmlformats.org/drawingml/2006/picture">
+                <pic:pic xmlns:pic="http://schemas.openxmlformats.org/drawingml/2006/picture">
+                  <pic:nvPicPr>
+                    <pic:cNvPr id="24" name="Picture 24"/>
+                    <pic:cNvPicPr/>
+                  </pic:nvPicPr>
+                  <pic:blipFill>
+                    <a:blip r:embed="rId18">
+                      <a:extLst>
+                        <a:ext uri="{28A0092B-C50C-407E-A947-70E740481C1C}">
+                          <a14:useLocalDpi xmlns:a14="http://schemas.microsoft.com/office/drawing/2010/main" val="0"/>
+                        </a:ext>
+                      </a:extLst>
+                    </a:blip>
+                    <a:stretch>
+                      <a:fillRect/>
+                    </a:stretch>
+                  </pic:blipFill>
+                  <pic:spPr>
+                    <a:xfrm>
+                      <a:off x="0" y="0"/>
+                      <a:ext cx="5943600" cy="378460"/>
+                    </a:xfrm>
+                    <a:prstGeom prst="rect">
+                      <a:avLst/>
+                    </a:prstGeom>
+                  </pic:spPr>
+                </pic:pic>
+              </a:graphicData>
+            </a:graphic>
+          </wp:inline>
+        </w:drawing>
+      </w:r>
+    </w:p>
+    <w:p>
+      <w:r>
+        <w:br w:type="page"/>
+      </w:r>
+    </w:p>
+    <w:p>
+      <w:pPr>
+        <w:pStyle w:val="ListParagraph"/>
+      </w:pPr>
+    </w:p>
+    <w:p>
+      <w:pPr>
+        <w:pStyle w:val="ListParagraph"/>
+        <w:numPr>
+          <w:ilvl w:val="0"/>
+          <w:numId w:val="4"/>
+        </w:numPr>
+      </w:pPr>
+      <w:r>
+        <w:t>Continue execution of the program</w:t>
+      </w:r>
+    </w:p>
+    <w:p>
+      <w:pPr>
+        <w:pStyle w:val="ListParagraph"/>
+      </w:pPr>
+      <w:r>
+        <w:rPr>
+          <w:noProof/>
+        </w:rPr>
+        <w:drawing>
+          <wp:inline distT="0" distB="0" distL="0" distR="0" wp14:anchorId="7944DE26" wp14:editId="08577C0F">
+            <wp:extent cx="5943600" cy="4885690"/>
+            <wp:effectExtent l="0" t="0" r="0" b="3810"/>
+            <wp:docPr id="25" name="Picture 25" descr="Text&#10;&#10;Description automatically generated"/>
+            <wp:cNvGraphicFramePr>
+              <a:graphicFrameLocks xmlns:a="http://schemas.openxmlformats.org/drawingml/2006/main" noChangeAspect="1"/>
+            </wp:cNvGraphicFramePr>
+            <a:graphic xmlns:a="http://schemas.openxmlformats.org/drawingml/2006/main">
+              <a:graphicData uri="http://schemas.openxmlformats.org/drawingml/2006/picture">
+                <pic:pic xmlns:pic="http://schemas.openxmlformats.org/drawingml/2006/picture">
+                  <pic:nvPicPr>
+                    <pic:cNvPr id="25" name="Picture 25" descr="Text&#10;&#10;Description automatically generated"/>
+                    <pic:cNvPicPr/>
+                  </pic:nvPicPr>
+                  <pic:blipFill>
+                    <a:blip r:embed="rId19">
+                      <a:extLst>
+                        <a:ext uri="{28A0092B-C50C-407E-A947-70E740481C1C}">
+                          <a14:useLocalDpi xmlns:a14="http://schemas.microsoft.com/office/drawing/2010/main" val="0"/>
+                        </a:ext>
+                      </a:extLst>
+                    </a:blip>
+                    <a:stretch>
+                      <a:fillRect/>
+                    </a:stretch>
+                  </pic:blipFill>
+                  <pic:spPr>
+                    <a:xfrm>
+                      <a:off x="0" y="0"/>
+                      <a:ext cx="5943600" cy="4885690"/>
+                    </a:xfrm>
+                    <a:prstGeom prst="rect">
+                      <a:avLst/>
+                    </a:prstGeom>
+                  </pic:spPr>
+                </pic:pic>
+              </a:graphicData>
+            </a:graphic>
+          </wp:inline>
+        </w:drawing>
+      </w:r>
+    </w:p>
+    <w:p/>
+    <w:p>
+      <w:pPr>
+        <w:pStyle w:val="ListParagraph"/>
+        <w:numPr>
+          <w:ilvl w:val="0"/>
+          <w:numId w:val="4"/>
+        </w:numPr>
+      </w:pPr>
+      <w:r>
+        <w:t xml:space="preserve">Obtain the value of </w:t>
+      </w:r>
+      <w:r>
+        <w:rPr>
+          <w:i/>
+          <w:iCs/>
+        </w:rPr>
+        <w:t>ebp</w:t>
+      </w:r>
+      <w:r>
         <w:br/>
       </w:r>
+      <w:r>
+        <w:rPr>
+          <w:noProof/>
+        </w:rPr>
+        <w:drawing>
+          <wp:inline distT="0" distB="0" distL="0" distR="0" wp14:anchorId="1FB6DD74" wp14:editId="46D4A21F">
+            <wp:extent cx="5943600" cy="309880"/>
+            <wp:effectExtent l="0" t="0" r="0" b="0"/>
+            <wp:docPr id="26" name="Picture 26"/>
+            <wp:cNvGraphicFramePr>
+              <a:graphicFrameLocks xmlns:a="http://schemas.openxmlformats.org/drawingml/2006/main" noChangeAspect="1"/>
+            </wp:cNvGraphicFramePr>
+            <a:graphic xmlns:a="http://schemas.openxmlformats.org/drawingml/2006/main">
+              <a:graphicData uri="http://schemas.openxmlformats.org/drawingml/2006/picture">
+                <pic:pic xmlns:pic="http://schemas.openxmlformats.org/drawingml/2006/picture">
+                  <pic:nvPicPr>
+                    <pic:cNvPr id="26" name="Picture 26"/>
+                    <pic:cNvPicPr/>
+                  </pic:nvPicPr>
+                  <pic:blipFill>
+                    <a:blip r:embed="rId20">
+                      <a:extLst>
+                        <a:ext uri="{28A0092B-C50C-407E-A947-70E740481C1C}">
+                          <a14:useLocalDpi xmlns:a14="http://schemas.microsoft.com/office/drawing/2010/main" val="0"/>
+                        </a:ext>
+                      </a:extLst>
+                    </a:blip>
+                    <a:stretch>
+                      <a:fillRect/>
+                    </a:stretch>
+                  </pic:blipFill>
+                  <pic:spPr>
+                    <a:xfrm>
+                      <a:off x="0" y="0"/>
+                      <a:ext cx="5943600" cy="309880"/>
+                    </a:xfrm>
+                    <a:prstGeom prst="rect">
+                      <a:avLst/>
+                    </a:prstGeom>
+                  </pic:spPr>
+                </pic:pic>
+              </a:graphicData>
+            </a:graphic>
+          </wp:inline>
+        </w:drawing>
+      </w:r>
+    </w:p>
+    <w:p/>
+    <w:p>
+      <w:pPr>
+        <w:ind w:firstLine="360"/>
+      </w:pPr>
+      <w:r>
+        <w:rPr>
+          <w:i/>
+          <w:iCs/>
+        </w:rPr>
+        <w:t>ebp</w:t>
+      </w:r>
+      <w:r>
+        <w:t xml:space="preserve"> =  </w:t>
+      </w:r>
+      <w:r>
+        <w:rPr>
+          <w:b/>
+          <w:bCs/>
+        </w:rPr>
+        <w:t>0xffffd858</w:t>
+      </w:r>
+    </w:p>
+    <w:p>
+      <w:pPr>
+        <w:rPr>
+          <w:rFonts w:asciiTheme="majorHAnsi" w:eastAsiaTheme="majorEastAsia" w:hAnsiTheme="majorHAnsi" w:cstheme="majorBidi"/>
+          <w:color w:val="2F5496" w:themeColor="accent1" w:themeShade="BF"/>
+          <w:sz w:val="26"/>
+          <w:szCs w:val="26"/>
+        </w:rPr>
+      </w:pPr>
+      <w:r>
+        <w:br w:type="page"/>
+      </w:r>
     </w:p>
     <w:p>
       <w:pPr>
         <w:pStyle w:val="Heading2"/>
       </w:pPr>
       <w:r>
-        <w:t xml:space="preserve">How do you decide the content of </w:t>
-      </w:r>
-      <w:proofErr w:type="spellStart"/>
-      <w:r>
-        <w:t>badfile</w:t>
-      </w:r>
-      <w:proofErr w:type="spellEnd"/>
-    </w:p>
-    <w:p>
+        <w:lastRenderedPageBreak/>
+        <w:t>How do you decide the content of badfile</w:t>
+      </w:r>
+    </w:p>
+    <w:p>
+      <w:pPr>
+        <w:pStyle w:val="ListParagraph"/>
+        <w:numPr>
+          <w:ilvl w:val="0"/>
+          <w:numId w:val="5"/>
+        </w:numPr>
+      </w:pPr>
+      <w:r>
+        <w:t xml:space="preserve">Complete the steps in the section above, “How do you find the value of ebp” as the </w:t>
+      </w:r>
+      <w:r>
+        <w:rPr>
+          <w:i/>
+          <w:iCs/>
+        </w:rPr>
+        <w:t>ebp</w:t>
+      </w:r>
+      <w:r>
+        <w:t xml:space="preserve"> value found will be used in the calculations for the construction of the badfile</w:t>
+      </w:r>
+    </w:p>
+    <w:p>
+      <w:pPr>
+        <w:pStyle w:val="ListParagraph"/>
+        <w:numPr>
+          <w:ilvl w:val="0"/>
+          <w:numId w:val="5"/>
+        </w:numPr>
+      </w:pPr>
+      <w:r>
+        <w:t xml:space="preserve">In addition to the value of </w:t>
+      </w:r>
+      <w:r>
+        <w:rPr>
+          <w:i/>
+          <w:iCs/>
+        </w:rPr>
+        <w:t>ebp</w:t>
+      </w:r>
+      <w:r>
+        <w:t xml:space="preserve">, the </w:t>
+      </w:r>
+      <w:r>
+        <w:t xml:space="preserve">address where </w:t>
+      </w:r>
+      <w:r>
+        <w:rPr>
+          <w:i/>
+          <w:iCs/>
+        </w:rPr>
+        <w:t>buffer</w:t>
+      </w:r>
+      <w:r>
+        <w:t xml:space="preserve"> starts is required</w:t>
+      </w:r>
+    </w:p>
+    <w:p>
+      <w:pPr>
+        <w:pStyle w:val="ListParagraph"/>
+      </w:pPr>
+      <w:r>
+        <w:rPr>
+          <w:noProof/>
+        </w:rPr>
+        <w:drawing>
+          <wp:inline distT="0" distB="0" distL="0" distR="0" wp14:anchorId="3F7AE896" wp14:editId="0BA63621">
+            <wp:extent cx="5943600" cy="300990"/>
+            <wp:effectExtent l="0" t="0" r="0" b="3810"/>
+            <wp:docPr id="28" name="Picture 28"/>
+            <wp:cNvGraphicFramePr>
+              <a:graphicFrameLocks xmlns:a="http://schemas.openxmlformats.org/drawingml/2006/main" noChangeAspect="1"/>
+            </wp:cNvGraphicFramePr>
+            <a:graphic xmlns:a="http://schemas.openxmlformats.org/drawingml/2006/main">
+              <a:graphicData uri="http://schemas.openxmlformats.org/drawingml/2006/picture">
+                <pic:pic xmlns:pic="http://schemas.openxmlformats.org/drawingml/2006/picture">
+                  <pic:nvPicPr>
+                    <pic:cNvPr id="28" name="Picture 28"/>
+                    <pic:cNvPicPr/>
+                  </pic:nvPicPr>
+                  <pic:blipFill>
+                    <a:blip r:embed="rId21">
+                      <a:extLst>
+                        <a:ext uri="{28A0092B-C50C-407E-A947-70E740481C1C}">
+                          <a14:useLocalDpi xmlns:a14="http://schemas.microsoft.com/office/drawing/2010/main" val="0"/>
+                        </a:ext>
+                      </a:extLst>
+                    </a:blip>
+                    <a:stretch>
+                      <a:fillRect/>
+                    </a:stretch>
+                  </pic:blipFill>
+                  <pic:spPr>
+                    <a:xfrm>
+                      <a:off x="0" y="0"/>
+                      <a:ext cx="5943600" cy="300990"/>
+                    </a:xfrm>
+                    <a:prstGeom prst="rect">
+                      <a:avLst/>
+                    </a:prstGeom>
+                  </pic:spPr>
+                </pic:pic>
+              </a:graphicData>
+            </a:graphic>
+          </wp:inline>
+        </w:drawing>
+      </w:r>
+    </w:p>
+    <w:p>
+      <w:pPr>
+        <w:pStyle w:val="ListParagraph"/>
+      </w:pPr>
+      <w:r>
+        <w:rPr>
+          <w:i/>
+          <w:iCs/>
+        </w:rPr>
+        <w:t>buffer</w:t>
+      </w:r>
+      <w:r>
+        <w:t xml:space="preserve"> starts at </w:t>
+      </w:r>
+      <w:r>
+        <w:rPr>
+          <w:b/>
+          <w:bCs/>
+        </w:rPr>
+        <w:t>0xffffd7ce</w:t>
+      </w:r>
+    </w:p>
+    <w:p>
+      <w:pPr>
+        <w:pStyle w:val="ListParagraph"/>
+        <w:numPr>
+          <w:ilvl w:val="0"/>
+          <w:numId w:val="5"/>
+        </w:numPr>
+      </w:pPr>
+      <w:r>
+        <w:t>Find the difference between the return address (</w:t>
+      </w:r>
+      <w:r>
+        <w:rPr>
+          <w:i/>
+          <w:iCs/>
+        </w:rPr>
+        <w:t>ebp</w:t>
+      </w:r>
+      <w:r>
+        <w:t xml:space="preserve">) and the start address of </w:t>
+      </w:r>
+      <w:r>
+        <w:rPr>
+          <w:i/>
+          <w:iCs/>
+        </w:rPr>
+        <w:t>buffer</w:t>
+      </w:r>
+    </w:p>
+    <w:p>
+      <w:pPr>
+        <w:pStyle w:val="ListParagraph"/>
+      </w:pPr>
+      <w:r>
+        <w:rPr>
+          <w:noProof/>
+        </w:rPr>
+        <w:drawing>
+          <wp:inline distT="0" distB="0" distL="0" distR="0" wp14:anchorId="0D6E4CFB" wp14:editId="2E737D58">
+            <wp:extent cx="5943600" cy="421640"/>
+            <wp:effectExtent l="0" t="0" r="0" b="0"/>
+            <wp:docPr id="29" name="Picture 29"/>
+            <wp:cNvGraphicFramePr>
+              <a:graphicFrameLocks xmlns:a="http://schemas.openxmlformats.org/drawingml/2006/main" noChangeAspect="1"/>
+            </wp:cNvGraphicFramePr>
+            <a:graphic xmlns:a="http://schemas.openxmlformats.org/drawingml/2006/main">
+              <a:graphicData uri="http://schemas.openxmlformats.org/drawingml/2006/picture">
+                <pic:pic xmlns:pic="http://schemas.openxmlformats.org/drawingml/2006/picture">
+                  <pic:nvPicPr>
+                    <pic:cNvPr id="29" name="Picture 29"/>
+                    <pic:cNvPicPr/>
+                  </pic:nvPicPr>
+                  <pic:blipFill>
+                    <a:blip r:embed="rId22">
+                      <a:extLst>
+                        <a:ext uri="{28A0092B-C50C-407E-A947-70E740481C1C}">
+                          <a14:useLocalDpi xmlns:a14="http://schemas.microsoft.com/office/drawing/2010/main" val="0"/>
+                        </a:ext>
+                      </a:extLst>
+                    </a:blip>
+                    <a:stretch>
+                      <a:fillRect/>
+                    </a:stretch>
+                  </pic:blipFill>
+                  <pic:spPr>
+                    <a:xfrm>
+                      <a:off x="0" y="0"/>
+                      <a:ext cx="5943600" cy="421640"/>
+                    </a:xfrm>
+                    <a:prstGeom prst="rect">
+                      <a:avLst/>
+                    </a:prstGeom>
+                  </pic:spPr>
+                </pic:pic>
+              </a:graphicData>
+            </a:graphic>
+          </wp:inline>
+        </w:drawing>
+      </w:r>
+    </w:p>
+    <w:p>
+      <w:pPr>
+        <w:pStyle w:val="ListParagraph"/>
+        <w:numPr>
+          <w:ilvl w:val="0"/>
+          <w:numId w:val="5"/>
+        </w:numPr>
+      </w:pPr>
+      <w:r>
+        <w:t xml:space="preserve">The address we want to return should be stored in the badfile at offset </w:t>
+      </w:r>
+      <w:r>
+        <w:rPr>
+          <w:i/>
+          <w:iCs/>
+        </w:rPr>
+        <w:t>ebp</w:t>
+      </w:r>
+      <w:r>
+        <w:t xml:space="preserve"> + 4, thus we should store the address at offset 142 in the badfile</w:t>
+      </w:r>
+    </w:p>
+    <w:p>
+      <w:pPr>
+        <w:pStyle w:val="ListParagraph"/>
+        <w:numPr>
+          <w:ilvl w:val="0"/>
+          <w:numId w:val="5"/>
+        </w:numPr>
+      </w:pPr>
       <w:r>
         <w:br/>
       </w:r>
@@ -688,9 +1599,9 @@
     </w:p>
     <w:p/>
     <w:sectPr>
-      <w:headerReference w:type="default" r:id="rId13"/>
-      <w:footerReference w:type="even" r:id="rId14"/>
-      <w:footerReference w:type="default" r:id="rId15"/>
+      <w:headerReference w:type="default" r:id="rId23"/>
+      <w:footerReference w:type="even" r:id="rId24"/>
+      <w:footerReference w:type="default" r:id="rId25"/>
       <w:pgSz w:w="12240" w:h="15840"/>
       <w:pgMar w:top="1440" w:right="1440" w:bottom="1440" w:left="1440" w:header="720" w:footer="720" w:gutter="0"/>
       <w:cols w:space="720"/>
@@ -1043,7 +1954,7 @@
         <w:rFonts w:hint="default"/>
       </w:rPr>
     </w:lvl>
-    <w:lvl w:ilvl="1" w:tplc="04090019" w:tentative="1">
+    <w:lvl w:ilvl="1" w:tplc="04090019">
       <w:start w:val="1"/>
       <w:numFmt w:val="lowerLetter"/>
       <w:lvlText w:val="%2."/>
@@ -1117,6 +2028,95 @@
     </w:lvl>
   </w:abstractNum>
   <w:abstractNum w:abstractNumId="2" w15:restartNumberingAfterBreak="0">
+    <w:nsid w:val="4E7D6216"/>
+    <w:multiLevelType w:val="hybridMultilevel"/>
+    <w:tmpl w:val="E9C4B736"/>
+    <w:lvl w:ilvl="0" w:tplc="0409000F">
+      <w:start w:val="1"/>
+      <w:numFmt w:val="decimal"/>
+      <w:lvlText w:val="%1."/>
+      <w:lvlJc w:val="left"/>
+      <w:pPr>
+        <w:ind w:left="720" w:hanging="360"/>
+      </w:pPr>
+      <w:rPr>
+        <w:rFonts w:hint="default"/>
+      </w:rPr>
+    </w:lvl>
+    <w:lvl w:ilvl="1" w:tplc="04090019" w:tentative="1">
+      <w:start w:val="1"/>
+      <w:numFmt w:val="lowerLetter"/>
+      <w:lvlText w:val="%2."/>
+      <w:lvlJc w:val="left"/>
+      <w:pPr>
+        <w:ind w:left="1440" w:hanging="360"/>
+      </w:pPr>
+    </w:lvl>
+    <w:lvl w:ilvl="2" w:tplc="0409001B" w:tentative="1">
+      <w:start w:val="1"/>
+      <w:numFmt w:val="lowerRoman"/>
+      <w:lvlText w:val="%3."/>
+      <w:lvlJc w:val="right"/>
+      <w:pPr>
+        <w:ind w:left="2160" w:hanging="180"/>
+      </w:pPr>
+    </w:lvl>
+    <w:lvl w:ilvl="3" w:tplc="0409000F" w:tentative="1">
+      <w:start w:val="1"/>
+      <w:numFmt w:val="decimal"/>
+      <w:lvlText w:val="%4."/>
+      <w:lvlJc w:val="left"/>
+      <w:pPr>
+        <w:ind w:left="2880" w:hanging="360"/>
+      </w:pPr>
+    </w:lvl>
+    <w:lvl w:ilvl="4" w:tplc="04090019" w:tentative="1">
+      <w:start w:val="1"/>
+      <w:numFmt w:val="lowerLetter"/>
+      <w:lvlText w:val="%5."/>
+      <w:lvlJc w:val="left"/>
+      <w:pPr>
+        <w:ind w:left="3600" w:hanging="360"/>
+      </w:pPr>
+    </w:lvl>
+    <w:lvl w:ilvl="5" w:tplc="0409001B" w:tentative="1">
+      <w:start w:val="1"/>
+      <w:numFmt w:val="lowerRoman"/>
+      <w:lvlText w:val="%6."/>
+      <w:lvlJc w:val="right"/>
+      <w:pPr>
+        <w:ind w:left="4320" w:hanging="180"/>
+      </w:pPr>
+    </w:lvl>
+    <w:lvl w:ilvl="6" w:tplc="0409000F" w:tentative="1">
+      <w:start w:val="1"/>
+      <w:numFmt w:val="decimal"/>
+      <w:lvlText w:val="%7."/>
+      <w:lvlJc w:val="left"/>
+      <w:pPr>
+        <w:ind w:left="5040" w:hanging="360"/>
+      </w:pPr>
+    </w:lvl>
+    <w:lvl w:ilvl="7" w:tplc="04090019" w:tentative="1">
+      <w:start w:val="1"/>
+      <w:numFmt w:val="lowerLetter"/>
+      <w:lvlText w:val="%8."/>
+      <w:lvlJc w:val="left"/>
+      <w:pPr>
+        <w:ind w:left="5760" w:hanging="360"/>
+      </w:pPr>
+    </w:lvl>
+    <w:lvl w:ilvl="8" w:tplc="0409001B" w:tentative="1">
+      <w:start w:val="1"/>
+      <w:numFmt w:val="lowerRoman"/>
+      <w:lvlText w:val="%9."/>
+      <w:lvlJc w:val="right"/>
+      <w:pPr>
+        <w:ind w:left="6480" w:hanging="180"/>
+      </w:pPr>
+    </w:lvl>
+  </w:abstractNum>
+  <w:abstractNum w:abstractNumId="3" w15:restartNumberingAfterBreak="0">
     <w:nsid w:val="534533AA"/>
     <w:multiLevelType w:val="hybridMultilevel"/>
     <w:tmpl w:val="0018EC86"/>
@@ -1205,7 +2205,7 @@
       </w:pPr>
     </w:lvl>
   </w:abstractNum>
-  <w:abstractNum w:abstractNumId="3" w15:restartNumberingAfterBreak="0">
+  <w:abstractNum w:abstractNumId="4" w15:restartNumberingAfterBreak="0">
     <w:nsid w:val="7C2B52C2"/>
     <w:multiLevelType w:val="hybridMultilevel"/>
     <w:tmpl w:val="40F68AB8"/>
@@ -1295,12 +2295,15 @@
     <w:abstractNumId w:val="0"/>
   </w:num>
   <w:num w:numId="2" w16cid:durableId="1243682329">
-    <w:abstractNumId w:val="3"/>
+    <w:abstractNumId w:val="4"/>
   </w:num>
   <w:num w:numId="3" w16cid:durableId="387074196">
     <w:abstractNumId w:val="1"/>
   </w:num>
   <w:num w:numId="4" w16cid:durableId="460224816">
+    <w:abstractNumId w:val="3"/>
+  </w:num>
+  <w:num w:numId="5" w16cid:durableId="666203390">
     <w:abstractNumId w:val="2"/>
   </w:num>
 </w:numbering>

</xml_diff>

<commit_message>
Switch which seed lab thing we have
</commit_message>
<xml_diff>
--- a/report.docx
+++ b/report.docx
@@ -210,6 +210,12 @@
     <w:p>
       <w:r>
         <w:t>Due to the current state of virtualization on M1 Macs (ARM based), the pre-built virtualbox image provided by SEED Labs was not used. Instead, the instructions to build the virtual machine for the lab provided by SEED Labs were followed and used for the project.</w:t>
+      </w:r>
+    </w:p>
+    <w:p/>
+    <w:p>
+      <w:r>
+        <w:t>Further, the current state of virtualization on M1 Macs makes running multiple virtual machines in parallel to each other prone to crashing and lockups. All attempts were made to mitigate this, but this is a known limitation of the underlying technology due to the proprietary nature of Apple Silicon and the infancy of support for this processor.</w:t>
       </w:r>
     </w:p>
     <w:p/>

</xml_diff>

<commit_message>
Finish documentation for task 1
</commit_message>
<xml_diff>
--- a/report.docx
+++ b/report.docx
@@ -1,6 +1,6 @@
 
 <file path=word/document.xml><?xml version="1.0" encoding="utf-8"?>
-<w:document xmlns:wpc="http://schemas.microsoft.com/office/word/2010/wordprocessingCanvas" xmlns:cx="http://schemas.microsoft.com/office/drawing/2014/chartex" xmlns:cx1="http://schemas.microsoft.com/office/drawing/2015/9/8/chartex" xmlns:cx2="http://schemas.microsoft.com/office/drawing/2015/10/21/chartex" xmlns:cx3="http://schemas.microsoft.com/office/drawing/2016/5/9/chartex" xmlns:cx4="http://schemas.microsoft.com/office/drawing/2016/5/10/chartex" xmlns:cx5="http://schemas.microsoft.com/office/drawing/2016/5/11/chartex" xmlns:cx6="http://schemas.microsoft.com/office/drawing/2016/5/12/chartex" xmlns:cx7="http://schemas.microsoft.com/office/drawing/2016/5/13/chartex" xmlns:cx8="http://schemas.microsoft.com/office/drawing/2016/5/14/chartex" xmlns:mc="http://schemas.openxmlformats.org/markup-compatibility/2006" xmlns:aink="http://schemas.microsoft.com/office/drawing/2016/ink" xmlns:am3d="http://schemas.microsoft.com/office/drawing/2017/model3d" xmlns:o="urn:schemas-microsoft-com:office:office" xmlns:oel="http://schemas.microsoft.com/office/2019/extlst" xmlns:r="http://schemas.openxmlformats.org/officeDocument/2006/relationships" xmlns:m="http://schemas.openxmlformats.org/officeDocument/2006/math" xmlns:v="urn:schemas-microsoft-com:vml" xmlns:wp14="http://schemas.microsoft.com/office/word/2010/wordprocessingDrawing" xmlns:wp="http://schemas.openxmlformats.org/drawingml/2006/wordprocessingDrawing" xmlns:w10="urn:schemas-microsoft-com:office:word" xmlns:w="http://schemas.openxmlformats.org/wordprocessingml/2006/main" xmlns:w14="http://schemas.microsoft.com/office/word/2010/wordml" xmlns:w15="http://schemas.microsoft.com/office/word/2012/wordml" xmlns:w16cex="http://schemas.microsoft.com/office/word/2018/wordml/cex" xmlns:w16cid="http://schemas.microsoft.com/office/word/2016/wordml/cid" xmlns:w16="http://schemas.microsoft.com/office/word/2018/wordml" xmlns:w16sdtdh="http://schemas.microsoft.com/office/word/2020/wordml/sdtdatahash" xmlns:w16se="http://schemas.microsoft.com/office/word/2015/wordml/symex" xmlns:wpg="http://schemas.microsoft.com/office/word/2010/wordprocessingGroup" xmlns:wpi="http://schemas.microsoft.com/office/word/2010/wordprocessingInk" xmlns:wne="http://schemas.microsoft.com/office/word/2006/wordml" xmlns:wps="http://schemas.microsoft.com/office/word/2010/wordprocessingShape" mc:Ignorable="w14 w15 w16se w16cid w16 w16cex w16sdtdh wp14">
+<w:document xmlns:wpc="http://schemas.microsoft.com/office/word/2010/wordprocessingCanvas" xmlns:cx="http://schemas.microsoft.com/office/drawing/2014/chartex" xmlns:cx1="http://schemas.microsoft.com/office/drawing/2015/9/8/chartex" xmlns:cx2="http://schemas.microsoft.com/office/drawing/2015/10/21/chartex" xmlns:cx3="http://schemas.microsoft.com/office/drawing/2016/5/9/chartex" xmlns:cx4="http://schemas.microsoft.com/office/drawing/2016/5/10/chartex" xmlns:cx5="http://schemas.microsoft.com/office/drawing/2016/5/11/chartex" xmlns:cx6="http://schemas.microsoft.com/office/drawing/2016/5/12/chartex" xmlns:cx7="http://schemas.microsoft.com/office/drawing/2016/5/13/chartex" xmlns:cx8="http://schemas.microsoft.com/office/drawing/2016/5/14/chartex" xmlns:mc="http://schemas.openxmlformats.org/markup-compatibility/2006" xmlns:aink="http://schemas.microsoft.com/office/drawing/2016/ink" xmlns:am3d="http://schemas.microsoft.com/office/drawing/2017/model3d" xmlns:o="urn:schemas-microsoft-com:office:office" xmlns:oel="http://schemas.microsoft.com/office/2019/extlst" xmlns:r="http://schemas.openxmlformats.org/officeDocument/2006/relationships" xmlns:m="http://schemas.openxmlformats.org/officeDocument/2006/math" xmlns:v="urn:schemas-microsoft-com:vml" xmlns:wp14="http://schemas.microsoft.com/office/word/2010/wordprocessingDrawing" xmlns:wp="http://schemas.openxmlformats.org/drawingml/2006/wordprocessingDrawing" xmlns:w10="urn:schemas-microsoft-com:office:word" xmlns:w="http://schemas.openxmlformats.org/wordprocessingml/2006/main" xmlns:w14="http://schemas.microsoft.com/office/word/2010/wordml" xmlns:w15="http://schemas.microsoft.com/office/word/2012/wordml" xmlns:w16cex="http://schemas.microsoft.com/office/word/2018/wordml/cex" xmlns:w16cid="http://schemas.microsoft.com/office/word/2016/wordml/cid" xmlns:w16="http://schemas.microsoft.com/office/word/2018/wordml" xmlns:w16du="http://schemas.microsoft.com/office/word/2023/wordml/word16du" xmlns:w16sdtdh="http://schemas.microsoft.com/office/word/2020/wordml/sdtdatahash" xmlns:w16se="http://schemas.microsoft.com/office/word/2015/wordml/symex" xmlns:wpg="http://schemas.microsoft.com/office/word/2010/wordprocessingGroup" xmlns:wpi="http://schemas.microsoft.com/office/word/2010/wordprocessingInk" xmlns:wne="http://schemas.microsoft.com/office/word/2006/wordml" xmlns:wps="http://schemas.microsoft.com/office/word/2010/wordprocessingShape" mc:Ignorable="w14 w15 w16se w16cid w16 w16cex w16sdtdh wp14">
   <w:body>
     <w:p>
       <w:pPr>
@@ -119,6 +119,12 @@
     </w:p>
     <w:sdt>
       <w:sdtPr>
+        <w:rPr>
+          <w:rFonts w:asciiTheme="minorHAnsi" w:eastAsiaTheme="minorHAnsi" w:hAnsiTheme="minorHAnsi" w:cstheme="minorBidi"/>
+          <w:color w:val="auto"/>
+          <w:sz w:val="24"/>
+          <w:szCs w:val="24"/>
+        </w:rPr>
         <w:id w:val="-996720021"/>
         <w:docPartObj>
           <w:docPartGallery w:val="Table of Contents"/>
@@ -127,13 +133,9 @@
       </w:sdtPr>
       <w:sdtEndPr>
         <w:rPr>
-          <w:rFonts w:asciiTheme="minorHAnsi" w:eastAsiaTheme="minorHAnsi" w:hAnsiTheme="minorHAnsi" w:cstheme="minorBidi"/>
           <w:b/>
           <w:bCs/>
           <w:noProof/>
-          <w:color w:val="auto"/>
-          <w:sz w:val="24"/>
-          <w:szCs w:val="24"/>
         </w:rPr>
       </w:sdtEndPr>
       <w:sdtContent>
@@ -2649,6 +2651,70 @@
     </w:p>
     <w:p>
       <w:r>
+        <w:tab/>
+        <w:t xml:space="preserve">Yes, the attack was successful. I did find that running only 1 instance of </w:t>
+      </w:r>
+      <w:r>
+        <w:rPr>
+          <w:i/>
+          <w:iCs/>
+        </w:rPr>
+        <w:t>task1.py</w:t>
+      </w:r>
+      <w:r>
+        <w:t xml:space="preserve"> seemed to have intermittent effects in that sometimes the telnet session would establish a connection and allow me to log in. I believe this may be due to the single instance of </w:t>
+      </w:r>
+      <w:r>
+        <w:rPr>
+          <w:i/>
+          <w:iCs/>
+        </w:rPr>
+        <w:t>task1.py</w:t>
+      </w:r>
+      <w:r>
+        <w:t xml:space="preserve"> potentially not creating enough SYN packets fast enough to overwhelm the victim/server and as the victim/server frees a resource, the telnet session from the user1/client is allowed to establish. This makes sense considering other DOS attacks I am familiar with where it was not a single IP or machine causing the DOS but rather a botnet or network of many computers causing the DOS. </w:t>
+      </w:r>
+    </w:p>
+    <w:p>
+      <w:r>
+        <w:tab/>
+        <w:t xml:space="preserve">Further evidence to support that the attack was successful is the output of </w:t>
+      </w:r>
+      <w:r>
+        <w:rPr>
+          <w:i/>
+          <w:iCs/>
+        </w:rPr>
+        <w:t>netstat -</w:t>
+      </w:r>
+      <w:proofErr w:type="spellStart"/>
+      <w:r>
+        <w:rPr>
+          <w:i/>
+          <w:iCs/>
+        </w:rPr>
+        <w:t>nat</w:t>
+      </w:r>
+      <w:proofErr w:type="spellEnd"/>
+      <w:r>
+        <w:t xml:space="preserve"> where it shows many ‘foreign’ IP addresses that are random and implausible in this lab network as our network is in the 10.9.0.0 address space. </w:t>
+      </w:r>
+    </w:p>
+    <w:p>
+      <w:r>
+        <w:tab/>
+      </w:r>
+      <w:r>
+        <w:rPr>
+          <w:i/>
+          <w:iCs/>
+        </w:rPr>
+        <w:t>task1.py</w:t>
+      </w:r>
+      <w:r>
+        <w:t xml:space="preserve"> could further be improved by allowing arguments to be passed to the script such as target IP, target port rather than having them hardcoded in the script. Also, making use of a parallel process such as python’s “threads” to spawn multiple loops, each sending out SYN packets. This would eliminate the need to run multiple instances from the command line.</w:t>
+      </w:r>
+      <w:r>
         <w:br w:type="page"/>
       </w:r>
     </w:p>
@@ -2807,7 +2873,7 @@
 </file>
 
 <file path=word/endnotes.xml><?xml version="1.0" encoding="utf-8"?>
-<w:endnotes xmlns:wpc="http://schemas.microsoft.com/office/word/2010/wordprocessingCanvas" xmlns:cx="http://schemas.microsoft.com/office/drawing/2014/chartex" xmlns:cx1="http://schemas.microsoft.com/office/drawing/2015/9/8/chartex" xmlns:cx2="http://schemas.microsoft.com/office/drawing/2015/10/21/chartex" xmlns:cx3="http://schemas.microsoft.com/office/drawing/2016/5/9/chartex" xmlns:cx4="http://schemas.microsoft.com/office/drawing/2016/5/10/chartex" xmlns:cx5="http://schemas.microsoft.com/office/drawing/2016/5/11/chartex" xmlns:cx6="http://schemas.microsoft.com/office/drawing/2016/5/12/chartex" xmlns:cx7="http://schemas.microsoft.com/office/drawing/2016/5/13/chartex" xmlns:cx8="http://schemas.microsoft.com/office/drawing/2016/5/14/chartex" xmlns:mc="http://schemas.openxmlformats.org/markup-compatibility/2006" xmlns:aink="http://schemas.microsoft.com/office/drawing/2016/ink" xmlns:am3d="http://schemas.microsoft.com/office/drawing/2017/model3d" xmlns:o="urn:schemas-microsoft-com:office:office" xmlns:oel="http://schemas.microsoft.com/office/2019/extlst" xmlns:r="http://schemas.openxmlformats.org/officeDocument/2006/relationships" xmlns:m="http://schemas.openxmlformats.org/officeDocument/2006/math" xmlns:v="urn:schemas-microsoft-com:vml" xmlns:wp14="http://schemas.microsoft.com/office/word/2010/wordprocessingDrawing" xmlns:wp="http://schemas.openxmlformats.org/drawingml/2006/wordprocessingDrawing" xmlns:w10="urn:schemas-microsoft-com:office:word" xmlns:w="http://schemas.openxmlformats.org/wordprocessingml/2006/main" xmlns:w14="http://schemas.microsoft.com/office/word/2010/wordml" xmlns:w15="http://schemas.microsoft.com/office/word/2012/wordml" xmlns:w16cex="http://schemas.microsoft.com/office/word/2018/wordml/cex" xmlns:w16cid="http://schemas.microsoft.com/office/word/2016/wordml/cid" xmlns:w16="http://schemas.microsoft.com/office/word/2018/wordml" xmlns:w16sdtdh="http://schemas.microsoft.com/office/word/2020/wordml/sdtdatahash" xmlns:w16se="http://schemas.microsoft.com/office/word/2015/wordml/symex" xmlns:wpg="http://schemas.microsoft.com/office/word/2010/wordprocessingGroup" xmlns:wpi="http://schemas.microsoft.com/office/word/2010/wordprocessingInk" xmlns:wne="http://schemas.microsoft.com/office/word/2006/wordml" xmlns:wps="http://schemas.microsoft.com/office/word/2010/wordprocessingShape" mc:Ignorable="w14 w15 w16se w16cid w16 w16cex w16sdtdh wp14">
+<w:endnotes xmlns:wpc="http://schemas.microsoft.com/office/word/2010/wordprocessingCanvas" xmlns:cx="http://schemas.microsoft.com/office/drawing/2014/chartex" xmlns:cx1="http://schemas.microsoft.com/office/drawing/2015/9/8/chartex" xmlns:cx2="http://schemas.microsoft.com/office/drawing/2015/10/21/chartex" xmlns:cx3="http://schemas.microsoft.com/office/drawing/2016/5/9/chartex" xmlns:cx4="http://schemas.microsoft.com/office/drawing/2016/5/10/chartex" xmlns:cx5="http://schemas.microsoft.com/office/drawing/2016/5/11/chartex" xmlns:cx6="http://schemas.microsoft.com/office/drawing/2016/5/12/chartex" xmlns:cx7="http://schemas.microsoft.com/office/drawing/2016/5/13/chartex" xmlns:cx8="http://schemas.microsoft.com/office/drawing/2016/5/14/chartex" xmlns:mc="http://schemas.openxmlformats.org/markup-compatibility/2006" xmlns:aink="http://schemas.microsoft.com/office/drawing/2016/ink" xmlns:am3d="http://schemas.microsoft.com/office/drawing/2017/model3d" xmlns:o="urn:schemas-microsoft-com:office:office" xmlns:oel="http://schemas.microsoft.com/office/2019/extlst" xmlns:r="http://schemas.openxmlformats.org/officeDocument/2006/relationships" xmlns:m="http://schemas.openxmlformats.org/officeDocument/2006/math" xmlns:v="urn:schemas-microsoft-com:vml" xmlns:wp14="http://schemas.microsoft.com/office/word/2010/wordprocessingDrawing" xmlns:wp="http://schemas.openxmlformats.org/drawingml/2006/wordprocessingDrawing" xmlns:w10="urn:schemas-microsoft-com:office:word" xmlns:w="http://schemas.openxmlformats.org/wordprocessingml/2006/main" xmlns:w14="http://schemas.microsoft.com/office/word/2010/wordml" xmlns:w15="http://schemas.microsoft.com/office/word/2012/wordml" xmlns:w16cex="http://schemas.microsoft.com/office/word/2018/wordml/cex" xmlns:w16cid="http://schemas.microsoft.com/office/word/2016/wordml/cid" xmlns:w16="http://schemas.microsoft.com/office/word/2018/wordml" xmlns:w16du="http://schemas.microsoft.com/office/word/2023/wordml/word16du" xmlns:w16sdtdh="http://schemas.microsoft.com/office/word/2020/wordml/sdtdatahash" xmlns:w16se="http://schemas.microsoft.com/office/word/2015/wordml/symex" xmlns:wpg="http://schemas.microsoft.com/office/word/2010/wordprocessingGroup" xmlns:wpi="http://schemas.microsoft.com/office/word/2010/wordprocessingInk" xmlns:wne="http://schemas.microsoft.com/office/word/2006/wordml" xmlns:wps="http://schemas.microsoft.com/office/word/2010/wordprocessingShape" mc:Ignorable="w14 w15 w16se w16cid w16 w16cex w16sdtdh wp14">
   <w:endnote w:type="separator" w:id="-1">
     <w:p>
       <w:r>
@@ -2826,7 +2892,7 @@
 </file>
 
 <file path=word/footer1.xml><?xml version="1.0" encoding="utf-8"?>
-<w:ftr xmlns:wpc="http://schemas.microsoft.com/office/word/2010/wordprocessingCanvas" xmlns:cx="http://schemas.microsoft.com/office/drawing/2014/chartex" xmlns:cx1="http://schemas.microsoft.com/office/drawing/2015/9/8/chartex" xmlns:cx2="http://schemas.microsoft.com/office/drawing/2015/10/21/chartex" xmlns:cx3="http://schemas.microsoft.com/office/drawing/2016/5/9/chartex" xmlns:cx4="http://schemas.microsoft.com/office/drawing/2016/5/10/chartex" xmlns:cx5="http://schemas.microsoft.com/office/drawing/2016/5/11/chartex" xmlns:cx6="http://schemas.microsoft.com/office/drawing/2016/5/12/chartex" xmlns:cx7="http://schemas.microsoft.com/office/drawing/2016/5/13/chartex" xmlns:cx8="http://schemas.microsoft.com/office/drawing/2016/5/14/chartex" xmlns:mc="http://schemas.openxmlformats.org/markup-compatibility/2006" xmlns:aink="http://schemas.microsoft.com/office/drawing/2016/ink" xmlns:am3d="http://schemas.microsoft.com/office/drawing/2017/model3d" xmlns:o="urn:schemas-microsoft-com:office:office" xmlns:oel="http://schemas.microsoft.com/office/2019/extlst" xmlns:r="http://schemas.openxmlformats.org/officeDocument/2006/relationships" xmlns:m="http://schemas.openxmlformats.org/officeDocument/2006/math" xmlns:v="urn:schemas-microsoft-com:vml" xmlns:wp14="http://schemas.microsoft.com/office/word/2010/wordprocessingDrawing" xmlns:wp="http://schemas.openxmlformats.org/drawingml/2006/wordprocessingDrawing" xmlns:w10="urn:schemas-microsoft-com:office:word" xmlns:w="http://schemas.openxmlformats.org/wordprocessingml/2006/main" xmlns:w14="http://schemas.microsoft.com/office/word/2010/wordml" xmlns:w15="http://schemas.microsoft.com/office/word/2012/wordml" xmlns:w16cex="http://schemas.microsoft.com/office/word/2018/wordml/cex" xmlns:w16cid="http://schemas.microsoft.com/office/word/2016/wordml/cid" xmlns:w16="http://schemas.microsoft.com/office/word/2018/wordml" xmlns:w16sdtdh="http://schemas.microsoft.com/office/word/2020/wordml/sdtdatahash" xmlns:w16se="http://schemas.microsoft.com/office/word/2015/wordml/symex" xmlns:wpg="http://schemas.microsoft.com/office/word/2010/wordprocessingGroup" xmlns:wpi="http://schemas.microsoft.com/office/word/2010/wordprocessingInk" xmlns:wne="http://schemas.microsoft.com/office/word/2006/wordml" xmlns:wps="http://schemas.microsoft.com/office/word/2010/wordprocessingShape" mc:Ignorable="w14 w15 w16se w16cid w16 w16cex w16sdtdh wp14">
+<w:ftr xmlns:wpc="http://schemas.microsoft.com/office/word/2010/wordprocessingCanvas" xmlns:cx="http://schemas.microsoft.com/office/drawing/2014/chartex" xmlns:cx1="http://schemas.microsoft.com/office/drawing/2015/9/8/chartex" xmlns:cx2="http://schemas.microsoft.com/office/drawing/2015/10/21/chartex" xmlns:cx3="http://schemas.microsoft.com/office/drawing/2016/5/9/chartex" xmlns:cx4="http://schemas.microsoft.com/office/drawing/2016/5/10/chartex" xmlns:cx5="http://schemas.microsoft.com/office/drawing/2016/5/11/chartex" xmlns:cx6="http://schemas.microsoft.com/office/drawing/2016/5/12/chartex" xmlns:cx7="http://schemas.microsoft.com/office/drawing/2016/5/13/chartex" xmlns:cx8="http://schemas.microsoft.com/office/drawing/2016/5/14/chartex" xmlns:mc="http://schemas.openxmlformats.org/markup-compatibility/2006" xmlns:aink="http://schemas.microsoft.com/office/drawing/2016/ink" xmlns:am3d="http://schemas.microsoft.com/office/drawing/2017/model3d" xmlns:o="urn:schemas-microsoft-com:office:office" xmlns:oel="http://schemas.microsoft.com/office/2019/extlst" xmlns:r="http://schemas.openxmlformats.org/officeDocument/2006/relationships" xmlns:m="http://schemas.openxmlformats.org/officeDocument/2006/math" xmlns:v="urn:schemas-microsoft-com:vml" xmlns:wp14="http://schemas.microsoft.com/office/word/2010/wordprocessingDrawing" xmlns:wp="http://schemas.openxmlformats.org/drawingml/2006/wordprocessingDrawing" xmlns:w10="urn:schemas-microsoft-com:office:word" xmlns:w="http://schemas.openxmlformats.org/wordprocessingml/2006/main" xmlns:w14="http://schemas.microsoft.com/office/word/2010/wordml" xmlns:w15="http://schemas.microsoft.com/office/word/2012/wordml" xmlns:w16cex="http://schemas.microsoft.com/office/word/2018/wordml/cex" xmlns:w16cid="http://schemas.microsoft.com/office/word/2016/wordml/cid" xmlns:w16="http://schemas.microsoft.com/office/word/2018/wordml" xmlns:w16du="http://schemas.microsoft.com/office/word/2023/wordml/word16du" xmlns:w16sdtdh="http://schemas.microsoft.com/office/word/2020/wordml/sdtdatahash" xmlns:w16se="http://schemas.microsoft.com/office/word/2015/wordml/symex" xmlns:wpg="http://schemas.microsoft.com/office/word/2010/wordprocessingGroup" xmlns:wpi="http://schemas.microsoft.com/office/word/2010/wordprocessingInk" xmlns:wne="http://schemas.microsoft.com/office/word/2006/wordml" xmlns:wps="http://schemas.microsoft.com/office/word/2010/wordprocessingShape" mc:Ignorable="w14 w15 w16se w16cid w16 w16cex w16sdtdh wp14">
   <w:sdt>
     <w:sdtPr>
       <w:rPr>
@@ -2878,7 +2944,7 @@
 </file>
 
 <file path=word/footer2.xml><?xml version="1.0" encoding="utf-8"?>
-<w:ftr xmlns:wpc="http://schemas.microsoft.com/office/word/2010/wordprocessingCanvas" xmlns:cx="http://schemas.microsoft.com/office/drawing/2014/chartex" xmlns:cx1="http://schemas.microsoft.com/office/drawing/2015/9/8/chartex" xmlns:cx2="http://schemas.microsoft.com/office/drawing/2015/10/21/chartex" xmlns:cx3="http://schemas.microsoft.com/office/drawing/2016/5/9/chartex" xmlns:cx4="http://schemas.microsoft.com/office/drawing/2016/5/10/chartex" xmlns:cx5="http://schemas.microsoft.com/office/drawing/2016/5/11/chartex" xmlns:cx6="http://schemas.microsoft.com/office/drawing/2016/5/12/chartex" xmlns:cx7="http://schemas.microsoft.com/office/drawing/2016/5/13/chartex" xmlns:cx8="http://schemas.microsoft.com/office/drawing/2016/5/14/chartex" xmlns:mc="http://schemas.openxmlformats.org/markup-compatibility/2006" xmlns:aink="http://schemas.microsoft.com/office/drawing/2016/ink" xmlns:am3d="http://schemas.microsoft.com/office/drawing/2017/model3d" xmlns:o="urn:schemas-microsoft-com:office:office" xmlns:oel="http://schemas.microsoft.com/office/2019/extlst" xmlns:r="http://schemas.openxmlformats.org/officeDocument/2006/relationships" xmlns:m="http://schemas.openxmlformats.org/officeDocument/2006/math" xmlns:v="urn:schemas-microsoft-com:vml" xmlns:wp14="http://schemas.microsoft.com/office/word/2010/wordprocessingDrawing" xmlns:wp="http://schemas.openxmlformats.org/drawingml/2006/wordprocessingDrawing" xmlns:w10="urn:schemas-microsoft-com:office:word" xmlns:w="http://schemas.openxmlformats.org/wordprocessingml/2006/main" xmlns:w14="http://schemas.microsoft.com/office/word/2010/wordml" xmlns:w15="http://schemas.microsoft.com/office/word/2012/wordml" xmlns:w16cex="http://schemas.microsoft.com/office/word/2018/wordml/cex" xmlns:w16cid="http://schemas.microsoft.com/office/word/2016/wordml/cid" xmlns:w16="http://schemas.microsoft.com/office/word/2018/wordml" xmlns:w16sdtdh="http://schemas.microsoft.com/office/word/2020/wordml/sdtdatahash" xmlns:w16se="http://schemas.microsoft.com/office/word/2015/wordml/symex" xmlns:wpg="http://schemas.microsoft.com/office/word/2010/wordprocessingGroup" xmlns:wpi="http://schemas.microsoft.com/office/word/2010/wordprocessingInk" xmlns:wne="http://schemas.microsoft.com/office/word/2006/wordml" xmlns:wps="http://schemas.microsoft.com/office/word/2010/wordprocessingShape" mc:Ignorable="w14 w15 w16se w16cid w16 w16cex w16sdtdh wp14">
+<w:ftr xmlns:wpc="http://schemas.microsoft.com/office/word/2010/wordprocessingCanvas" xmlns:cx="http://schemas.microsoft.com/office/drawing/2014/chartex" xmlns:cx1="http://schemas.microsoft.com/office/drawing/2015/9/8/chartex" xmlns:cx2="http://schemas.microsoft.com/office/drawing/2015/10/21/chartex" xmlns:cx3="http://schemas.microsoft.com/office/drawing/2016/5/9/chartex" xmlns:cx4="http://schemas.microsoft.com/office/drawing/2016/5/10/chartex" xmlns:cx5="http://schemas.microsoft.com/office/drawing/2016/5/11/chartex" xmlns:cx6="http://schemas.microsoft.com/office/drawing/2016/5/12/chartex" xmlns:cx7="http://schemas.microsoft.com/office/drawing/2016/5/13/chartex" xmlns:cx8="http://schemas.microsoft.com/office/drawing/2016/5/14/chartex" xmlns:mc="http://schemas.openxmlformats.org/markup-compatibility/2006" xmlns:aink="http://schemas.microsoft.com/office/drawing/2016/ink" xmlns:am3d="http://schemas.microsoft.com/office/drawing/2017/model3d" xmlns:o="urn:schemas-microsoft-com:office:office" xmlns:oel="http://schemas.microsoft.com/office/2019/extlst" xmlns:r="http://schemas.openxmlformats.org/officeDocument/2006/relationships" xmlns:m="http://schemas.openxmlformats.org/officeDocument/2006/math" xmlns:v="urn:schemas-microsoft-com:vml" xmlns:wp14="http://schemas.microsoft.com/office/word/2010/wordprocessingDrawing" xmlns:wp="http://schemas.openxmlformats.org/drawingml/2006/wordprocessingDrawing" xmlns:w10="urn:schemas-microsoft-com:office:word" xmlns:w="http://schemas.openxmlformats.org/wordprocessingml/2006/main" xmlns:w14="http://schemas.microsoft.com/office/word/2010/wordml" xmlns:w15="http://schemas.microsoft.com/office/word/2012/wordml" xmlns:w16cex="http://schemas.microsoft.com/office/word/2018/wordml/cex" xmlns:w16cid="http://schemas.microsoft.com/office/word/2016/wordml/cid" xmlns:w16="http://schemas.microsoft.com/office/word/2018/wordml" xmlns:w16du="http://schemas.microsoft.com/office/word/2023/wordml/word16du" xmlns:w16sdtdh="http://schemas.microsoft.com/office/word/2020/wordml/sdtdatahash" xmlns:w16se="http://schemas.microsoft.com/office/word/2015/wordml/symex" xmlns:wpg="http://schemas.microsoft.com/office/word/2010/wordprocessingGroup" xmlns:wpi="http://schemas.microsoft.com/office/word/2010/wordprocessingInk" xmlns:wne="http://schemas.microsoft.com/office/word/2006/wordml" xmlns:wps="http://schemas.microsoft.com/office/word/2010/wordprocessingShape" mc:Ignorable="w14 w15 w16se w16cid w16 w16cex w16sdtdh wp14">
   <w:sdt>
     <w:sdtPr>
       <w:rPr>
@@ -2943,7 +3009,7 @@
 </file>
 
 <file path=word/footnotes.xml><?xml version="1.0" encoding="utf-8"?>
-<w:footnotes xmlns:wpc="http://schemas.microsoft.com/office/word/2010/wordprocessingCanvas" xmlns:cx="http://schemas.microsoft.com/office/drawing/2014/chartex" xmlns:cx1="http://schemas.microsoft.com/office/drawing/2015/9/8/chartex" xmlns:cx2="http://schemas.microsoft.com/office/drawing/2015/10/21/chartex" xmlns:cx3="http://schemas.microsoft.com/office/drawing/2016/5/9/chartex" xmlns:cx4="http://schemas.microsoft.com/office/drawing/2016/5/10/chartex" xmlns:cx5="http://schemas.microsoft.com/office/drawing/2016/5/11/chartex" xmlns:cx6="http://schemas.microsoft.com/office/drawing/2016/5/12/chartex" xmlns:cx7="http://schemas.microsoft.com/office/drawing/2016/5/13/chartex" xmlns:cx8="http://schemas.microsoft.com/office/drawing/2016/5/14/chartex" xmlns:mc="http://schemas.openxmlformats.org/markup-compatibility/2006" xmlns:aink="http://schemas.microsoft.com/office/drawing/2016/ink" xmlns:am3d="http://schemas.microsoft.com/office/drawing/2017/model3d" xmlns:o="urn:schemas-microsoft-com:office:office" xmlns:oel="http://schemas.microsoft.com/office/2019/extlst" xmlns:r="http://schemas.openxmlformats.org/officeDocument/2006/relationships" xmlns:m="http://schemas.openxmlformats.org/officeDocument/2006/math" xmlns:v="urn:schemas-microsoft-com:vml" xmlns:wp14="http://schemas.microsoft.com/office/word/2010/wordprocessingDrawing" xmlns:wp="http://schemas.openxmlformats.org/drawingml/2006/wordprocessingDrawing" xmlns:w10="urn:schemas-microsoft-com:office:word" xmlns:w="http://schemas.openxmlformats.org/wordprocessingml/2006/main" xmlns:w14="http://schemas.microsoft.com/office/word/2010/wordml" xmlns:w15="http://schemas.microsoft.com/office/word/2012/wordml" xmlns:w16cex="http://schemas.microsoft.com/office/word/2018/wordml/cex" xmlns:w16cid="http://schemas.microsoft.com/office/word/2016/wordml/cid" xmlns:w16="http://schemas.microsoft.com/office/word/2018/wordml" xmlns:w16sdtdh="http://schemas.microsoft.com/office/word/2020/wordml/sdtdatahash" xmlns:w16se="http://schemas.microsoft.com/office/word/2015/wordml/symex" xmlns:wpg="http://schemas.microsoft.com/office/word/2010/wordprocessingGroup" xmlns:wpi="http://schemas.microsoft.com/office/word/2010/wordprocessingInk" xmlns:wne="http://schemas.microsoft.com/office/word/2006/wordml" xmlns:wps="http://schemas.microsoft.com/office/word/2010/wordprocessingShape" mc:Ignorable="w14 w15 w16se w16cid w16 w16cex w16sdtdh wp14">
+<w:footnotes xmlns:wpc="http://schemas.microsoft.com/office/word/2010/wordprocessingCanvas" xmlns:cx="http://schemas.microsoft.com/office/drawing/2014/chartex" xmlns:cx1="http://schemas.microsoft.com/office/drawing/2015/9/8/chartex" xmlns:cx2="http://schemas.microsoft.com/office/drawing/2015/10/21/chartex" xmlns:cx3="http://schemas.microsoft.com/office/drawing/2016/5/9/chartex" xmlns:cx4="http://schemas.microsoft.com/office/drawing/2016/5/10/chartex" xmlns:cx5="http://schemas.microsoft.com/office/drawing/2016/5/11/chartex" xmlns:cx6="http://schemas.microsoft.com/office/drawing/2016/5/12/chartex" xmlns:cx7="http://schemas.microsoft.com/office/drawing/2016/5/13/chartex" xmlns:cx8="http://schemas.microsoft.com/office/drawing/2016/5/14/chartex" xmlns:mc="http://schemas.openxmlformats.org/markup-compatibility/2006" xmlns:aink="http://schemas.microsoft.com/office/drawing/2016/ink" xmlns:am3d="http://schemas.microsoft.com/office/drawing/2017/model3d" xmlns:o="urn:schemas-microsoft-com:office:office" xmlns:oel="http://schemas.microsoft.com/office/2019/extlst" xmlns:r="http://schemas.openxmlformats.org/officeDocument/2006/relationships" xmlns:m="http://schemas.openxmlformats.org/officeDocument/2006/math" xmlns:v="urn:schemas-microsoft-com:vml" xmlns:wp14="http://schemas.microsoft.com/office/word/2010/wordprocessingDrawing" xmlns:wp="http://schemas.openxmlformats.org/drawingml/2006/wordprocessingDrawing" xmlns:w10="urn:schemas-microsoft-com:office:word" xmlns:w="http://schemas.openxmlformats.org/wordprocessingml/2006/main" xmlns:w14="http://schemas.microsoft.com/office/word/2010/wordml" xmlns:w15="http://schemas.microsoft.com/office/word/2012/wordml" xmlns:w16cex="http://schemas.microsoft.com/office/word/2018/wordml/cex" xmlns:w16cid="http://schemas.microsoft.com/office/word/2016/wordml/cid" xmlns:w16="http://schemas.microsoft.com/office/word/2018/wordml" xmlns:w16du="http://schemas.microsoft.com/office/word/2023/wordml/word16du" xmlns:w16sdtdh="http://schemas.microsoft.com/office/word/2020/wordml/sdtdatahash" xmlns:w16se="http://schemas.microsoft.com/office/word/2015/wordml/symex" xmlns:wpg="http://schemas.microsoft.com/office/word/2010/wordprocessingGroup" xmlns:wpi="http://schemas.microsoft.com/office/word/2010/wordprocessingInk" xmlns:wne="http://schemas.microsoft.com/office/word/2006/wordml" xmlns:wps="http://schemas.microsoft.com/office/word/2010/wordprocessingShape" mc:Ignorable="w14 w15 w16se w16cid w16 w16cex w16sdtdh wp14">
   <w:footnote w:type="separator" w:id="-1">
     <w:p>
       <w:r>
@@ -2962,7 +3028,7 @@
 </file>
 
 <file path=word/header1.xml><?xml version="1.0" encoding="utf-8"?>
-<w:hdr xmlns:wpc="http://schemas.microsoft.com/office/word/2010/wordprocessingCanvas" xmlns:cx="http://schemas.microsoft.com/office/drawing/2014/chartex" xmlns:cx1="http://schemas.microsoft.com/office/drawing/2015/9/8/chartex" xmlns:cx2="http://schemas.microsoft.com/office/drawing/2015/10/21/chartex" xmlns:cx3="http://schemas.microsoft.com/office/drawing/2016/5/9/chartex" xmlns:cx4="http://schemas.microsoft.com/office/drawing/2016/5/10/chartex" xmlns:cx5="http://schemas.microsoft.com/office/drawing/2016/5/11/chartex" xmlns:cx6="http://schemas.microsoft.com/office/drawing/2016/5/12/chartex" xmlns:cx7="http://schemas.microsoft.com/office/drawing/2016/5/13/chartex" xmlns:cx8="http://schemas.microsoft.com/office/drawing/2016/5/14/chartex" xmlns:mc="http://schemas.openxmlformats.org/markup-compatibility/2006" xmlns:aink="http://schemas.microsoft.com/office/drawing/2016/ink" xmlns:am3d="http://schemas.microsoft.com/office/drawing/2017/model3d" xmlns:o="urn:schemas-microsoft-com:office:office" xmlns:oel="http://schemas.microsoft.com/office/2019/extlst" xmlns:r="http://schemas.openxmlformats.org/officeDocument/2006/relationships" xmlns:m="http://schemas.openxmlformats.org/officeDocument/2006/math" xmlns:v="urn:schemas-microsoft-com:vml" xmlns:wp14="http://schemas.microsoft.com/office/word/2010/wordprocessingDrawing" xmlns:wp="http://schemas.openxmlformats.org/drawingml/2006/wordprocessingDrawing" xmlns:w10="urn:schemas-microsoft-com:office:word" xmlns:w="http://schemas.openxmlformats.org/wordprocessingml/2006/main" xmlns:w14="http://schemas.microsoft.com/office/word/2010/wordml" xmlns:w15="http://schemas.microsoft.com/office/word/2012/wordml" xmlns:w16cex="http://schemas.microsoft.com/office/word/2018/wordml/cex" xmlns:w16cid="http://schemas.microsoft.com/office/word/2016/wordml/cid" xmlns:w16="http://schemas.microsoft.com/office/word/2018/wordml" xmlns:w16sdtdh="http://schemas.microsoft.com/office/word/2020/wordml/sdtdatahash" xmlns:w16se="http://schemas.microsoft.com/office/word/2015/wordml/symex" xmlns:wpg="http://schemas.microsoft.com/office/word/2010/wordprocessingGroup" xmlns:wpi="http://schemas.microsoft.com/office/word/2010/wordprocessingInk" xmlns:wne="http://schemas.microsoft.com/office/word/2006/wordml" xmlns:wps="http://schemas.microsoft.com/office/word/2010/wordprocessingShape" mc:Ignorable="w14 w15 w16se w16cid w16 w16cex w16sdtdh wp14">
+<w:hdr xmlns:wpc="http://schemas.microsoft.com/office/word/2010/wordprocessingCanvas" xmlns:cx="http://schemas.microsoft.com/office/drawing/2014/chartex" xmlns:cx1="http://schemas.microsoft.com/office/drawing/2015/9/8/chartex" xmlns:cx2="http://schemas.microsoft.com/office/drawing/2015/10/21/chartex" xmlns:cx3="http://schemas.microsoft.com/office/drawing/2016/5/9/chartex" xmlns:cx4="http://schemas.microsoft.com/office/drawing/2016/5/10/chartex" xmlns:cx5="http://schemas.microsoft.com/office/drawing/2016/5/11/chartex" xmlns:cx6="http://schemas.microsoft.com/office/drawing/2016/5/12/chartex" xmlns:cx7="http://schemas.microsoft.com/office/drawing/2016/5/13/chartex" xmlns:cx8="http://schemas.microsoft.com/office/drawing/2016/5/14/chartex" xmlns:mc="http://schemas.openxmlformats.org/markup-compatibility/2006" xmlns:aink="http://schemas.microsoft.com/office/drawing/2016/ink" xmlns:am3d="http://schemas.microsoft.com/office/drawing/2017/model3d" xmlns:o="urn:schemas-microsoft-com:office:office" xmlns:oel="http://schemas.microsoft.com/office/2019/extlst" xmlns:r="http://schemas.openxmlformats.org/officeDocument/2006/relationships" xmlns:m="http://schemas.openxmlformats.org/officeDocument/2006/math" xmlns:v="urn:schemas-microsoft-com:vml" xmlns:wp14="http://schemas.microsoft.com/office/word/2010/wordprocessingDrawing" xmlns:wp="http://schemas.openxmlformats.org/drawingml/2006/wordprocessingDrawing" xmlns:w10="urn:schemas-microsoft-com:office:word" xmlns:w="http://schemas.openxmlformats.org/wordprocessingml/2006/main" xmlns:w14="http://schemas.microsoft.com/office/word/2010/wordml" xmlns:w15="http://schemas.microsoft.com/office/word/2012/wordml" xmlns:w16cex="http://schemas.microsoft.com/office/word/2018/wordml/cex" xmlns:w16cid="http://schemas.microsoft.com/office/word/2016/wordml/cid" xmlns:w16="http://schemas.microsoft.com/office/word/2018/wordml" xmlns:w16du="http://schemas.microsoft.com/office/word/2023/wordml/word16du" xmlns:w16sdtdh="http://schemas.microsoft.com/office/word/2020/wordml/sdtdatahash" xmlns:w16se="http://schemas.microsoft.com/office/word/2015/wordml/symex" xmlns:wpg="http://schemas.microsoft.com/office/word/2010/wordprocessingGroup" xmlns:wpi="http://schemas.microsoft.com/office/word/2010/wordprocessingInk" xmlns:wne="http://schemas.microsoft.com/office/word/2006/wordml" xmlns:wps="http://schemas.microsoft.com/office/word/2010/wordprocessingShape" mc:Ignorable="w14 w15 w16se w16cid w16 w16cex w16sdtdh wp14">
   <w:p>
     <w:pPr>
       <w:rPr>
@@ -3031,7 +3097,7 @@
 </file>
 
 <file path=word/numbering.xml><?xml version="1.0" encoding="utf-8"?>
-<w:numbering xmlns:wpc="http://schemas.microsoft.com/office/word/2010/wordprocessingCanvas" xmlns:cx="http://schemas.microsoft.com/office/drawing/2014/chartex" xmlns:cx1="http://schemas.microsoft.com/office/drawing/2015/9/8/chartex" xmlns:cx2="http://schemas.microsoft.com/office/drawing/2015/10/21/chartex" xmlns:cx3="http://schemas.microsoft.com/office/drawing/2016/5/9/chartex" xmlns:cx4="http://schemas.microsoft.com/office/drawing/2016/5/10/chartex" xmlns:cx5="http://schemas.microsoft.com/office/drawing/2016/5/11/chartex" xmlns:cx6="http://schemas.microsoft.com/office/drawing/2016/5/12/chartex" xmlns:cx7="http://schemas.microsoft.com/office/drawing/2016/5/13/chartex" xmlns:cx8="http://schemas.microsoft.com/office/drawing/2016/5/14/chartex" xmlns:mc="http://schemas.openxmlformats.org/markup-compatibility/2006" xmlns:aink="http://schemas.microsoft.com/office/drawing/2016/ink" xmlns:am3d="http://schemas.microsoft.com/office/drawing/2017/model3d" xmlns:o="urn:schemas-microsoft-com:office:office" xmlns:oel="http://schemas.microsoft.com/office/2019/extlst" xmlns:r="http://schemas.openxmlformats.org/officeDocument/2006/relationships" xmlns:m="http://schemas.openxmlformats.org/officeDocument/2006/math" xmlns:v="urn:schemas-microsoft-com:vml" xmlns:wp14="http://schemas.microsoft.com/office/word/2010/wordprocessingDrawing" xmlns:wp="http://schemas.openxmlformats.org/drawingml/2006/wordprocessingDrawing" xmlns:w10="urn:schemas-microsoft-com:office:word" xmlns:w="http://schemas.openxmlformats.org/wordprocessingml/2006/main" xmlns:w14="http://schemas.microsoft.com/office/word/2010/wordml" xmlns:w15="http://schemas.microsoft.com/office/word/2012/wordml" xmlns:w16cex="http://schemas.microsoft.com/office/word/2018/wordml/cex" xmlns:w16cid="http://schemas.microsoft.com/office/word/2016/wordml/cid" xmlns:w16="http://schemas.microsoft.com/office/word/2018/wordml" xmlns:w16sdtdh="http://schemas.microsoft.com/office/word/2020/wordml/sdtdatahash" xmlns:w16se="http://schemas.microsoft.com/office/word/2015/wordml/symex" xmlns:wpg="http://schemas.microsoft.com/office/word/2010/wordprocessingGroup" xmlns:wpi="http://schemas.microsoft.com/office/word/2010/wordprocessingInk" xmlns:wne="http://schemas.microsoft.com/office/word/2006/wordml" xmlns:wps="http://schemas.microsoft.com/office/word/2010/wordprocessingShape" mc:Ignorable="w14 w15 w16se w16cid w16 w16cex w16sdtdh wp14">
+<w:numbering xmlns:wpc="http://schemas.microsoft.com/office/word/2010/wordprocessingCanvas" xmlns:cx="http://schemas.microsoft.com/office/drawing/2014/chartex" xmlns:cx1="http://schemas.microsoft.com/office/drawing/2015/9/8/chartex" xmlns:cx2="http://schemas.microsoft.com/office/drawing/2015/10/21/chartex" xmlns:cx3="http://schemas.microsoft.com/office/drawing/2016/5/9/chartex" xmlns:cx4="http://schemas.microsoft.com/office/drawing/2016/5/10/chartex" xmlns:cx5="http://schemas.microsoft.com/office/drawing/2016/5/11/chartex" xmlns:cx6="http://schemas.microsoft.com/office/drawing/2016/5/12/chartex" xmlns:cx7="http://schemas.microsoft.com/office/drawing/2016/5/13/chartex" xmlns:cx8="http://schemas.microsoft.com/office/drawing/2016/5/14/chartex" xmlns:mc="http://schemas.openxmlformats.org/markup-compatibility/2006" xmlns:aink="http://schemas.microsoft.com/office/drawing/2016/ink" xmlns:am3d="http://schemas.microsoft.com/office/drawing/2017/model3d" xmlns:o="urn:schemas-microsoft-com:office:office" xmlns:oel="http://schemas.microsoft.com/office/2019/extlst" xmlns:r="http://schemas.openxmlformats.org/officeDocument/2006/relationships" xmlns:m="http://schemas.openxmlformats.org/officeDocument/2006/math" xmlns:v="urn:schemas-microsoft-com:vml" xmlns:wp14="http://schemas.microsoft.com/office/word/2010/wordprocessingDrawing" xmlns:wp="http://schemas.openxmlformats.org/drawingml/2006/wordprocessingDrawing" xmlns:w10="urn:schemas-microsoft-com:office:word" xmlns:w="http://schemas.openxmlformats.org/wordprocessingml/2006/main" xmlns:w14="http://schemas.microsoft.com/office/word/2010/wordml" xmlns:w15="http://schemas.microsoft.com/office/word/2012/wordml" xmlns:w16cex="http://schemas.microsoft.com/office/word/2018/wordml/cex" xmlns:w16cid="http://schemas.microsoft.com/office/word/2016/wordml/cid" xmlns:w16="http://schemas.microsoft.com/office/word/2018/wordml" xmlns:w16du="http://schemas.microsoft.com/office/word/2023/wordml/word16du" xmlns:w16sdtdh="http://schemas.microsoft.com/office/word/2020/wordml/sdtdatahash" xmlns:w16se="http://schemas.microsoft.com/office/word/2015/wordml/symex" xmlns:wpg="http://schemas.microsoft.com/office/word/2010/wordprocessingGroup" xmlns:wpi="http://schemas.microsoft.com/office/word/2010/wordprocessingInk" xmlns:wne="http://schemas.microsoft.com/office/word/2006/wordml" xmlns:wps="http://schemas.microsoft.com/office/word/2010/wordprocessingShape" mc:Ignorable="w14 w15 w16se w16cid w16 w16cex w16sdtdh wp14">
   <w:abstractNum w:abstractNumId="0" w15:restartNumberingAfterBreak="0">
     <w:nsid w:val="06201D7D"/>
     <w:multiLevelType w:val="hybridMultilevel"/>

</xml_diff>

<commit_message>
Update report with task 2 manual screenshots
</commit_message>
<xml_diff>
--- a/report.docx
+++ b/report.docx
@@ -56,19 +56,22 @@
       </w:pPr>
       <w:bookmarkStart w:id="0" w:name="_Toc130914900"/>
       <w:bookmarkStart w:id="1" w:name="_Toc130925038"/>
+      <w:bookmarkStart w:id="2" w:name="_Toc130925636"/>
       <w:r>
         <w:t>CS 5153/5053 Network Security, Spring 2023</w:t>
       </w:r>
       <w:bookmarkEnd w:id="0"/>
       <w:bookmarkEnd w:id="1"/>
+      <w:bookmarkEnd w:id="2"/>
     </w:p>
     <w:p>
       <w:pPr>
         <w:pStyle w:val="Heading2"/>
         <w:jc w:val="center"/>
       </w:pPr>
-      <w:bookmarkStart w:id="2" w:name="_Toc130914901"/>
-      <w:bookmarkStart w:id="3" w:name="_Toc130925039"/>
+      <w:bookmarkStart w:id="3" w:name="_Toc130914901"/>
+      <w:bookmarkStart w:id="4" w:name="_Toc130925039"/>
+      <w:bookmarkStart w:id="5" w:name="_Toc130925637"/>
       <w:r>
         <w:t xml:space="preserve">Project </w:t>
       </w:r>
@@ -81,21 +84,24 @@
       <w:r>
         <w:t>TCP Attacks</w:t>
       </w:r>
-      <w:bookmarkEnd w:id="2"/>
       <w:bookmarkEnd w:id="3"/>
+      <w:bookmarkEnd w:id="4"/>
+      <w:bookmarkEnd w:id="5"/>
     </w:p>
     <w:p>
       <w:pPr>
         <w:pStyle w:val="Heading2"/>
         <w:jc w:val="center"/>
       </w:pPr>
-      <w:bookmarkStart w:id="4" w:name="_Toc130914902"/>
-      <w:bookmarkStart w:id="5" w:name="_Toc130925040"/>
+      <w:bookmarkStart w:id="6" w:name="_Toc130914902"/>
+      <w:bookmarkStart w:id="7" w:name="_Toc130925040"/>
+      <w:bookmarkStart w:id="8" w:name="_Toc130925638"/>
       <w:r>
         <w:t>Report</w:t>
       </w:r>
-      <w:bookmarkEnd w:id="4"/>
-      <w:bookmarkEnd w:id="5"/>
+      <w:bookmarkEnd w:id="6"/>
+      <w:bookmarkEnd w:id="7"/>
+      <w:bookmarkEnd w:id="8"/>
     </w:p>
     <w:p/>
     <w:p>
@@ -103,16 +109,18 @@
         <w:pStyle w:val="Heading3"/>
         <w:jc w:val="center"/>
       </w:pPr>
-      <w:bookmarkStart w:id="6" w:name="_Toc130914903"/>
-      <w:bookmarkStart w:id="7" w:name="_Toc130925041"/>
+      <w:bookmarkStart w:id="9" w:name="_Toc130914903"/>
+      <w:bookmarkStart w:id="10" w:name="_Toc130925041"/>
+      <w:bookmarkStart w:id="11" w:name="_Toc130925639"/>
       <w:r>
         <w:t>Student:</w:t>
       </w:r>
       <w:r>
         <w:t xml:space="preserve"> Austin Tyler Conn</w:t>
       </w:r>
-      <w:bookmarkEnd w:id="6"/>
-      <w:bookmarkEnd w:id="7"/>
+      <w:bookmarkEnd w:id="9"/>
+      <w:bookmarkEnd w:id="10"/>
+      <w:bookmarkEnd w:id="11"/>
     </w:p>
     <w:p>
       <w:pPr>
@@ -175,20 +183,13 @@
           <w:r>
             <w:fldChar w:fldCharType="separate"/>
           </w:r>
-          <w:hyperlink w:anchor="_Toc130925042" w:history="1">
+          <w:hyperlink w:anchor="_Toc130925640" w:history="1">
             <w:r>
               <w:rPr>
                 <w:rStyle w:val="Hyperlink"/>
                 <w:noProof/>
               </w:rPr>
-              <w:t>Link to Source Cod</w:t>
-            </w:r>
-            <w:r>
-              <w:rPr>
-                <w:rStyle w:val="Hyperlink"/>
-                <w:noProof/>
-              </w:rPr>
-              <w:t>e</w:t>
+              <w:t>Link to Source Code</w:t>
             </w:r>
             <w:r>
               <w:rPr>
@@ -209,7 +210,7 @@
                 <w:noProof/>
                 <w:webHidden/>
               </w:rPr>
-              <w:instrText xml:space="preserve"> PAGEREF _Toc130925042 \h </w:instrText>
+              <w:instrText xml:space="preserve"> PAGEREF _Toc130925640 \h </w:instrText>
             </w:r>
             <w:r>
               <w:rPr>
@@ -246,18 +247,134 @@
             <w:tabs>
               <w:tab w:val="right" w:leader="dot" w:pos="9350"/>
             </w:tabs>
+            <w:ind w:left="0"/>
             <w:rPr>
               <w:rFonts w:eastAsiaTheme="minorEastAsia"/>
               <w:noProof/>
             </w:rPr>
           </w:pPr>
-          <w:hyperlink w:anchor="_Toc130925043" w:history="1">
+          <w:r>
+            <w:rPr>
+              <w:rStyle w:val="Hyperlink"/>
+              <w:noProof/>
+            </w:rPr>
+            <w:fldChar w:fldCharType="begin"/>
+          </w:r>
+          <w:r>
+            <w:rPr>
+              <w:rStyle w:val="Hyperlink"/>
+              <w:noProof/>
+            </w:rPr>
+            <w:instrText xml:space="preserve"> </w:instrText>
+          </w:r>
+          <w:r>
+            <w:rPr>
+              <w:noProof/>
+            </w:rPr>
+            <w:instrText>HYPERLINK \l "_Toc130925641"</w:instrText>
+          </w:r>
+          <w:r>
+            <w:rPr>
+              <w:rStyle w:val="Hyperlink"/>
+              <w:noProof/>
+            </w:rPr>
+            <w:instrText xml:space="preserve"> </w:instrText>
+          </w:r>
+          <w:r>
+            <w:rPr>
+              <w:rStyle w:val="Hyperlink"/>
+              <w:noProof/>
+            </w:rPr>
+          </w:r>
+          <w:r>
+            <w:rPr>
+              <w:rStyle w:val="Hyperlink"/>
+              <w:noProof/>
+            </w:rPr>
+            <w:fldChar w:fldCharType="separate"/>
+          </w:r>
+          <w:r>
+            <w:rPr>
+              <w:rStyle w:val="Hyperlink"/>
+              <w:noProof/>
+            </w:rPr>
+            <w:t>Host Environment Used</w:t>
+          </w:r>
+          <w:r>
+            <w:rPr>
+              <w:noProof/>
+              <w:webHidden/>
+            </w:rPr>
+            <w:tab/>
+          </w:r>
+          <w:r>
+            <w:rPr>
+              <w:noProof/>
+              <w:webHidden/>
+            </w:rPr>
+            <w:fldChar w:fldCharType="begin"/>
+          </w:r>
+          <w:r>
+            <w:rPr>
+              <w:noProof/>
+              <w:webHidden/>
+            </w:rPr>
+            <w:instrText xml:space="preserve"> PAGEREF _Toc130925641 \h </w:instrText>
+          </w:r>
+          <w:r>
+            <w:rPr>
+              <w:noProof/>
+              <w:webHidden/>
+            </w:rPr>
+          </w:r>
+          <w:r>
+            <w:rPr>
+              <w:noProof/>
+              <w:webHidden/>
+            </w:rPr>
+            <w:fldChar w:fldCharType="separate"/>
+          </w:r>
+          <w:r>
+            <w:rPr>
+              <w:noProof/>
+              <w:webHidden/>
+            </w:rPr>
+            <w:t>3</w:t>
+          </w:r>
+          <w:r>
+            <w:rPr>
+              <w:noProof/>
+              <w:webHidden/>
+            </w:rPr>
+            <w:fldChar w:fldCharType="end"/>
+          </w:r>
+          <w:r>
+            <w:rPr>
+              <w:rStyle w:val="Hyperlink"/>
+              <w:noProof/>
+            </w:rPr>
+            <w:fldChar w:fldCharType="end"/>
+          </w:r>
+        </w:p>
+        <w:p>
+          <w:pPr>
+            <w:pStyle w:val="TOC2"/>
+            <w:tabs>
+              <w:tab w:val="right" w:leader="dot" w:pos="9350"/>
+            </w:tabs>
+            <w:ind w:left="0"/>
+            <w:rPr>
+              <w:rFonts w:eastAsiaTheme="minorEastAsia"/>
+              <w:noProof/>
+            </w:rPr>
+          </w:pPr>
+          <w:hyperlink w:anchor="_Toc130925642" w:history="1">
             <w:r>
               <w:rPr>
                 <w:rStyle w:val="Hyperlink"/>
                 <w:noProof/>
               </w:rPr>
-              <w:t>Host Environment Used</w:t>
+              <w:t>Docker Information</w:t>
             </w:r>
             <w:r>
               <w:rPr>
@@ -278,7 +395,7 @@
                 <w:noProof/>
                 <w:webHidden/>
               </w:rPr>
-              <w:instrText xml:space="preserve"> PAGEREF _Toc130925043 \h </w:instrText>
+              <w:instrText xml:space="preserve"> PAGEREF _Toc130925642 \h </w:instrText>
             </w:r>
             <w:r>
               <w:rPr>
@@ -315,18 +432,19 @@
             <w:tabs>
               <w:tab w:val="right" w:leader="dot" w:pos="9350"/>
             </w:tabs>
+            <w:ind w:left="0"/>
             <w:rPr>
               <w:rFonts w:eastAsiaTheme="minorEastAsia"/>
               <w:noProof/>
             </w:rPr>
           </w:pPr>
-          <w:hyperlink w:anchor="_Toc130925044" w:history="1">
+          <w:hyperlink w:anchor="_Toc130925643" w:history="1">
             <w:r>
               <w:rPr>
                 <w:rStyle w:val="Hyperlink"/>
                 <w:noProof/>
               </w:rPr>
-              <w:t>Docker Information</w:t>
+              <w:t>Assumptions</w:t>
             </w:r>
             <w:r>
               <w:rPr>
@@ -347,7 +465,7 @@
                 <w:noProof/>
                 <w:webHidden/>
               </w:rPr>
-              <w:instrText xml:space="preserve"> PAGEREF _Toc130925044 \h </w:instrText>
+              <w:instrText xml:space="preserve"> PAGEREF _Toc130925643 \h </w:instrText>
             </w:r>
             <w:r>
               <w:rPr>
@@ -384,18 +502,19 @@
             <w:tabs>
               <w:tab w:val="right" w:leader="dot" w:pos="9350"/>
             </w:tabs>
+            <w:ind w:left="0"/>
             <w:rPr>
               <w:rFonts w:eastAsiaTheme="minorEastAsia"/>
               <w:noProof/>
             </w:rPr>
           </w:pPr>
-          <w:hyperlink w:anchor="_Toc130925045" w:history="1">
+          <w:hyperlink w:anchor="_Toc130925644" w:history="1">
             <w:r>
               <w:rPr>
                 <w:rStyle w:val="Hyperlink"/>
                 <w:noProof/>
               </w:rPr>
-              <w:t>Assumptions</w:t>
+              <w:t>Task 1</w:t>
             </w:r>
             <w:r>
               <w:rPr>
@@ -416,76 +535,7 @@
                 <w:noProof/>
                 <w:webHidden/>
               </w:rPr>
-              <w:instrText xml:space="preserve"> PAGEREF _Toc130925045 \h </w:instrText>
-            </w:r>
-            <w:r>
-              <w:rPr>
-                <w:noProof/>
-                <w:webHidden/>
-              </w:rPr>
-            </w:r>
-            <w:r>
-              <w:rPr>
-                <w:noProof/>
-                <w:webHidden/>
-              </w:rPr>
-              <w:fldChar w:fldCharType="separate"/>
-            </w:r>
-            <w:r>
-              <w:rPr>
-                <w:noProof/>
-                <w:webHidden/>
-              </w:rPr>
-              <w:t>3</w:t>
-            </w:r>
-            <w:r>
-              <w:rPr>
-                <w:noProof/>
-                <w:webHidden/>
-              </w:rPr>
-              <w:fldChar w:fldCharType="end"/>
-            </w:r>
-          </w:hyperlink>
-        </w:p>
-        <w:p>
-          <w:pPr>
-            <w:pStyle w:val="TOC2"/>
-            <w:tabs>
-              <w:tab w:val="right" w:leader="dot" w:pos="9350"/>
-            </w:tabs>
-            <w:rPr>
-              <w:rFonts w:eastAsiaTheme="minorEastAsia"/>
-              <w:noProof/>
-            </w:rPr>
-          </w:pPr>
-          <w:hyperlink w:anchor="_Toc130925046" w:history="1">
-            <w:r>
-              <w:rPr>
-                <w:rStyle w:val="Hyperlink"/>
-                <w:noProof/>
-              </w:rPr>
-              <w:t>Task 1</w:t>
-            </w:r>
-            <w:r>
-              <w:rPr>
-                <w:noProof/>
-                <w:webHidden/>
-              </w:rPr>
-              <w:tab/>
-            </w:r>
-            <w:r>
-              <w:rPr>
-                <w:noProof/>
-                <w:webHidden/>
-              </w:rPr>
-              <w:fldChar w:fldCharType="begin"/>
-            </w:r>
-            <w:r>
-              <w:rPr>
-                <w:noProof/>
-                <w:webHidden/>
-              </w:rPr>
-              <w:instrText xml:space="preserve"> PAGEREF _Toc130925046 \h </w:instrText>
+              <w:instrText xml:space="preserve"> PAGEREF _Toc130925644 \h </w:instrText>
             </w:r>
             <w:r>
               <w:rPr>
@@ -527,7 +577,7 @@
               <w:noProof/>
             </w:rPr>
           </w:pPr>
-          <w:hyperlink w:anchor="_Toc130925047" w:history="1">
+          <w:hyperlink w:anchor="_Toc130925645" w:history="1">
             <w:r>
               <w:rPr>
                 <w:rStyle w:val="Hyperlink"/>
@@ -554,7 +604,7 @@
                 <w:noProof/>
                 <w:webHidden/>
               </w:rPr>
-              <w:instrText xml:space="preserve"> PAGEREF _Toc130925047 \h </w:instrText>
+              <w:instrText xml:space="preserve"> PAGEREF _Toc130925645 \h </w:instrText>
             </w:r>
             <w:r>
               <w:rPr>
@@ -596,7 +646,7 @@
               <w:noProof/>
             </w:rPr>
           </w:pPr>
-          <w:hyperlink w:anchor="_Toc130925048" w:history="1">
+          <w:hyperlink w:anchor="_Toc130925646" w:history="1">
             <w:r>
               <w:rPr>
                 <w:rStyle w:val="Hyperlink"/>
@@ -623,7 +673,7 @@
                 <w:noProof/>
                 <w:webHidden/>
               </w:rPr>
-              <w:instrText xml:space="preserve"> PAGEREF _Toc130925048 \h </w:instrText>
+              <w:instrText xml:space="preserve"> PAGEREF _Toc130925646 \h </w:instrText>
             </w:r>
             <w:r>
               <w:rPr>
@@ -665,7 +715,7 @@
               <w:noProof/>
             </w:rPr>
           </w:pPr>
-          <w:hyperlink w:anchor="_Toc130925049" w:history="1">
+          <w:hyperlink w:anchor="_Toc130925647" w:history="1">
             <w:r>
               <w:rPr>
                 <w:rStyle w:val="Hyperlink"/>
@@ -692,7 +742,7 @@
                 <w:noProof/>
                 <w:webHidden/>
               </w:rPr>
-              <w:instrText xml:space="preserve"> PAGEREF _Toc130925049 \h </w:instrText>
+              <w:instrText xml:space="preserve"> PAGEREF _Toc130925647 \h </w:instrText>
             </w:r>
             <w:r>
               <w:rPr>
@@ -729,12 +779,13 @@
             <w:tabs>
               <w:tab w:val="right" w:leader="dot" w:pos="9350"/>
             </w:tabs>
+            <w:ind w:left="0"/>
             <w:rPr>
               <w:rFonts w:eastAsiaTheme="minorEastAsia"/>
               <w:noProof/>
             </w:rPr>
           </w:pPr>
-          <w:hyperlink w:anchor="_Toc130925050" w:history="1">
+          <w:hyperlink w:anchor="_Toc130925648" w:history="1">
             <w:r>
               <w:rPr>
                 <w:rStyle w:val="Hyperlink"/>
@@ -761,7 +812,7 @@
                 <w:noProof/>
                 <w:webHidden/>
               </w:rPr>
-              <w:instrText xml:space="preserve"> PAGEREF _Toc130925050 \h </w:instrText>
+              <w:instrText xml:space="preserve"> PAGEREF _Toc130925648 \h </w:instrText>
             </w:r>
             <w:r>
               <w:rPr>
@@ -803,7 +854,7 @@
               <w:noProof/>
             </w:rPr>
           </w:pPr>
-          <w:hyperlink w:anchor="_Toc130925051" w:history="1">
+          <w:hyperlink w:anchor="_Toc130925649" w:history="1">
             <w:r>
               <w:rPr>
                 <w:rStyle w:val="Hyperlink"/>
@@ -830,7 +881,7 @@
                 <w:noProof/>
                 <w:webHidden/>
               </w:rPr>
-              <w:instrText xml:space="preserve"> PAGEREF _Toc130925051 \h </w:instrText>
+              <w:instrText xml:space="preserve"> PAGEREF _Toc130925649 \h </w:instrText>
             </w:r>
             <w:r>
               <w:rPr>
@@ -872,7 +923,7 @@
               <w:noProof/>
             </w:rPr>
           </w:pPr>
-          <w:hyperlink w:anchor="_Toc130925052" w:history="1">
+          <w:hyperlink w:anchor="_Toc130925650" w:history="1">
             <w:r>
               <w:rPr>
                 <w:rStyle w:val="Hyperlink"/>
@@ -899,7 +950,7 @@
                 <w:noProof/>
                 <w:webHidden/>
               </w:rPr>
-              <w:instrText xml:space="preserve"> PAGEREF _Toc130925052 \h </w:instrText>
+              <w:instrText xml:space="preserve"> PAGEREF _Toc130925650 \h </w:instrText>
             </w:r>
             <w:r>
               <w:rPr>
@@ -919,7 +970,7 @@
                 <w:noProof/>
                 <w:webHidden/>
               </w:rPr>
-              <w:t>9</w:t>
+              <w:t>13</w:t>
             </w:r>
             <w:r>
               <w:rPr>
@@ -941,7 +992,7 @@
               <w:noProof/>
             </w:rPr>
           </w:pPr>
-          <w:hyperlink w:anchor="_Toc130925053" w:history="1">
+          <w:hyperlink w:anchor="_Toc130925651" w:history="1">
             <w:r>
               <w:rPr>
                 <w:rStyle w:val="Hyperlink"/>
@@ -968,7 +1019,7 @@
                 <w:noProof/>
                 <w:webHidden/>
               </w:rPr>
-              <w:instrText xml:space="preserve"> PAGEREF _Toc130925053 \h </w:instrText>
+              <w:instrText xml:space="preserve"> PAGEREF _Toc130925651 \h </w:instrText>
             </w:r>
             <w:r>
               <w:rPr>
@@ -988,7 +1039,7 @@
                 <w:noProof/>
                 <w:webHidden/>
               </w:rPr>
-              <w:t>9</w:t>
+              <w:t>13</w:t>
             </w:r>
             <w:r>
               <w:rPr>
@@ -1005,12 +1056,13 @@
             <w:tabs>
               <w:tab w:val="right" w:leader="dot" w:pos="9350"/>
             </w:tabs>
+            <w:ind w:left="0"/>
             <w:rPr>
               <w:rFonts w:eastAsiaTheme="minorEastAsia"/>
               <w:noProof/>
             </w:rPr>
           </w:pPr>
-          <w:hyperlink w:anchor="_Toc130925054" w:history="1">
+          <w:hyperlink w:anchor="_Toc130925652" w:history="1">
             <w:r>
               <w:rPr>
                 <w:rStyle w:val="Hyperlink"/>
@@ -1037,7 +1089,7 @@
                 <w:noProof/>
                 <w:webHidden/>
               </w:rPr>
-              <w:instrText xml:space="preserve"> PAGEREF _Toc130925054 \h </w:instrText>
+              <w:instrText xml:space="preserve"> PAGEREF _Toc130925652 \h </w:instrText>
             </w:r>
             <w:r>
               <w:rPr>
@@ -1057,7 +1109,7 @@
                 <w:noProof/>
                 <w:webHidden/>
               </w:rPr>
-              <w:t>10</w:t>
+              <w:t>14</w:t>
             </w:r>
             <w:r>
               <w:rPr>
@@ -1079,7 +1131,7 @@
               <w:noProof/>
             </w:rPr>
           </w:pPr>
-          <w:hyperlink w:anchor="_Toc130925055" w:history="1">
+          <w:hyperlink w:anchor="_Toc130925653" w:history="1">
             <w:r>
               <w:rPr>
                 <w:rStyle w:val="Hyperlink"/>
@@ -1106,7 +1158,7 @@
                 <w:noProof/>
                 <w:webHidden/>
               </w:rPr>
-              <w:instrText xml:space="preserve"> PAGEREF _Toc130925055 \h </w:instrText>
+              <w:instrText xml:space="preserve"> PAGEREF _Toc130925653 \h </w:instrText>
             </w:r>
             <w:r>
               <w:rPr>
@@ -1126,7 +1178,7 @@
                 <w:noProof/>
                 <w:webHidden/>
               </w:rPr>
-              <w:t>10</w:t>
+              <w:t>14</w:t>
             </w:r>
             <w:r>
               <w:rPr>
@@ -1148,7 +1200,7 @@
               <w:noProof/>
             </w:rPr>
           </w:pPr>
-          <w:hyperlink w:anchor="_Toc130925056" w:history="1">
+          <w:hyperlink w:anchor="_Toc130925654" w:history="1">
             <w:r>
               <w:rPr>
                 <w:rStyle w:val="Hyperlink"/>
@@ -1175,7 +1227,7 @@
                 <w:noProof/>
                 <w:webHidden/>
               </w:rPr>
-              <w:instrText xml:space="preserve"> PAGEREF _Toc130925056 \h </w:instrText>
+              <w:instrText xml:space="preserve"> PAGEREF _Toc130925654 \h </w:instrText>
             </w:r>
             <w:r>
               <w:rPr>
@@ -1195,7 +1247,7 @@
                 <w:noProof/>
                 <w:webHidden/>
               </w:rPr>
-              <w:t>10</w:t>
+              <w:t>14</w:t>
             </w:r>
             <w:r>
               <w:rPr>
@@ -1217,7 +1269,7 @@
               <w:noProof/>
             </w:rPr>
           </w:pPr>
-          <w:hyperlink w:anchor="_Toc130925057" w:history="1">
+          <w:hyperlink w:anchor="_Toc130925655" w:history="1">
             <w:r>
               <w:rPr>
                 <w:rStyle w:val="Hyperlink"/>
@@ -1244,7 +1296,7 @@
                 <w:noProof/>
                 <w:webHidden/>
               </w:rPr>
-              <w:instrText xml:space="preserve"> PAGEREF _Toc130925057 \h </w:instrText>
+              <w:instrText xml:space="preserve"> PAGEREF _Toc130925655 \h </w:instrText>
             </w:r>
             <w:r>
               <w:rPr>
@@ -1264,7 +1316,7 @@
                 <w:noProof/>
                 <w:webHidden/>
               </w:rPr>
-              <w:t>10</w:t>
+              <w:t>14</w:t>
             </w:r>
             <w:r>
               <w:rPr>
@@ -1281,12 +1333,13 @@
             <w:tabs>
               <w:tab w:val="right" w:leader="dot" w:pos="9350"/>
             </w:tabs>
+            <w:ind w:left="0"/>
             <w:rPr>
               <w:rFonts w:eastAsiaTheme="minorEastAsia"/>
               <w:noProof/>
             </w:rPr>
           </w:pPr>
-          <w:hyperlink w:anchor="_Toc130925058" w:history="1">
+          <w:hyperlink w:anchor="_Toc130925656" w:history="1">
             <w:r>
               <w:rPr>
                 <w:rStyle w:val="Hyperlink"/>
@@ -1313,7 +1366,7 @@
                 <w:noProof/>
                 <w:webHidden/>
               </w:rPr>
-              <w:instrText xml:space="preserve"> PAGEREF _Toc130925058 \h </w:instrText>
+              <w:instrText xml:space="preserve"> PAGEREF _Toc130925656 \h </w:instrText>
             </w:r>
             <w:r>
               <w:rPr>
@@ -1333,7 +1386,7 @@
                 <w:noProof/>
                 <w:webHidden/>
               </w:rPr>
-              <w:t>11</w:t>
+              <w:t>15</w:t>
             </w:r>
             <w:r>
               <w:rPr>
@@ -1355,7 +1408,7 @@
               <w:noProof/>
             </w:rPr>
           </w:pPr>
-          <w:hyperlink w:anchor="_Toc130925059" w:history="1">
+          <w:hyperlink w:anchor="_Toc130925657" w:history="1">
             <w:r>
               <w:rPr>
                 <w:rStyle w:val="Hyperlink"/>
@@ -1382,7 +1435,7 @@
                 <w:noProof/>
                 <w:webHidden/>
               </w:rPr>
-              <w:instrText xml:space="preserve"> PAGEREF _Toc130925059 \h </w:instrText>
+              <w:instrText xml:space="preserve"> PAGEREF _Toc130925657 \h </w:instrText>
             </w:r>
             <w:r>
               <w:rPr>
@@ -1402,7 +1455,7 @@
                 <w:noProof/>
                 <w:webHidden/>
               </w:rPr>
-              <w:t>11</w:t>
+              <w:t>15</w:t>
             </w:r>
             <w:r>
               <w:rPr>
@@ -1424,7 +1477,7 @@
               <w:noProof/>
             </w:rPr>
           </w:pPr>
-          <w:hyperlink w:anchor="_Toc130925060" w:history="1">
+          <w:hyperlink w:anchor="_Toc130925658" w:history="1">
             <w:r>
               <w:rPr>
                 <w:rStyle w:val="Hyperlink"/>
@@ -1451,7 +1504,7 @@
                 <w:noProof/>
                 <w:webHidden/>
               </w:rPr>
-              <w:instrText xml:space="preserve"> PAGEREF _Toc130925060 \h </w:instrText>
+              <w:instrText xml:space="preserve"> PAGEREF _Toc130925658 \h </w:instrText>
             </w:r>
             <w:r>
               <w:rPr>
@@ -1471,7 +1524,7 @@
                 <w:noProof/>
                 <w:webHidden/>
               </w:rPr>
-              <w:t>11</w:t>
+              <w:t>15</w:t>
             </w:r>
             <w:r>
               <w:rPr>
@@ -1493,7 +1546,7 @@
               <w:noProof/>
             </w:rPr>
           </w:pPr>
-          <w:hyperlink w:anchor="_Toc130925061" w:history="1">
+          <w:hyperlink w:anchor="_Toc130925659" w:history="1">
             <w:r>
               <w:rPr>
                 <w:rStyle w:val="Hyperlink"/>
@@ -1520,7 +1573,7 @@
                 <w:noProof/>
                 <w:webHidden/>
               </w:rPr>
-              <w:instrText xml:space="preserve"> PAGEREF _Toc130925061 \h </w:instrText>
+              <w:instrText xml:space="preserve"> PAGEREF _Toc130925659 \h </w:instrText>
             </w:r>
             <w:r>
               <w:rPr>
@@ -1540,7 +1593,7 @@
                 <w:noProof/>
                 <w:webHidden/>
               </w:rPr>
-              <w:t>11</w:t>
+              <w:t>15</w:t>
             </w:r>
             <w:r>
               <w:rPr>
@@ -1557,12 +1610,13 @@
             <w:tabs>
               <w:tab w:val="right" w:leader="dot" w:pos="9350"/>
             </w:tabs>
+            <w:ind w:left="0"/>
             <w:rPr>
               <w:rFonts w:eastAsiaTheme="minorEastAsia"/>
               <w:noProof/>
             </w:rPr>
           </w:pPr>
-          <w:hyperlink w:anchor="_Toc130925062" w:history="1">
+          <w:hyperlink w:anchor="_Toc130925660" w:history="1">
             <w:r>
               <w:rPr>
                 <w:rStyle w:val="Hyperlink"/>
@@ -1589,7 +1643,7 @@
                 <w:noProof/>
                 <w:webHidden/>
               </w:rPr>
-              <w:instrText xml:space="preserve"> PAGEREF _Toc130925062 \h </w:instrText>
+              <w:instrText xml:space="preserve"> PAGEREF _Toc130925660 \h </w:instrText>
             </w:r>
             <w:r>
               <w:rPr>
@@ -1609,7 +1663,7 @@
                 <w:noProof/>
                 <w:webHidden/>
               </w:rPr>
-              <w:t>12</w:t>
+              <w:t>16</w:t>
             </w:r>
             <w:r>
               <w:rPr>
@@ -1631,7 +1685,7 @@
               <w:noProof/>
             </w:rPr>
           </w:pPr>
-          <w:hyperlink w:anchor="_Toc130925063" w:history="1">
+          <w:hyperlink w:anchor="_Toc130925661" w:history="1">
             <w:r>
               <w:rPr>
                 <w:rStyle w:val="Hyperlink"/>
@@ -1658,7 +1712,7 @@
                 <w:noProof/>
                 <w:webHidden/>
               </w:rPr>
-              <w:instrText xml:space="preserve"> PAGEREF _Toc130925063 \h </w:instrText>
+              <w:instrText xml:space="preserve"> PAGEREF _Toc130925661 \h </w:instrText>
             </w:r>
             <w:r>
               <w:rPr>
@@ -1678,7 +1732,7 @@
                 <w:noProof/>
                 <w:webHidden/>
               </w:rPr>
-              <w:t>12</w:t>
+              <w:t>16</w:t>
             </w:r>
             <w:r>
               <w:rPr>
@@ -1700,7 +1754,7 @@
               <w:noProof/>
             </w:rPr>
           </w:pPr>
-          <w:hyperlink w:anchor="_Toc130925064" w:history="1">
+          <w:hyperlink w:anchor="_Toc130925662" w:history="1">
             <w:r>
               <w:rPr>
                 <w:rStyle w:val="Hyperlink"/>
@@ -1727,7 +1781,7 @@
                 <w:noProof/>
                 <w:webHidden/>
               </w:rPr>
-              <w:instrText xml:space="preserve"> PAGEREF _Toc130925064 \h </w:instrText>
+              <w:instrText xml:space="preserve"> PAGEREF _Toc130925662 \h </w:instrText>
             </w:r>
             <w:r>
               <w:rPr>
@@ -1747,7 +1801,7 @@
                 <w:noProof/>
                 <w:webHidden/>
               </w:rPr>
-              <w:t>12</w:t>
+              <w:t>16</w:t>
             </w:r>
             <w:r>
               <w:rPr>
@@ -1769,7 +1823,7 @@
               <w:noProof/>
             </w:rPr>
           </w:pPr>
-          <w:hyperlink w:anchor="_Toc130925065" w:history="1">
+          <w:hyperlink w:anchor="_Toc130925663" w:history="1">
             <w:r>
               <w:rPr>
                 <w:rStyle w:val="Hyperlink"/>
@@ -1796,7 +1850,7 @@
                 <w:noProof/>
                 <w:webHidden/>
               </w:rPr>
-              <w:instrText xml:space="preserve"> PAGEREF _Toc130925065 \h </w:instrText>
+              <w:instrText xml:space="preserve"> PAGEREF _Toc130925663 \h </w:instrText>
             </w:r>
             <w:r>
               <w:rPr>
@@ -1816,7 +1870,7 @@
                 <w:noProof/>
                 <w:webHidden/>
               </w:rPr>
-              <w:t>12</w:t>
+              <w:t>16</w:t>
             </w:r>
             <w:r>
               <w:rPr>
@@ -1861,7 +1915,7 @@
       </w:r>
     </w:p>
     <w:p>
-      <w:bookmarkStart w:id="8" w:name="_Toc130925042"/>
+      <w:bookmarkStart w:id="12" w:name="_Toc130925640"/>
       <w:r>
         <w:rPr>
           <w:rStyle w:val="Heading2Char"/>
@@ -1869,7 +1923,7 @@
         <w:lastRenderedPageBreak/>
         <w:t>Link to Source Code</w:t>
       </w:r>
-      <w:bookmarkEnd w:id="8"/>
+      <w:bookmarkEnd w:id="12"/>
       <w:r>
         <w:rPr>
           <w:rFonts w:asciiTheme="majorHAnsi" w:eastAsiaTheme="majorEastAsia" w:hAnsiTheme="majorHAnsi" w:cstheme="majorBidi"/>
@@ -1898,14 +1952,14 @@
       <w:pPr>
         <w:pStyle w:val="Heading2"/>
       </w:pPr>
-      <w:bookmarkStart w:id="9" w:name="_Toc130925043"/>
+      <w:bookmarkStart w:id="13" w:name="_Toc130925641"/>
       <w:r>
         <w:t xml:space="preserve">Host </w:t>
       </w:r>
       <w:r>
         <w:t>Environment Used</w:t>
       </w:r>
-      <w:bookmarkEnd w:id="9"/>
+      <w:bookmarkEnd w:id="13"/>
     </w:p>
     <w:p>
       <w:r>
@@ -2013,11 +2067,11 @@
           <w:noProof/>
         </w:rPr>
       </w:pPr>
-      <w:bookmarkStart w:id="10" w:name="_Toc130925044"/>
+      <w:bookmarkStart w:id="14" w:name="_Toc130925642"/>
       <w:r>
         <w:t>Docker Information</w:t>
       </w:r>
-      <w:bookmarkEnd w:id="10"/>
+      <w:bookmarkEnd w:id="14"/>
     </w:p>
     <w:p>
       <w:r>
@@ -2108,11 +2162,11 @@
       <w:pPr>
         <w:pStyle w:val="Heading2"/>
       </w:pPr>
-      <w:bookmarkStart w:id="11" w:name="_Toc130925045"/>
+      <w:bookmarkStart w:id="15" w:name="_Toc130925643"/>
       <w:r>
         <w:t>Assumptions</w:t>
       </w:r>
-      <w:bookmarkEnd w:id="11"/>
+      <w:bookmarkEnd w:id="15"/>
     </w:p>
     <w:p>
       <w:pPr>
@@ -2171,22 +2225,22 @@
       <w:pPr>
         <w:pStyle w:val="Heading2"/>
       </w:pPr>
-      <w:bookmarkStart w:id="12" w:name="_Toc130925046"/>
+      <w:bookmarkStart w:id="16" w:name="_Toc130925644"/>
       <w:r>
         <w:lastRenderedPageBreak/>
         <w:t>Task 1</w:t>
       </w:r>
-      <w:bookmarkEnd w:id="12"/>
+      <w:bookmarkEnd w:id="16"/>
     </w:p>
     <w:p>
       <w:pPr>
         <w:pStyle w:val="Heading3"/>
       </w:pPr>
-      <w:bookmarkStart w:id="13" w:name="_Toc130925047"/>
+      <w:bookmarkStart w:id="17" w:name="_Toc130925645"/>
       <w:r>
         <w:t>How did you perform the attack in your VM</w:t>
       </w:r>
-      <w:bookmarkEnd w:id="13"/>
+      <w:bookmarkEnd w:id="17"/>
     </w:p>
     <w:p>
       <w:pPr>
@@ -2870,11 +2924,11 @@
       <w:pPr>
         <w:pStyle w:val="Heading3"/>
       </w:pPr>
-      <w:bookmarkStart w:id="14" w:name="_Toc130925048"/>
+      <w:bookmarkStart w:id="18" w:name="_Toc130925646"/>
       <w:r>
         <w:t>Screenshots</w:t>
       </w:r>
-      <w:bookmarkEnd w:id="14"/>
+      <w:bookmarkEnd w:id="18"/>
     </w:p>
     <w:p>
       <w:r>
@@ -2886,12 +2940,12 @@
       <w:pPr>
         <w:pStyle w:val="Heading3"/>
       </w:pPr>
-      <w:bookmarkStart w:id="15" w:name="_Toc130925049"/>
+      <w:bookmarkStart w:id="19" w:name="_Toc130925647"/>
       <w:r>
         <w:lastRenderedPageBreak/>
         <w:t>Was the attack successful</w:t>
       </w:r>
-      <w:bookmarkEnd w:id="15"/>
+      <w:bookmarkEnd w:id="19"/>
     </w:p>
     <w:p>
       <w:r>
@@ -2966,7 +3020,7 @@
       <w:pPr>
         <w:pStyle w:val="Heading2"/>
       </w:pPr>
-      <w:bookmarkStart w:id="16" w:name="_Toc130925050"/>
+      <w:bookmarkStart w:id="20" w:name="_Toc130925648"/>
       <w:r>
         <w:lastRenderedPageBreak/>
         <w:t>Task 2</w:t>
@@ -2974,17 +3028,17 @@
       <w:r>
         <w:t xml:space="preserve"> - Manual</w:t>
       </w:r>
-      <w:bookmarkEnd w:id="16"/>
+      <w:bookmarkEnd w:id="20"/>
     </w:p>
     <w:p>
       <w:pPr>
         <w:pStyle w:val="Heading3"/>
       </w:pPr>
-      <w:bookmarkStart w:id="17" w:name="_Toc130925051"/>
+      <w:bookmarkStart w:id="21" w:name="_Toc130925649"/>
       <w:r>
         <w:t>How did you perform the attack in your VM</w:t>
       </w:r>
-      <w:bookmarkEnd w:id="17"/>
+      <w:bookmarkEnd w:id="21"/>
     </w:p>
     <w:p>
       <w:pPr>
@@ -3085,6 +3139,48 @@
       <w:pPr>
         <w:pStyle w:val="ListParagraph"/>
       </w:pPr>
+      <w:r>
+        <w:drawing>
+          <wp:inline distT="0" distB="0" distL="0" distR="0" wp14:anchorId="069BDE03" wp14:editId="09F52142">
+            <wp:extent cx="5943600" cy="2261235"/>
+            <wp:effectExtent l="0" t="0" r="0" b="0"/>
+            <wp:docPr id="5" name="Picture 5" descr="Graphical user interface, text, application, email&#10;&#10;Description automatically generated"/>
+            <wp:cNvGraphicFramePr>
+              <a:graphicFrameLocks xmlns:a="http://schemas.openxmlformats.org/drawingml/2006/main" noChangeAspect="1"/>
+            </wp:cNvGraphicFramePr>
+            <a:graphic xmlns:a="http://schemas.openxmlformats.org/drawingml/2006/main">
+              <a:graphicData uri="http://schemas.openxmlformats.org/drawingml/2006/picture">
+                <pic:pic xmlns:pic="http://schemas.openxmlformats.org/drawingml/2006/picture">
+                  <pic:nvPicPr>
+                    <pic:cNvPr id="5" name="Picture 5" descr="Graphical user interface, text, application, email&#10;&#10;Description automatically generated"/>
+                    <pic:cNvPicPr/>
+                  </pic:nvPicPr>
+                  <pic:blipFill>
+                    <a:blip r:embed="rId24"/>
+                    <a:stretch>
+                      <a:fillRect/>
+                    </a:stretch>
+                  </pic:blipFill>
+                  <pic:spPr>
+                    <a:xfrm>
+                      <a:off x="0" y="0"/>
+                      <a:ext cx="5943600" cy="2261235"/>
+                    </a:xfrm>
+                    <a:prstGeom prst="rect">
+                      <a:avLst/>
+                    </a:prstGeom>
+                  </pic:spPr>
+                </pic:pic>
+              </a:graphicData>
+            </a:graphic>
+          </wp:inline>
+        </w:drawing>
+      </w:r>
+    </w:p>
+    <w:p>
+      <w:pPr>
+        <w:pStyle w:val="ListParagraph"/>
+      </w:pPr>
     </w:p>
     <w:p>
       <w:pPr>
@@ -3109,6 +3205,48 @@
       <w:pPr>
         <w:pStyle w:val="ListParagraph"/>
       </w:pPr>
+      <w:r>
+        <w:drawing>
+          <wp:inline distT="0" distB="0" distL="0" distR="0" wp14:anchorId="1C518C16" wp14:editId="4B24C0B4">
+            <wp:extent cx="5943600" cy="3731895"/>
+            <wp:effectExtent l="0" t="0" r="0" b="1905"/>
+            <wp:docPr id="6" name="Picture 6" descr="Text&#10;&#10;Description automatically generated"/>
+            <wp:cNvGraphicFramePr>
+              <a:graphicFrameLocks xmlns:a="http://schemas.openxmlformats.org/drawingml/2006/main" noChangeAspect="1"/>
+            </wp:cNvGraphicFramePr>
+            <a:graphic xmlns:a="http://schemas.openxmlformats.org/drawingml/2006/main">
+              <a:graphicData uri="http://schemas.openxmlformats.org/drawingml/2006/picture">
+                <pic:pic xmlns:pic="http://schemas.openxmlformats.org/drawingml/2006/picture">
+                  <pic:nvPicPr>
+                    <pic:cNvPr id="6" name="Picture 6" descr="Text&#10;&#10;Description automatically generated"/>
+                    <pic:cNvPicPr/>
+                  </pic:nvPicPr>
+                  <pic:blipFill>
+                    <a:blip r:embed="rId25"/>
+                    <a:stretch>
+                      <a:fillRect/>
+                    </a:stretch>
+                  </pic:blipFill>
+                  <pic:spPr>
+                    <a:xfrm>
+                      <a:off x="0" y="0"/>
+                      <a:ext cx="5943600" cy="3731895"/>
+                    </a:xfrm>
+                    <a:prstGeom prst="rect">
+                      <a:avLst/>
+                    </a:prstGeom>
+                  </pic:spPr>
+                </pic:pic>
+              </a:graphicData>
+            </a:graphic>
+          </wp:inline>
+        </w:drawing>
+      </w:r>
+    </w:p>
+    <w:p>
+      <w:pPr>
+        <w:pStyle w:val="ListParagraph"/>
+      </w:pPr>
     </w:p>
     <w:p>
       <w:pPr>
@@ -3119,6 +3257,7 @@
         </w:numPr>
       </w:pPr>
       <w:r>
+        <w:lastRenderedPageBreak/>
         <w:t>Run a command in the telnet session to generate packets.</w:t>
       </w:r>
     </w:p>
@@ -3126,6 +3265,95 @@
       <w:pPr>
         <w:pStyle w:val="ListParagraph"/>
       </w:pPr>
+      <w:r>
+        <w:drawing>
+          <wp:inline distT="0" distB="0" distL="0" distR="0" wp14:anchorId="5B8A4555" wp14:editId="6292BA26">
+            <wp:extent cx="5930900" cy="1701800"/>
+            <wp:effectExtent l="0" t="0" r="0" b="0"/>
+            <wp:docPr id="12" name="Picture 12" descr="Graphical user interface, text, application&#10;&#10;Description automatically generated"/>
+            <wp:cNvGraphicFramePr>
+              <a:graphicFrameLocks xmlns:a="http://schemas.openxmlformats.org/drawingml/2006/main" noChangeAspect="1"/>
+            </wp:cNvGraphicFramePr>
+            <a:graphic xmlns:a="http://schemas.openxmlformats.org/drawingml/2006/main">
+              <a:graphicData uri="http://schemas.openxmlformats.org/drawingml/2006/picture">
+                <pic:pic xmlns:pic="http://schemas.openxmlformats.org/drawingml/2006/picture">
+                  <pic:nvPicPr>
+                    <pic:cNvPr id="12" name="Picture 12" descr="Graphical user interface, text, application&#10;&#10;Description automatically generated"/>
+                    <pic:cNvPicPr/>
+                  </pic:nvPicPr>
+                  <pic:blipFill>
+                    <a:blip r:embed="rId26"/>
+                    <a:stretch>
+                      <a:fillRect/>
+                    </a:stretch>
+                  </pic:blipFill>
+                  <pic:spPr>
+                    <a:xfrm>
+                      <a:off x="0" y="0"/>
+                      <a:ext cx="5930900" cy="1701800"/>
+                    </a:xfrm>
+                    <a:prstGeom prst="rect">
+                      <a:avLst/>
+                    </a:prstGeom>
+                  </pic:spPr>
+                </pic:pic>
+              </a:graphicData>
+            </a:graphic>
+          </wp:inline>
+        </w:drawing>
+      </w:r>
+    </w:p>
+    <w:p>
+      <w:pPr>
+        <w:pStyle w:val="ListParagraph"/>
+      </w:pPr>
+    </w:p>
+    <w:p>
+      <w:pPr>
+        <w:pStyle w:val="ListParagraph"/>
+      </w:pPr>
+      <w:r>
+        <w:drawing>
+          <wp:inline distT="0" distB="0" distL="0" distR="0" wp14:anchorId="77B8299F" wp14:editId="63ECD200">
+            <wp:extent cx="5943600" cy="2261870"/>
+            <wp:effectExtent l="0" t="0" r="0" b="0"/>
+            <wp:docPr id="14" name="Picture 14" descr="Graphical user interface, text, application&#10;&#10;Description automatically generated"/>
+            <wp:cNvGraphicFramePr>
+              <a:graphicFrameLocks xmlns:a="http://schemas.openxmlformats.org/drawingml/2006/main" noChangeAspect="1"/>
+            </wp:cNvGraphicFramePr>
+            <a:graphic xmlns:a="http://schemas.openxmlformats.org/drawingml/2006/main">
+              <a:graphicData uri="http://schemas.openxmlformats.org/drawingml/2006/picture">
+                <pic:pic xmlns:pic="http://schemas.openxmlformats.org/drawingml/2006/picture">
+                  <pic:nvPicPr>
+                    <pic:cNvPr id="14" name="Picture 14" descr="Graphical user interface, text, application&#10;&#10;Description automatically generated"/>
+                    <pic:cNvPicPr/>
+                  </pic:nvPicPr>
+                  <pic:blipFill>
+                    <a:blip r:embed="rId27"/>
+                    <a:stretch>
+                      <a:fillRect/>
+                    </a:stretch>
+                  </pic:blipFill>
+                  <pic:spPr>
+                    <a:xfrm>
+                      <a:off x="0" y="0"/>
+                      <a:ext cx="5943600" cy="2261870"/>
+                    </a:xfrm>
+                    <a:prstGeom prst="rect">
+                      <a:avLst/>
+                    </a:prstGeom>
+                  </pic:spPr>
+                </pic:pic>
+              </a:graphicData>
+            </a:graphic>
+          </wp:inline>
+        </w:drawing>
+      </w:r>
+    </w:p>
+    <w:p>
+      <w:r>
+        <w:br w:type="page"/>
+      </w:r>
     </w:p>
     <w:p>
       <w:pPr>
@@ -3136,6 +3364,7 @@
         </w:numPr>
       </w:pPr>
       <w:r>
+        <w:lastRenderedPageBreak/>
         <w:t xml:space="preserve">In Wireshark, find the last packet sent </w:t>
       </w:r>
       <w:r>
@@ -3158,13 +3387,61 @@
         <w:t>to</w:t>
       </w:r>
       <w:r>
-        <w:t xml:space="preserve"> the user1/client. Note the source port and the next sequence number in the packet.</w:t>
+        <w:t xml:space="preserve"> the user1/client. Note the </w:t>
+      </w:r>
+      <w:r>
+        <w:t>destination</w:t>
+      </w:r>
+      <w:r>
+        <w:t xml:space="preserve"> port and the next sequence number in the packet.</w:t>
       </w:r>
     </w:p>
     <w:p>
       <w:pPr>
         <w:pStyle w:val="ListParagraph"/>
       </w:pPr>
+      <w:r>
+        <w:drawing>
+          <wp:inline distT="0" distB="0" distL="0" distR="0" wp14:anchorId="7ECBAC42" wp14:editId="74DA373C">
+            <wp:extent cx="5943600" cy="4161790"/>
+            <wp:effectExtent l="0" t="0" r="0" b="3810"/>
+            <wp:docPr id="18" name="Picture 18" descr="Graphical user interface, application&#10;&#10;Description automatically generated"/>
+            <wp:cNvGraphicFramePr>
+              <a:graphicFrameLocks xmlns:a="http://schemas.openxmlformats.org/drawingml/2006/main" noChangeAspect="1"/>
+            </wp:cNvGraphicFramePr>
+            <a:graphic xmlns:a="http://schemas.openxmlformats.org/drawingml/2006/main">
+              <a:graphicData uri="http://schemas.openxmlformats.org/drawingml/2006/picture">
+                <pic:pic xmlns:pic="http://schemas.openxmlformats.org/drawingml/2006/picture">
+                  <pic:nvPicPr>
+                    <pic:cNvPr id="18" name="Picture 18" descr="Graphical user interface, application&#10;&#10;Description automatically generated"/>
+                    <pic:cNvPicPr/>
+                  </pic:nvPicPr>
+                  <pic:blipFill>
+                    <a:blip r:embed="rId28"/>
+                    <a:stretch>
+                      <a:fillRect/>
+                    </a:stretch>
+                  </pic:blipFill>
+                  <pic:spPr>
+                    <a:xfrm>
+                      <a:off x="0" y="0"/>
+                      <a:ext cx="5943600" cy="4161790"/>
+                    </a:xfrm>
+                    <a:prstGeom prst="rect">
+                      <a:avLst/>
+                    </a:prstGeom>
+                  </pic:spPr>
+                </pic:pic>
+              </a:graphicData>
+            </a:graphic>
+          </wp:inline>
+        </w:drawing>
+      </w:r>
+    </w:p>
+    <w:p>
+      <w:r>
+        <w:br w:type="page"/>
+      </w:r>
     </w:p>
     <w:p>
       <w:pPr>
@@ -3175,6 +3452,7 @@
         </w:numPr>
       </w:pPr>
       <w:r>
+        <w:lastRenderedPageBreak/>
         <w:t xml:space="preserve">Replace the variables </w:t>
       </w:r>
       <w:proofErr w:type="spellStart"/>
@@ -3183,7 +3461,21 @@
           <w:i/>
           <w:iCs/>
         </w:rPr>
-        <w:t>intSourcePort</w:t>
+        <w:t>int</w:t>
+      </w:r>
+      <w:r>
+        <w:rPr>
+          <w:i/>
+          <w:iCs/>
+        </w:rPr>
+        <w:t>Destination</w:t>
+      </w:r>
+      <w:r>
+        <w:rPr>
+          <w:i/>
+          <w:iCs/>
+        </w:rPr>
+        <w:t>Port</w:t>
       </w:r>
       <w:proofErr w:type="spellEnd"/>
       <w:r>
@@ -3206,6 +3498,48 @@
       <w:pPr>
         <w:pStyle w:val="ListParagraph"/>
       </w:pPr>
+      <w:r>
+        <w:drawing>
+          <wp:inline distT="0" distB="0" distL="0" distR="0" wp14:anchorId="1EAC3BB2" wp14:editId="07A9E345">
+            <wp:extent cx="5943600" cy="3917950"/>
+            <wp:effectExtent l="0" t="0" r="0" b="6350"/>
+            <wp:docPr id="22" name="Picture 22" descr="Text&#10;&#10;Description automatically generated"/>
+            <wp:cNvGraphicFramePr>
+              <a:graphicFrameLocks xmlns:a="http://schemas.openxmlformats.org/drawingml/2006/main" noChangeAspect="1"/>
+            </wp:cNvGraphicFramePr>
+            <a:graphic xmlns:a="http://schemas.openxmlformats.org/drawingml/2006/main">
+              <a:graphicData uri="http://schemas.openxmlformats.org/drawingml/2006/picture">
+                <pic:pic xmlns:pic="http://schemas.openxmlformats.org/drawingml/2006/picture">
+                  <pic:nvPicPr>
+                    <pic:cNvPr id="22" name="Picture 22" descr="Text&#10;&#10;Description automatically generated"/>
+                    <pic:cNvPicPr/>
+                  </pic:nvPicPr>
+                  <pic:blipFill>
+                    <a:blip r:embed="rId29"/>
+                    <a:stretch>
+                      <a:fillRect/>
+                    </a:stretch>
+                  </pic:blipFill>
+                  <pic:spPr>
+                    <a:xfrm>
+                      <a:off x="0" y="0"/>
+                      <a:ext cx="5943600" cy="3917950"/>
+                    </a:xfrm>
+                    <a:prstGeom prst="rect">
+                      <a:avLst/>
+                    </a:prstGeom>
+                  </pic:spPr>
+                </pic:pic>
+              </a:graphicData>
+            </a:graphic>
+          </wp:inline>
+        </w:drawing>
+      </w:r>
+    </w:p>
+    <w:p>
+      <w:r>
+        <w:br w:type="page"/>
+      </w:r>
     </w:p>
     <w:p>
       <w:pPr>
@@ -3216,6 +3550,7 @@
         </w:numPr>
       </w:pPr>
       <w:r>
+        <w:lastRenderedPageBreak/>
         <w:t xml:space="preserve">Run </w:t>
       </w:r>
       <w:r>
@@ -3233,6 +3568,48 @@
       <w:pPr>
         <w:pStyle w:val="ListParagraph"/>
       </w:pPr>
+      <w:r>
+        <w:drawing>
+          <wp:inline distT="0" distB="0" distL="0" distR="0" wp14:anchorId="7336C884" wp14:editId="67614408">
+            <wp:extent cx="5943600" cy="4416425"/>
+            <wp:effectExtent l="0" t="0" r="0" b="3175"/>
+            <wp:docPr id="20" name="Picture 20" descr="Text&#10;&#10;Description automatically generated"/>
+            <wp:cNvGraphicFramePr>
+              <a:graphicFrameLocks xmlns:a="http://schemas.openxmlformats.org/drawingml/2006/main" noChangeAspect="1"/>
+            </wp:cNvGraphicFramePr>
+            <a:graphic xmlns:a="http://schemas.openxmlformats.org/drawingml/2006/main">
+              <a:graphicData uri="http://schemas.openxmlformats.org/drawingml/2006/picture">
+                <pic:pic xmlns:pic="http://schemas.openxmlformats.org/drawingml/2006/picture">
+                  <pic:nvPicPr>
+                    <pic:cNvPr id="20" name="Picture 20" descr="Text&#10;&#10;Description automatically generated"/>
+                    <pic:cNvPicPr/>
+                  </pic:nvPicPr>
+                  <pic:blipFill>
+                    <a:blip r:embed="rId30"/>
+                    <a:stretch>
+                      <a:fillRect/>
+                    </a:stretch>
+                  </pic:blipFill>
+                  <pic:spPr>
+                    <a:xfrm>
+                      <a:off x="0" y="0"/>
+                      <a:ext cx="5943600" cy="4416425"/>
+                    </a:xfrm>
+                    <a:prstGeom prst="rect">
+                      <a:avLst/>
+                    </a:prstGeom>
+                  </pic:spPr>
+                </pic:pic>
+              </a:graphicData>
+            </a:graphic>
+          </wp:inline>
+        </w:drawing>
+      </w:r>
+    </w:p>
+    <w:p>
+      <w:pPr>
+        <w:pStyle w:val="ListParagraph"/>
+      </w:pPr>
     </w:p>
     <w:p>
       <w:pPr>
@@ -3256,37 +3633,78 @@
         <w:t>, the telnet session between user1/client and the victim/server will be terminated immediately with the message “Connection closed by foreign host.”</w:t>
       </w:r>
     </w:p>
+    <w:p>
+      <w:pPr>
+        <w:ind w:firstLine="720"/>
+      </w:pPr>
+      <w:r>
+        <w:drawing>
+          <wp:inline distT="0" distB="0" distL="0" distR="0" wp14:anchorId="6932DD47" wp14:editId="6688046F">
+            <wp:extent cx="5943600" cy="1432560"/>
+            <wp:effectExtent l="0" t="0" r="0" b="2540"/>
+            <wp:docPr id="21" name="Picture 21" descr="Graphical user interface, text, application&#10;&#10;Description automatically generated"/>
+            <wp:cNvGraphicFramePr>
+              <a:graphicFrameLocks xmlns:a="http://schemas.openxmlformats.org/drawingml/2006/main" noChangeAspect="1"/>
+            </wp:cNvGraphicFramePr>
+            <a:graphic xmlns:a="http://schemas.openxmlformats.org/drawingml/2006/main">
+              <a:graphicData uri="http://schemas.openxmlformats.org/drawingml/2006/picture">
+                <pic:pic xmlns:pic="http://schemas.openxmlformats.org/drawingml/2006/picture">
+                  <pic:nvPicPr>
+                    <pic:cNvPr id="21" name="Picture 21" descr="Graphical user interface, text, application&#10;&#10;Description automatically generated"/>
+                    <pic:cNvPicPr/>
+                  </pic:nvPicPr>
+                  <pic:blipFill>
+                    <a:blip r:embed="rId31"/>
+                    <a:stretch>
+                      <a:fillRect/>
+                    </a:stretch>
+                  </pic:blipFill>
+                  <pic:spPr>
+                    <a:xfrm>
+                      <a:off x="0" y="0"/>
+                      <a:ext cx="5943600" cy="1432560"/>
+                    </a:xfrm>
+                    <a:prstGeom prst="rect">
+                      <a:avLst/>
+                    </a:prstGeom>
+                  </pic:spPr>
+                </pic:pic>
+              </a:graphicData>
+            </a:graphic>
+          </wp:inline>
+        </w:drawing>
+      </w:r>
+    </w:p>
+    <w:p>
+      <w:pPr>
+        <w:pStyle w:val="ListParagraph"/>
+      </w:pPr>
+    </w:p>
+    <w:p>
+      <w:pPr>
+        <w:pStyle w:val="Heading3"/>
+      </w:pPr>
+      <w:bookmarkStart w:id="22" w:name="_Toc130925650"/>
+      <w:r>
+        <w:t>Screenshots</w:t>
+      </w:r>
+      <w:bookmarkEnd w:id="22"/>
+    </w:p>
+    <w:p>
+      <w:r>
+        <w:t>See screenshots in “How did you perform the attack in your VM”</w:t>
+      </w:r>
+    </w:p>
     <w:p/>
     <w:p>
       <w:pPr>
-        <w:pStyle w:val="ListParagraph"/>
-      </w:pPr>
-    </w:p>
-    <w:p>
-      <w:pPr>
         <w:pStyle w:val="Heading3"/>
       </w:pPr>
-      <w:bookmarkStart w:id="18" w:name="_Toc130925052"/>
-      <w:r>
-        <w:t>Screenshots</w:t>
-      </w:r>
-      <w:bookmarkEnd w:id="18"/>
-    </w:p>
-    <w:p>
-      <w:r>
-        <w:t>See screenshots in “How did you perform the attack in your VM”</w:t>
-      </w:r>
-    </w:p>
-    <w:p/>
-    <w:p>
-      <w:pPr>
-        <w:pStyle w:val="Heading3"/>
-      </w:pPr>
-      <w:bookmarkStart w:id="19" w:name="_Toc130925053"/>
+      <w:bookmarkStart w:id="23" w:name="_Toc130925651"/>
       <w:r>
         <w:t>Was the attack successful</w:t>
       </w:r>
-      <w:bookmarkEnd w:id="19"/>
+      <w:bookmarkEnd w:id="23"/>
     </w:p>
     <w:p>
       <w:r>
@@ -3297,7 +3715,7 @@
       <w:pPr>
         <w:pStyle w:val="Heading2"/>
       </w:pPr>
-      <w:bookmarkStart w:id="20" w:name="_Toc130925054"/>
+      <w:bookmarkStart w:id="24" w:name="_Toc130925652"/>
       <w:r>
         <w:lastRenderedPageBreak/>
         <w:t xml:space="preserve">Task 2 - </w:t>
@@ -3305,17 +3723,17 @@
       <w:r>
         <w:t>Automated</w:t>
       </w:r>
-      <w:bookmarkEnd w:id="20"/>
+      <w:bookmarkEnd w:id="24"/>
     </w:p>
     <w:p>
       <w:pPr>
         <w:pStyle w:val="Heading3"/>
       </w:pPr>
-      <w:bookmarkStart w:id="21" w:name="_Toc130925055"/>
+      <w:bookmarkStart w:id="25" w:name="_Toc130925653"/>
       <w:r>
         <w:t>How did you perform the attack in your VM</w:t>
       </w:r>
-      <w:bookmarkEnd w:id="21"/>
+      <w:bookmarkEnd w:id="25"/>
     </w:p>
     <w:p>
       <w:pPr>
@@ -3326,11 +3744,11 @@
       <w:pPr>
         <w:pStyle w:val="Heading3"/>
       </w:pPr>
-      <w:bookmarkStart w:id="22" w:name="_Toc130925056"/>
+      <w:bookmarkStart w:id="26" w:name="_Toc130925654"/>
       <w:r>
         <w:t>Screenshots</w:t>
       </w:r>
-      <w:bookmarkEnd w:id="22"/>
+      <w:bookmarkEnd w:id="26"/>
     </w:p>
     <w:p>
       <w:r>
@@ -3342,11 +3760,11 @@
       <w:pPr>
         <w:pStyle w:val="Heading3"/>
       </w:pPr>
-      <w:bookmarkStart w:id="23" w:name="_Toc130925057"/>
+      <w:bookmarkStart w:id="27" w:name="_Toc130925655"/>
       <w:r>
         <w:t>Was the attack successful</w:t>
       </w:r>
-      <w:bookmarkEnd w:id="23"/>
+      <w:bookmarkEnd w:id="27"/>
     </w:p>
     <w:p>
       <w:r>
@@ -3357,33 +3775,33 @@
       <w:pPr>
         <w:pStyle w:val="Heading2"/>
       </w:pPr>
-      <w:bookmarkStart w:id="24" w:name="_Toc130925058"/>
+      <w:bookmarkStart w:id="28" w:name="_Toc130925656"/>
       <w:r>
         <w:lastRenderedPageBreak/>
         <w:t>Task 4</w:t>
       </w:r>
-      <w:bookmarkEnd w:id="24"/>
+      <w:bookmarkEnd w:id="28"/>
     </w:p>
     <w:p>
       <w:pPr>
         <w:pStyle w:val="Heading3"/>
       </w:pPr>
-      <w:bookmarkStart w:id="25" w:name="_Toc130925059"/>
+      <w:bookmarkStart w:id="29" w:name="_Toc130925657"/>
       <w:r>
         <w:t>How did you perform the attack in your VM</w:t>
       </w:r>
-      <w:bookmarkEnd w:id="25"/>
+      <w:bookmarkEnd w:id="29"/>
     </w:p>
     <w:p/>
     <w:p>
       <w:pPr>
         <w:pStyle w:val="Heading3"/>
       </w:pPr>
-      <w:bookmarkStart w:id="26" w:name="_Toc130925060"/>
+      <w:bookmarkStart w:id="30" w:name="_Toc130925658"/>
       <w:r>
         <w:t>Screenshots</w:t>
       </w:r>
-      <w:bookmarkEnd w:id="26"/>
+      <w:bookmarkEnd w:id="30"/>
     </w:p>
     <w:p>
       <w:r>
@@ -3395,11 +3813,11 @@
       <w:pPr>
         <w:pStyle w:val="Heading3"/>
       </w:pPr>
-      <w:bookmarkStart w:id="27" w:name="_Toc130925061"/>
+      <w:bookmarkStart w:id="31" w:name="_Toc130925659"/>
       <w:r>
         <w:t>Was the attack successful</w:t>
       </w:r>
-      <w:bookmarkEnd w:id="27"/>
+      <w:bookmarkEnd w:id="31"/>
     </w:p>
     <w:p>
       <w:r>
@@ -3410,33 +3828,33 @@
       <w:pPr>
         <w:pStyle w:val="Heading2"/>
       </w:pPr>
-      <w:bookmarkStart w:id="28" w:name="_Toc130925062"/>
+      <w:bookmarkStart w:id="32" w:name="_Toc130925660"/>
       <w:r>
         <w:lastRenderedPageBreak/>
         <w:t>Task 5</w:t>
       </w:r>
-      <w:bookmarkEnd w:id="28"/>
+      <w:bookmarkEnd w:id="32"/>
     </w:p>
     <w:p>
       <w:pPr>
         <w:pStyle w:val="Heading3"/>
       </w:pPr>
-      <w:bookmarkStart w:id="29" w:name="_Toc130925063"/>
+      <w:bookmarkStart w:id="33" w:name="_Toc130925661"/>
       <w:r>
         <w:t>How did you perform the attack in your VM</w:t>
       </w:r>
-      <w:bookmarkEnd w:id="29"/>
+      <w:bookmarkEnd w:id="33"/>
     </w:p>
     <w:p/>
     <w:p>
       <w:pPr>
         <w:pStyle w:val="Heading3"/>
       </w:pPr>
-      <w:bookmarkStart w:id="30" w:name="_Toc130925064"/>
+      <w:bookmarkStart w:id="34" w:name="_Toc130925662"/>
       <w:r>
         <w:t>Screenshots</w:t>
       </w:r>
-      <w:bookmarkEnd w:id="30"/>
+      <w:bookmarkEnd w:id="34"/>
     </w:p>
     <w:p>
       <w:r>
@@ -3448,17 +3866,17 @@
       <w:pPr>
         <w:pStyle w:val="Heading3"/>
       </w:pPr>
-      <w:bookmarkStart w:id="31" w:name="_Toc130925065"/>
+      <w:bookmarkStart w:id="35" w:name="_Toc130925663"/>
       <w:r>
         <w:t>Was the attack successful</w:t>
       </w:r>
-      <w:bookmarkEnd w:id="31"/>
+      <w:bookmarkEnd w:id="35"/>
     </w:p>
     <w:p/>
     <w:sectPr>
-      <w:headerReference w:type="default" r:id="rId24"/>
-      <w:footerReference w:type="even" r:id="rId25"/>
-      <w:footerReference w:type="default" r:id="rId26"/>
+      <w:headerReference w:type="default" r:id="rId32"/>
+      <w:footerReference w:type="even" r:id="rId33"/>
+      <w:footerReference w:type="default" r:id="rId34"/>
       <w:pgSz w:w="12240" w:h="15840"/>
       <w:pgMar w:top="1440" w:right="1440" w:bottom="1440" w:left="1440" w:header="720" w:footer="720" w:gutter="0"/>
       <w:cols w:space="720"/>

</xml_diff>

<commit_message>
Updated report with screennshots from task 4
</commit_message>
<xml_diff>
--- a/report.docx
+++ b/report.docx
@@ -58,6 +58,7 @@
       <w:bookmarkStart w:id="1" w:name="_Toc130925038"/>
       <w:bookmarkStart w:id="2" w:name="_Toc130925636"/>
       <w:bookmarkStart w:id="3" w:name="_Toc130928032"/>
+      <w:bookmarkStart w:id="4" w:name="_Toc130932038"/>
       <w:r>
         <w:t>CS 5153/5053 Network Security, Spring 2023</w:t>
       </w:r>
@@ -65,16 +66,18 @@
       <w:bookmarkEnd w:id="1"/>
       <w:bookmarkEnd w:id="2"/>
       <w:bookmarkEnd w:id="3"/>
+      <w:bookmarkEnd w:id="4"/>
     </w:p>
     <w:p>
       <w:pPr>
         <w:pStyle w:val="Heading2"/>
         <w:jc w:val="center"/>
       </w:pPr>
-      <w:bookmarkStart w:id="4" w:name="_Toc130914901"/>
-      <w:bookmarkStart w:id="5" w:name="_Toc130925039"/>
-      <w:bookmarkStart w:id="6" w:name="_Toc130925637"/>
-      <w:bookmarkStart w:id="7" w:name="_Toc130928033"/>
+      <w:bookmarkStart w:id="5" w:name="_Toc130914901"/>
+      <w:bookmarkStart w:id="6" w:name="_Toc130925039"/>
+      <w:bookmarkStart w:id="7" w:name="_Toc130925637"/>
+      <w:bookmarkStart w:id="8" w:name="_Toc130928033"/>
+      <w:bookmarkStart w:id="9" w:name="_Toc130932039"/>
       <w:r>
         <w:t xml:space="preserve">Project </w:t>
       </w:r>
@@ -87,48 +90,53 @@
       <w:r>
         <w:t>TCP Attacks</w:t>
       </w:r>
-      <w:bookmarkEnd w:id="4"/>
       <w:bookmarkEnd w:id="5"/>
       <w:bookmarkEnd w:id="6"/>
       <w:bookmarkEnd w:id="7"/>
+      <w:bookmarkEnd w:id="8"/>
+      <w:bookmarkEnd w:id="9"/>
     </w:p>
     <w:p>
       <w:pPr>
         <w:pStyle w:val="Heading2"/>
         <w:jc w:val="center"/>
       </w:pPr>
-      <w:bookmarkStart w:id="8" w:name="_Toc130914902"/>
-      <w:bookmarkStart w:id="9" w:name="_Toc130925040"/>
-      <w:bookmarkStart w:id="10" w:name="_Toc130925638"/>
-      <w:bookmarkStart w:id="11" w:name="_Toc130928034"/>
+      <w:bookmarkStart w:id="10" w:name="_Toc130914902"/>
+      <w:bookmarkStart w:id="11" w:name="_Toc130925040"/>
+      <w:bookmarkStart w:id="12" w:name="_Toc130925638"/>
+      <w:bookmarkStart w:id="13" w:name="_Toc130928034"/>
+      <w:bookmarkStart w:id="14" w:name="_Toc130932040"/>
       <w:r>
         <w:t>Report</w:t>
       </w:r>
-      <w:bookmarkEnd w:id="8"/>
-      <w:bookmarkEnd w:id="9"/>
       <w:bookmarkEnd w:id="10"/>
       <w:bookmarkEnd w:id="11"/>
-    </w:p>
-    <w:p/>
-    <w:p>
-      <w:pPr>
-        <w:pStyle w:val="Heading3"/>
-        <w:jc w:val="center"/>
-      </w:pPr>
-      <w:bookmarkStart w:id="12" w:name="_Toc130914903"/>
-      <w:bookmarkStart w:id="13" w:name="_Toc130925041"/>
-      <w:bookmarkStart w:id="14" w:name="_Toc130925639"/>
-      <w:bookmarkStart w:id="15" w:name="_Toc130928035"/>
-      <w:r>
-        <w:t>Student:</w:t>
-      </w:r>
-      <w:r>
-        <w:t xml:space="preserve"> Austin Tyler Conn</w:t>
-      </w:r>
       <w:bookmarkEnd w:id="12"/>
       <w:bookmarkEnd w:id="13"/>
       <w:bookmarkEnd w:id="14"/>
+    </w:p>
+    <w:p/>
+    <w:p>
+      <w:pPr>
+        <w:pStyle w:val="Heading3"/>
+        <w:jc w:val="center"/>
+      </w:pPr>
+      <w:bookmarkStart w:id="15" w:name="_Toc130914903"/>
+      <w:bookmarkStart w:id="16" w:name="_Toc130925041"/>
+      <w:bookmarkStart w:id="17" w:name="_Toc130925639"/>
+      <w:bookmarkStart w:id="18" w:name="_Toc130928035"/>
+      <w:bookmarkStart w:id="19" w:name="_Toc130932041"/>
+      <w:r>
+        <w:t>Student:</w:t>
+      </w:r>
+      <w:r>
+        <w:t xml:space="preserve"> Austin Tyler Conn</w:t>
+      </w:r>
       <w:bookmarkEnd w:id="15"/>
+      <w:bookmarkEnd w:id="16"/>
+      <w:bookmarkEnd w:id="17"/>
+      <w:bookmarkEnd w:id="18"/>
+      <w:bookmarkEnd w:id="19"/>
     </w:p>
     <w:p>
       <w:pPr>
@@ -191,7 +199,7 @@
           <w:r>
             <w:fldChar w:fldCharType="separate"/>
           </w:r>
-          <w:hyperlink w:anchor="_Toc130928036" w:history="1">
+          <w:hyperlink w:anchor="_Toc130932042" w:history="1">
             <w:r>
               <w:rPr>
                 <w:rStyle w:val="Hyperlink"/>
@@ -218,7 +226,7 @@
                 <w:noProof/>
                 <w:webHidden/>
               </w:rPr>
-              <w:instrText xml:space="preserve"> PAGEREF _Toc130928036 \h </w:instrText>
+              <w:instrText xml:space="preserve"> PAGEREF _Toc130932042 \h </w:instrText>
             </w:r>
             <w:r>
               <w:rPr>
@@ -261,27 +269,13 @@
               <w:noProof/>
             </w:rPr>
           </w:pPr>
-          <w:hyperlink w:anchor="_Toc130928037" w:history="1">
+          <w:hyperlink w:anchor="_Toc130932043" w:history="1">
             <w:r>
               <w:rPr>
                 <w:rStyle w:val="Hyperlink"/>
                 <w:noProof/>
               </w:rPr>
-              <w:t>Host Environ</w:t>
-            </w:r>
-            <w:r>
-              <w:rPr>
-                <w:rStyle w:val="Hyperlink"/>
-                <w:noProof/>
-              </w:rPr>
-              <w:t>m</w:t>
-            </w:r>
-            <w:r>
-              <w:rPr>
-                <w:rStyle w:val="Hyperlink"/>
-                <w:noProof/>
-              </w:rPr>
-              <w:t>ent Used</w:t>
+              <w:t>Host Environment Used</w:t>
             </w:r>
             <w:r>
               <w:rPr>
@@ -302,7 +296,7 @@
                 <w:noProof/>
                 <w:webHidden/>
               </w:rPr>
-              <w:instrText xml:space="preserve"> PAGEREF _Toc130928037 \h </w:instrText>
+              <w:instrText xml:space="preserve"> PAGEREF _Toc130932043 \h </w:instrText>
             </w:r>
             <w:r>
               <w:rPr>
@@ -345,7 +339,7 @@
               <w:noProof/>
             </w:rPr>
           </w:pPr>
-          <w:hyperlink w:anchor="_Toc130928038" w:history="1">
+          <w:hyperlink w:anchor="_Toc130932044" w:history="1">
             <w:r>
               <w:rPr>
                 <w:rStyle w:val="Hyperlink"/>
@@ -372,7 +366,7 @@
                 <w:noProof/>
                 <w:webHidden/>
               </w:rPr>
-              <w:instrText xml:space="preserve"> PAGEREF _Toc130928038 \h </w:instrText>
+              <w:instrText xml:space="preserve"> PAGEREF _Toc130932044 \h </w:instrText>
             </w:r>
             <w:r>
               <w:rPr>
@@ -415,7 +409,7 @@
               <w:noProof/>
             </w:rPr>
           </w:pPr>
-          <w:hyperlink w:anchor="_Toc130928039" w:history="1">
+          <w:hyperlink w:anchor="_Toc130932045" w:history="1">
             <w:r>
               <w:rPr>
                 <w:rStyle w:val="Hyperlink"/>
@@ -442,7 +436,7 @@
                 <w:noProof/>
                 <w:webHidden/>
               </w:rPr>
-              <w:instrText xml:space="preserve"> PAGEREF _Toc130928039 \h </w:instrText>
+              <w:instrText xml:space="preserve"> PAGEREF _Toc130932045 \h </w:instrText>
             </w:r>
             <w:r>
               <w:rPr>
@@ -485,7 +479,7 @@
               <w:noProof/>
             </w:rPr>
           </w:pPr>
-          <w:hyperlink w:anchor="_Toc130928040" w:history="1">
+          <w:hyperlink w:anchor="_Toc130932046" w:history="1">
             <w:r>
               <w:rPr>
                 <w:rStyle w:val="Hyperlink"/>
@@ -512,7 +506,7 @@
                 <w:noProof/>
                 <w:webHidden/>
               </w:rPr>
-              <w:instrText xml:space="preserve"> PAGEREF _Toc130928040 \h </w:instrText>
+              <w:instrText xml:space="preserve"> PAGEREF _Toc130932046 \h </w:instrText>
             </w:r>
             <w:r>
               <w:rPr>
@@ -554,7 +548,7 @@
               <w:noProof/>
             </w:rPr>
           </w:pPr>
-          <w:hyperlink w:anchor="_Toc130928041" w:history="1">
+          <w:hyperlink w:anchor="_Toc130932047" w:history="1">
             <w:r>
               <w:rPr>
                 <w:rStyle w:val="Hyperlink"/>
@@ -581,7 +575,7 @@
                 <w:noProof/>
                 <w:webHidden/>
               </w:rPr>
-              <w:instrText xml:space="preserve"> PAGEREF _Toc130928041 \h </w:instrText>
+              <w:instrText xml:space="preserve"> PAGEREF _Toc130932047 \h </w:instrText>
             </w:r>
             <w:r>
               <w:rPr>
@@ -623,7 +617,7 @@
               <w:noProof/>
             </w:rPr>
           </w:pPr>
-          <w:hyperlink w:anchor="_Toc130928042" w:history="1">
+          <w:hyperlink w:anchor="_Toc130932048" w:history="1">
             <w:r>
               <w:rPr>
                 <w:rStyle w:val="Hyperlink"/>
@@ -650,7 +644,7 @@
                 <w:noProof/>
                 <w:webHidden/>
               </w:rPr>
-              <w:instrText xml:space="preserve"> PAGEREF _Toc130928042 \h </w:instrText>
+              <w:instrText xml:space="preserve"> PAGEREF _Toc130932048 \h </w:instrText>
             </w:r>
             <w:r>
               <w:rPr>
@@ -692,7 +686,7 @@
               <w:noProof/>
             </w:rPr>
           </w:pPr>
-          <w:hyperlink w:anchor="_Toc130928043" w:history="1">
+          <w:hyperlink w:anchor="_Toc130932049" w:history="1">
             <w:r>
               <w:rPr>
                 <w:rStyle w:val="Hyperlink"/>
@@ -719,7 +713,7 @@
                 <w:noProof/>
                 <w:webHidden/>
               </w:rPr>
-              <w:instrText xml:space="preserve"> PAGEREF _Toc130928043 \h </w:instrText>
+              <w:instrText xml:space="preserve"> PAGEREF _Toc130932049 \h </w:instrText>
             </w:r>
             <w:r>
               <w:rPr>
@@ -762,7 +756,7 @@
               <w:noProof/>
             </w:rPr>
           </w:pPr>
-          <w:hyperlink w:anchor="_Toc130928044" w:history="1">
+          <w:hyperlink w:anchor="_Toc130932050" w:history="1">
             <w:r>
               <w:rPr>
                 <w:rStyle w:val="Hyperlink"/>
@@ -789,7 +783,7 @@
                 <w:noProof/>
                 <w:webHidden/>
               </w:rPr>
-              <w:instrText xml:space="preserve"> PAGEREF _Toc130928044 \h </w:instrText>
+              <w:instrText xml:space="preserve"> PAGEREF _Toc130932050 \h </w:instrText>
             </w:r>
             <w:r>
               <w:rPr>
@@ -831,7 +825,7 @@
               <w:noProof/>
             </w:rPr>
           </w:pPr>
-          <w:hyperlink w:anchor="_Toc130928045" w:history="1">
+          <w:hyperlink w:anchor="_Toc130932051" w:history="1">
             <w:r>
               <w:rPr>
                 <w:rStyle w:val="Hyperlink"/>
@@ -858,7 +852,7 @@
                 <w:noProof/>
                 <w:webHidden/>
               </w:rPr>
-              <w:instrText xml:space="preserve"> PAGEREF _Toc130928045 \h </w:instrText>
+              <w:instrText xml:space="preserve"> PAGEREF _Toc130932051 \h </w:instrText>
             </w:r>
             <w:r>
               <w:rPr>
@@ -900,7 +894,7 @@
               <w:noProof/>
             </w:rPr>
           </w:pPr>
-          <w:hyperlink w:anchor="_Toc130928046" w:history="1">
+          <w:hyperlink w:anchor="_Toc130932052" w:history="1">
             <w:r>
               <w:rPr>
                 <w:rStyle w:val="Hyperlink"/>
@@ -927,7 +921,7 @@
                 <w:noProof/>
                 <w:webHidden/>
               </w:rPr>
-              <w:instrText xml:space="preserve"> PAGEREF _Toc130928046 \h </w:instrText>
+              <w:instrText xml:space="preserve"> PAGEREF _Toc130932052 \h </w:instrText>
             </w:r>
             <w:r>
               <w:rPr>
@@ -969,7 +963,7 @@
               <w:noProof/>
             </w:rPr>
           </w:pPr>
-          <w:hyperlink w:anchor="_Toc130928047" w:history="1">
+          <w:hyperlink w:anchor="_Toc130932053" w:history="1">
             <w:r>
               <w:rPr>
                 <w:rStyle w:val="Hyperlink"/>
@@ -996,7 +990,7 @@
                 <w:noProof/>
                 <w:webHidden/>
               </w:rPr>
-              <w:instrText xml:space="preserve"> PAGEREF _Toc130928047 \h </w:instrText>
+              <w:instrText xml:space="preserve"> PAGEREF _Toc130932053 \h </w:instrText>
             </w:r>
             <w:r>
               <w:rPr>
@@ -1039,7 +1033,7 @@
               <w:noProof/>
             </w:rPr>
           </w:pPr>
-          <w:hyperlink w:anchor="_Toc130928048" w:history="1">
+          <w:hyperlink w:anchor="_Toc130932054" w:history="1">
             <w:r>
               <w:rPr>
                 <w:rStyle w:val="Hyperlink"/>
@@ -1066,7 +1060,7 @@
                 <w:noProof/>
                 <w:webHidden/>
               </w:rPr>
-              <w:instrText xml:space="preserve"> PAGEREF _Toc130928048 \h </w:instrText>
+              <w:instrText xml:space="preserve"> PAGEREF _Toc130932054 \h </w:instrText>
             </w:r>
             <w:r>
               <w:rPr>
@@ -1108,7 +1102,7 @@
               <w:noProof/>
             </w:rPr>
           </w:pPr>
-          <w:hyperlink w:anchor="_Toc130928049" w:history="1">
+          <w:hyperlink w:anchor="_Toc130932055" w:history="1">
             <w:r>
               <w:rPr>
                 <w:rStyle w:val="Hyperlink"/>
@@ -1135,7 +1129,7 @@
                 <w:noProof/>
                 <w:webHidden/>
               </w:rPr>
-              <w:instrText xml:space="preserve"> PAGEREF _Toc130928049 \h </w:instrText>
+              <w:instrText xml:space="preserve"> PAGEREF _Toc130932055 \h </w:instrText>
             </w:r>
             <w:r>
               <w:rPr>
@@ -1177,7 +1171,7 @@
               <w:noProof/>
             </w:rPr>
           </w:pPr>
-          <w:hyperlink w:anchor="_Toc130928050" w:history="1">
+          <w:hyperlink w:anchor="_Toc130932056" w:history="1">
             <w:r>
               <w:rPr>
                 <w:rStyle w:val="Hyperlink"/>
@@ -1204,7 +1198,7 @@
                 <w:noProof/>
                 <w:webHidden/>
               </w:rPr>
-              <w:instrText xml:space="preserve"> PAGEREF _Toc130928050 \h </w:instrText>
+              <w:instrText xml:space="preserve"> PAGEREF _Toc130932056 \h </w:instrText>
             </w:r>
             <w:r>
               <w:rPr>
@@ -1246,7 +1240,7 @@
               <w:noProof/>
             </w:rPr>
           </w:pPr>
-          <w:hyperlink w:anchor="_Toc130928051" w:history="1">
+          <w:hyperlink w:anchor="_Toc130932057" w:history="1">
             <w:r>
               <w:rPr>
                 <w:rStyle w:val="Hyperlink"/>
@@ -1273,7 +1267,7 @@
                 <w:noProof/>
                 <w:webHidden/>
               </w:rPr>
-              <w:instrText xml:space="preserve"> PAGEREF _Toc130928051 \h </w:instrText>
+              <w:instrText xml:space="preserve"> PAGEREF _Toc130932057 \h </w:instrText>
             </w:r>
             <w:r>
               <w:rPr>
@@ -1316,7 +1310,7 @@
               <w:noProof/>
             </w:rPr>
           </w:pPr>
-          <w:hyperlink w:anchor="_Toc130928052" w:history="1">
+          <w:hyperlink w:anchor="_Toc130932058" w:history="1">
             <w:r>
               <w:rPr>
                 <w:rStyle w:val="Hyperlink"/>
@@ -1343,7 +1337,7 @@
                 <w:noProof/>
                 <w:webHidden/>
               </w:rPr>
-              <w:instrText xml:space="preserve"> PAGEREF _Toc130928052 \h </w:instrText>
+              <w:instrText xml:space="preserve"> PAGEREF _Toc130932058 \h </w:instrText>
             </w:r>
             <w:r>
               <w:rPr>
@@ -1385,7 +1379,7 @@
               <w:noProof/>
             </w:rPr>
           </w:pPr>
-          <w:hyperlink w:anchor="_Toc130928053" w:history="1">
+          <w:hyperlink w:anchor="_Toc130932059" w:history="1">
             <w:r>
               <w:rPr>
                 <w:rStyle w:val="Hyperlink"/>
@@ -1412,7 +1406,7 @@
                 <w:noProof/>
                 <w:webHidden/>
               </w:rPr>
-              <w:instrText xml:space="preserve"> PAGEREF _Toc130928053 \h </w:instrText>
+              <w:instrText xml:space="preserve"> PAGEREF _Toc130932059 \h </w:instrText>
             </w:r>
             <w:r>
               <w:rPr>
@@ -1454,7 +1448,7 @@
               <w:noProof/>
             </w:rPr>
           </w:pPr>
-          <w:hyperlink w:anchor="_Toc130928054" w:history="1">
+          <w:hyperlink w:anchor="_Toc130932060" w:history="1">
             <w:r>
               <w:rPr>
                 <w:rStyle w:val="Hyperlink"/>
@@ -1481,7 +1475,7 @@
                 <w:noProof/>
                 <w:webHidden/>
               </w:rPr>
-              <w:instrText xml:space="preserve"> PAGEREF _Toc130928054 \h </w:instrText>
+              <w:instrText xml:space="preserve"> PAGEREF _Toc130932060 \h </w:instrText>
             </w:r>
             <w:r>
               <w:rPr>
@@ -1501,7 +1495,7 @@
                 <w:noProof/>
                 <w:webHidden/>
               </w:rPr>
-              <w:t>17</w:t>
+              <w:t>22</w:t>
             </w:r>
             <w:r>
               <w:rPr>
@@ -1523,7 +1517,7 @@
               <w:noProof/>
             </w:rPr>
           </w:pPr>
-          <w:hyperlink w:anchor="_Toc130928055" w:history="1">
+          <w:hyperlink w:anchor="_Toc130932061" w:history="1">
             <w:r>
               <w:rPr>
                 <w:rStyle w:val="Hyperlink"/>
@@ -1550,7 +1544,7 @@
                 <w:noProof/>
                 <w:webHidden/>
               </w:rPr>
-              <w:instrText xml:space="preserve"> PAGEREF _Toc130928055 \h </w:instrText>
+              <w:instrText xml:space="preserve"> PAGEREF _Toc130932061 \h </w:instrText>
             </w:r>
             <w:r>
               <w:rPr>
@@ -1570,7 +1564,7 @@
                 <w:noProof/>
                 <w:webHidden/>
               </w:rPr>
-              <w:t>17</w:t>
+              <w:t>22</w:t>
             </w:r>
             <w:r>
               <w:rPr>
@@ -1593,7 +1587,7 @@
               <w:noProof/>
             </w:rPr>
           </w:pPr>
-          <w:hyperlink w:anchor="_Toc130928056" w:history="1">
+          <w:hyperlink w:anchor="_Toc130932062" w:history="1">
             <w:r>
               <w:rPr>
                 <w:rStyle w:val="Hyperlink"/>
@@ -1620,7 +1614,7 @@
                 <w:noProof/>
                 <w:webHidden/>
               </w:rPr>
-              <w:instrText xml:space="preserve"> PAGEREF _Toc130928056 \h </w:instrText>
+              <w:instrText xml:space="preserve"> PAGEREF _Toc130932062 \h </w:instrText>
             </w:r>
             <w:r>
               <w:rPr>
@@ -1640,7 +1634,7 @@
                 <w:noProof/>
                 <w:webHidden/>
               </w:rPr>
-              <w:t>18</w:t>
+              <w:t>23</w:t>
             </w:r>
             <w:r>
               <w:rPr>
@@ -1662,7 +1656,7 @@
               <w:noProof/>
             </w:rPr>
           </w:pPr>
-          <w:hyperlink w:anchor="_Toc130928057" w:history="1">
+          <w:hyperlink w:anchor="_Toc130932063" w:history="1">
             <w:r>
               <w:rPr>
                 <w:rStyle w:val="Hyperlink"/>
@@ -1689,7 +1683,7 @@
                 <w:noProof/>
                 <w:webHidden/>
               </w:rPr>
-              <w:instrText xml:space="preserve"> PAGEREF _Toc130928057 \h </w:instrText>
+              <w:instrText xml:space="preserve"> PAGEREF _Toc130932063 \h </w:instrText>
             </w:r>
             <w:r>
               <w:rPr>
@@ -1709,7 +1703,7 @@
                 <w:noProof/>
                 <w:webHidden/>
               </w:rPr>
-              <w:t>18</w:t>
+              <w:t>23</w:t>
             </w:r>
             <w:r>
               <w:rPr>
@@ -1731,7 +1725,7 @@
               <w:noProof/>
             </w:rPr>
           </w:pPr>
-          <w:hyperlink w:anchor="_Toc130928058" w:history="1">
+          <w:hyperlink w:anchor="_Toc130932064" w:history="1">
             <w:r>
               <w:rPr>
                 <w:rStyle w:val="Hyperlink"/>
@@ -1758,7 +1752,7 @@
                 <w:noProof/>
                 <w:webHidden/>
               </w:rPr>
-              <w:instrText xml:space="preserve"> PAGEREF _Toc130928058 \h </w:instrText>
+              <w:instrText xml:space="preserve"> PAGEREF _Toc130932064 \h </w:instrText>
             </w:r>
             <w:r>
               <w:rPr>
@@ -1778,7 +1772,7 @@
                 <w:noProof/>
                 <w:webHidden/>
               </w:rPr>
-              <w:t>18</w:t>
+              <w:t>23</w:t>
             </w:r>
             <w:r>
               <w:rPr>
@@ -1800,7 +1794,7 @@
               <w:noProof/>
             </w:rPr>
           </w:pPr>
-          <w:hyperlink w:anchor="_Toc130928059" w:history="1">
+          <w:hyperlink w:anchor="_Toc130932065" w:history="1">
             <w:r>
               <w:rPr>
                 <w:rStyle w:val="Hyperlink"/>
@@ -1827,7 +1821,7 @@
                 <w:noProof/>
                 <w:webHidden/>
               </w:rPr>
-              <w:instrText xml:space="preserve"> PAGEREF _Toc130928059 \h </w:instrText>
+              <w:instrText xml:space="preserve"> PAGEREF _Toc130932065 \h </w:instrText>
             </w:r>
             <w:r>
               <w:rPr>
@@ -1847,7 +1841,7 @@
                 <w:noProof/>
                 <w:webHidden/>
               </w:rPr>
-              <w:t>18</w:t>
+              <w:t>23</w:t>
             </w:r>
             <w:r>
               <w:rPr>
@@ -1892,7 +1886,7 @@
       </w:r>
     </w:p>
     <w:p>
-      <w:bookmarkStart w:id="16" w:name="_Toc130928036"/>
+      <w:bookmarkStart w:id="20" w:name="_Toc130932042"/>
       <w:r>
         <w:rPr>
           <w:rStyle w:val="Heading2Char"/>
@@ -1900,7 +1894,7 @@
         <w:lastRenderedPageBreak/>
         <w:t>Link to Source Code</w:t>
       </w:r>
-      <w:bookmarkEnd w:id="16"/>
+      <w:bookmarkEnd w:id="20"/>
       <w:r>
         <w:rPr>
           <w:rFonts w:asciiTheme="majorHAnsi" w:eastAsiaTheme="majorEastAsia" w:hAnsiTheme="majorHAnsi" w:cstheme="majorBidi"/>
@@ -1929,14 +1923,14 @@
       <w:pPr>
         <w:pStyle w:val="Heading2"/>
       </w:pPr>
-      <w:bookmarkStart w:id="17" w:name="_Toc130928037"/>
+      <w:bookmarkStart w:id="21" w:name="_Toc130932043"/>
       <w:r>
         <w:t xml:space="preserve">Host </w:t>
       </w:r>
       <w:r>
         <w:t>Environment Used</w:t>
       </w:r>
-      <w:bookmarkEnd w:id="17"/>
+      <w:bookmarkEnd w:id="21"/>
     </w:p>
     <w:p>
       <w:r>
@@ -2044,11 +2038,11 @@
           <w:noProof/>
         </w:rPr>
       </w:pPr>
-      <w:bookmarkStart w:id="18" w:name="_Toc130928038"/>
+      <w:bookmarkStart w:id="22" w:name="_Toc130932044"/>
       <w:r>
         <w:t>Docker Information</w:t>
       </w:r>
-      <w:bookmarkEnd w:id="18"/>
+      <w:bookmarkEnd w:id="22"/>
     </w:p>
     <w:p>
       <w:r>
@@ -2139,11 +2133,11 @@
       <w:pPr>
         <w:pStyle w:val="Heading2"/>
       </w:pPr>
-      <w:bookmarkStart w:id="19" w:name="_Toc130928039"/>
+      <w:bookmarkStart w:id="23" w:name="_Toc130932045"/>
       <w:r>
         <w:t>Assumptions</w:t>
       </w:r>
-      <w:bookmarkEnd w:id="19"/>
+      <w:bookmarkEnd w:id="23"/>
     </w:p>
     <w:p>
       <w:pPr>
@@ -2202,22 +2196,22 @@
       <w:pPr>
         <w:pStyle w:val="Heading2"/>
       </w:pPr>
-      <w:bookmarkStart w:id="20" w:name="_Toc130928040"/>
+      <w:bookmarkStart w:id="24" w:name="_Toc130932046"/>
       <w:r>
         <w:lastRenderedPageBreak/>
         <w:t>Task 1</w:t>
       </w:r>
-      <w:bookmarkEnd w:id="20"/>
+      <w:bookmarkEnd w:id="24"/>
     </w:p>
     <w:p>
       <w:pPr>
         <w:pStyle w:val="Heading3"/>
       </w:pPr>
-      <w:bookmarkStart w:id="21" w:name="_Toc130928041"/>
+      <w:bookmarkStart w:id="25" w:name="_Toc130932047"/>
       <w:r>
         <w:t>How did you perform the attack in your VM</w:t>
       </w:r>
-      <w:bookmarkEnd w:id="21"/>
+      <w:bookmarkEnd w:id="25"/>
     </w:p>
     <w:p>
       <w:pPr>
@@ -2901,11 +2895,11 @@
       <w:pPr>
         <w:pStyle w:val="Heading3"/>
       </w:pPr>
-      <w:bookmarkStart w:id="22" w:name="_Toc130928042"/>
+      <w:bookmarkStart w:id="26" w:name="_Toc130932048"/>
       <w:r>
         <w:t>Screenshots</w:t>
       </w:r>
-      <w:bookmarkEnd w:id="22"/>
+      <w:bookmarkEnd w:id="26"/>
     </w:p>
     <w:p>
       <w:r>
@@ -2917,12 +2911,12 @@
       <w:pPr>
         <w:pStyle w:val="Heading3"/>
       </w:pPr>
-      <w:bookmarkStart w:id="23" w:name="_Toc130928043"/>
+      <w:bookmarkStart w:id="27" w:name="_Toc130932049"/>
       <w:r>
         <w:lastRenderedPageBreak/>
         <w:t>Was the attack successful</w:t>
       </w:r>
-      <w:bookmarkEnd w:id="23"/>
+      <w:bookmarkEnd w:id="27"/>
     </w:p>
     <w:p>
       <w:r>
@@ -2997,7 +2991,7 @@
       <w:pPr>
         <w:pStyle w:val="Heading2"/>
       </w:pPr>
-      <w:bookmarkStart w:id="24" w:name="_Toc130928044"/>
+      <w:bookmarkStart w:id="28" w:name="_Toc130932050"/>
       <w:r>
         <w:lastRenderedPageBreak/>
         <w:t>Task 2</w:t>
@@ -3005,17 +2999,17 @@
       <w:r>
         <w:t xml:space="preserve"> - Manual</w:t>
       </w:r>
-      <w:bookmarkEnd w:id="24"/>
+      <w:bookmarkEnd w:id="28"/>
     </w:p>
     <w:p>
       <w:pPr>
         <w:pStyle w:val="Heading3"/>
       </w:pPr>
-      <w:bookmarkStart w:id="25" w:name="_Toc130928045"/>
+      <w:bookmarkStart w:id="29" w:name="_Toc130932051"/>
       <w:r>
         <w:t>How did you perform the attack in your VM</w:t>
       </w:r>
-      <w:bookmarkEnd w:id="25"/>
+      <w:bookmarkEnd w:id="29"/>
     </w:p>
     <w:p>
       <w:pPr>
@@ -3168,10 +3162,6 @@
         </w:numPr>
       </w:pPr>
       <w:r>
-        <w:rPr>
-          <w:i/>
-          <w:iCs/>
-        </w:rPr>
         <w:t>Establish a telnet session between the user1/client and the victim/server</w:t>
       </w:r>
       <w:r>
@@ -3661,11 +3651,11 @@
       <w:pPr>
         <w:pStyle w:val="Heading3"/>
       </w:pPr>
-      <w:bookmarkStart w:id="26" w:name="_Toc130928046"/>
+      <w:bookmarkStart w:id="30" w:name="_Toc130932052"/>
       <w:r>
         <w:t>Screenshots</w:t>
       </w:r>
-      <w:bookmarkEnd w:id="26"/>
+      <w:bookmarkEnd w:id="30"/>
     </w:p>
     <w:p>
       <w:r>
@@ -3677,11 +3667,11 @@
       <w:pPr>
         <w:pStyle w:val="Heading3"/>
       </w:pPr>
-      <w:bookmarkStart w:id="27" w:name="_Toc130928047"/>
+      <w:bookmarkStart w:id="31" w:name="_Toc130932053"/>
       <w:r>
         <w:t>Was the attack successful</w:t>
       </w:r>
-      <w:bookmarkEnd w:id="27"/>
+      <w:bookmarkEnd w:id="31"/>
     </w:p>
     <w:p>
       <w:r>
@@ -3706,7 +3696,7 @@
       <w:pPr>
         <w:pStyle w:val="Heading2"/>
       </w:pPr>
-      <w:bookmarkStart w:id="28" w:name="_Toc130928048"/>
+      <w:bookmarkStart w:id="32" w:name="_Toc130932054"/>
       <w:r>
         <w:lastRenderedPageBreak/>
         <w:t xml:space="preserve">Task 2 - </w:t>
@@ -3714,17 +3704,17 @@
       <w:r>
         <w:t>Automated</w:t>
       </w:r>
-      <w:bookmarkEnd w:id="28"/>
+      <w:bookmarkEnd w:id="32"/>
     </w:p>
     <w:p>
       <w:pPr>
         <w:pStyle w:val="Heading3"/>
       </w:pPr>
-      <w:bookmarkStart w:id="29" w:name="_Toc130928049"/>
+      <w:bookmarkStart w:id="33" w:name="_Toc130932055"/>
       <w:r>
         <w:t>How did you perform the attack in your VM</w:t>
       </w:r>
-      <w:bookmarkEnd w:id="29"/>
+      <w:bookmarkEnd w:id="33"/>
     </w:p>
     <w:p>
       <w:pPr>
@@ -4052,11 +4042,11 @@
       <w:pPr>
         <w:pStyle w:val="Heading3"/>
       </w:pPr>
-      <w:bookmarkStart w:id="30" w:name="_Toc130928050"/>
+      <w:bookmarkStart w:id="34" w:name="_Toc130932056"/>
       <w:r>
         <w:t>Screenshots</w:t>
       </w:r>
-      <w:bookmarkEnd w:id="30"/>
+      <w:bookmarkEnd w:id="34"/>
     </w:p>
     <w:p>
       <w:r>
@@ -4068,11 +4058,11 @@
       <w:pPr>
         <w:pStyle w:val="Heading3"/>
       </w:pPr>
-      <w:bookmarkStart w:id="31" w:name="_Toc130928051"/>
+      <w:bookmarkStart w:id="35" w:name="_Toc130932057"/>
       <w:r>
         <w:t>Was the attack successful</w:t>
       </w:r>
-      <w:bookmarkEnd w:id="31"/>
+      <w:bookmarkEnd w:id="35"/>
     </w:p>
     <w:p>
       <w:r>
@@ -4097,33 +4087,820 @@
       <w:pPr>
         <w:pStyle w:val="Heading2"/>
       </w:pPr>
-      <w:bookmarkStart w:id="32" w:name="_Toc130928052"/>
+      <w:bookmarkStart w:id="36" w:name="_Toc130932058"/>
       <w:r>
         <w:lastRenderedPageBreak/>
         <w:t>Task 4</w:t>
       </w:r>
-      <w:bookmarkEnd w:id="32"/>
+      <w:bookmarkEnd w:id="36"/>
     </w:p>
     <w:p>
       <w:pPr>
         <w:pStyle w:val="Heading3"/>
       </w:pPr>
-      <w:bookmarkStart w:id="33" w:name="_Toc130928053"/>
+      <w:bookmarkStart w:id="37" w:name="_Toc130932059"/>
       <w:r>
         <w:t>How did you perform the attack in your VM</w:t>
       </w:r>
-      <w:bookmarkEnd w:id="33"/>
+      <w:bookmarkEnd w:id="37"/>
+    </w:p>
+    <w:p>
+      <w:pPr>
+        <w:pStyle w:val="ListParagraph"/>
+        <w:numPr>
+          <w:ilvl w:val="0"/>
+          <w:numId w:val="18"/>
+        </w:numPr>
+      </w:pPr>
+      <w:r>
+        <w:t>Start Wireshark monitoring traffic between attacker, user1/client, and the victim/server</w:t>
+      </w:r>
+    </w:p>
+    <w:p>
+      <w:pPr>
+        <w:pStyle w:val="ListParagraph"/>
+        <w:numPr>
+          <w:ilvl w:val="1"/>
+          <w:numId w:val="18"/>
+        </w:numPr>
+      </w:pPr>
+      <w:r>
+        <w:t>(Note: Filtering is required as Wireshark is running on the host VM and is monitoring traffic between the docker containers. Since we are only interested in the attacker, user1/client, and the victim/server, the following filter was used: “</w:t>
+      </w:r>
+      <w:proofErr w:type="spellStart"/>
+      <w:r>
+        <w:rPr>
+          <w:i/>
+          <w:iCs/>
+        </w:rPr>
+        <w:t>ip.src</w:t>
+      </w:r>
+      <w:proofErr w:type="spellEnd"/>
+      <w:r>
+        <w:rPr>
+          <w:i/>
+          <w:iCs/>
+        </w:rPr>
+        <w:t xml:space="preserve">==10.9.0.1 or </w:t>
+      </w:r>
+      <w:proofErr w:type="spellStart"/>
+      <w:r>
+        <w:rPr>
+          <w:i/>
+          <w:iCs/>
+        </w:rPr>
+        <w:t>ip.src</w:t>
+      </w:r>
+      <w:proofErr w:type="spellEnd"/>
+      <w:r>
+        <w:rPr>
+          <w:i/>
+          <w:iCs/>
+        </w:rPr>
+        <w:t xml:space="preserve">==10.9.0.5 or </w:t>
+      </w:r>
+      <w:proofErr w:type="spellStart"/>
+      <w:r>
+        <w:rPr>
+          <w:i/>
+          <w:iCs/>
+        </w:rPr>
+        <w:t>ip.src</w:t>
+      </w:r>
+      <w:proofErr w:type="spellEnd"/>
+      <w:r>
+        <w:rPr>
+          <w:i/>
+          <w:iCs/>
+        </w:rPr>
+        <w:t>==10.9.0.6</w:t>
+      </w:r>
+      <w:r>
+        <w:rPr>
+          <w:i/>
+          <w:iCs/>
+        </w:rPr>
+        <w:t>”</w:t>
+      </w:r>
+      <w:r>
+        <w:rPr>
+          <w:i/>
+          <w:iCs/>
+        </w:rPr>
+        <w:t>)</w:t>
+      </w:r>
+    </w:p>
+    <w:p>
+      <w:pPr>
+        <w:pStyle w:val="ListParagraph"/>
+      </w:pPr>
+      <w:r>
+        <w:drawing>
+          <wp:inline distT="0" distB="0" distL="0" distR="0" wp14:anchorId="330F6A38" wp14:editId="1CC75D8D">
+            <wp:extent cx="5943600" cy="4170680"/>
+            <wp:effectExtent l="0" t="0" r="0" b="0"/>
+            <wp:docPr id="28" name="Picture 28" descr="Graphical user interface, application&#10;&#10;Description automatically generated"/>
+            <wp:cNvGraphicFramePr>
+              <a:graphicFrameLocks xmlns:a="http://schemas.openxmlformats.org/drawingml/2006/main" noChangeAspect="1"/>
+            </wp:cNvGraphicFramePr>
+            <a:graphic xmlns:a="http://schemas.openxmlformats.org/drawingml/2006/main">
+              <a:graphicData uri="http://schemas.openxmlformats.org/drawingml/2006/picture">
+                <pic:pic xmlns:pic="http://schemas.openxmlformats.org/drawingml/2006/picture">
+                  <pic:nvPicPr>
+                    <pic:cNvPr id="28" name="Picture 28" descr="Graphical user interface, application&#10;&#10;Description automatically generated"/>
+                    <pic:cNvPicPr/>
+                  </pic:nvPicPr>
+                  <pic:blipFill>
+                    <a:blip r:embed="rId37"/>
+                    <a:stretch>
+                      <a:fillRect/>
+                    </a:stretch>
+                  </pic:blipFill>
+                  <pic:spPr>
+                    <a:xfrm>
+                      <a:off x="0" y="0"/>
+                      <a:ext cx="5943600" cy="4170680"/>
+                    </a:xfrm>
+                    <a:prstGeom prst="rect">
+                      <a:avLst/>
+                    </a:prstGeom>
+                  </pic:spPr>
+                </pic:pic>
+              </a:graphicData>
+            </a:graphic>
+          </wp:inline>
+        </w:drawing>
+      </w:r>
+    </w:p>
+    <w:p>
+      <w:r>
+        <w:br w:type="page"/>
+      </w:r>
+    </w:p>
+    <w:p>
+      <w:pPr>
+        <w:pStyle w:val="ListParagraph"/>
+        <w:numPr>
+          <w:ilvl w:val="0"/>
+          <w:numId w:val="18"/>
+        </w:numPr>
+      </w:pPr>
+      <w:r>
+        <w:lastRenderedPageBreak/>
+        <w:t>Establish a telnet session between the user1/client and the victim/server</w:t>
+      </w:r>
+      <w:r>
+        <w:t xml:space="preserve"> and log in successfully.</w:t>
+      </w:r>
+    </w:p>
+    <w:p>
+      <w:pPr>
+        <w:pStyle w:val="ListParagraph"/>
+      </w:pPr>
+      <w:r>
+        <w:drawing>
+          <wp:inline distT="0" distB="0" distL="0" distR="0" wp14:anchorId="770B548F" wp14:editId="14B708D8">
+            <wp:extent cx="5943600" cy="3129280"/>
+            <wp:effectExtent l="0" t="0" r="0" b="0"/>
+            <wp:docPr id="29" name="Picture 29" descr="Text&#10;&#10;Description automatically generated"/>
+            <wp:cNvGraphicFramePr>
+              <a:graphicFrameLocks xmlns:a="http://schemas.openxmlformats.org/drawingml/2006/main" noChangeAspect="1"/>
+            </wp:cNvGraphicFramePr>
+            <a:graphic xmlns:a="http://schemas.openxmlformats.org/drawingml/2006/main">
+              <a:graphicData uri="http://schemas.openxmlformats.org/drawingml/2006/picture">
+                <pic:pic xmlns:pic="http://schemas.openxmlformats.org/drawingml/2006/picture">
+                  <pic:nvPicPr>
+                    <pic:cNvPr id="29" name="Picture 29" descr="Text&#10;&#10;Description automatically generated"/>
+                    <pic:cNvPicPr/>
+                  </pic:nvPicPr>
+                  <pic:blipFill>
+                    <a:blip r:embed="rId38"/>
+                    <a:stretch>
+                      <a:fillRect/>
+                    </a:stretch>
+                  </pic:blipFill>
+                  <pic:spPr>
+                    <a:xfrm>
+                      <a:off x="0" y="0"/>
+                      <a:ext cx="5943600" cy="3129280"/>
+                    </a:xfrm>
+                    <a:prstGeom prst="rect">
+                      <a:avLst/>
+                    </a:prstGeom>
+                  </pic:spPr>
+                </pic:pic>
+              </a:graphicData>
+            </a:graphic>
+          </wp:inline>
+        </w:drawing>
+      </w:r>
+    </w:p>
+    <w:p>
+      <w:pPr>
+        <w:pStyle w:val="ListParagraph"/>
+      </w:pPr>
+    </w:p>
+    <w:p>
+      <w:pPr>
+        <w:pStyle w:val="ListParagraph"/>
+        <w:numPr>
+          <w:ilvl w:val="0"/>
+          <w:numId w:val="18"/>
+        </w:numPr>
+      </w:pPr>
+      <w:r>
+        <w:t>Run a command in the telnet session to generate packets.</w:t>
+      </w:r>
+    </w:p>
+    <w:p>
+      <w:pPr>
+        <w:pStyle w:val="ListParagraph"/>
+      </w:pPr>
+      <w:r>
+        <w:drawing>
+          <wp:inline distT="0" distB="0" distL="0" distR="0" wp14:anchorId="68717CE1" wp14:editId="60AFBAE6">
+            <wp:extent cx="5943600" cy="1879600"/>
+            <wp:effectExtent l="0" t="0" r="0" b="0"/>
+            <wp:docPr id="30" name="Picture 30" descr="Graphical user interface, text, application&#10;&#10;Description automatically generated"/>
+            <wp:cNvGraphicFramePr>
+              <a:graphicFrameLocks xmlns:a="http://schemas.openxmlformats.org/drawingml/2006/main" noChangeAspect="1"/>
+            </wp:cNvGraphicFramePr>
+            <a:graphic xmlns:a="http://schemas.openxmlformats.org/drawingml/2006/main">
+              <a:graphicData uri="http://schemas.openxmlformats.org/drawingml/2006/picture">
+                <pic:pic xmlns:pic="http://schemas.openxmlformats.org/drawingml/2006/picture">
+                  <pic:nvPicPr>
+                    <pic:cNvPr id="30" name="Picture 30" descr="Graphical user interface, text, application&#10;&#10;Description automatically generated"/>
+                    <pic:cNvPicPr/>
+                  </pic:nvPicPr>
+                  <pic:blipFill>
+                    <a:blip r:embed="rId39"/>
+                    <a:stretch>
+                      <a:fillRect/>
+                    </a:stretch>
+                  </pic:blipFill>
+                  <pic:spPr>
+                    <a:xfrm>
+                      <a:off x="0" y="0"/>
+                      <a:ext cx="5943600" cy="1879600"/>
+                    </a:xfrm>
+                    <a:prstGeom prst="rect">
+                      <a:avLst/>
+                    </a:prstGeom>
+                  </pic:spPr>
+                </pic:pic>
+              </a:graphicData>
+            </a:graphic>
+          </wp:inline>
+        </w:drawing>
+      </w:r>
+    </w:p>
+    <w:p>
+      <w:r>
+        <w:br w:type="page"/>
+      </w:r>
+    </w:p>
+    <w:p>
+      <w:pPr>
+        <w:pStyle w:val="ListParagraph"/>
+        <w:numPr>
+          <w:ilvl w:val="0"/>
+          <w:numId w:val="18"/>
+        </w:numPr>
+      </w:pPr>
+      <w:r>
+        <w:lastRenderedPageBreak/>
+        <w:t xml:space="preserve">In Wireshark, find the last packet sent </w:t>
+      </w:r>
+      <w:r>
+        <w:rPr>
+          <w:b/>
+          <w:bCs/>
+          <w:u w:val="single"/>
+        </w:rPr>
+        <w:t>from</w:t>
+      </w:r>
+      <w:r>
+        <w:t xml:space="preserve"> the </w:t>
+      </w:r>
+      <w:r>
+        <w:t>user1/client</w:t>
+      </w:r>
+      <w:r>
+        <w:t xml:space="preserve"> </w:t>
+      </w:r>
+      <w:r>
+        <w:rPr>
+          <w:b/>
+          <w:bCs/>
+          <w:u w:val="single"/>
+        </w:rPr>
+        <w:t>to</w:t>
+      </w:r>
+      <w:r>
+        <w:t xml:space="preserve"> the </w:t>
+      </w:r>
+      <w:r>
+        <w:t>victim/server</w:t>
+      </w:r>
+      <w:r>
+        <w:t>. Note the destination port</w:t>
+      </w:r>
+      <w:r>
+        <w:t xml:space="preserve">, </w:t>
+      </w:r>
+      <w:r>
+        <w:t>the next sequence number</w:t>
+      </w:r>
+      <w:r>
+        <w:t>, and the acknowledgement number</w:t>
+      </w:r>
+      <w:r>
+        <w:t xml:space="preserve"> in the packet.</w:t>
+      </w:r>
+    </w:p>
+    <w:p>
+      <w:pPr>
+        <w:pStyle w:val="ListParagraph"/>
+      </w:pPr>
+      <w:r>
+        <w:drawing>
+          <wp:inline distT="0" distB="0" distL="0" distR="0" wp14:anchorId="426B44BC" wp14:editId="3C56826A">
+            <wp:extent cx="5943600" cy="4159885"/>
+            <wp:effectExtent l="0" t="0" r="0" b="5715"/>
+            <wp:docPr id="31" name="Picture 31" descr="Graphical user interface, application&#10;&#10;Description automatically generated"/>
+            <wp:cNvGraphicFramePr>
+              <a:graphicFrameLocks xmlns:a="http://schemas.openxmlformats.org/drawingml/2006/main" noChangeAspect="1"/>
+            </wp:cNvGraphicFramePr>
+            <a:graphic xmlns:a="http://schemas.openxmlformats.org/drawingml/2006/main">
+              <a:graphicData uri="http://schemas.openxmlformats.org/drawingml/2006/picture">
+                <pic:pic xmlns:pic="http://schemas.openxmlformats.org/drawingml/2006/picture">
+                  <pic:nvPicPr>
+                    <pic:cNvPr id="31" name="Picture 31" descr="Graphical user interface, application&#10;&#10;Description automatically generated"/>
+                    <pic:cNvPicPr/>
+                  </pic:nvPicPr>
+                  <pic:blipFill>
+                    <a:blip r:embed="rId40"/>
+                    <a:stretch>
+                      <a:fillRect/>
+                    </a:stretch>
+                  </pic:blipFill>
+                  <pic:spPr>
+                    <a:xfrm>
+                      <a:off x="0" y="0"/>
+                      <a:ext cx="5943600" cy="4159885"/>
+                    </a:xfrm>
+                    <a:prstGeom prst="rect">
+                      <a:avLst/>
+                    </a:prstGeom>
+                  </pic:spPr>
+                </pic:pic>
+              </a:graphicData>
+            </a:graphic>
+          </wp:inline>
+        </w:drawing>
+      </w:r>
+    </w:p>
+    <w:p>
+      <w:r>
+        <w:br w:type="page"/>
+      </w:r>
+    </w:p>
+    <w:p>
+      <w:pPr>
+        <w:pStyle w:val="ListParagraph"/>
+        <w:numPr>
+          <w:ilvl w:val="0"/>
+          <w:numId w:val="18"/>
+        </w:numPr>
+      </w:pPr>
+      <w:r>
+        <w:lastRenderedPageBreak/>
+        <w:t xml:space="preserve">Replace the variables </w:t>
+      </w:r>
+      <w:proofErr w:type="spellStart"/>
+      <w:r>
+        <w:rPr>
+          <w:i/>
+          <w:iCs/>
+        </w:rPr>
+        <w:t>intSourcePort</w:t>
+      </w:r>
+      <w:proofErr w:type="spellEnd"/>
+      <w:r>
+        <w:rPr>
+          <w:i/>
+          <w:iCs/>
+        </w:rPr>
+        <w:t xml:space="preserve">, </w:t>
+      </w:r>
+      <w:proofErr w:type="spellStart"/>
+      <w:r>
+        <w:rPr>
+          <w:i/>
+          <w:iCs/>
+        </w:rPr>
+        <w:t>intNextSequenceNumber</w:t>
+      </w:r>
+      <w:proofErr w:type="spellEnd"/>
+      <w:r>
+        <w:rPr>
+          <w:i/>
+          <w:iCs/>
+        </w:rPr>
+        <w:t xml:space="preserve">, </w:t>
+      </w:r>
+      <w:r>
+        <w:t xml:space="preserve">and </w:t>
+      </w:r>
+      <w:proofErr w:type="spellStart"/>
+      <w:r>
+        <w:rPr>
+          <w:i/>
+          <w:iCs/>
+        </w:rPr>
+        <w:t>intAcknowledgementValue</w:t>
+      </w:r>
+      <w:proofErr w:type="spellEnd"/>
+      <w:r>
+        <w:t xml:space="preserve"> in the following code with the values found in step 4, respectively.</w:t>
+      </w:r>
+    </w:p>
+    <w:p>
+      <w:pPr>
+        <w:pStyle w:val="ListParagraph"/>
+      </w:pPr>
+      <w:r>
+        <w:drawing>
+          <wp:inline distT="0" distB="0" distL="0" distR="0" wp14:anchorId="3B237FA7" wp14:editId="3575D03D">
+            <wp:extent cx="5943600" cy="5995035"/>
+            <wp:effectExtent l="0" t="0" r="0" b="0"/>
+            <wp:docPr id="36" name="Picture 36" descr="Text&#10;&#10;Description automatically generated"/>
+            <wp:cNvGraphicFramePr>
+              <a:graphicFrameLocks xmlns:a="http://schemas.openxmlformats.org/drawingml/2006/main" noChangeAspect="1"/>
+            </wp:cNvGraphicFramePr>
+            <a:graphic xmlns:a="http://schemas.openxmlformats.org/drawingml/2006/main">
+              <a:graphicData uri="http://schemas.openxmlformats.org/drawingml/2006/picture">
+                <pic:pic xmlns:pic="http://schemas.openxmlformats.org/drawingml/2006/picture">
+                  <pic:nvPicPr>
+                    <pic:cNvPr id="36" name="Picture 36" descr="Text&#10;&#10;Description automatically generated"/>
+                    <pic:cNvPicPr/>
+                  </pic:nvPicPr>
+                  <pic:blipFill>
+                    <a:blip r:embed="rId41"/>
+                    <a:stretch>
+                      <a:fillRect/>
+                    </a:stretch>
+                  </pic:blipFill>
+                  <pic:spPr>
+                    <a:xfrm>
+                      <a:off x="0" y="0"/>
+                      <a:ext cx="5943600" cy="5995035"/>
+                    </a:xfrm>
+                    <a:prstGeom prst="rect">
+                      <a:avLst/>
+                    </a:prstGeom>
+                  </pic:spPr>
+                </pic:pic>
+              </a:graphicData>
+            </a:graphic>
+          </wp:inline>
+        </w:drawing>
+      </w:r>
+    </w:p>
+    <w:p>
+      <w:r>
+        <w:br w:type="page"/>
+      </w:r>
+    </w:p>
+    <w:p>
+      <w:pPr>
+        <w:pStyle w:val="ListParagraph"/>
+        <w:numPr>
+          <w:ilvl w:val="0"/>
+          <w:numId w:val="18"/>
+        </w:numPr>
+      </w:pPr>
+      <w:r>
+        <w:lastRenderedPageBreak/>
+        <w:t xml:space="preserve">In a second terminal on the attacker, run </w:t>
+      </w:r>
+      <w:proofErr w:type="spellStart"/>
+      <w:r>
+        <w:rPr>
+          <w:i/>
+          <w:iCs/>
+        </w:rPr>
+        <w:t>nc</w:t>
+      </w:r>
+      <w:proofErr w:type="spellEnd"/>
+      <w:r>
+        <w:rPr>
+          <w:i/>
+          <w:iCs/>
+        </w:rPr>
+        <w:t xml:space="preserve"> -</w:t>
+      </w:r>
+      <w:proofErr w:type="spellStart"/>
+      <w:r>
+        <w:rPr>
+          <w:i/>
+          <w:iCs/>
+        </w:rPr>
+        <w:t>nlv</w:t>
+      </w:r>
+      <w:proofErr w:type="spellEnd"/>
+      <w:r>
+        <w:rPr>
+          <w:i/>
+          <w:iCs/>
+        </w:rPr>
+        <w:t xml:space="preserve"> 9090</w:t>
+      </w:r>
+      <w:r>
+        <w:t xml:space="preserve"> to listen for connections on port 9090.</w:t>
+      </w:r>
+    </w:p>
+    <w:p>
+      <w:pPr>
+        <w:ind w:left="720"/>
+      </w:pPr>
+      <w:r>
+        <w:drawing>
+          <wp:inline distT="0" distB="0" distL="0" distR="0" wp14:anchorId="18DA7FB8" wp14:editId="0A4BD700">
+            <wp:extent cx="5943600" cy="1300480"/>
+            <wp:effectExtent l="0" t="0" r="0" b="0"/>
+            <wp:docPr id="32" name="Picture 32" descr="Graphical user interface, text, application, chat or text message&#10;&#10;Description automatically generated"/>
+            <wp:cNvGraphicFramePr>
+              <a:graphicFrameLocks xmlns:a="http://schemas.openxmlformats.org/drawingml/2006/main" noChangeAspect="1"/>
+            </wp:cNvGraphicFramePr>
+            <a:graphic xmlns:a="http://schemas.openxmlformats.org/drawingml/2006/main">
+              <a:graphicData uri="http://schemas.openxmlformats.org/drawingml/2006/picture">
+                <pic:pic xmlns:pic="http://schemas.openxmlformats.org/drawingml/2006/picture">
+                  <pic:nvPicPr>
+                    <pic:cNvPr id="32" name="Picture 32" descr="Graphical user interface, text, application, chat or text message&#10;&#10;Description automatically generated"/>
+                    <pic:cNvPicPr/>
+                  </pic:nvPicPr>
+                  <pic:blipFill>
+                    <a:blip r:embed="rId42"/>
+                    <a:stretch>
+                      <a:fillRect/>
+                    </a:stretch>
+                  </pic:blipFill>
+                  <pic:spPr>
+                    <a:xfrm>
+                      <a:off x="0" y="0"/>
+                      <a:ext cx="5943600" cy="1300480"/>
+                    </a:xfrm>
+                    <a:prstGeom prst="rect">
+                      <a:avLst/>
+                    </a:prstGeom>
+                  </pic:spPr>
+                </pic:pic>
+              </a:graphicData>
+            </a:graphic>
+          </wp:inline>
+        </w:drawing>
+      </w:r>
     </w:p>
     <w:p/>
     <w:p>
       <w:pPr>
+        <w:pStyle w:val="ListParagraph"/>
+        <w:numPr>
+          <w:ilvl w:val="0"/>
+          <w:numId w:val="18"/>
+        </w:numPr>
+      </w:pPr>
+      <w:r>
+        <w:t xml:space="preserve">Run </w:t>
+      </w:r>
+      <w:r>
+        <w:rPr>
+          <w:i/>
+          <w:iCs/>
+        </w:rPr>
+        <w:t>task</w:t>
+      </w:r>
+      <w:r>
+        <w:rPr>
+          <w:i/>
+          <w:iCs/>
+        </w:rPr>
+        <w:t>4</w:t>
+      </w:r>
+      <w:r>
+        <w:rPr>
+          <w:i/>
+          <w:iCs/>
+        </w:rPr>
+        <w:t>.py</w:t>
+      </w:r>
+      <w:r>
+        <w:t xml:space="preserve"> to initiate a TCP </w:t>
+      </w:r>
+      <w:r>
+        <w:t>Hijacking Attack.</w:t>
+      </w:r>
+    </w:p>
+    <w:p>
+      <w:pPr>
+        <w:pStyle w:val="ListParagraph"/>
+      </w:pPr>
+      <w:r>
+        <w:drawing>
+          <wp:inline distT="0" distB="0" distL="0" distR="0" wp14:anchorId="78FBE8B0" wp14:editId="0160FCA1">
+            <wp:extent cx="5943600" cy="4559300"/>
+            <wp:effectExtent l="0" t="0" r="0" b="0"/>
+            <wp:docPr id="33" name="Picture 33" descr="Text&#10;&#10;Description automatically generated"/>
+            <wp:cNvGraphicFramePr>
+              <a:graphicFrameLocks xmlns:a="http://schemas.openxmlformats.org/drawingml/2006/main" noChangeAspect="1"/>
+            </wp:cNvGraphicFramePr>
+            <a:graphic xmlns:a="http://schemas.openxmlformats.org/drawingml/2006/main">
+              <a:graphicData uri="http://schemas.openxmlformats.org/drawingml/2006/picture">
+                <pic:pic xmlns:pic="http://schemas.openxmlformats.org/drawingml/2006/picture">
+                  <pic:nvPicPr>
+                    <pic:cNvPr id="33" name="Picture 33" descr="Text&#10;&#10;Description automatically generated"/>
+                    <pic:cNvPicPr/>
+                  </pic:nvPicPr>
+                  <pic:blipFill>
+                    <a:blip r:embed="rId43"/>
+                    <a:stretch>
+                      <a:fillRect/>
+                    </a:stretch>
+                  </pic:blipFill>
+                  <pic:spPr>
+                    <a:xfrm>
+                      <a:off x="0" y="0"/>
+                      <a:ext cx="5943600" cy="4559300"/>
+                    </a:xfrm>
+                    <a:prstGeom prst="rect">
+                      <a:avLst/>
+                    </a:prstGeom>
+                  </pic:spPr>
+                </pic:pic>
+              </a:graphicData>
+            </a:graphic>
+          </wp:inline>
+        </w:drawing>
+      </w:r>
+    </w:p>
+    <w:p>
+      <w:r>
+        <w:br w:type="page"/>
+      </w:r>
+    </w:p>
+    <w:p>
+      <w:pPr>
+        <w:pStyle w:val="ListParagraph"/>
+        <w:numPr>
+          <w:ilvl w:val="0"/>
+          <w:numId w:val="18"/>
+        </w:numPr>
+      </w:pPr>
+      <w:r>
+        <w:lastRenderedPageBreak/>
+        <w:t xml:space="preserve">Upon running </w:t>
+      </w:r>
+      <w:r>
+        <w:rPr>
+          <w:i/>
+          <w:iCs/>
+        </w:rPr>
+        <w:t>task4.py</w:t>
+      </w:r>
+      <w:r>
+        <w:t xml:space="preserve">, the telnet session on the user1/client will become unresponsive, and the contents of the </w:t>
+      </w:r>
+      <w:r>
+        <w:rPr>
+          <w:i/>
+          <w:iCs/>
+        </w:rPr>
+        <w:t>secret.txt</w:t>
+      </w:r>
+      <w:r>
+        <w:t xml:space="preserve"> file will be output on the second terminal session run in step 6 on the attacker.</w:t>
+      </w:r>
+    </w:p>
+    <w:p>
+      <w:pPr>
+        <w:pStyle w:val="ListParagraph"/>
+      </w:pPr>
+      <w:r>
+        <w:drawing>
+          <wp:inline distT="0" distB="0" distL="0" distR="0" wp14:anchorId="09CEF341" wp14:editId="6356C4AD">
+            <wp:extent cx="5676900" cy="1498600"/>
+            <wp:effectExtent l="0" t="0" r="0" b="0"/>
+            <wp:docPr id="34" name="Picture 34" descr="Graphical user interface, text, application&#10;&#10;Description automatically generated"/>
+            <wp:cNvGraphicFramePr>
+              <a:graphicFrameLocks xmlns:a="http://schemas.openxmlformats.org/drawingml/2006/main" noChangeAspect="1"/>
+            </wp:cNvGraphicFramePr>
+            <a:graphic xmlns:a="http://schemas.openxmlformats.org/drawingml/2006/main">
+              <a:graphicData uri="http://schemas.openxmlformats.org/drawingml/2006/picture">
+                <pic:pic xmlns:pic="http://schemas.openxmlformats.org/drawingml/2006/picture">
+                  <pic:nvPicPr>
+                    <pic:cNvPr id="34" name="Picture 34" descr="Graphical user interface, text, application&#10;&#10;Description automatically generated"/>
+                    <pic:cNvPicPr/>
+                  </pic:nvPicPr>
+                  <pic:blipFill>
+                    <a:blip r:embed="rId44"/>
+                    <a:stretch>
+                      <a:fillRect/>
+                    </a:stretch>
+                  </pic:blipFill>
+                  <pic:spPr>
+                    <a:xfrm>
+                      <a:off x="0" y="0"/>
+                      <a:ext cx="5676900" cy="1498600"/>
+                    </a:xfrm>
+                    <a:prstGeom prst="rect">
+                      <a:avLst/>
+                    </a:prstGeom>
+                  </pic:spPr>
+                </pic:pic>
+              </a:graphicData>
+            </a:graphic>
+          </wp:inline>
+        </w:drawing>
+      </w:r>
+    </w:p>
+    <w:p>
+      <w:pPr>
+        <w:pStyle w:val="ListParagraph"/>
+      </w:pPr>
+    </w:p>
+    <w:p>
+      <w:pPr>
+        <w:pStyle w:val="ListParagraph"/>
+        <w:rPr>
+          <w:i/>
+          <w:iCs/>
+        </w:rPr>
+      </w:pPr>
+      <w:r>
+        <w:rPr>
+          <w:i/>
+          <w:iCs/>
+        </w:rPr>
+        <w:t>Note: Telnet session (Above) becomes unresponsive. The terminal on the attacker listening for connections outputs the contents of secret.txt.</w:t>
+      </w:r>
+    </w:p>
+    <w:p>
+      <w:pPr>
+        <w:pStyle w:val="ListParagraph"/>
+      </w:pPr>
+      <w:r>
+        <w:drawing>
+          <wp:inline distT="0" distB="0" distL="0" distR="0" wp14:anchorId="06214DB4" wp14:editId="12044D25">
+            <wp:extent cx="5943600" cy="1813560"/>
+            <wp:effectExtent l="0" t="0" r="0" b="2540"/>
+            <wp:docPr id="35" name="Picture 35" descr="Graphical user interface, text, application&#10;&#10;Description automatically generated"/>
+            <wp:cNvGraphicFramePr>
+              <a:graphicFrameLocks xmlns:a="http://schemas.openxmlformats.org/drawingml/2006/main" noChangeAspect="1"/>
+            </wp:cNvGraphicFramePr>
+            <a:graphic xmlns:a="http://schemas.openxmlformats.org/drawingml/2006/main">
+              <a:graphicData uri="http://schemas.openxmlformats.org/drawingml/2006/picture">
+                <pic:pic xmlns:pic="http://schemas.openxmlformats.org/drawingml/2006/picture">
+                  <pic:nvPicPr>
+                    <pic:cNvPr id="35" name="Picture 35" descr="Graphical user interface, text, application&#10;&#10;Description automatically generated"/>
+                    <pic:cNvPicPr/>
+                  </pic:nvPicPr>
+                  <pic:blipFill>
+                    <a:blip r:embed="rId45"/>
+                    <a:stretch>
+                      <a:fillRect/>
+                    </a:stretch>
+                  </pic:blipFill>
+                  <pic:spPr>
+                    <a:xfrm>
+                      <a:off x="0" y="0"/>
+                      <a:ext cx="5943600" cy="1813560"/>
+                    </a:xfrm>
+                    <a:prstGeom prst="rect">
+                      <a:avLst/>
+                    </a:prstGeom>
+                  </pic:spPr>
+                </pic:pic>
+              </a:graphicData>
+            </a:graphic>
+          </wp:inline>
+        </w:drawing>
+      </w:r>
+    </w:p>
+    <w:p>
+      <w:pPr>
+        <w:pStyle w:val="ListParagraph"/>
+      </w:pPr>
+    </w:p>
+    <w:p>
+      <w:pPr>
         <w:pStyle w:val="Heading3"/>
       </w:pPr>
-      <w:bookmarkStart w:id="34" w:name="_Toc130928054"/>
+      <w:bookmarkStart w:id="38" w:name="_Toc130932060"/>
       <w:r>
         <w:t>Screenshots</w:t>
       </w:r>
-      <w:bookmarkEnd w:id="34"/>
+      <w:bookmarkEnd w:id="38"/>
     </w:p>
     <w:p>
       <w:r>
@@ -4135,11 +4912,11 @@
       <w:pPr>
         <w:pStyle w:val="Heading3"/>
       </w:pPr>
-      <w:bookmarkStart w:id="35" w:name="_Toc130928055"/>
+      <w:bookmarkStart w:id="39" w:name="_Toc130932061"/>
       <w:r>
         <w:t>Was the attack successful</w:t>
       </w:r>
-      <w:bookmarkEnd w:id="35"/>
+      <w:bookmarkEnd w:id="39"/>
     </w:p>
     <w:p>
       <w:r>
@@ -4150,33 +4927,33 @@
       <w:pPr>
         <w:pStyle w:val="Heading2"/>
       </w:pPr>
-      <w:bookmarkStart w:id="36" w:name="_Toc130928056"/>
+      <w:bookmarkStart w:id="40" w:name="_Toc130932062"/>
       <w:r>
         <w:lastRenderedPageBreak/>
         <w:t>Task 5</w:t>
       </w:r>
-      <w:bookmarkEnd w:id="36"/>
+      <w:bookmarkEnd w:id="40"/>
     </w:p>
     <w:p>
       <w:pPr>
         <w:pStyle w:val="Heading3"/>
       </w:pPr>
-      <w:bookmarkStart w:id="37" w:name="_Toc130928057"/>
+      <w:bookmarkStart w:id="41" w:name="_Toc130932063"/>
       <w:r>
         <w:t>How did you perform the attack in your VM</w:t>
       </w:r>
-      <w:bookmarkEnd w:id="37"/>
+      <w:bookmarkEnd w:id="41"/>
     </w:p>
     <w:p/>
     <w:p>
       <w:pPr>
         <w:pStyle w:val="Heading3"/>
       </w:pPr>
-      <w:bookmarkStart w:id="38" w:name="_Toc130928058"/>
+      <w:bookmarkStart w:id="42" w:name="_Toc130932064"/>
       <w:r>
         <w:t>Screenshots</w:t>
       </w:r>
-      <w:bookmarkEnd w:id="38"/>
+      <w:bookmarkEnd w:id="42"/>
     </w:p>
     <w:p>
       <w:r>
@@ -4188,17 +4965,17 @@
       <w:pPr>
         <w:pStyle w:val="Heading3"/>
       </w:pPr>
-      <w:bookmarkStart w:id="39" w:name="_Toc130928059"/>
+      <w:bookmarkStart w:id="43" w:name="_Toc130932065"/>
       <w:r>
         <w:t>Was the attack successful</w:t>
       </w:r>
-      <w:bookmarkEnd w:id="39"/>
+      <w:bookmarkEnd w:id="43"/>
     </w:p>
     <w:p/>
     <w:sectPr>
-      <w:headerReference w:type="default" r:id="rId37"/>
-      <w:footerReference w:type="even" r:id="rId38"/>
-      <w:footerReference w:type="default" r:id="rId39"/>
+      <w:headerReference w:type="default" r:id="rId46"/>
+      <w:footerReference w:type="even" r:id="rId47"/>
+      <w:footerReference w:type="default" r:id="rId48"/>
       <w:pgSz w:w="12240" w:h="15840"/>
       <w:pgMar w:top="1440" w:right="1440" w:bottom="1440" w:left="1440" w:header="720" w:footer="720" w:gutter="0"/>
       <w:cols w:space="720"/>
@@ -5331,6 +6108,184 @@
     </w:lvl>
   </w:abstractNum>
   <w:abstractNum w:abstractNumId="10" w15:restartNumberingAfterBreak="0">
+    <w:nsid w:val="44F35352"/>
+    <w:multiLevelType w:val="hybridMultilevel"/>
+    <w:tmpl w:val="E8465216"/>
+    <w:lvl w:ilvl="0" w:tplc="0409000F">
+      <w:start w:val="1"/>
+      <w:numFmt w:val="decimal"/>
+      <w:lvlText w:val="%1."/>
+      <w:lvlJc w:val="left"/>
+      <w:pPr>
+        <w:ind w:left="720" w:hanging="360"/>
+      </w:pPr>
+      <w:rPr>
+        <w:rFonts w:hint="default"/>
+      </w:rPr>
+    </w:lvl>
+    <w:lvl w:ilvl="1" w:tplc="04090019" w:tentative="1">
+      <w:start w:val="1"/>
+      <w:numFmt w:val="lowerLetter"/>
+      <w:lvlText w:val="%2."/>
+      <w:lvlJc w:val="left"/>
+      <w:pPr>
+        <w:ind w:left="1440" w:hanging="360"/>
+      </w:pPr>
+    </w:lvl>
+    <w:lvl w:ilvl="2" w:tplc="0409001B" w:tentative="1">
+      <w:start w:val="1"/>
+      <w:numFmt w:val="lowerRoman"/>
+      <w:lvlText w:val="%3."/>
+      <w:lvlJc w:val="right"/>
+      <w:pPr>
+        <w:ind w:left="2160" w:hanging="180"/>
+      </w:pPr>
+    </w:lvl>
+    <w:lvl w:ilvl="3" w:tplc="0409000F" w:tentative="1">
+      <w:start w:val="1"/>
+      <w:numFmt w:val="decimal"/>
+      <w:lvlText w:val="%4."/>
+      <w:lvlJc w:val="left"/>
+      <w:pPr>
+        <w:ind w:left="2880" w:hanging="360"/>
+      </w:pPr>
+    </w:lvl>
+    <w:lvl w:ilvl="4" w:tplc="04090019" w:tentative="1">
+      <w:start w:val="1"/>
+      <w:numFmt w:val="lowerLetter"/>
+      <w:lvlText w:val="%5."/>
+      <w:lvlJc w:val="left"/>
+      <w:pPr>
+        <w:ind w:left="3600" w:hanging="360"/>
+      </w:pPr>
+    </w:lvl>
+    <w:lvl w:ilvl="5" w:tplc="0409001B" w:tentative="1">
+      <w:start w:val="1"/>
+      <w:numFmt w:val="lowerRoman"/>
+      <w:lvlText w:val="%6."/>
+      <w:lvlJc w:val="right"/>
+      <w:pPr>
+        <w:ind w:left="4320" w:hanging="180"/>
+      </w:pPr>
+    </w:lvl>
+    <w:lvl w:ilvl="6" w:tplc="0409000F" w:tentative="1">
+      <w:start w:val="1"/>
+      <w:numFmt w:val="decimal"/>
+      <w:lvlText w:val="%7."/>
+      <w:lvlJc w:val="left"/>
+      <w:pPr>
+        <w:ind w:left="5040" w:hanging="360"/>
+      </w:pPr>
+    </w:lvl>
+    <w:lvl w:ilvl="7" w:tplc="04090019" w:tentative="1">
+      <w:start w:val="1"/>
+      <w:numFmt w:val="lowerLetter"/>
+      <w:lvlText w:val="%8."/>
+      <w:lvlJc w:val="left"/>
+      <w:pPr>
+        <w:ind w:left="5760" w:hanging="360"/>
+      </w:pPr>
+    </w:lvl>
+    <w:lvl w:ilvl="8" w:tplc="0409001B" w:tentative="1">
+      <w:start w:val="1"/>
+      <w:numFmt w:val="lowerRoman"/>
+      <w:lvlText w:val="%9."/>
+      <w:lvlJc w:val="right"/>
+      <w:pPr>
+        <w:ind w:left="6480" w:hanging="180"/>
+      </w:pPr>
+    </w:lvl>
+  </w:abstractNum>
+  <w:abstractNum w:abstractNumId="11" w15:restartNumberingAfterBreak="0">
+    <w:nsid w:val="46D06164"/>
+    <w:multiLevelType w:val="hybridMultilevel"/>
+    <w:tmpl w:val="6C18764C"/>
+    <w:lvl w:ilvl="0" w:tplc="FFFFFFFF">
+      <w:start w:val="1"/>
+      <w:numFmt w:val="decimal"/>
+      <w:lvlText w:val="%1."/>
+      <w:lvlJc w:val="left"/>
+      <w:pPr>
+        <w:ind w:left="720" w:hanging="360"/>
+      </w:pPr>
+      <w:rPr>
+        <w:rFonts w:hint="default"/>
+      </w:rPr>
+    </w:lvl>
+    <w:lvl w:ilvl="1" w:tplc="FFFFFFFF">
+      <w:start w:val="1"/>
+      <w:numFmt w:val="lowerLetter"/>
+      <w:lvlText w:val="%2."/>
+      <w:lvlJc w:val="left"/>
+      <w:pPr>
+        <w:ind w:left="1440" w:hanging="360"/>
+      </w:pPr>
+    </w:lvl>
+    <w:lvl w:ilvl="2" w:tplc="FFFFFFFF" w:tentative="1">
+      <w:start w:val="1"/>
+      <w:numFmt w:val="lowerRoman"/>
+      <w:lvlText w:val="%3."/>
+      <w:lvlJc w:val="right"/>
+      <w:pPr>
+        <w:ind w:left="2160" w:hanging="180"/>
+      </w:pPr>
+    </w:lvl>
+    <w:lvl w:ilvl="3" w:tplc="FFFFFFFF" w:tentative="1">
+      <w:start w:val="1"/>
+      <w:numFmt w:val="decimal"/>
+      <w:lvlText w:val="%4."/>
+      <w:lvlJc w:val="left"/>
+      <w:pPr>
+        <w:ind w:left="2880" w:hanging="360"/>
+      </w:pPr>
+    </w:lvl>
+    <w:lvl w:ilvl="4" w:tplc="FFFFFFFF" w:tentative="1">
+      <w:start w:val="1"/>
+      <w:numFmt w:val="lowerLetter"/>
+      <w:lvlText w:val="%5."/>
+      <w:lvlJc w:val="left"/>
+      <w:pPr>
+        <w:ind w:left="3600" w:hanging="360"/>
+      </w:pPr>
+    </w:lvl>
+    <w:lvl w:ilvl="5" w:tplc="FFFFFFFF" w:tentative="1">
+      <w:start w:val="1"/>
+      <w:numFmt w:val="lowerRoman"/>
+      <w:lvlText w:val="%6."/>
+      <w:lvlJc w:val="right"/>
+      <w:pPr>
+        <w:ind w:left="4320" w:hanging="180"/>
+      </w:pPr>
+    </w:lvl>
+    <w:lvl w:ilvl="6" w:tplc="FFFFFFFF" w:tentative="1">
+      <w:start w:val="1"/>
+      <w:numFmt w:val="decimal"/>
+      <w:lvlText w:val="%7."/>
+      <w:lvlJc w:val="left"/>
+      <w:pPr>
+        <w:ind w:left="5040" w:hanging="360"/>
+      </w:pPr>
+    </w:lvl>
+    <w:lvl w:ilvl="7" w:tplc="FFFFFFFF" w:tentative="1">
+      <w:start w:val="1"/>
+      <w:numFmt w:val="lowerLetter"/>
+      <w:lvlText w:val="%8."/>
+      <w:lvlJc w:val="left"/>
+      <w:pPr>
+        <w:ind w:left="5760" w:hanging="360"/>
+      </w:pPr>
+    </w:lvl>
+    <w:lvl w:ilvl="8" w:tplc="FFFFFFFF" w:tentative="1">
+      <w:start w:val="1"/>
+      <w:numFmt w:val="lowerRoman"/>
+      <w:lvlText w:val="%9."/>
+      <w:lvlJc w:val="right"/>
+      <w:pPr>
+        <w:ind w:left="6480" w:hanging="180"/>
+      </w:pPr>
+    </w:lvl>
+  </w:abstractNum>
+  <w:abstractNum w:abstractNumId="12" w15:restartNumberingAfterBreak="0">
     <w:nsid w:val="4E7D6216"/>
     <w:multiLevelType w:val="hybridMultilevel"/>
     <w:tmpl w:val="E9C4B736"/>
@@ -5419,7 +6374,7 @@
       </w:pPr>
     </w:lvl>
   </w:abstractNum>
-  <w:abstractNum w:abstractNumId="11" w15:restartNumberingAfterBreak="0">
+  <w:abstractNum w:abstractNumId="13" w15:restartNumberingAfterBreak="0">
     <w:nsid w:val="52A37DA4"/>
     <w:multiLevelType w:val="hybridMultilevel"/>
     <w:tmpl w:val="6C18764C"/>
@@ -5508,7 +6463,7 @@
       </w:pPr>
     </w:lvl>
   </w:abstractNum>
-  <w:abstractNum w:abstractNumId="12" w15:restartNumberingAfterBreak="0">
+  <w:abstractNum w:abstractNumId="14" w15:restartNumberingAfterBreak="0">
     <w:nsid w:val="534533AA"/>
     <w:multiLevelType w:val="hybridMultilevel"/>
     <w:tmpl w:val="0018EC86"/>
@@ -5597,7 +6552,7 @@
       </w:pPr>
     </w:lvl>
   </w:abstractNum>
-  <w:abstractNum w:abstractNumId="13" w15:restartNumberingAfterBreak="0">
+  <w:abstractNum w:abstractNumId="15" w15:restartNumberingAfterBreak="0">
     <w:nsid w:val="6E450B44"/>
     <w:multiLevelType w:val="hybridMultilevel"/>
     <w:tmpl w:val="6C18764C"/>
@@ -5686,7 +6641,7 @@
       </w:pPr>
     </w:lvl>
   </w:abstractNum>
-  <w:abstractNum w:abstractNumId="14" w15:restartNumberingAfterBreak="0">
+  <w:abstractNum w:abstractNumId="16" w15:restartNumberingAfterBreak="0">
     <w:nsid w:val="77610CB8"/>
     <w:multiLevelType w:val="hybridMultilevel"/>
     <w:tmpl w:val="4A40DC78"/>
@@ -5775,7 +6730,7 @@
       </w:pPr>
     </w:lvl>
   </w:abstractNum>
-  <w:abstractNum w:abstractNumId="15" w15:restartNumberingAfterBreak="0">
+  <w:abstractNum w:abstractNumId="17" w15:restartNumberingAfterBreak="0">
     <w:nsid w:val="7C2B52C2"/>
     <w:multiLevelType w:val="hybridMultilevel"/>
     <w:tmpl w:val="40F68AB8"/>
@@ -5865,22 +6820,22 @@
     <w:abstractNumId w:val="0"/>
   </w:num>
   <w:num w:numId="2" w16cid:durableId="1243682329">
-    <w:abstractNumId w:val="15"/>
+    <w:abstractNumId w:val="17"/>
   </w:num>
   <w:num w:numId="3" w16cid:durableId="387074196">
     <w:abstractNumId w:val="7"/>
   </w:num>
   <w:num w:numId="4" w16cid:durableId="460224816">
-    <w:abstractNumId w:val="12"/>
+    <w:abstractNumId w:val="14"/>
   </w:num>
   <w:num w:numId="5" w16cid:durableId="666203390">
-    <w:abstractNumId w:val="10"/>
+    <w:abstractNumId w:val="12"/>
   </w:num>
   <w:num w:numId="6" w16cid:durableId="750615411">
     <w:abstractNumId w:val="2"/>
   </w:num>
   <w:num w:numId="7" w16cid:durableId="731658547">
-    <w:abstractNumId w:val="14"/>
+    <w:abstractNumId w:val="16"/>
   </w:num>
   <w:num w:numId="8" w16cid:durableId="834805191">
     <w:abstractNumId w:val="1"/>
@@ -5901,13 +6856,19 @@
     <w:abstractNumId w:val="3"/>
   </w:num>
   <w:num w:numId="14" w16cid:durableId="890191653">
-    <w:abstractNumId w:val="11"/>
+    <w:abstractNumId w:val="13"/>
   </w:num>
   <w:num w:numId="15" w16cid:durableId="1860847529">
-    <w:abstractNumId w:val="13"/>
+    <w:abstractNumId w:val="15"/>
   </w:num>
   <w:num w:numId="16" w16cid:durableId="1186405078">
     <w:abstractNumId w:val="6"/>
+  </w:num>
+  <w:num w:numId="17" w16cid:durableId="628514738">
+    <w:abstractNumId w:val="10"/>
+  </w:num>
+  <w:num w:numId="18" w16cid:durableId="129596113">
+    <w:abstractNumId w:val="11"/>
   </w:num>
 </w:numbering>
 </file>

</xml_diff>

<commit_message>
Update report with final status of task 4
</commit_message>
<xml_diff>
--- a/report.docx
+++ b/report.docx
@@ -2817,23 +2817,7 @@
           <w:i/>
           <w:iCs/>
         </w:rPr>
-        <w:t>Note: Full output of netstat -</w:t>
-      </w:r>
-      <w:proofErr w:type="spellStart"/>
-      <w:r>
-        <w:rPr>
-          <w:i/>
-          <w:iCs/>
-        </w:rPr>
-        <w:t>nat</w:t>
-      </w:r>
-      <w:proofErr w:type="spellEnd"/>
-      <w:r>
-        <w:rPr>
-          <w:i/>
-          <w:iCs/>
-        </w:rPr>
-        <w:t xml:space="preserve"> above, truncated output below for readability.</w:t>
+        <w:t>Note: Full output of netstat -nat above, truncated output below for readability.</w:t>
       </w:r>
     </w:p>
     <w:p>
@@ -2954,17 +2938,8 @@
           <w:i/>
           <w:iCs/>
         </w:rPr>
-        <w:t>netstat -</w:t>
-      </w:r>
-      <w:proofErr w:type="spellStart"/>
-      <w:r>
-        <w:rPr>
-          <w:i/>
-          <w:iCs/>
-        </w:rPr>
-        <w:t>nat</w:t>
-      </w:r>
-      <w:proofErr w:type="spellEnd"/>
+        <w:t>netstat -nat</w:t>
+      </w:r>
       <w:r>
         <w:t xml:space="preserve"> where it shows many ‘foreign’ IP addresses that are random and implausible in this lab network as our network is in the 10.9.0.0 address space. </w:t>
       </w:r>
@@ -3043,53 +3018,12 @@
       <w:r>
         <w:t xml:space="preserve"> Wireshark is running on the host VM and is monitoring traffic between the docker containers. Since we are only interested in the attacker, user1/client, and the victim/server, the following filter was used: “</w:t>
       </w:r>
-      <w:proofErr w:type="spellStart"/>
       <w:r>
         <w:rPr>
           <w:i/>
           <w:iCs/>
         </w:rPr>
-        <w:t>ip.src</w:t>
-      </w:r>
-      <w:proofErr w:type="spellEnd"/>
-      <w:r>
-        <w:rPr>
-          <w:i/>
-          <w:iCs/>
-        </w:rPr>
-        <w:t xml:space="preserve">==10.9.0.1 or </w:t>
-      </w:r>
-      <w:proofErr w:type="spellStart"/>
-      <w:r>
-        <w:rPr>
-          <w:i/>
-          <w:iCs/>
-        </w:rPr>
-        <w:t>ip.src</w:t>
-      </w:r>
-      <w:proofErr w:type="spellEnd"/>
-      <w:r>
-        <w:rPr>
-          <w:i/>
-          <w:iCs/>
-        </w:rPr>
-        <w:t xml:space="preserve">==10.9.0.5 or </w:t>
-      </w:r>
-      <w:proofErr w:type="spellStart"/>
-      <w:r>
-        <w:rPr>
-          <w:i/>
-          <w:iCs/>
-        </w:rPr>
-        <w:t>ip.src</w:t>
-      </w:r>
-      <w:proofErr w:type="spellEnd"/>
-      <w:r>
-        <w:rPr>
-          <w:i/>
-          <w:iCs/>
-        </w:rPr>
-        <w:t>==10.9.0.6</w:t>
+        <w:t>ip.src==10.9.0.1 or ip.src==10.9.0.5 or ip.src==10.9.0.6</w:t>
       </w:r>
       <w:r>
         <w:rPr>
@@ -3422,7 +3356,6 @@
         <w:lastRenderedPageBreak/>
         <w:t xml:space="preserve">Replace the variables </w:t>
       </w:r>
-      <w:proofErr w:type="spellStart"/>
       <w:r>
         <w:rPr>
           <w:i/>
@@ -3444,11 +3377,9 @@
         </w:rPr>
         <w:t>Port</w:t>
       </w:r>
-      <w:proofErr w:type="spellEnd"/>
       <w:r>
         <w:t xml:space="preserve"> and </w:t>
       </w:r>
-      <w:proofErr w:type="spellStart"/>
       <w:r>
         <w:rPr>
           <w:i/>
@@ -3456,7 +3387,6 @@
         </w:rPr>
         <w:t>intNextSequenceNumber</w:t>
       </w:r>
-      <w:proofErr w:type="spellEnd"/>
       <w:r>
         <w:t xml:space="preserve"> in the following code with the values found in step 4, respectively.</w:t>
       </w:r>
@@ -3725,15 +3655,7 @@
         </w:numPr>
       </w:pPr>
       <w:r>
-        <w:t xml:space="preserve">Write code for </w:t>
-      </w:r>
-      <w:proofErr w:type="spellStart"/>
-      <w:r>
-        <w:t>scapy</w:t>
-      </w:r>
-      <w:proofErr w:type="spellEnd"/>
-      <w:r>
-        <w:t>.</w:t>
+        <w:t>Write code for scapy.</w:t>
       </w:r>
     </w:p>
     <w:p>
@@ -4127,53 +4049,12 @@
       <w:r>
         <w:t>(Note: Filtering is required as Wireshark is running on the host VM and is monitoring traffic between the docker containers. Since we are only interested in the attacker, user1/client, and the victim/server, the following filter was used: “</w:t>
       </w:r>
-      <w:proofErr w:type="spellStart"/>
       <w:r>
         <w:rPr>
           <w:i/>
           <w:iCs/>
         </w:rPr>
-        <w:t>ip.src</w:t>
-      </w:r>
-      <w:proofErr w:type="spellEnd"/>
-      <w:r>
-        <w:rPr>
-          <w:i/>
-          <w:iCs/>
-        </w:rPr>
-        <w:t xml:space="preserve">==10.9.0.1 or </w:t>
-      </w:r>
-      <w:proofErr w:type="spellStart"/>
-      <w:r>
-        <w:rPr>
-          <w:i/>
-          <w:iCs/>
-        </w:rPr>
-        <w:t>ip.src</w:t>
-      </w:r>
-      <w:proofErr w:type="spellEnd"/>
-      <w:r>
-        <w:rPr>
-          <w:i/>
-          <w:iCs/>
-        </w:rPr>
-        <w:t xml:space="preserve">==10.9.0.5 or </w:t>
-      </w:r>
-      <w:proofErr w:type="spellStart"/>
-      <w:r>
-        <w:rPr>
-          <w:i/>
-          <w:iCs/>
-        </w:rPr>
-        <w:t>ip.src</w:t>
-      </w:r>
-      <w:proofErr w:type="spellEnd"/>
-      <w:r>
-        <w:rPr>
-          <w:i/>
-          <w:iCs/>
-        </w:rPr>
-        <w:t>==10.9.0.6</w:t>
+        <w:t>ip.src==10.9.0.1 or ip.src==10.9.0.5 or ip.src==10.9.0.6</w:t>
       </w:r>
       <w:r>
         <w:rPr>
@@ -4477,15 +4358,20 @@
         <w:lastRenderedPageBreak/>
         <w:t xml:space="preserve">Replace the variables </w:t>
       </w:r>
-      <w:proofErr w:type="spellStart"/>
       <w:r>
         <w:rPr>
           <w:i/>
           <w:iCs/>
         </w:rPr>
-        <w:t>intSourcePort</w:t>
-      </w:r>
-      <w:proofErr w:type="spellEnd"/>
+        <w:t xml:space="preserve">intSourcePort, </w:t>
+      </w:r>
+      <w:r>
+        <w:rPr>
+          <w:i/>
+          <w:iCs/>
+        </w:rPr>
+        <w:t>intNextSequenceNumber</w:t>
+      </w:r>
       <w:r>
         <w:rPr>
           <w:i/>
@@ -4493,26 +4379,9 @@
         </w:rPr>
         <w:t xml:space="preserve">, </w:t>
       </w:r>
-      <w:proofErr w:type="spellStart"/>
-      <w:r>
-        <w:rPr>
-          <w:i/>
-          <w:iCs/>
-        </w:rPr>
-        <w:t>intNextSequenceNumber</w:t>
-      </w:r>
-      <w:proofErr w:type="spellEnd"/>
-      <w:r>
-        <w:rPr>
-          <w:i/>
-          <w:iCs/>
-        </w:rPr>
-        <w:t xml:space="preserve">, </w:t>
-      </w:r>
       <w:r>
         <w:t xml:space="preserve">and </w:t>
       </w:r>
-      <w:proofErr w:type="spellStart"/>
       <w:r>
         <w:rPr>
           <w:i/>
@@ -4520,7 +4389,6 @@
         </w:rPr>
         <w:t>intAcknowledgementValue</w:t>
       </w:r>
-      <w:proofErr w:type="spellEnd"/>
       <w:r>
         <w:t xml:space="preserve"> in the following code with the values found in step 4, respectively.</w:t>
       </w:r>
@@ -4584,37 +4452,12 @@
         <w:lastRenderedPageBreak/>
         <w:t xml:space="preserve">In a second terminal on the attacker, run </w:t>
       </w:r>
-      <w:proofErr w:type="spellStart"/>
       <w:r>
         <w:rPr>
           <w:i/>
           <w:iCs/>
         </w:rPr>
-        <w:t>nc</w:t>
-      </w:r>
-      <w:proofErr w:type="spellEnd"/>
-      <w:r>
-        <w:rPr>
-          <w:i/>
-          <w:iCs/>
-        </w:rPr>
-        <w:t xml:space="preserve"> -</w:t>
-      </w:r>
-      <w:proofErr w:type="spellStart"/>
-      <w:r>
-        <w:rPr>
-          <w:i/>
-          <w:iCs/>
-        </w:rPr>
-        <w:t>nlv</w:t>
-      </w:r>
-      <w:proofErr w:type="spellEnd"/>
-      <w:r>
-        <w:rPr>
-          <w:i/>
-          <w:iCs/>
-        </w:rPr>
-        <w:t xml:space="preserve"> 9090</w:t>
+        <w:t>nc -nlv 9090</w:t>
       </w:r>
       <w:r>
         <w:t xml:space="preserve"> to listen for connections on port 9090.</w:t>
@@ -4919,6 +4762,20 @@
       <w:bookmarkEnd w:id="39"/>
     </w:p>
     <w:p>
+      <w:r>
+        <w:tab/>
+        <w:t xml:space="preserve">Yes, the attack was successful as evidenced by the output of the contents of the </w:t>
+      </w:r>
+      <w:r>
+        <w:rPr>
+          <w:i/>
+          <w:iCs/>
+        </w:rPr>
+        <w:t>secret.txt</w:t>
+      </w:r>
+      <w:r>
+        <w:t xml:space="preserve"> file in the terminal on the attacker that was listening for connections.</w:t>
+      </w:r>
       <w:r>
         <w:br w:type="page"/>
       </w:r>

</xml_diff>

<commit_message>
Final code and final report update
</commit_message>
<xml_diff>
--- a/report.docx
+++ b/report.docx
@@ -62,6 +62,7 @@
       <w:bookmarkStart w:id="5" w:name="_Toc130933099"/>
       <w:bookmarkStart w:id="6" w:name="_Toc131178843"/>
       <w:bookmarkStart w:id="7" w:name="_Toc131178884"/>
+      <w:bookmarkStart w:id="8" w:name="_Toc131190277"/>
       <w:r>
         <w:t>CS 5153/5053 Network Security, Spring 2023</w:t>
       </w:r>
@@ -73,20 +74,22 @@
       <w:bookmarkEnd w:id="5"/>
       <w:bookmarkEnd w:id="6"/>
       <w:bookmarkEnd w:id="7"/>
+      <w:bookmarkEnd w:id="8"/>
     </w:p>
     <w:p>
       <w:pPr>
         <w:pStyle w:val="Heading2"/>
         <w:jc w:val="center"/>
       </w:pPr>
-      <w:bookmarkStart w:id="8" w:name="_Toc130914901"/>
-      <w:bookmarkStart w:id="9" w:name="_Toc130925039"/>
-      <w:bookmarkStart w:id="10" w:name="_Toc130925637"/>
-      <w:bookmarkStart w:id="11" w:name="_Toc130928033"/>
-      <w:bookmarkStart w:id="12" w:name="_Toc130932039"/>
-      <w:bookmarkStart w:id="13" w:name="_Toc130933100"/>
-      <w:bookmarkStart w:id="14" w:name="_Toc131178844"/>
-      <w:bookmarkStart w:id="15" w:name="_Toc131178885"/>
+      <w:bookmarkStart w:id="9" w:name="_Toc130914901"/>
+      <w:bookmarkStart w:id="10" w:name="_Toc130925039"/>
+      <w:bookmarkStart w:id="11" w:name="_Toc130925637"/>
+      <w:bookmarkStart w:id="12" w:name="_Toc130928033"/>
+      <w:bookmarkStart w:id="13" w:name="_Toc130932039"/>
+      <w:bookmarkStart w:id="14" w:name="_Toc130933100"/>
+      <w:bookmarkStart w:id="15" w:name="_Toc131178844"/>
+      <w:bookmarkStart w:id="16" w:name="_Toc131178885"/>
+      <w:bookmarkStart w:id="17" w:name="_Toc131190278"/>
       <w:r>
         <w:t xml:space="preserve">Project </w:t>
       </w:r>
@@ -99,7 +102,6 @@
       <w:r>
         <w:t>Local DNS Cache Poisoning</w:t>
       </w:r>
-      <w:bookmarkEnd w:id="8"/>
       <w:bookmarkEnd w:id="9"/>
       <w:bookmarkEnd w:id="10"/>
       <w:bookmarkEnd w:id="11"/>
@@ -107,60 +109,66 @@
       <w:bookmarkEnd w:id="13"/>
       <w:bookmarkEnd w:id="14"/>
       <w:bookmarkEnd w:id="15"/>
+      <w:bookmarkEnd w:id="16"/>
+      <w:bookmarkEnd w:id="17"/>
     </w:p>
     <w:p>
       <w:pPr>
         <w:pStyle w:val="Heading2"/>
         <w:jc w:val="center"/>
       </w:pPr>
-      <w:bookmarkStart w:id="16" w:name="_Toc130914902"/>
-      <w:bookmarkStart w:id="17" w:name="_Toc130925040"/>
-      <w:bookmarkStart w:id="18" w:name="_Toc130925638"/>
-      <w:bookmarkStart w:id="19" w:name="_Toc130928034"/>
-      <w:bookmarkStart w:id="20" w:name="_Toc130932040"/>
-      <w:bookmarkStart w:id="21" w:name="_Toc130933101"/>
-      <w:bookmarkStart w:id="22" w:name="_Toc131178845"/>
-      <w:bookmarkStart w:id="23" w:name="_Toc131178886"/>
+      <w:bookmarkStart w:id="18" w:name="_Toc130914902"/>
+      <w:bookmarkStart w:id="19" w:name="_Toc130925040"/>
+      <w:bookmarkStart w:id="20" w:name="_Toc130925638"/>
+      <w:bookmarkStart w:id="21" w:name="_Toc130928034"/>
+      <w:bookmarkStart w:id="22" w:name="_Toc130932040"/>
+      <w:bookmarkStart w:id="23" w:name="_Toc130933101"/>
+      <w:bookmarkStart w:id="24" w:name="_Toc131178845"/>
+      <w:bookmarkStart w:id="25" w:name="_Toc131178886"/>
+      <w:bookmarkStart w:id="26" w:name="_Toc131190279"/>
       <w:r>
         <w:t>Report</w:t>
       </w:r>
-      <w:bookmarkEnd w:id="16"/>
-      <w:bookmarkEnd w:id="17"/>
       <w:bookmarkEnd w:id="18"/>
       <w:bookmarkEnd w:id="19"/>
       <w:bookmarkEnd w:id="20"/>
       <w:bookmarkEnd w:id="21"/>
       <w:bookmarkEnd w:id="22"/>
       <w:bookmarkEnd w:id="23"/>
-    </w:p>
-    <w:p/>
-    <w:p>
-      <w:pPr>
-        <w:pStyle w:val="Heading3"/>
-        <w:jc w:val="center"/>
-      </w:pPr>
-      <w:bookmarkStart w:id="24" w:name="_Toc130914903"/>
-      <w:bookmarkStart w:id="25" w:name="_Toc130925041"/>
-      <w:bookmarkStart w:id="26" w:name="_Toc130925639"/>
-      <w:bookmarkStart w:id="27" w:name="_Toc130928035"/>
-      <w:bookmarkStart w:id="28" w:name="_Toc130932041"/>
-      <w:bookmarkStart w:id="29" w:name="_Toc130933102"/>
-      <w:bookmarkStart w:id="30" w:name="_Toc131178846"/>
-      <w:bookmarkStart w:id="31" w:name="_Toc131178887"/>
-      <w:r>
-        <w:t>Student:</w:t>
-      </w:r>
-      <w:r>
-        <w:t xml:space="preserve"> Austin Tyler Conn</w:t>
-      </w:r>
       <w:bookmarkEnd w:id="24"/>
       <w:bookmarkEnd w:id="25"/>
       <w:bookmarkEnd w:id="26"/>
+    </w:p>
+    <w:p/>
+    <w:p>
+      <w:pPr>
+        <w:pStyle w:val="Heading3"/>
+        <w:jc w:val="center"/>
+      </w:pPr>
+      <w:bookmarkStart w:id="27" w:name="_Toc130914903"/>
+      <w:bookmarkStart w:id="28" w:name="_Toc130925041"/>
+      <w:bookmarkStart w:id="29" w:name="_Toc130925639"/>
+      <w:bookmarkStart w:id="30" w:name="_Toc130928035"/>
+      <w:bookmarkStart w:id="31" w:name="_Toc130932041"/>
+      <w:bookmarkStart w:id="32" w:name="_Toc130933102"/>
+      <w:bookmarkStart w:id="33" w:name="_Toc131178846"/>
+      <w:bookmarkStart w:id="34" w:name="_Toc131178887"/>
+      <w:bookmarkStart w:id="35" w:name="_Toc131190280"/>
+      <w:r>
+        <w:t>Student:</w:t>
+      </w:r>
+      <w:r>
+        <w:t xml:space="preserve"> Austin Tyler Conn</w:t>
+      </w:r>
       <w:bookmarkEnd w:id="27"/>
       <w:bookmarkEnd w:id="28"/>
       <w:bookmarkEnd w:id="29"/>
       <w:bookmarkEnd w:id="30"/>
       <w:bookmarkEnd w:id="31"/>
+      <w:bookmarkEnd w:id="32"/>
+      <w:bookmarkEnd w:id="33"/>
+      <w:bookmarkEnd w:id="34"/>
+      <w:bookmarkEnd w:id="35"/>
     </w:p>
     <w:p>
       <w:pPr>
@@ -223,7 +231,7 @@
           <w:r>
             <w:fldChar w:fldCharType="separate"/>
           </w:r>
-          <w:hyperlink w:anchor="_Toc131178888" w:history="1">
+          <w:hyperlink w:anchor="_Toc131190281" w:history="1">
             <w:r>
               <w:rPr>
                 <w:rStyle w:val="Hyperlink"/>
@@ -250,7 +258,7 @@
                 <w:noProof/>
                 <w:webHidden/>
               </w:rPr>
-              <w:instrText xml:space="preserve"> PAGEREF _Toc131178888 \h </w:instrText>
+              <w:instrText xml:space="preserve"> PAGEREF _Toc131190281 \h </w:instrText>
             </w:r>
             <w:r>
               <w:rPr>
@@ -293,7 +301,7 @@
               <w:noProof/>
             </w:rPr>
           </w:pPr>
-          <w:hyperlink w:anchor="_Toc131178889" w:history="1">
+          <w:hyperlink w:anchor="_Toc131190282" w:history="1">
             <w:r>
               <w:rPr>
                 <w:rStyle w:val="Hyperlink"/>
@@ -320,7 +328,7 @@
                 <w:noProof/>
                 <w:webHidden/>
               </w:rPr>
-              <w:instrText xml:space="preserve"> PAGEREF _Toc131178889 \h </w:instrText>
+              <w:instrText xml:space="preserve"> PAGEREF _Toc131190282 \h </w:instrText>
             </w:r>
             <w:r>
               <w:rPr>
@@ -363,7 +371,7 @@
               <w:noProof/>
             </w:rPr>
           </w:pPr>
-          <w:hyperlink w:anchor="_Toc131178890" w:history="1">
+          <w:hyperlink w:anchor="_Toc131190283" w:history="1">
             <w:r>
               <w:rPr>
                 <w:rStyle w:val="Hyperlink"/>
@@ -390,7 +398,7 @@
                 <w:noProof/>
                 <w:webHidden/>
               </w:rPr>
-              <w:instrText xml:space="preserve"> PAGEREF _Toc131178890 \h </w:instrText>
+              <w:instrText xml:space="preserve"> PAGEREF _Toc131190283 \h </w:instrText>
             </w:r>
             <w:r>
               <w:rPr>
@@ -433,7 +441,7 @@
               <w:noProof/>
             </w:rPr>
           </w:pPr>
-          <w:hyperlink w:anchor="_Toc131178891" w:history="1">
+          <w:hyperlink w:anchor="_Toc131190284" w:history="1">
             <w:r>
               <w:rPr>
                 <w:rStyle w:val="Hyperlink"/>
@@ -460,7 +468,7 @@
                 <w:noProof/>
                 <w:webHidden/>
               </w:rPr>
-              <w:instrText xml:space="preserve"> PAGEREF _Toc131178891 \h </w:instrText>
+              <w:instrText xml:space="preserve"> PAGEREF _Toc131190284 \h </w:instrText>
             </w:r>
             <w:r>
               <w:rPr>
@@ -503,13 +511,13 @@
               <w:noProof/>
             </w:rPr>
           </w:pPr>
-          <w:hyperlink w:anchor="_Toc131178892" w:history="1">
+          <w:hyperlink w:anchor="_Toc131190285" w:history="1">
             <w:r>
               <w:rPr>
                 <w:rStyle w:val="Hyperlink"/>
                 <w:noProof/>
               </w:rPr>
-              <w:t>How do you setup the User and Server machine?</w:t>
+              <w:t>How do you setup the User machine and Server machine?</w:t>
             </w:r>
             <w:r>
               <w:rPr>
@@ -530,7 +538,7 @@
                 <w:noProof/>
                 <w:webHidden/>
               </w:rPr>
-              <w:instrText xml:space="preserve"> PAGEREF _Toc131178892 \h </w:instrText>
+              <w:instrText xml:space="preserve"> PAGEREF _Toc131190285 \h </w:instrText>
             </w:r>
             <w:r>
               <w:rPr>
@@ -551,6 +559,220 @@
                 <w:webHidden/>
               </w:rPr>
               <w:t>4</w:t>
+            </w:r>
+            <w:r>
+              <w:rPr>
+                <w:noProof/>
+                <w:webHidden/>
+              </w:rPr>
+              <w:fldChar w:fldCharType="end"/>
+            </w:r>
+          </w:hyperlink>
+        </w:p>
+        <w:p>
+          <w:pPr>
+            <w:pStyle w:val="TOC3"/>
+            <w:tabs>
+              <w:tab w:val="right" w:leader="dot" w:pos="9350"/>
+            </w:tabs>
+            <w:rPr>
+              <w:rFonts w:eastAsiaTheme="minorEastAsia"/>
+              <w:noProof/>
+            </w:rPr>
+          </w:pPr>
+          <w:hyperlink w:anchor="_Toc131190286" w:history="1">
+            <w:r>
+              <w:rPr>
+                <w:rStyle w:val="Hyperlink"/>
+                <w:noProof/>
+              </w:rPr>
+              <w:t>User Machine (Task 1)</w:t>
+            </w:r>
+            <w:r>
+              <w:rPr>
+                <w:noProof/>
+                <w:webHidden/>
+              </w:rPr>
+              <w:tab/>
+            </w:r>
+            <w:r>
+              <w:rPr>
+                <w:noProof/>
+                <w:webHidden/>
+              </w:rPr>
+              <w:fldChar w:fldCharType="begin"/>
+            </w:r>
+            <w:r>
+              <w:rPr>
+                <w:noProof/>
+                <w:webHidden/>
+              </w:rPr>
+              <w:instrText xml:space="preserve"> PAGEREF _Toc131190286 \h </w:instrText>
+            </w:r>
+            <w:r>
+              <w:rPr>
+                <w:noProof/>
+                <w:webHidden/>
+              </w:rPr>
+            </w:r>
+            <w:r>
+              <w:rPr>
+                <w:noProof/>
+                <w:webHidden/>
+              </w:rPr>
+              <w:fldChar w:fldCharType="separate"/>
+            </w:r>
+            <w:r>
+              <w:rPr>
+                <w:noProof/>
+                <w:webHidden/>
+              </w:rPr>
+              <w:t>4</w:t>
+            </w:r>
+            <w:r>
+              <w:rPr>
+                <w:noProof/>
+                <w:webHidden/>
+              </w:rPr>
+              <w:fldChar w:fldCharType="end"/>
+            </w:r>
+          </w:hyperlink>
+        </w:p>
+        <w:p>
+          <w:pPr>
+            <w:pStyle w:val="TOC3"/>
+            <w:tabs>
+              <w:tab w:val="right" w:leader="dot" w:pos="9350"/>
+            </w:tabs>
+            <w:rPr>
+              <w:rFonts w:eastAsiaTheme="minorEastAsia"/>
+              <w:noProof/>
+            </w:rPr>
+          </w:pPr>
+          <w:hyperlink w:anchor="_Toc131190287" w:history="1">
+            <w:r>
+              <w:rPr>
+                <w:rStyle w:val="Hyperlink"/>
+                <w:noProof/>
+              </w:rPr>
+              <w:t>Server Machine (Task 2)</w:t>
+            </w:r>
+            <w:r>
+              <w:rPr>
+                <w:noProof/>
+                <w:webHidden/>
+              </w:rPr>
+              <w:tab/>
+            </w:r>
+            <w:r>
+              <w:rPr>
+                <w:noProof/>
+                <w:webHidden/>
+              </w:rPr>
+              <w:fldChar w:fldCharType="begin"/>
+            </w:r>
+            <w:r>
+              <w:rPr>
+                <w:noProof/>
+                <w:webHidden/>
+              </w:rPr>
+              <w:instrText xml:space="preserve"> PAGEREF _Toc131190287 \h </w:instrText>
+            </w:r>
+            <w:r>
+              <w:rPr>
+                <w:noProof/>
+                <w:webHidden/>
+              </w:rPr>
+            </w:r>
+            <w:r>
+              <w:rPr>
+                <w:noProof/>
+                <w:webHidden/>
+              </w:rPr>
+              <w:fldChar w:fldCharType="separate"/>
+            </w:r>
+            <w:r>
+              <w:rPr>
+                <w:noProof/>
+                <w:webHidden/>
+              </w:rPr>
+              <w:t>5</w:t>
+            </w:r>
+            <w:r>
+              <w:rPr>
+                <w:noProof/>
+                <w:webHidden/>
+              </w:rPr>
+              <w:fldChar w:fldCharType="end"/>
+            </w:r>
+          </w:hyperlink>
+        </w:p>
+        <w:p>
+          <w:pPr>
+            <w:pStyle w:val="TOC3"/>
+            <w:tabs>
+              <w:tab w:val="right" w:leader="dot" w:pos="9350"/>
+            </w:tabs>
+            <w:rPr>
+              <w:rFonts w:eastAsiaTheme="minorEastAsia"/>
+              <w:noProof/>
+            </w:rPr>
+          </w:pPr>
+          <w:r>
+            <w:rPr>
+              <w:rStyle w:val="Hyperlink"/>
+              <w:noProof/>
+            </w:rPr>
+            <w:t xml:space="preserve">        </w:t>
+          </w:r>
+          <w:hyperlink w:anchor="_Toc131190288" w:history="1">
+            <w:r>
+              <w:rPr>
+                <w:rStyle w:val="Hyperlink"/>
+                <w:noProof/>
+              </w:rPr>
+              <w:t>Disclaimer:</w:t>
+            </w:r>
+            <w:r>
+              <w:rPr>
+                <w:noProof/>
+                <w:webHidden/>
+              </w:rPr>
+              <w:tab/>
+            </w:r>
+            <w:r>
+              <w:rPr>
+                <w:noProof/>
+                <w:webHidden/>
+              </w:rPr>
+              <w:fldChar w:fldCharType="begin"/>
+            </w:r>
+            <w:r>
+              <w:rPr>
+                <w:noProof/>
+                <w:webHidden/>
+              </w:rPr>
+              <w:instrText xml:space="preserve"> PAGEREF _Toc131190288 \h </w:instrText>
+            </w:r>
+            <w:r>
+              <w:rPr>
+                <w:noProof/>
+                <w:webHidden/>
+              </w:rPr>
+            </w:r>
+            <w:r>
+              <w:rPr>
+                <w:noProof/>
+                <w:webHidden/>
+              </w:rPr>
+              <w:fldChar w:fldCharType="separate"/>
+            </w:r>
+            <w:r>
+              <w:rPr>
+                <w:noProof/>
+                <w:webHidden/>
+              </w:rPr>
+              <w:t>5</w:t>
             </w:r>
             <w:r>
               <w:rPr>
@@ -573,7 +795,7 @@
               <w:noProof/>
             </w:rPr>
           </w:pPr>
-          <w:hyperlink w:anchor="_Toc131178893" w:history="1">
+          <w:hyperlink w:anchor="_Toc131190289" w:history="1">
             <w:r>
               <w:rPr>
                 <w:rStyle w:val="Hyperlink"/>
@@ -600,7 +822,7 @@
                 <w:noProof/>
                 <w:webHidden/>
               </w:rPr>
-              <w:instrText xml:space="preserve"> PAGEREF _Toc131178893 \h </w:instrText>
+              <w:instrText xml:space="preserve"> PAGEREF _Toc131190289 \h </w:instrText>
             </w:r>
             <w:r>
               <w:rPr>
@@ -620,7 +842,7 @@
                 <w:noProof/>
                 <w:webHidden/>
               </w:rPr>
-              <w:t>4</w:t>
+              <w:t>11</w:t>
             </w:r>
             <w:r>
               <w:rPr>
@@ -643,7 +865,7 @@
               <w:noProof/>
             </w:rPr>
           </w:pPr>
-          <w:hyperlink w:anchor="_Toc131178894" w:history="1">
+          <w:hyperlink w:anchor="_Toc131190290" w:history="1">
             <w:r>
               <w:rPr>
                 <w:rStyle w:val="Hyperlink"/>
@@ -670,7 +892,7 @@
                 <w:noProof/>
                 <w:webHidden/>
               </w:rPr>
-              <w:instrText xml:space="preserve"> PAGEREF _Toc131178894 \h </w:instrText>
+              <w:instrText xml:space="preserve"> PAGEREF _Toc131190290 \h </w:instrText>
             </w:r>
             <w:r>
               <w:rPr>
@@ -690,7 +912,7 @@
                 <w:noProof/>
                 <w:webHidden/>
               </w:rPr>
-              <w:t>4</w:t>
+              <w:t>18</w:t>
             </w:r>
             <w:r>
               <w:rPr>
@@ -713,7 +935,7 @@
               <w:noProof/>
             </w:rPr>
           </w:pPr>
-          <w:hyperlink w:anchor="_Toc131178895" w:history="1">
+          <w:hyperlink w:anchor="_Toc131190291" w:history="1">
             <w:r>
               <w:rPr>
                 <w:rStyle w:val="Hyperlink"/>
@@ -740,7 +962,7 @@
                 <w:noProof/>
                 <w:webHidden/>
               </w:rPr>
-              <w:instrText xml:space="preserve"> PAGEREF _Toc131178895 \h </w:instrText>
+              <w:instrText xml:space="preserve"> PAGEREF _Toc131190291 \h </w:instrText>
             </w:r>
             <w:r>
               <w:rPr>
@@ -760,7 +982,7 @@
                 <w:noProof/>
                 <w:webHidden/>
               </w:rPr>
-              <w:t>4</w:t>
+              <w:t>19</w:t>
             </w:r>
             <w:r>
               <w:rPr>
@@ -770,6 +992,19 @@
               <w:fldChar w:fldCharType="end"/>
             </w:r>
           </w:hyperlink>
+        </w:p>
+        <w:p>
+          <w:pPr>
+            <w:pStyle w:val="TOC2"/>
+            <w:tabs>
+              <w:tab w:val="right" w:leader="dot" w:pos="9350"/>
+            </w:tabs>
+            <w:ind w:left="0"/>
+            <w:rPr>
+              <w:rFonts w:eastAsiaTheme="minorEastAsia"/>
+              <w:noProof/>
+            </w:rPr>
+          </w:pPr>
           <w:r>
             <w:rPr>
               <w:b/>
@@ -803,7 +1038,7 @@
       </w:r>
     </w:p>
     <w:p>
-      <w:bookmarkStart w:id="32" w:name="_Toc131178888"/>
+      <w:bookmarkStart w:id="36" w:name="_Toc131190281"/>
       <w:r>
         <w:rPr>
           <w:rStyle w:val="Heading2Char"/>
@@ -811,7 +1046,7 @@
         <w:lastRenderedPageBreak/>
         <w:t>Link to Source Code</w:t>
       </w:r>
-      <w:bookmarkEnd w:id="32"/>
+      <w:bookmarkEnd w:id="36"/>
       <w:r>
         <w:rPr>
           <w:rFonts w:asciiTheme="majorHAnsi" w:eastAsiaTheme="majorEastAsia" w:hAnsiTheme="majorHAnsi" w:cstheme="majorBidi"/>
@@ -840,14 +1075,14 @@
       <w:pPr>
         <w:pStyle w:val="Heading2"/>
       </w:pPr>
-      <w:bookmarkStart w:id="33" w:name="_Toc131178889"/>
+      <w:bookmarkStart w:id="37" w:name="_Toc131190282"/>
       <w:r>
         <w:t xml:space="preserve">Host </w:t>
       </w:r>
       <w:r>
         <w:t>Environment Used</w:t>
       </w:r>
-      <w:bookmarkEnd w:id="33"/>
+      <w:bookmarkEnd w:id="37"/>
     </w:p>
     <w:p>
       <w:r>
@@ -951,9 +1186,7 @@
         </w:r>
       </w:hyperlink>
     </w:p>
-    <w:p>
-      <w:bookmarkStart w:id="34" w:name="_Toc131178890"/>
-    </w:p>
+    <w:p/>
     <w:p>
       <w:pPr>
         <w:pStyle w:val="Heading2"/>
@@ -961,10 +1194,11 @@
           <w:noProof/>
         </w:rPr>
       </w:pPr>
+      <w:bookmarkStart w:id="38" w:name="_Toc131190283"/>
       <w:r>
         <w:t>Docker Information</w:t>
       </w:r>
-      <w:bookmarkEnd w:id="34"/>
+      <w:bookmarkEnd w:id="38"/>
     </w:p>
     <w:p>
       <w:r>
@@ -1010,11 +1244,11 @@
       <w:pPr>
         <w:pStyle w:val="Heading2"/>
       </w:pPr>
-      <w:bookmarkStart w:id="35" w:name="_Toc131178891"/>
+      <w:bookmarkStart w:id="39" w:name="_Toc131190284"/>
       <w:r>
         <w:t>Assumptions</w:t>
       </w:r>
-      <w:bookmarkEnd w:id="35"/>
+      <w:bookmarkEnd w:id="39"/>
     </w:p>
     <w:p>
       <w:pPr>
@@ -1251,7 +1485,7 @@
       <w:pPr>
         <w:pStyle w:val="Heading2"/>
       </w:pPr>
-      <w:bookmarkStart w:id="36" w:name="_Toc131178892"/>
+      <w:bookmarkStart w:id="40" w:name="_Toc131190285"/>
       <w:r>
         <w:lastRenderedPageBreak/>
         <w:t>How do you setup the User</w:t>
@@ -1262,18 +1496,20 @@
       <w:r>
         <w:t xml:space="preserve"> and Server machine?</w:t>
       </w:r>
-      <w:bookmarkEnd w:id="36"/>
+      <w:bookmarkEnd w:id="40"/>
     </w:p>
     <w:p>
       <w:pPr>
         <w:pStyle w:val="Heading3"/>
       </w:pPr>
+      <w:bookmarkStart w:id="41" w:name="_Toc131190286"/>
       <w:r>
         <w:t>User Machine</w:t>
       </w:r>
       <w:r>
         <w:t xml:space="preserve"> (Task 1)</w:t>
       </w:r>
+      <w:bookmarkEnd w:id="41"/>
     </w:p>
     <w:p>
       <w:pPr>
@@ -1488,11 +1724,186 @@
       <w:pPr>
         <w:pStyle w:val="Heading3"/>
       </w:pPr>
-      <w:bookmarkStart w:id="37" w:name="_Toc131178893"/>
+      <w:bookmarkStart w:id="42" w:name="_Toc131190287"/>
       <w:r>
         <w:lastRenderedPageBreak/>
         <w:t>Server Machine (Task 2)</w:t>
       </w:r>
+      <w:bookmarkEnd w:id="42"/>
+    </w:p>
+    <w:p/>
+    <w:p>
+      <w:pPr>
+        <w:rPr>
+          <w:b/>
+          <w:bCs/>
+          <w:i/>
+          <w:iCs/>
+          <w:u w:val="single"/>
+        </w:rPr>
+      </w:pPr>
+      <w:bookmarkStart w:id="43" w:name="_Toc131190288"/>
+      <w:r>
+        <w:rPr>
+          <w:rStyle w:val="Heading3Char"/>
+        </w:rPr>
+        <w:t>Disclaimer:</w:t>
+      </w:r>
+      <w:bookmarkEnd w:id="43"/>
+      <w:r>
+        <w:rPr>
+          <w:i/>
+          <w:iCs/>
+        </w:rPr>
+        <w:t xml:space="preserve"> </w:t>
+      </w:r>
+      <w:r>
+        <w:rPr>
+          <w:i/>
+          <w:iCs/>
+          <w:u w:val="single"/>
+        </w:rPr>
+        <w:t>Due to using SEED Labs Docker Containers, the server DOES need to have its /</w:t>
+      </w:r>
+      <w:proofErr w:type="spellStart"/>
+      <w:r>
+        <w:rPr>
+          <w:i/>
+          <w:iCs/>
+          <w:u w:val="single"/>
+        </w:rPr>
+        <w:t>etc</w:t>
+      </w:r>
+      <w:proofErr w:type="spellEnd"/>
+      <w:r>
+        <w:rPr>
+          <w:i/>
+          <w:iCs/>
+          <w:u w:val="single"/>
+        </w:rPr>
+        <w:t>/</w:t>
+      </w:r>
+      <w:proofErr w:type="spellStart"/>
+      <w:r>
+        <w:rPr>
+          <w:i/>
+          <w:iCs/>
+          <w:u w:val="single"/>
+        </w:rPr>
+        <w:t>resolv.conf</w:t>
+      </w:r>
+      <w:proofErr w:type="spellEnd"/>
+      <w:r>
+        <w:rPr>
+          <w:i/>
+          <w:iCs/>
+          <w:u w:val="single"/>
+        </w:rPr>
+        <w:t xml:space="preserve"> file updated to use a DNS server OTHER than docker’s internal DNS server. Without doing this, the local-dns-server-10.9.0.53 will not reach out for queries, thus inhibiting the attacker being able to spoof the reply to local-dns-server-10.9.0.53.</w:t>
+      </w:r>
+    </w:p>
+    <w:p>
+      <w:pPr>
+        <w:rPr>
+          <w:b/>
+          <w:bCs/>
+          <w:u w:val="single"/>
+        </w:rPr>
+      </w:pPr>
+    </w:p>
+    <w:p>
+      <w:pPr>
+        <w:pStyle w:val="ListParagraph"/>
+        <w:numPr>
+          <w:ilvl w:val="0"/>
+          <w:numId w:val="22"/>
+        </w:numPr>
+      </w:pPr>
+      <w:r>
+        <w:t xml:space="preserve">As mentioned in the disclaimer above, change the address in </w:t>
+      </w:r>
+      <w:r>
+        <w:rPr>
+          <w:i/>
+          <w:iCs/>
+        </w:rPr>
+        <w:t>/</w:t>
+      </w:r>
+      <w:proofErr w:type="spellStart"/>
+      <w:r>
+        <w:rPr>
+          <w:i/>
+          <w:iCs/>
+        </w:rPr>
+        <w:t>etc</w:t>
+      </w:r>
+      <w:proofErr w:type="spellEnd"/>
+      <w:r>
+        <w:rPr>
+          <w:i/>
+          <w:iCs/>
+        </w:rPr>
+        <w:t>/</w:t>
+      </w:r>
+      <w:proofErr w:type="spellStart"/>
+      <w:r>
+        <w:rPr>
+          <w:i/>
+          <w:iCs/>
+        </w:rPr>
+        <w:t>resolv.conf</w:t>
+      </w:r>
+      <w:proofErr w:type="spellEnd"/>
+      <w:r>
+        <w:t xml:space="preserve"> to something other than docker’s internal DNS server.</w:t>
+      </w:r>
+    </w:p>
+    <w:p>
+      <w:pPr>
+        <w:pStyle w:val="ListParagraph"/>
+      </w:pPr>
+      <w:r>
+        <w:drawing>
+          <wp:inline distT="0" distB="0" distL="0" distR="0" wp14:anchorId="48E561AA" wp14:editId="78A2017F">
+            <wp:extent cx="5943600" cy="925830"/>
+            <wp:effectExtent l="0" t="0" r="0" b="1270"/>
+            <wp:docPr id="58" name="Picture 58" descr="Graphical user interface, text, application&#10;&#10;Description automatically generated"/>
+            <wp:cNvGraphicFramePr>
+              <a:graphicFrameLocks xmlns:a="http://schemas.openxmlformats.org/drawingml/2006/main" noChangeAspect="1"/>
+            </wp:cNvGraphicFramePr>
+            <a:graphic xmlns:a="http://schemas.openxmlformats.org/drawingml/2006/main">
+              <a:graphicData uri="http://schemas.openxmlformats.org/drawingml/2006/picture">
+                <pic:pic xmlns:pic="http://schemas.openxmlformats.org/drawingml/2006/picture">
+                  <pic:nvPicPr>
+                    <pic:cNvPr id="58" name="Picture 58" descr="Graphical user interface, text, application&#10;&#10;Description automatically generated"/>
+                    <pic:cNvPicPr/>
+                  </pic:nvPicPr>
+                  <pic:blipFill>
+                    <a:blip r:embed="rId18"/>
+                    <a:stretch>
+                      <a:fillRect/>
+                    </a:stretch>
+                  </pic:blipFill>
+                  <pic:spPr>
+                    <a:xfrm>
+                      <a:off x="0" y="0"/>
+                      <a:ext cx="5943600" cy="925830"/>
+                    </a:xfrm>
+                    <a:prstGeom prst="rect">
+                      <a:avLst/>
+                    </a:prstGeom>
+                  </pic:spPr>
+                </pic:pic>
+              </a:graphicData>
+            </a:graphic>
+          </wp:inline>
+        </w:drawing>
+      </w:r>
+    </w:p>
+    <w:p>
+      <w:pPr>
+        <w:pStyle w:val="ListParagraph"/>
+      </w:pPr>
     </w:p>
     <w:p>
       <w:pPr>
@@ -1562,7 +1973,7 @@
                     <pic:cNvPicPr/>
                   </pic:nvPicPr>
                   <pic:blipFill>
-                    <a:blip r:embed="rId18"/>
+                    <a:blip r:embed="rId19"/>
                     <a:stretch>
                       <a:fillRect/>
                     </a:stretch>
@@ -1657,7 +2068,7 @@
                     <pic:cNvPicPr/>
                   </pic:nvPicPr>
                   <pic:blipFill>
-                    <a:blip r:embed="rId19"/>
+                    <a:blip r:embed="rId20"/>
                     <a:stretch>
                       <a:fillRect/>
                     </a:stretch>
@@ -1745,7 +2156,7 @@
                     <pic:cNvPicPr/>
                   </pic:nvPicPr>
                   <pic:blipFill>
-                    <a:blip r:embed="rId20"/>
+                    <a:blip r:embed="rId21"/>
                     <a:stretch>
                       <a:fillRect/>
                     </a:stretch>
@@ -1800,7 +2211,7 @@
                     <pic:cNvPicPr/>
                   </pic:nvPicPr>
                   <pic:blipFill>
-                    <a:blip r:embed="rId21"/>
+                    <a:blip r:embed="rId22"/>
                     <a:stretch>
                       <a:fillRect/>
                     </a:stretch>
@@ -1942,7 +2353,7 @@
                     <pic:cNvPicPr/>
                   </pic:nvPicPr>
                   <pic:blipFill>
-                    <a:blip r:embed="rId22"/>
+                    <a:blip r:embed="rId23"/>
                     <a:stretch>
                       <a:fillRect/>
                     </a:stretch>
@@ -2037,7 +2448,7 @@
                     <pic:cNvPicPr/>
                   </pic:nvPicPr>
                   <pic:blipFill>
-                    <a:blip r:embed="rId23"/>
+                    <a:blip r:embed="rId24"/>
                     <a:stretch>
                       <a:fillRect/>
                     </a:stretch>
@@ -2107,7 +2518,7 @@
                     <pic:cNvPicPr/>
                   </pic:nvPicPr>
                   <pic:blipFill>
-                    <a:blip r:embed="rId24"/>
+                    <a:blip r:embed="rId25"/>
                     <a:stretch>
                       <a:fillRect/>
                     </a:stretch>
@@ -2145,54 +2556,1084 @@
       <w:pPr>
         <w:pStyle w:val="Heading2"/>
       </w:pPr>
+      <w:bookmarkStart w:id="44" w:name="_Toc131190289"/>
       <w:r>
         <w:lastRenderedPageBreak/>
         <w:t>How do you perform the attack in your VM?</w:t>
       </w:r>
-      <w:bookmarkEnd w:id="37"/>
+      <w:bookmarkEnd w:id="44"/>
+    </w:p>
+    <w:p>
+      <w:pPr>
+        <w:pStyle w:val="ListParagraph"/>
+        <w:numPr>
+          <w:ilvl w:val="0"/>
+          <w:numId w:val="23"/>
+        </w:numPr>
+      </w:pPr>
+      <w:r>
+        <w:t>Start Wireshark monitoring traffic between seed-attacker, seed-user, and local-dns-server-10.9.0.53.</w:t>
+      </w:r>
+    </w:p>
+    <w:p>
+      <w:pPr>
+        <w:pStyle w:val="ListParagraph"/>
+      </w:pPr>
+      <w:r>
+        <w:drawing>
+          <wp:inline distT="0" distB="0" distL="0" distR="0" wp14:anchorId="0D88465C" wp14:editId="540CF865">
+            <wp:extent cx="5943600" cy="4176395"/>
+            <wp:effectExtent l="0" t="0" r="0" b="1905"/>
+            <wp:docPr id="59" name="Picture 59" descr="Graphical user interface, text, application, email&#10;&#10;Description automatically generated"/>
+            <wp:cNvGraphicFramePr>
+              <a:graphicFrameLocks xmlns:a="http://schemas.openxmlformats.org/drawingml/2006/main" noChangeAspect="1"/>
+            </wp:cNvGraphicFramePr>
+            <a:graphic xmlns:a="http://schemas.openxmlformats.org/drawingml/2006/main">
+              <a:graphicData uri="http://schemas.openxmlformats.org/drawingml/2006/picture">
+                <pic:pic xmlns:pic="http://schemas.openxmlformats.org/drawingml/2006/picture">
+                  <pic:nvPicPr>
+                    <pic:cNvPr id="59" name="Picture 59" descr="Graphical user interface, text, application, email&#10;&#10;Description automatically generated"/>
+                    <pic:cNvPicPr/>
+                  </pic:nvPicPr>
+                  <pic:blipFill>
+                    <a:blip r:embed="rId26"/>
+                    <a:stretch>
+                      <a:fillRect/>
+                    </a:stretch>
+                  </pic:blipFill>
+                  <pic:spPr>
+                    <a:xfrm>
+                      <a:off x="0" y="0"/>
+                      <a:ext cx="5943600" cy="4176395"/>
+                    </a:xfrm>
+                    <a:prstGeom prst="rect">
+                      <a:avLst/>
+                    </a:prstGeom>
+                  </pic:spPr>
+                </pic:pic>
+              </a:graphicData>
+            </a:graphic>
+          </wp:inline>
+        </w:drawing>
+      </w:r>
+    </w:p>
+    <w:p>
+      <w:pPr>
+        <w:pStyle w:val="ListParagraph"/>
+        <w:numPr>
+          <w:ilvl w:val="0"/>
+          <w:numId w:val="23"/>
+        </w:numPr>
+      </w:pPr>
+      <w:r>
+        <w:t>Flush DNS cache on local-dns-server-10.9.0.53.</w:t>
+      </w:r>
+    </w:p>
+    <w:p>
+      <w:pPr>
+        <w:pStyle w:val="ListParagraph"/>
+      </w:pPr>
+      <w:r>
+        <w:drawing>
+          <wp:inline distT="0" distB="0" distL="0" distR="0" wp14:anchorId="5402628F" wp14:editId="719D1956">
+            <wp:extent cx="5943600" cy="1156970"/>
+            <wp:effectExtent l="0" t="0" r="0" b="0"/>
+            <wp:docPr id="60" name="Picture 60" descr="Graphical user interface, text&#10;&#10;Description automatically generated with medium confidence"/>
+            <wp:cNvGraphicFramePr>
+              <a:graphicFrameLocks xmlns:a="http://schemas.openxmlformats.org/drawingml/2006/main" noChangeAspect="1"/>
+            </wp:cNvGraphicFramePr>
+            <a:graphic xmlns:a="http://schemas.openxmlformats.org/drawingml/2006/main">
+              <a:graphicData uri="http://schemas.openxmlformats.org/drawingml/2006/picture">
+                <pic:pic xmlns:pic="http://schemas.openxmlformats.org/drawingml/2006/picture">
+                  <pic:nvPicPr>
+                    <pic:cNvPr id="60" name="Picture 60" descr="Graphical user interface, text&#10;&#10;Description automatically generated with medium confidence"/>
+                    <pic:cNvPicPr/>
+                  </pic:nvPicPr>
+                  <pic:blipFill>
+                    <a:blip r:embed="rId27"/>
+                    <a:stretch>
+                      <a:fillRect/>
+                    </a:stretch>
+                  </pic:blipFill>
+                  <pic:spPr>
+                    <a:xfrm>
+                      <a:off x="0" y="0"/>
+                      <a:ext cx="5943600" cy="1156970"/>
+                    </a:xfrm>
+                    <a:prstGeom prst="rect">
+                      <a:avLst/>
+                    </a:prstGeom>
+                  </pic:spPr>
+                </pic:pic>
+              </a:graphicData>
+            </a:graphic>
+          </wp:inline>
+        </w:drawing>
+      </w:r>
+    </w:p>
+    <w:p>
+      <w:r>
+        <w:br w:type="page"/>
+      </w:r>
+    </w:p>
+    <w:p>
+      <w:pPr>
+        <w:pStyle w:val="ListParagraph"/>
+        <w:numPr>
+          <w:ilvl w:val="0"/>
+          <w:numId w:val="23"/>
+        </w:numPr>
+      </w:pPr>
+      <w:r>
+        <w:lastRenderedPageBreak/>
+        <w:t xml:space="preserve">Run </w:t>
+      </w:r>
+      <w:r>
+        <w:rPr>
+          <w:i/>
+          <w:iCs/>
+        </w:rPr>
+        <w:t>dig</w:t>
+      </w:r>
+      <w:r>
+        <w:t xml:space="preserve"> for </w:t>
+      </w:r>
+      <w:hyperlink r:id="rId28" w:history="1">
+        <w:r>
+          <w:rPr>
+            <w:rStyle w:val="Hyperlink"/>
+            <w:i/>
+            <w:iCs/>
+          </w:rPr>
+          <w:t>www.example.net</w:t>
+        </w:r>
+      </w:hyperlink>
+      <w:r>
+        <w:t xml:space="preserve"> on seed-user and note the output.</w:t>
+      </w:r>
+    </w:p>
+    <w:p>
+      <w:pPr>
+        <w:pStyle w:val="ListParagraph"/>
+      </w:pPr>
+      <w:r>
+        <w:drawing>
+          <wp:inline distT="0" distB="0" distL="0" distR="0" wp14:anchorId="4A634645" wp14:editId="303B6F47">
+            <wp:extent cx="5943600" cy="4112895"/>
+            <wp:effectExtent l="0" t="0" r="0" b="1905"/>
+            <wp:docPr id="61" name="Picture 61" descr="Text&#10;&#10;Description automatically generated"/>
+            <wp:cNvGraphicFramePr>
+              <a:graphicFrameLocks xmlns:a="http://schemas.openxmlformats.org/drawingml/2006/main" noChangeAspect="1"/>
+            </wp:cNvGraphicFramePr>
+            <a:graphic xmlns:a="http://schemas.openxmlformats.org/drawingml/2006/main">
+              <a:graphicData uri="http://schemas.openxmlformats.org/drawingml/2006/picture">
+                <pic:pic xmlns:pic="http://schemas.openxmlformats.org/drawingml/2006/picture">
+                  <pic:nvPicPr>
+                    <pic:cNvPr id="61" name="Picture 61" descr="Text&#10;&#10;Description automatically generated"/>
+                    <pic:cNvPicPr/>
+                  </pic:nvPicPr>
+                  <pic:blipFill>
+                    <a:blip r:embed="rId29"/>
+                    <a:stretch>
+                      <a:fillRect/>
+                    </a:stretch>
+                  </pic:blipFill>
+                  <pic:spPr>
+                    <a:xfrm>
+                      <a:off x="0" y="0"/>
+                      <a:ext cx="5943600" cy="4112895"/>
+                    </a:xfrm>
+                    <a:prstGeom prst="rect">
+                      <a:avLst/>
+                    </a:prstGeom>
+                  </pic:spPr>
+                </pic:pic>
+              </a:graphicData>
+            </a:graphic>
+          </wp:inline>
+        </w:drawing>
+      </w:r>
+    </w:p>
+    <w:p>
+      <w:r>
+        <w:br w:type="page"/>
+      </w:r>
+    </w:p>
+    <w:p>
+      <w:pPr>
+        <w:pStyle w:val="ListParagraph"/>
+        <w:numPr>
+          <w:ilvl w:val="0"/>
+          <w:numId w:val="23"/>
+        </w:numPr>
+      </w:pPr>
+      <w:r>
+        <w:lastRenderedPageBreak/>
+        <w:t>Review Wireshark to see the conversation between seed-user and local-dns-server-10.9.0.53.</w:t>
+      </w:r>
+    </w:p>
+    <w:p>
+      <w:pPr>
+        <w:pStyle w:val="ListParagraph"/>
+      </w:pPr>
+      <w:r>
+        <w:drawing>
+          <wp:inline distT="0" distB="0" distL="0" distR="0" wp14:anchorId="33016D92" wp14:editId="103BF2CA">
+            <wp:extent cx="5199399" cy="3654578"/>
+            <wp:effectExtent l="0" t="0" r="0" b="3175"/>
+            <wp:docPr id="64" name="Picture 64" descr="Graphical user interface, application&#10;&#10;Description automatically generated"/>
+            <wp:cNvGraphicFramePr>
+              <a:graphicFrameLocks xmlns:a="http://schemas.openxmlformats.org/drawingml/2006/main" noChangeAspect="1"/>
+            </wp:cNvGraphicFramePr>
+            <a:graphic xmlns:a="http://schemas.openxmlformats.org/drawingml/2006/main">
+              <a:graphicData uri="http://schemas.openxmlformats.org/drawingml/2006/picture">
+                <pic:pic xmlns:pic="http://schemas.openxmlformats.org/drawingml/2006/picture">
+                  <pic:nvPicPr>
+                    <pic:cNvPr id="64" name="Picture 64" descr="Graphical user interface, application&#10;&#10;Description automatically generated"/>
+                    <pic:cNvPicPr/>
+                  </pic:nvPicPr>
+                  <pic:blipFill>
+                    <a:blip r:embed="rId30"/>
+                    <a:stretch>
+                      <a:fillRect/>
+                    </a:stretch>
+                  </pic:blipFill>
+                  <pic:spPr>
+                    <a:xfrm>
+                      <a:off x="0" y="0"/>
+                      <a:ext cx="5250118" cy="3690227"/>
+                    </a:xfrm>
+                    <a:prstGeom prst="rect">
+                      <a:avLst/>
+                    </a:prstGeom>
+                  </pic:spPr>
+                </pic:pic>
+              </a:graphicData>
+            </a:graphic>
+          </wp:inline>
+        </w:drawing>
+      </w:r>
+    </w:p>
+    <w:p>
+      <w:pPr>
+        <w:pStyle w:val="ListParagraph"/>
+      </w:pPr>
+      <w:r>
+        <w:drawing>
+          <wp:inline distT="0" distB="0" distL="0" distR="0" wp14:anchorId="2815A2BA" wp14:editId="5BCA35F8">
+            <wp:extent cx="5199380" cy="3643454"/>
+            <wp:effectExtent l="0" t="0" r="0" b="1905"/>
+            <wp:docPr id="65" name="Picture 65" descr="Graphical user interface, text, application&#10;&#10;Description automatically generated"/>
+            <wp:cNvGraphicFramePr>
+              <a:graphicFrameLocks xmlns:a="http://schemas.openxmlformats.org/drawingml/2006/main" noChangeAspect="1"/>
+            </wp:cNvGraphicFramePr>
+            <a:graphic xmlns:a="http://schemas.openxmlformats.org/drawingml/2006/main">
+              <a:graphicData uri="http://schemas.openxmlformats.org/drawingml/2006/picture">
+                <pic:pic xmlns:pic="http://schemas.openxmlformats.org/drawingml/2006/picture">
+                  <pic:nvPicPr>
+                    <pic:cNvPr id="65" name="Picture 65" descr="Graphical user interface, text, application&#10;&#10;Description automatically generated"/>
+                    <pic:cNvPicPr/>
+                  </pic:nvPicPr>
+                  <pic:blipFill>
+                    <a:blip r:embed="rId31"/>
+                    <a:stretch>
+                      <a:fillRect/>
+                    </a:stretch>
+                  </pic:blipFill>
+                  <pic:spPr>
+                    <a:xfrm>
+                      <a:off x="0" y="0"/>
+                      <a:ext cx="5286953" cy="3704821"/>
+                    </a:xfrm>
+                    <a:prstGeom prst="rect">
+                      <a:avLst/>
+                    </a:prstGeom>
+                  </pic:spPr>
+                </pic:pic>
+              </a:graphicData>
+            </a:graphic>
+          </wp:inline>
+        </w:drawing>
+      </w:r>
+    </w:p>
+    <w:p>
+      <w:r>
+        <w:br w:type="page"/>
+      </w:r>
+    </w:p>
+    <w:p>
+      <w:pPr>
+        <w:pStyle w:val="ListParagraph"/>
+      </w:pPr>
+      <w:r>
+        <w:lastRenderedPageBreak/>
+        <w:drawing>
+          <wp:inline distT="0" distB="0" distL="0" distR="0" wp14:anchorId="5D1FEFF2" wp14:editId="631E7C92">
+            <wp:extent cx="5399632" cy="3777435"/>
+            <wp:effectExtent l="0" t="0" r="0" b="0"/>
+            <wp:docPr id="66" name="Picture 66" descr="Graphical user interface, text, application&#10;&#10;Description automatically generated"/>
+            <wp:cNvGraphicFramePr>
+              <a:graphicFrameLocks xmlns:a="http://schemas.openxmlformats.org/drawingml/2006/main" noChangeAspect="1"/>
+            </wp:cNvGraphicFramePr>
+            <a:graphic xmlns:a="http://schemas.openxmlformats.org/drawingml/2006/main">
+              <a:graphicData uri="http://schemas.openxmlformats.org/drawingml/2006/picture">
+                <pic:pic xmlns:pic="http://schemas.openxmlformats.org/drawingml/2006/picture">
+                  <pic:nvPicPr>
+                    <pic:cNvPr id="66" name="Picture 66" descr="Graphical user interface, text, application&#10;&#10;Description automatically generated"/>
+                    <pic:cNvPicPr/>
+                  </pic:nvPicPr>
+                  <pic:blipFill>
+                    <a:blip r:embed="rId32"/>
+                    <a:stretch>
+                      <a:fillRect/>
+                    </a:stretch>
+                  </pic:blipFill>
+                  <pic:spPr>
+                    <a:xfrm>
+                      <a:off x="0" y="0"/>
+                      <a:ext cx="5414045" cy="3787518"/>
+                    </a:xfrm>
+                    <a:prstGeom prst="rect">
+                      <a:avLst/>
+                    </a:prstGeom>
+                  </pic:spPr>
+                </pic:pic>
+              </a:graphicData>
+            </a:graphic>
+          </wp:inline>
+        </w:drawing>
+      </w:r>
+    </w:p>
+    <w:p>
+      <w:pPr>
+        <w:pStyle w:val="ListParagraph"/>
+      </w:pPr>
+      <w:r>
+        <w:drawing>
+          <wp:inline distT="0" distB="0" distL="0" distR="0" wp14:anchorId="262EE3D9" wp14:editId="55BC7868">
+            <wp:extent cx="5362057" cy="3754013"/>
+            <wp:effectExtent l="0" t="0" r="0" b="5715"/>
+            <wp:docPr id="67" name="Picture 67" descr="Graphical user interface, text, application&#10;&#10;Description automatically generated"/>
+            <wp:cNvGraphicFramePr>
+              <a:graphicFrameLocks xmlns:a="http://schemas.openxmlformats.org/drawingml/2006/main" noChangeAspect="1"/>
+            </wp:cNvGraphicFramePr>
+            <a:graphic xmlns:a="http://schemas.openxmlformats.org/drawingml/2006/main">
+              <a:graphicData uri="http://schemas.openxmlformats.org/drawingml/2006/picture">
+                <pic:pic xmlns:pic="http://schemas.openxmlformats.org/drawingml/2006/picture">
+                  <pic:nvPicPr>
+                    <pic:cNvPr id="67" name="Picture 67" descr="Graphical user interface, text, application&#10;&#10;Description automatically generated"/>
+                    <pic:cNvPicPr/>
+                  </pic:nvPicPr>
+                  <pic:blipFill>
+                    <a:blip r:embed="rId33"/>
+                    <a:stretch>
+                      <a:fillRect/>
+                    </a:stretch>
+                  </pic:blipFill>
+                  <pic:spPr>
+                    <a:xfrm>
+                      <a:off x="0" y="0"/>
+                      <a:ext cx="5454773" cy="3818924"/>
+                    </a:xfrm>
+                    <a:prstGeom prst="rect">
+                      <a:avLst/>
+                    </a:prstGeom>
+                  </pic:spPr>
+                </pic:pic>
+              </a:graphicData>
+            </a:graphic>
+          </wp:inline>
+        </w:drawing>
+      </w:r>
+    </w:p>
+    <w:p>
+      <w:r>
+        <w:br w:type="page"/>
+      </w:r>
+    </w:p>
+    <w:p>
+      <w:pPr>
+        <w:pStyle w:val="ListParagraph"/>
+        <w:numPr>
+          <w:ilvl w:val="0"/>
+          <w:numId w:val="23"/>
+        </w:numPr>
+      </w:pPr>
+      <w:r>
+        <w:lastRenderedPageBreak/>
+        <w:t>Flush DNS cache on local-dns-server-10.9.0.53.</w:t>
+      </w:r>
+    </w:p>
+    <w:p>
+      <w:pPr>
+        <w:pStyle w:val="ListParagraph"/>
+      </w:pPr>
+      <w:r>
+        <w:drawing>
+          <wp:inline distT="0" distB="0" distL="0" distR="0" wp14:anchorId="7F251268" wp14:editId="6D02A3CA">
+            <wp:extent cx="5943600" cy="1039495"/>
+            <wp:effectExtent l="0" t="0" r="0" b="1905"/>
+            <wp:docPr id="68" name="Picture 68" descr="Graphical user interface, text, application&#10;&#10;Description automatically generated"/>
+            <wp:cNvGraphicFramePr>
+              <a:graphicFrameLocks xmlns:a="http://schemas.openxmlformats.org/drawingml/2006/main" noChangeAspect="1"/>
+            </wp:cNvGraphicFramePr>
+            <a:graphic xmlns:a="http://schemas.openxmlformats.org/drawingml/2006/main">
+              <a:graphicData uri="http://schemas.openxmlformats.org/drawingml/2006/picture">
+                <pic:pic xmlns:pic="http://schemas.openxmlformats.org/drawingml/2006/picture">
+                  <pic:nvPicPr>
+                    <pic:cNvPr id="68" name="Picture 68" descr="Graphical user interface, text, application&#10;&#10;Description automatically generated"/>
+                    <pic:cNvPicPr/>
+                  </pic:nvPicPr>
+                  <pic:blipFill>
+                    <a:blip r:embed="rId34"/>
+                    <a:stretch>
+                      <a:fillRect/>
+                    </a:stretch>
+                  </pic:blipFill>
+                  <pic:spPr>
+                    <a:xfrm>
+                      <a:off x="0" y="0"/>
+                      <a:ext cx="5943600" cy="1039495"/>
+                    </a:xfrm>
+                    <a:prstGeom prst="rect">
+                      <a:avLst/>
+                    </a:prstGeom>
+                  </pic:spPr>
+                </pic:pic>
+              </a:graphicData>
+            </a:graphic>
+          </wp:inline>
+        </w:drawing>
+      </w:r>
+    </w:p>
+    <w:p>
+      <w:pPr>
+        <w:pStyle w:val="ListParagraph"/>
+        <w:numPr>
+          <w:ilvl w:val="0"/>
+          <w:numId w:val="23"/>
+        </w:numPr>
+      </w:pPr>
+      <w:r>
+        <w:t xml:space="preserve">Run </w:t>
+      </w:r>
+      <w:r>
+        <w:rPr>
+          <w:i/>
+          <w:iCs/>
+        </w:rPr>
+        <w:t>dns_spoof.py</w:t>
+      </w:r>
+      <w:r>
+        <w:t xml:space="preserve"> on seed-attacker.</w:t>
+      </w:r>
+    </w:p>
+    <w:p>
+      <w:pPr>
+        <w:pStyle w:val="ListParagraph"/>
+      </w:pPr>
+      <w:r>
+        <w:drawing>
+          <wp:inline distT="0" distB="0" distL="0" distR="0" wp14:anchorId="127314FF" wp14:editId="4144202D">
+            <wp:extent cx="5943600" cy="787400"/>
+            <wp:effectExtent l="0" t="0" r="0" b="0"/>
+            <wp:docPr id="69" name="Picture 69" descr="Graphical user interface, text, application, website&#10;&#10;Description automatically generated"/>
+            <wp:cNvGraphicFramePr>
+              <a:graphicFrameLocks xmlns:a="http://schemas.openxmlformats.org/drawingml/2006/main" noChangeAspect="1"/>
+            </wp:cNvGraphicFramePr>
+            <a:graphic xmlns:a="http://schemas.openxmlformats.org/drawingml/2006/main">
+              <a:graphicData uri="http://schemas.openxmlformats.org/drawingml/2006/picture">
+                <pic:pic xmlns:pic="http://schemas.openxmlformats.org/drawingml/2006/picture">
+                  <pic:nvPicPr>
+                    <pic:cNvPr id="69" name="Picture 69" descr="Graphical user interface, text, application, website&#10;&#10;Description automatically generated"/>
+                    <pic:cNvPicPr/>
+                  </pic:nvPicPr>
+                  <pic:blipFill>
+                    <a:blip r:embed="rId35"/>
+                    <a:stretch>
+                      <a:fillRect/>
+                    </a:stretch>
+                  </pic:blipFill>
+                  <pic:spPr>
+                    <a:xfrm>
+                      <a:off x="0" y="0"/>
+                      <a:ext cx="5943600" cy="787400"/>
+                    </a:xfrm>
+                    <a:prstGeom prst="rect">
+                      <a:avLst/>
+                    </a:prstGeom>
+                  </pic:spPr>
+                </pic:pic>
+              </a:graphicData>
+            </a:graphic>
+          </wp:inline>
+        </w:drawing>
+      </w:r>
+    </w:p>
+    <w:p>
+      <w:pPr>
+        <w:pStyle w:val="ListParagraph"/>
+        <w:numPr>
+          <w:ilvl w:val="0"/>
+          <w:numId w:val="23"/>
+        </w:numPr>
+      </w:pPr>
+      <w:r>
+        <w:t xml:space="preserve">Run </w:t>
+      </w:r>
+      <w:r>
+        <w:rPr>
+          <w:i/>
+          <w:iCs/>
+        </w:rPr>
+        <w:t>dig</w:t>
+      </w:r>
+      <w:r>
+        <w:t xml:space="preserve"> for </w:t>
+      </w:r>
+      <w:hyperlink r:id="rId36" w:history="1">
+        <w:r>
+          <w:rPr>
+            <w:rStyle w:val="Hyperlink"/>
+          </w:rPr>
+          <w:t>www.example.net</w:t>
+        </w:r>
+      </w:hyperlink>
+      <w:r>
+        <w:t xml:space="preserve"> on seed-user and note the output.</w:t>
+      </w:r>
+    </w:p>
+    <w:p>
+      <w:pPr>
+        <w:pStyle w:val="ListParagraph"/>
+      </w:pPr>
+      <w:r>
+        <w:drawing>
+          <wp:inline distT="0" distB="0" distL="0" distR="0" wp14:anchorId="347893BA" wp14:editId="47B97840">
+            <wp:extent cx="5943600" cy="4204970"/>
+            <wp:effectExtent l="0" t="0" r="0" b="0"/>
+            <wp:docPr id="70" name="Picture 70" descr="Text&#10;&#10;Description automatically generated"/>
+            <wp:cNvGraphicFramePr>
+              <a:graphicFrameLocks xmlns:a="http://schemas.openxmlformats.org/drawingml/2006/main" noChangeAspect="1"/>
+            </wp:cNvGraphicFramePr>
+            <a:graphic xmlns:a="http://schemas.openxmlformats.org/drawingml/2006/main">
+              <a:graphicData uri="http://schemas.openxmlformats.org/drawingml/2006/picture">
+                <pic:pic xmlns:pic="http://schemas.openxmlformats.org/drawingml/2006/picture">
+                  <pic:nvPicPr>
+                    <pic:cNvPr id="70" name="Picture 70" descr="Text&#10;&#10;Description automatically generated"/>
+                    <pic:cNvPicPr/>
+                  </pic:nvPicPr>
+                  <pic:blipFill>
+                    <a:blip r:embed="rId37"/>
+                    <a:stretch>
+                      <a:fillRect/>
+                    </a:stretch>
+                  </pic:blipFill>
+                  <pic:spPr>
+                    <a:xfrm>
+                      <a:off x="0" y="0"/>
+                      <a:ext cx="5943600" cy="4204970"/>
+                    </a:xfrm>
+                    <a:prstGeom prst="rect">
+                      <a:avLst/>
+                    </a:prstGeom>
+                  </pic:spPr>
+                </pic:pic>
+              </a:graphicData>
+            </a:graphic>
+          </wp:inline>
+        </w:drawing>
+      </w:r>
+    </w:p>
+    <w:p>
+      <w:r>
+        <w:br w:type="page"/>
+      </w:r>
+    </w:p>
+    <w:p>
+      <w:pPr>
+        <w:pStyle w:val="ListParagraph"/>
+        <w:numPr>
+          <w:ilvl w:val="0"/>
+          <w:numId w:val="23"/>
+        </w:numPr>
+      </w:pPr>
+      <w:r>
+        <w:lastRenderedPageBreak/>
+        <w:t xml:space="preserve">Compare the outputs from steps 3 and 7. The output of step 7 should indicate that the IP addressed returned to seed-user is now the malicious IP. </w:t>
+      </w:r>
+    </w:p>
+    <w:p>
+      <w:pPr>
+        <w:pStyle w:val="ListParagraph"/>
+      </w:pPr>
+    </w:p>
+    <w:p>
+      <w:pPr>
+        <w:pStyle w:val="ListParagraph"/>
+      </w:pPr>
+      <w:r>
+        <w:t>The IP address returned prior to the attack was 93.184.216.34, the IP address returned after the attack is 10.9.0.1, the malicious IP of seed-attacker.</w:t>
+      </w:r>
+    </w:p>
+    <w:p>
+      <w:pPr>
+        <w:pStyle w:val="ListParagraph"/>
+      </w:pPr>
+    </w:p>
+    <w:p>
+      <w:pPr>
+        <w:pStyle w:val="ListParagraph"/>
+      </w:pPr>
+      <w:r>
+        <w:drawing>
+          <wp:inline distT="0" distB="0" distL="0" distR="0" wp14:anchorId="7245C78C" wp14:editId="4B6C7568">
+            <wp:extent cx="5943600" cy="1159510"/>
+            <wp:effectExtent l="0" t="0" r="0" b="0"/>
+            <wp:docPr id="71" name="Picture 71" descr="Graphical user interface, text&#10;&#10;Description automatically generated"/>
+            <wp:cNvGraphicFramePr>
+              <a:graphicFrameLocks xmlns:a="http://schemas.openxmlformats.org/drawingml/2006/main" noChangeAspect="1"/>
+            </wp:cNvGraphicFramePr>
+            <a:graphic xmlns:a="http://schemas.openxmlformats.org/drawingml/2006/main">
+              <a:graphicData uri="http://schemas.openxmlformats.org/drawingml/2006/picture">
+                <pic:pic xmlns:pic="http://schemas.openxmlformats.org/drawingml/2006/picture">
+                  <pic:nvPicPr>
+                    <pic:cNvPr id="71" name="Picture 71" descr="Graphical user interface, text&#10;&#10;Description automatically generated"/>
+                    <pic:cNvPicPr/>
+                  </pic:nvPicPr>
+                  <pic:blipFill>
+                    <a:blip r:embed="rId38"/>
+                    <a:stretch>
+                      <a:fillRect/>
+                    </a:stretch>
+                  </pic:blipFill>
+                  <pic:spPr>
+                    <a:xfrm>
+                      <a:off x="0" y="0"/>
+                      <a:ext cx="5943600" cy="1159510"/>
+                    </a:xfrm>
+                    <a:prstGeom prst="rect">
+                      <a:avLst/>
+                    </a:prstGeom>
+                  </pic:spPr>
+                </pic:pic>
+              </a:graphicData>
+            </a:graphic>
+          </wp:inline>
+        </w:drawing>
+      </w:r>
+    </w:p>
+    <w:p>
+      <w:r>
+        <w:br w:type="page"/>
+      </w:r>
+    </w:p>
+    <w:p>
+      <w:pPr>
+        <w:pStyle w:val="ListParagraph"/>
+        <w:numPr>
+          <w:ilvl w:val="0"/>
+          <w:numId w:val="23"/>
+        </w:numPr>
+      </w:pPr>
+      <w:r>
+        <w:lastRenderedPageBreak/>
+        <w:t>Review Wireshark to see the conversation between seed-user and local-dns-server-10.9.0.53.</w:t>
+      </w:r>
+      <w:r>
+        <w:t xml:space="preserve"> Note how seed-attacker is the sender of the reply to local-dns-server-10.9.0.53, which local-dns-server-10.9.0.53 then sends back to seed-user as the IP address for </w:t>
+      </w:r>
+      <w:hyperlink r:id="rId39" w:history="1">
+        <w:r>
+          <w:rPr>
+            <w:rStyle w:val="Hyperlink"/>
+          </w:rPr>
+          <w:t>www.example.net</w:t>
+        </w:r>
+      </w:hyperlink>
+      <w:r>
+        <w:t>.</w:t>
+      </w:r>
+    </w:p>
+    <w:p>
+      <w:pPr>
+        <w:pStyle w:val="ListParagraph"/>
+      </w:pPr>
+      <w:r>
+        <w:drawing>
+          <wp:inline distT="0" distB="0" distL="0" distR="0" wp14:anchorId="35526A52" wp14:editId="6853ABC8">
+            <wp:extent cx="5312864" cy="3724113"/>
+            <wp:effectExtent l="0" t="0" r="0" b="0"/>
+            <wp:docPr id="73" name="Picture 73" descr="Graphical user interface, application&#10;&#10;Description automatically generated"/>
+            <wp:cNvGraphicFramePr>
+              <a:graphicFrameLocks xmlns:a="http://schemas.openxmlformats.org/drawingml/2006/main" noChangeAspect="1"/>
+            </wp:cNvGraphicFramePr>
+            <a:graphic xmlns:a="http://schemas.openxmlformats.org/drawingml/2006/main">
+              <a:graphicData uri="http://schemas.openxmlformats.org/drawingml/2006/picture">
+                <pic:pic xmlns:pic="http://schemas.openxmlformats.org/drawingml/2006/picture">
+                  <pic:nvPicPr>
+                    <pic:cNvPr id="73" name="Picture 73" descr="Graphical user interface, application&#10;&#10;Description automatically generated"/>
+                    <pic:cNvPicPr/>
+                  </pic:nvPicPr>
+                  <pic:blipFill>
+                    <a:blip r:embed="rId40"/>
+                    <a:stretch>
+                      <a:fillRect/>
+                    </a:stretch>
+                  </pic:blipFill>
+                  <pic:spPr>
+                    <a:xfrm>
+                      <a:off x="0" y="0"/>
+                      <a:ext cx="5330114" cy="3736205"/>
+                    </a:xfrm>
+                    <a:prstGeom prst="rect">
+                      <a:avLst/>
+                    </a:prstGeom>
+                  </pic:spPr>
+                </pic:pic>
+              </a:graphicData>
+            </a:graphic>
+          </wp:inline>
+        </w:drawing>
+      </w:r>
+    </w:p>
+    <w:p>
+      <w:pPr>
+        <w:pStyle w:val="ListParagraph"/>
+      </w:pPr>
+      <w:r>
+        <w:drawing>
+          <wp:inline distT="0" distB="0" distL="0" distR="0" wp14:anchorId="5FCB9D3A" wp14:editId="3796664D">
+            <wp:extent cx="5292841" cy="3716298"/>
+            <wp:effectExtent l="0" t="0" r="3175" b="5080"/>
+            <wp:docPr id="72" name="Picture 72" descr="Graphical user interface&#10;&#10;Description automatically generated"/>
+            <wp:cNvGraphicFramePr>
+              <a:graphicFrameLocks xmlns:a="http://schemas.openxmlformats.org/drawingml/2006/main" noChangeAspect="1"/>
+            </wp:cNvGraphicFramePr>
+            <a:graphic xmlns:a="http://schemas.openxmlformats.org/drawingml/2006/main">
+              <a:graphicData uri="http://schemas.openxmlformats.org/drawingml/2006/picture">
+                <pic:pic xmlns:pic="http://schemas.openxmlformats.org/drawingml/2006/picture">
+                  <pic:nvPicPr>
+                    <pic:cNvPr id="72" name="Picture 72" descr="Graphical user interface&#10;&#10;Description automatically generated"/>
+                    <pic:cNvPicPr/>
+                  </pic:nvPicPr>
+                  <pic:blipFill>
+                    <a:blip r:embed="rId41"/>
+                    <a:stretch>
+                      <a:fillRect/>
+                    </a:stretch>
+                  </pic:blipFill>
+                  <pic:spPr>
+                    <a:xfrm>
+                      <a:off x="0" y="0"/>
+                      <a:ext cx="5307886" cy="3726862"/>
+                    </a:xfrm>
+                    <a:prstGeom prst="rect">
+                      <a:avLst/>
+                    </a:prstGeom>
+                  </pic:spPr>
+                </pic:pic>
+              </a:graphicData>
+            </a:graphic>
+          </wp:inline>
+        </w:drawing>
+      </w:r>
+    </w:p>
+    <w:p>
+      <w:pPr>
+        <w:pStyle w:val="ListParagraph"/>
+        <w:numPr>
+          <w:ilvl w:val="0"/>
+          <w:numId w:val="23"/>
+        </w:numPr>
+      </w:pPr>
+      <w:r>
+        <w:lastRenderedPageBreak/>
+        <w:t xml:space="preserve">Stop the attack </w:t>
+      </w:r>
+      <w:r>
+        <w:rPr>
+          <w:i/>
+          <w:iCs/>
+        </w:rPr>
+        <w:t>dns_spoof.py</w:t>
+      </w:r>
+      <w:r>
+        <w:t>.</w:t>
+      </w:r>
+    </w:p>
+    <w:p>
+      <w:pPr>
+        <w:pStyle w:val="ListParagraph"/>
+      </w:pPr>
+      <w:r>
+        <w:drawing>
+          <wp:inline distT="0" distB="0" distL="0" distR="0" wp14:anchorId="63D65DC9" wp14:editId="03A80897">
+            <wp:extent cx="5943600" cy="1091565"/>
+            <wp:effectExtent l="0" t="0" r="0" b="635"/>
+            <wp:docPr id="74" name="Picture 74" descr="Graphical user interface, text&#10;&#10;Description automatically generated"/>
+            <wp:cNvGraphicFramePr>
+              <a:graphicFrameLocks xmlns:a="http://schemas.openxmlformats.org/drawingml/2006/main" noChangeAspect="1"/>
+            </wp:cNvGraphicFramePr>
+            <a:graphic xmlns:a="http://schemas.openxmlformats.org/drawingml/2006/main">
+              <a:graphicData uri="http://schemas.openxmlformats.org/drawingml/2006/picture">
+                <pic:pic xmlns:pic="http://schemas.openxmlformats.org/drawingml/2006/picture">
+                  <pic:nvPicPr>
+                    <pic:cNvPr id="74" name="Picture 74" descr="Graphical user interface, text&#10;&#10;Description automatically generated"/>
+                    <pic:cNvPicPr/>
+                  </pic:nvPicPr>
+                  <pic:blipFill>
+                    <a:blip r:embed="rId42"/>
+                    <a:stretch>
+                      <a:fillRect/>
+                    </a:stretch>
+                  </pic:blipFill>
+                  <pic:spPr>
+                    <a:xfrm>
+                      <a:off x="0" y="0"/>
+                      <a:ext cx="5943600" cy="1091565"/>
+                    </a:xfrm>
+                    <a:prstGeom prst="rect">
+                      <a:avLst/>
+                    </a:prstGeom>
+                  </pic:spPr>
+                </pic:pic>
+              </a:graphicData>
+            </a:graphic>
+          </wp:inline>
+        </w:drawing>
+      </w:r>
+    </w:p>
+    <w:p>
+      <w:pPr>
+        <w:pStyle w:val="ListParagraph"/>
+      </w:pPr>
+    </w:p>
+    <w:p>
+      <w:pPr>
+        <w:pStyle w:val="ListParagraph"/>
+        <w:numPr>
+          <w:ilvl w:val="0"/>
+          <w:numId w:val="23"/>
+        </w:numPr>
+      </w:pPr>
+      <w:r>
+        <w:t xml:space="preserve">Run </w:t>
+      </w:r>
+      <w:r>
+        <w:rPr>
+          <w:i/>
+          <w:iCs/>
+        </w:rPr>
+        <w:t>dig</w:t>
+      </w:r>
+      <w:r>
+        <w:t xml:space="preserve"> on seed-user again for </w:t>
+      </w:r>
+      <w:hyperlink r:id="rId43" w:history="1">
+        <w:r>
+          <w:rPr>
+            <w:rStyle w:val="Hyperlink"/>
+          </w:rPr>
+          <w:t>www.example.net</w:t>
+        </w:r>
+      </w:hyperlink>
+    </w:p>
+    <w:p>
+      <w:pPr>
+        <w:pStyle w:val="ListParagraph"/>
+      </w:pPr>
+      <w:r>
+        <w:drawing>
+          <wp:inline distT="0" distB="0" distL="0" distR="0" wp14:anchorId="2EF343A8" wp14:editId="7929DC62">
+            <wp:extent cx="5943600" cy="4229735"/>
+            <wp:effectExtent l="0" t="0" r="0" b="0"/>
+            <wp:docPr id="75" name="Picture 75" descr="Text&#10;&#10;Description automatically generated"/>
+            <wp:cNvGraphicFramePr>
+              <a:graphicFrameLocks xmlns:a="http://schemas.openxmlformats.org/drawingml/2006/main" noChangeAspect="1"/>
+            </wp:cNvGraphicFramePr>
+            <a:graphic xmlns:a="http://schemas.openxmlformats.org/drawingml/2006/main">
+              <a:graphicData uri="http://schemas.openxmlformats.org/drawingml/2006/picture">
+                <pic:pic xmlns:pic="http://schemas.openxmlformats.org/drawingml/2006/picture">
+                  <pic:nvPicPr>
+                    <pic:cNvPr id="75" name="Picture 75" descr="Text&#10;&#10;Description automatically generated"/>
+                    <pic:cNvPicPr/>
+                  </pic:nvPicPr>
+                  <pic:blipFill>
+                    <a:blip r:embed="rId44"/>
+                    <a:stretch>
+                      <a:fillRect/>
+                    </a:stretch>
+                  </pic:blipFill>
+                  <pic:spPr>
+                    <a:xfrm>
+                      <a:off x="0" y="0"/>
+                      <a:ext cx="5943600" cy="4229735"/>
+                    </a:xfrm>
+                    <a:prstGeom prst="rect">
+                      <a:avLst/>
+                    </a:prstGeom>
+                  </pic:spPr>
+                </pic:pic>
+              </a:graphicData>
+            </a:graphic>
+          </wp:inline>
+        </w:drawing>
+      </w:r>
+    </w:p>
+    <w:p>
+      <w:pPr>
+        <w:ind w:left="720"/>
+      </w:pPr>
+      <w:r>
+        <w:rPr>
+          <w:b/>
+          <w:bCs/>
+        </w:rPr>
+        <w:t>Note:</w:t>
+      </w:r>
+      <w:r>
+        <w:t xml:space="preserve"> even without the attack running, our malicious IP address is still returned when seed-user requests a lookup for </w:t>
+      </w:r>
+      <w:hyperlink r:id="rId45" w:history="1">
+        <w:r>
+          <w:rPr>
+            <w:rStyle w:val="Hyperlink"/>
+          </w:rPr>
+          <w:t>www.example.net</w:t>
+        </w:r>
+      </w:hyperlink>
+      <w:r>
+        <w:t>.</w:t>
+      </w:r>
+    </w:p>
+    <w:p>
+      <w:pPr>
+        <w:pStyle w:val="ListParagraph"/>
+      </w:pPr>
     </w:p>
     <w:p/>
+    <w:p>
+      <w:pPr>
+        <w:pStyle w:val="Heading2"/>
+      </w:pPr>
+      <w:bookmarkStart w:id="45" w:name="_Toc131190290"/>
+      <w:r>
+        <w:t>Screenshots of each step</w:t>
+      </w:r>
+      <w:bookmarkEnd w:id="45"/>
+    </w:p>
+    <w:p>
+      <w:r>
+        <w:t>See screenshots shown with steps in “How do you setup the User machine and Server machine?” and “How do you perform the attack in your VM?”</w:t>
+      </w:r>
+    </w:p>
     <w:p/>
     <w:p>
       <w:pPr>
         <w:pStyle w:val="Heading2"/>
       </w:pPr>
-      <w:bookmarkStart w:id="38" w:name="_Toc131178894"/>
-      <w:r>
-        <w:t>Screenshots of each step</w:t>
-      </w:r>
-      <w:bookmarkEnd w:id="38"/>
-    </w:p>
-    <w:p>
-      <w:r>
-        <w:t>See screenshots shown with steps in “How do you setup the User machine and Server machine?” and “How do you perform the attack in your VM?”</w:t>
+      <w:bookmarkStart w:id="46" w:name="_Toc131190291"/>
+      <w:r>
+        <w:lastRenderedPageBreak/>
+        <w:t>Was the attack successful?</w:t>
+      </w:r>
+      <w:bookmarkEnd w:id="46"/>
+    </w:p>
+    <w:p>
+      <w:pPr>
+        <w:pStyle w:val="Heading3"/>
+      </w:pPr>
+      <w:bookmarkStart w:id="47" w:name="_Toc131178896"/>
+      <w:bookmarkStart w:id="48" w:name="_Toc131190292"/>
+      <w:r>
+        <w:t>Include screenshots to show the attack is successful and can render an incorrect IP on both the User machine and Server machine</w:t>
+      </w:r>
+      <w:bookmarkEnd w:id="47"/>
+      <w:bookmarkEnd w:id="48"/>
+    </w:p>
+    <w:p>
+      <w:r>
+        <w:t>Yes, the attack was successful. When the attack is running and local-</w:t>
+      </w:r>
+      <w:proofErr w:type="spellStart"/>
+      <w:r>
+        <w:t>dns</w:t>
+      </w:r>
+      <w:proofErr w:type="spellEnd"/>
+      <w:r>
+        <w:t xml:space="preserve">-server receives a DNS Query for </w:t>
+      </w:r>
+      <w:hyperlink r:id="rId46" w:history="1">
+        <w:r>
+          <w:rPr>
+            <w:rStyle w:val="Hyperlink"/>
+          </w:rPr>
+          <w:t>www.example.net</w:t>
+        </w:r>
+      </w:hyperlink>
+      <w:r>
+        <w:t>, local-</w:t>
+      </w:r>
+      <w:proofErr w:type="spellStart"/>
+      <w:r>
+        <w:t>dns</w:t>
+      </w:r>
+      <w:proofErr w:type="spellEnd"/>
+      <w:r>
+        <w:t xml:space="preserve">-server sends a query to </w:t>
+      </w:r>
+      <w:proofErr w:type="spellStart"/>
+      <w:proofErr w:type="gramStart"/>
+      <w:r>
+        <w:t>it’s</w:t>
+      </w:r>
+      <w:proofErr w:type="spellEnd"/>
+      <w:proofErr w:type="gramEnd"/>
+      <w:r>
+        <w:t xml:space="preserve"> upstream DNS server. The attack sees this and replies to local-</w:t>
+      </w:r>
+      <w:proofErr w:type="spellStart"/>
+      <w:r>
+        <w:t>dns</w:t>
+      </w:r>
+      <w:proofErr w:type="spellEnd"/>
+      <w:r>
+        <w:t>-server acting as the upstream DNS server and provides a result for the query. The result contains our malicious IP address of seed-attacker which local-</w:t>
+      </w:r>
+      <w:proofErr w:type="spellStart"/>
+      <w:r>
+        <w:t>dns</w:t>
+      </w:r>
+      <w:proofErr w:type="spellEnd"/>
+      <w:r>
+        <w:t xml:space="preserve">-server then stores in </w:t>
+      </w:r>
+      <w:proofErr w:type="gramStart"/>
+      <w:r>
+        <w:t>it’s</w:t>
+      </w:r>
+      <w:proofErr w:type="gramEnd"/>
+      <w:r>
+        <w:t xml:space="preserve"> cache. It then sends this response to seed-user as it was the one who requested the lookup. The attack can then be stopped and can still be seen that the malicious IP is returned when a lookup is requested. </w:t>
       </w:r>
     </w:p>
     <w:p/>
     <w:p>
-      <w:pPr>
-        <w:pStyle w:val="Heading2"/>
-      </w:pPr>
-      <w:bookmarkStart w:id="39" w:name="_Toc131178895"/>
-      <w:r>
-        <w:t>Was the attack successful?</w:t>
-      </w:r>
-      <w:bookmarkEnd w:id="39"/>
-    </w:p>
-    <w:p>
-      <w:pPr>
-        <w:pStyle w:val="Heading3"/>
-      </w:pPr>
-      <w:bookmarkStart w:id="40" w:name="_Toc131178896"/>
-      <w:r>
-        <w:t>Include screenshots to show the attack is successful and can render an incorrect IP on both the User machine and Server machine</w:t>
-      </w:r>
-      <w:bookmarkEnd w:id="40"/>
+      <w:r>
+        <w:t>See screenshots in steps 8, 9, and 11 of “</w:t>
+      </w:r>
+      <w:r>
+        <w:t>How do you perform the attack in your VM?</w:t>
+      </w:r>
+      <w:r>
+        <w:t>”</w:t>
+      </w:r>
     </w:p>
     <w:sectPr>
-      <w:headerReference w:type="default" r:id="rId25"/>
-      <w:footerReference w:type="even" r:id="rId26"/>
-      <w:footerReference w:type="default" r:id="rId27"/>
+      <w:headerReference w:type="default" r:id="rId47"/>
+      <w:footerReference w:type="even" r:id="rId48"/>
+      <w:footerReference w:type="default" r:id="rId49"/>
       <w:pgSz w:w="12240" w:h="15840"/>
       <w:pgMar w:top="1440" w:right="1440" w:bottom="1440" w:left="1440" w:header="720" w:footer="720" w:gutter="0"/>
       <w:cols w:space="720"/>
@@ -4037,6 +5478,95 @@
     </w:lvl>
   </w:abstractNum>
   <w:abstractNum w:abstractNumId="18" w15:restartNumberingAfterBreak="0">
+    <w:nsid w:val="5B96569D"/>
+    <w:multiLevelType w:val="hybridMultilevel"/>
+    <w:tmpl w:val="F460B3D6"/>
+    <w:lvl w:ilvl="0" w:tplc="0409000F">
+      <w:start w:val="1"/>
+      <w:numFmt w:val="decimal"/>
+      <w:lvlText w:val="%1."/>
+      <w:lvlJc w:val="left"/>
+      <w:pPr>
+        <w:ind w:left="720" w:hanging="360"/>
+      </w:pPr>
+      <w:rPr>
+        <w:rFonts w:hint="default"/>
+      </w:rPr>
+    </w:lvl>
+    <w:lvl w:ilvl="1" w:tplc="04090019" w:tentative="1">
+      <w:start w:val="1"/>
+      <w:numFmt w:val="lowerLetter"/>
+      <w:lvlText w:val="%2."/>
+      <w:lvlJc w:val="left"/>
+      <w:pPr>
+        <w:ind w:left="1440" w:hanging="360"/>
+      </w:pPr>
+    </w:lvl>
+    <w:lvl w:ilvl="2" w:tplc="0409001B" w:tentative="1">
+      <w:start w:val="1"/>
+      <w:numFmt w:val="lowerRoman"/>
+      <w:lvlText w:val="%3."/>
+      <w:lvlJc w:val="right"/>
+      <w:pPr>
+        <w:ind w:left="2160" w:hanging="180"/>
+      </w:pPr>
+    </w:lvl>
+    <w:lvl w:ilvl="3" w:tplc="0409000F" w:tentative="1">
+      <w:start w:val="1"/>
+      <w:numFmt w:val="decimal"/>
+      <w:lvlText w:val="%4."/>
+      <w:lvlJc w:val="left"/>
+      <w:pPr>
+        <w:ind w:left="2880" w:hanging="360"/>
+      </w:pPr>
+    </w:lvl>
+    <w:lvl w:ilvl="4" w:tplc="04090019" w:tentative="1">
+      <w:start w:val="1"/>
+      <w:numFmt w:val="lowerLetter"/>
+      <w:lvlText w:val="%5."/>
+      <w:lvlJc w:val="left"/>
+      <w:pPr>
+        <w:ind w:left="3600" w:hanging="360"/>
+      </w:pPr>
+    </w:lvl>
+    <w:lvl w:ilvl="5" w:tplc="0409001B" w:tentative="1">
+      <w:start w:val="1"/>
+      <w:numFmt w:val="lowerRoman"/>
+      <w:lvlText w:val="%6."/>
+      <w:lvlJc w:val="right"/>
+      <w:pPr>
+        <w:ind w:left="4320" w:hanging="180"/>
+      </w:pPr>
+    </w:lvl>
+    <w:lvl w:ilvl="6" w:tplc="0409000F" w:tentative="1">
+      <w:start w:val="1"/>
+      <w:numFmt w:val="decimal"/>
+      <w:lvlText w:val="%7."/>
+      <w:lvlJc w:val="left"/>
+      <w:pPr>
+        <w:ind w:left="5040" w:hanging="360"/>
+      </w:pPr>
+    </w:lvl>
+    <w:lvl w:ilvl="7" w:tplc="04090019" w:tentative="1">
+      <w:start w:val="1"/>
+      <w:numFmt w:val="lowerLetter"/>
+      <w:lvlText w:val="%8."/>
+      <w:lvlJc w:val="left"/>
+      <w:pPr>
+        <w:ind w:left="5760" w:hanging="360"/>
+      </w:pPr>
+    </w:lvl>
+    <w:lvl w:ilvl="8" w:tplc="0409001B" w:tentative="1">
+      <w:start w:val="1"/>
+      <w:numFmt w:val="lowerRoman"/>
+      <w:lvlText w:val="%9."/>
+      <w:lvlJc w:val="right"/>
+      <w:pPr>
+        <w:ind w:left="6480" w:hanging="180"/>
+      </w:pPr>
+    </w:lvl>
+  </w:abstractNum>
+  <w:abstractNum w:abstractNumId="19" w15:restartNumberingAfterBreak="0">
     <w:nsid w:val="6C5F38D1"/>
     <w:multiLevelType w:val="hybridMultilevel"/>
     <w:tmpl w:val="BB08A564"/>
@@ -4125,7 +5655,7 @@
       </w:pPr>
     </w:lvl>
   </w:abstractNum>
-  <w:abstractNum w:abstractNumId="19" w15:restartNumberingAfterBreak="0">
+  <w:abstractNum w:abstractNumId="20" w15:restartNumberingAfterBreak="0">
     <w:nsid w:val="6E450B44"/>
     <w:multiLevelType w:val="hybridMultilevel"/>
     <w:tmpl w:val="6C18764C"/>
@@ -4214,7 +5744,7 @@
       </w:pPr>
     </w:lvl>
   </w:abstractNum>
-  <w:abstractNum w:abstractNumId="20" w15:restartNumberingAfterBreak="0">
+  <w:abstractNum w:abstractNumId="21" w15:restartNumberingAfterBreak="0">
     <w:nsid w:val="77610CB8"/>
     <w:multiLevelType w:val="hybridMultilevel"/>
     <w:tmpl w:val="4A40DC78"/>
@@ -4303,7 +5833,7 @@
       </w:pPr>
     </w:lvl>
   </w:abstractNum>
-  <w:abstractNum w:abstractNumId="21" w15:restartNumberingAfterBreak="0">
+  <w:abstractNum w:abstractNumId="22" w15:restartNumberingAfterBreak="0">
     <w:nsid w:val="7C2B52C2"/>
     <w:multiLevelType w:val="hybridMultilevel"/>
     <w:tmpl w:val="40F68AB8"/>
@@ -4393,7 +5923,7 @@
     <w:abstractNumId w:val="0"/>
   </w:num>
   <w:num w:numId="2" w16cid:durableId="1243682329">
-    <w:abstractNumId w:val="21"/>
+    <w:abstractNumId w:val="22"/>
   </w:num>
   <w:num w:numId="3" w16cid:durableId="387074196">
     <w:abstractNumId w:val="9"/>
@@ -4408,7 +5938,7 @@
     <w:abstractNumId w:val="3"/>
   </w:num>
   <w:num w:numId="7" w16cid:durableId="731658547">
-    <w:abstractNumId w:val="20"/>
+    <w:abstractNumId w:val="21"/>
   </w:num>
   <w:num w:numId="8" w16cid:durableId="834805191">
     <w:abstractNumId w:val="2"/>
@@ -4432,7 +5962,7 @@
     <w:abstractNumId w:val="16"/>
   </w:num>
   <w:num w:numId="15" w16cid:durableId="1860847529">
-    <w:abstractNumId w:val="19"/>
+    <w:abstractNumId w:val="20"/>
   </w:num>
   <w:num w:numId="16" w16cid:durableId="1186405078">
     <w:abstractNumId w:val="7"/>
@@ -4450,10 +5980,13 @@
     <w:abstractNumId w:val="1"/>
   </w:num>
   <w:num w:numId="21" w16cid:durableId="802885371">
-    <w:abstractNumId w:val="18"/>
+    <w:abstractNumId w:val="19"/>
   </w:num>
   <w:num w:numId="22" w16cid:durableId="1837841691">
     <w:abstractNumId w:val="14"/>
+  </w:num>
+  <w:num w:numId="23" w16cid:durableId="63527247">
+    <w:abstractNumId w:val="18"/>
   </w:num>
 </w:numbering>
 </file>

</xml_diff>

<commit_message>
Update report and include seedlabs 20.04 document
</commit_message>
<xml_diff>
--- a/report.docx
+++ b/report.docx
@@ -2338,6 +2338,51 @@
     </w:p>
     <w:p>
       <w:r>
+        <w:t>Google Cloud Machine Configuration:</w:t>
+      </w:r>
+    </w:p>
+    <w:p>
+      <w:r>
+        <w:drawing>
+          <wp:inline distT="0" distB="0" distL="0" distR="0" wp14:anchorId="236C3E17" wp14:editId="7EBBE81F">
+            <wp:extent cx="5943600" cy="2409190"/>
+            <wp:effectExtent l="0" t="0" r="0" b="3810"/>
+            <wp:docPr id="2018348004" name="Picture 1"/>
+            <wp:cNvGraphicFramePr>
+              <a:graphicFrameLocks xmlns:a="http://schemas.openxmlformats.org/drawingml/2006/main" noChangeAspect="1"/>
+            </wp:cNvGraphicFramePr>
+            <a:graphic xmlns:a="http://schemas.openxmlformats.org/drawingml/2006/main">
+              <a:graphicData uri="http://schemas.openxmlformats.org/drawingml/2006/picture">
+                <pic:pic xmlns:pic="http://schemas.openxmlformats.org/drawingml/2006/picture">
+                  <pic:nvPicPr>
+                    <pic:cNvPr id="2018348004" name=""/>
+                    <pic:cNvPicPr/>
+                  </pic:nvPicPr>
+                  <pic:blipFill>
+                    <a:blip r:embed="rId10"/>
+                    <a:stretch>
+                      <a:fillRect/>
+                    </a:stretch>
+                  </pic:blipFill>
+                  <pic:spPr>
+                    <a:xfrm>
+                      <a:off x="0" y="0"/>
+                      <a:ext cx="5943600" cy="2409190"/>
+                    </a:xfrm>
+                    <a:prstGeom prst="rect">
+                      <a:avLst/>
+                    </a:prstGeom>
+                  </pic:spPr>
+                </pic:pic>
+              </a:graphicData>
+            </a:graphic>
+          </wp:inline>
+        </w:drawing>
+      </w:r>
+    </w:p>
+    <w:p/>
+    <w:p>
+      <w:r>
         <w:t>Links Used for Environment Setup:</w:t>
       </w:r>
     </w:p>
@@ -2349,7 +2394,7 @@
           <w:numId w:val="8"/>
         </w:numPr>
       </w:pPr>
-      <w:hyperlink r:id="rId10" w:history="1">
+      <w:hyperlink r:id="rId11" w:history="1">
         <w:r>
           <w:rPr>
             <w:rStyle w:val="Hyperlink"/>
@@ -2366,7 +2411,7 @@
           <w:numId w:val="8"/>
         </w:numPr>
       </w:pPr>
-      <w:hyperlink r:id="rId11" w:history="1">
+      <w:hyperlink r:id="rId12" w:history="1">
         <w:r>
           <w:rPr>
             <w:rStyle w:val="Hyperlink"/>
@@ -2383,125 +2428,95 @@
           <w:noProof/>
         </w:rPr>
       </w:pPr>
-      <w:bookmarkStart w:id="30" w:name="_Toc132363905"/>
-      <w:r>
-        <w:t>Docker Information</w:t>
-      </w:r>
-      <w:bookmarkEnd w:id="30"/>
+      <w:r>
+        <w:t>Additional Information</w:t>
+      </w:r>
+    </w:p>
+    <w:p>
+      <w:pPr>
+        <w:ind w:firstLine="720"/>
+      </w:pPr>
+      <w:r>
+        <w:t xml:space="preserve">I noticed in the 20.04 version of the labs, the </w:t>
+      </w:r>
+      <w:proofErr w:type="spellStart"/>
+      <w:r>
+        <w:t>SEEDLabs</w:t>
+      </w:r>
+      <w:proofErr w:type="spellEnd"/>
+      <w:r>
+        <w:t xml:space="preserve"> pdf contains the following excerpt regarding the use of a 20.04 </w:t>
+      </w:r>
+      <w:proofErr w:type="spellStart"/>
+      <w:r>
+        <w:t>SEEDLabs</w:t>
+      </w:r>
+      <w:proofErr w:type="spellEnd"/>
+      <w:r>
+        <w:t xml:space="preserve"> VM:</w:t>
+      </w:r>
     </w:p>
     <w:p/>
     <w:p>
       <w:pPr>
-        <w:pStyle w:val="Heading2"/>
-      </w:pPr>
-      <w:bookmarkStart w:id="31" w:name="_Toc132363906"/>
-      <w:r>
-        <w:t>Assumptions</w:t>
-      </w:r>
-      <w:bookmarkEnd w:id="31"/>
-    </w:p>
-    <w:p>
-      <w:pPr>
-        <w:pStyle w:val="ListParagraph"/>
-        <w:numPr>
-          <w:ilvl w:val="0"/>
-          <w:numId w:val="13"/>
-        </w:numPr>
-      </w:pPr>
-      <w:r>
-        <w:t>Mapping between PDF document and docker containers provided:</w:t>
-      </w:r>
-    </w:p>
-    <w:p>
-      <w:pPr>
-        <w:pStyle w:val="ListParagraph"/>
-        <w:numPr>
-          <w:ilvl w:val="1"/>
-          <w:numId w:val="13"/>
-        </w:numPr>
-      </w:pPr>
-      <w:r>
-        <w:t>Client (10.0.2.5) = user1-10.9.0.6 (10.9.0.6)</w:t>
-      </w:r>
-    </w:p>
-    <w:p>
-      <w:pPr>
-        <w:pStyle w:val="ListParagraph"/>
-        <w:numPr>
-          <w:ilvl w:val="1"/>
-          <w:numId w:val="13"/>
-        </w:numPr>
-      </w:pPr>
-      <w:r>
-        <w:t>Server (10.0.2.6) = victim-10.9.0.5 (10.9.0.5)</w:t>
-      </w:r>
-    </w:p>
-    <w:p>
-      <w:pPr>
-        <w:pStyle w:val="ListParagraph"/>
-        <w:numPr>
-          <w:ilvl w:val="1"/>
-          <w:numId w:val="13"/>
-        </w:numPr>
-      </w:pPr>
-      <w:r>
-        <w:t>Attacker (10.0.2.7) = seed-attacker (10.9.0.1)</w:t>
-      </w:r>
-    </w:p>
-    <w:p>
-      <w:r>
-        <w:br w:type="page"/>
-      </w:r>
-    </w:p>
-    <w:p>
-      <w:pPr>
-        <w:pStyle w:val="Heading2"/>
-      </w:pPr>
-      <w:bookmarkStart w:id="32" w:name="_Toc132363907"/>
-      <w:r>
-        <w:lastRenderedPageBreak/>
-        <w:t>Task 1</w:t>
-      </w:r>
-      <w:bookmarkEnd w:id="32"/>
-    </w:p>
-    <w:p>
-      <w:pPr>
-        <w:pStyle w:val="Heading3"/>
-      </w:pPr>
-      <w:bookmarkStart w:id="33" w:name="_Toc132363908"/>
-      <w:r>
-        <w:t>How do you compile the code for this task</w:t>
-      </w:r>
-      <w:bookmarkEnd w:id="33"/>
-    </w:p>
-    <w:p>
-      <w:pPr>
-        <w:pStyle w:val="ListParagraph"/>
-        <w:numPr>
-          <w:ilvl w:val="0"/>
-          <w:numId w:val="9"/>
-        </w:numPr>
-      </w:pPr>
-      <w:r>
-        <w:t>Place Holder</w:t>
+        <w:ind w:firstLine="720"/>
+        <w:rPr>
+          <w:b/>
+          <w:bCs/>
+        </w:rPr>
+      </w:pPr>
+      <w:r>
+        <w:rPr>
+          <w:b/>
+          <w:bCs/>
+        </w:rPr>
+        <w:t>“This lab has been tested on our pre-built Ubuntu 16.04 VM, which can be</w:t>
+      </w:r>
+      <w:r>
+        <w:rPr>
+          <w:b/>
+          <w:bCs/>
+        </w:rPr>
+        <w:t xml:space="preserve"> </w:t>
+      </w:r>
+      <w:r>
+        <w:rPr>
+          <w:b/>
+          <w:bCs/>
+        </w:rPr>
+        <w:t>downloaded from the SEED website. On the SEED Ubuntu 20.04 VM, Tasks 1 to 6 still work as expected, but Tasks 7 and 8 will not work due to the countermeasures implemented inside the OS.”</w:t>
       </w:r>
     </w:p>
     <w:p/>
     <w:p>
       <w:pPr>
-        <w:pStyle w:val="Heading3"/>
-      </w:pPr>
-      <w:bookmarkStart w:id="34" w:name="_Toc132363909"/>
-      <w:r>
-        <w:t>Screenshots</w:t>
-      </w:r>
-      <w:bookmarkEnd w:id="34"/>
-    </w:p>
-    <w:p>
-      <w:pPr>
-        <w:pStyle w:val="Heading2"/>
-      </w:pPr>
-    </w:p>
+        <w:ind w:firstLine="720"/>
+      </w:pPr>
+      <w:r>
+        <w:t xml:space="preserve">I am using a </w:t>
+      </w:r>
+      <w:proofErr w:type="spellStart"/>
+      <w:r>
+        <w:t>SEEDLabs</w:t>
+      </w:r>
+      <w:proofErr w:type="spellEnd"/>
+      <w:r>
+        <w:t xml:space="preserve"> 20.04 VM and believe this may have</w:t>
+      </w:r>
+      <w:r>
+        <w:t xml:space="preserve"> had</w:t>
+      </w:r>
+      <w:r>
+        <w:t xml:space="preserve"> an influence on the results I </w:t>
+      </w:r>
+      <w:r>
+        <w:t>was</w:t>
+      </w:r>
+      <w:r>
+        <w:t xml:space="preserve"> able to obtain. As noted in the assignment pdf Note 1, I have included all screenshots and necessary documentation of my attempts to complete tasks 7.1 and 7.3. </w:t>
+      </w:r>
+    </w:p>
+    <w:p/>
     <w:p>
       <w:pPr>
         <w:rPr>
@@ -2511,6 +2526,7 @@
           <w:szCs w:val="26"/>
         </w:rPr>
       </w:pPr>
+      <w:bookmarkStart w:id="30" w:name="_Toc132363907"/>
       <w:r>
         <w:br w:type="page"/>
       </w:r>
@@ -2519,29 +2535,28 @@
       <w:pPr>
         <w:pStyle w:val="Heading2"/>
       </w:pPr>
-      <w:bookmarkStart w:id="35" w:name="_Toc132363910"/>
       <w:r>
         <w:lastRenderedPageBreak/>
-        <w:t>Task 2</w:t>
-      </w:r>
-      <w:bookmarkEnd w:id="35"/>
+        <w:t>Task 1</w:t>
+      </w:r>
+      <w:bookmarkEnd w:id="30"/>
     </w:p>
     <w:p>
       <w:pPr>
         <w:pStyle w:val="Heading3"/>
       </w:pPr>
-      <w:bookmarkStart w:id="36" w:name="_Toc132363911"/>
+      <w:bookmarkStart w:id="31" w:name="_Toc132363908"/>
       <w:r>
         <w:t>How do you compile the code for this task</w:t>
       </w:r>
-      <w:bookmarkEnd w:id="36"/>
+      <w:bookmarkEnd w:id="31"/>
     </w:p>
     <w:p>
       <w:pPr>
         <w:pStyle w:val="ListParagraph"/>
         <w:numPr>
           <w:ilvl w:val="0"/>
-          <w:numId w:val="27"/>
+          <w:numId w:val="9"/>
         </w:numPr>
       </w:pPr>
       <w:r>
@@ -2553,11 +2568,11 @@
       <w:pPr>
         <w:pStyle w:val="Heading3"/>
       </w:pPr>
-      <w:bookmarkStart w:id="37" w:name="_Toc132363912"/>
+      <w:bookmarkStart w:id="32" w:name="_Toc132363909"/>
       <w:r>
         <w:t>Screenshots</w:t>
       </w:r>
-      <w:bookmarkEnd w:id="37"/>
+      <w:bookmarkEnd w:id="32"/>
     </w:p>
     <w:p>
       <w:pPr>
@@ -2581,29 +2596,29 @@
       <w:pPr>
         <w:pStyle w:val="Heading2"/>
       </w:pPr>
-      <w:bookmarkStart w:id="38" w:name="_Toc132363913"/>
+      <w:bookmarkStart w:id="33" w:name="_Toc132363910"/>
       <w:r>
         <w:lastRenderedPageBreak/>
-        <w:t>Task 3</w:t>
-      </w:r>
-      <w:bookmarkEnd w:id="38"/>
+        <w:t>Task 2</w:t>
+      </w:r>
+      <w:bookmarkEnd w:id="33"/>
     </w:p>
     <w:p>
       <w:pPr>
         <w:pStyle w:val="Heading3"/>
       </w:pPr>
-      <w:bookmarkStart w:id="39" w:name="_Toc132363914"/>
+      <w:bookmarkStart w:id="34" w:name="_Toc132363911"/>
       <w:r>
         <w:t>How do you compile the code for this task</w:t>
       </w:r>
-      <w:bookmarkEnd w:id="39"/>
+      <w:bookmarkEnd w:id="34"/>
     </w:p>
     <w:p>
       <w:pPr>
         <w:pStyle w:val="ListParagraph"/>
         <w:numPr>
           <w:ilvl w:val="0"/>
-          <w:numId w:val="28"/>
+          <w:numId w:val="27"/>
         </w:numPr>
       </w:pPr>
       <w:r>
@@ -2615,11 +2630,11 @@
       <w:pPr>
         <w:pStyle w:val="Heading3"/>
       </w:pPr>
-      <w:bookmarkStart w:id="40" w:name="_Toc132363915"/>
+      <w:bookmarkStart w:id="35" w:name="_Toc132363912"/>
       <w:r>
         <w:t>Screenshots</w:t>
       </w:r>
-      <w:bookmarkEnd w:id="40"/>
+      <w:bookmarkEnd w:id="35"/>
     </w:p>
     <w:p>
       <w:pPr>
@@ -2643,29 +2658,29 @@
       <w:pPr>
         <w:pStyle w:val="Heading2"/>
       </w:pPr>
-      <w:bookmarkStart w:id="41" w:name="_Toc132363916"/>
+      <w:bookmarkStart w:id="36" w:name="_Toc132363913"/>
       <w:r>
         <w:lastRenderedPageBreak/>
-        <w:t>Task 4</w:t>
-      </w:r>
-      <w:bookmarkEnd w:id="41"/>
+        <w:t>Task 3</w:t>
+      </w:r>
+      <w:bookmarkEnd w:id="36"/>
     </w:p>
     <w:p>
       <w:pPr>
         <w:pStyle w:val="Heading3"/>
       </w:pPr>
-      <w:bookmarkStart w:id="42" w:name="_Toc132363917"/>
+      <w:bookmarkStart w:id="37" w:name="_Toc132363914"/>
       <w:r>
         <w:t>How do you compile the code for this task</w:t>
       </w:r>
-      <w:bookmarkEnd w:id="42"/>
+      <w:bookmarkEnd w:id="37"/>
     </w:p>
     <w:p>
       <w:pPr>
         <w:pStyle w:val="ListParagraph"/>
         <w:numPr>
           <w:ilvl w:val="0"/>
-          <w:numId w:val="29"/>
+          <w:numId w:val="28"/>
         </w:numPr>
       </w:pPr>
       <w:r>
@@ -2677,11 +2692,11 @@
       <w:pPr>
         <w:pStyle w:val="Heading3"/>
       </w:pPr>
-      <w:bookmarkStart w:id="43" w:name="_Toc132363918"/>
+      <w:bookmarkStart w:id="38" w:name="_Toc132363915"/>
       <w:r>
         <w:t>Screenshots</w:t>
       </w:r>
-      <w:bookmarkEnd w:id="43"/>
+      <w:bookmarkEnd w:id="38"/>
     </w:p>
     <w:p>
       <w:pPr>
@@ -2705,29 +2720,29 @@
       <w:pPr>
         <w:pStyle w:val="Heading2"/>
       </w:pPr>
-      <w:bookmarkStart w:id="44" w:name="_Toc132363919"/>
+      <w:bookmarkStart w:id="39" w:name="_Toc132363916"/>
       <w:r>
         <w:lastRenderedPageBreak/>
-        <w:t>Task 5</w:t>
-      </w:r>
-      <w:bookmarkEnd w:id="44"/>
+        <w:t>Task 4</w:t>
+      </w:r>
+      <w:bookmarkEnd w:id="39"/>
     </w:p>
     <w:p>
       <w:pPr>
         <w:pStyle w:val="Heading3"/>
       </w:pPr>
-      <w:bookmarkStart w:id="45" w:name="_Toc132363920"/>
+      <w:bookmarkStart w:id="40" w:name="_Toc132363917"/>
       <w:r>
         <w:t>How do you compile the code for this task</w:t>
       </w:r>
-      <w:bookmarkEnd w:id="45"/>
+      <w:bookmarkEnd w:id="40"/>
     </w:p>
     <w:p>
       <w:pPr>
         <w:pStyle w:val="ListParagraph"/>
         <w:numPr>
           <w:ilvl w:val="0"/>
-          <w:numId w:val="30"/>
+          <w:numId w:val="29"/>
         </w:numPr>
       </w:pPr>
       <w:r>
@@ -2739,11 +2754,11 @@
       <w:pPr>
         <w:pStyle w:val="Heading3"/>
       </w:pPr>
-      <w:bookmarkStart w:id="46" w:name="_Toc132363921"/>
+      <w:bookmarkStart w:id="41" w:name="_Toc132363918"/>
       <w:r>
         <w:t>Screenshots</w:t>
       </w:r>
-      <w:bookmarkEnd w:id="46"/>
+      <w:bookmarkEnd w:id="41"/>
     </w:p>
     <w:p>
       <w:pPr>
@@ -2767,29 +2782,29 @@
       <w:pPr>
         <w:pStyle w:val="Heading2"/>
       </w:pPr>
-      <w:bookmarkStart w:id="47" w:name="_Toc132363922"/>
+      <w:bookmarkStart w:id="42" w:name="_Toc132363919"/>
       <w:r>
         <w:lastRenderedPageBreak/>
-        <w:t>Task 6</w:t>
-      </w:r>
-      <w:bookmarkEnd w:id="47"/>
+        <w:t>Task 5</w:t>
+      </w:r>
+      <w:bookmarkEnd w:id="42"/>
     </w:p>
     <w:p>
       <w:pPr>
         <w:pStyle w:val="Heading3"/>
       </w:pPr>
-      <w:bookmarkStart w:id="48" w:name="_Toc132363923"/>
+      <w:bookmarkStart w:id="43" w:name="_Toc132363920"/>
       <w:r>
         <w:t>How do you compile the code for this task</w:t>
       </w:r>
-      <w:bookmarkEnd w:id="48"/>
+      <w:bookmarkEnd w:id="43"/>
     </w:p>
     <w:p>
       <w:pPr>
         <w:pStyle w:val="ListParagraph"/>
         <w:numPr>
           <w:ilvl w:val="0"/>
-          <w:numId w:val="31"/>
+          <w:numId w:val="30"/>
         </w:numPr>
       </w:pPr>
       <w:r>
@@ -2801,11 +2816,11 @@
       <w:pPr>
         <w:pStyle w:val="Heading3"/>
       </w:pPr>
-      <w:bookmarkStart w:id="49" w:name="_Toc132363924"/>
+      <w:bookmarkStart w:id="44" w:name="_Toc132363921"/>
       <w:r>
         <w:t>Screenshots</w:t>
       </w:r>
-      <w:bookmarkEnd w:id="49"/>
+      <w:bookmarkEnd w:id="44"/>
     </w:p>
     <w:p>
       <w:pPr>
@@ -2829,29 +2844,29 @@
       <w:pPr>
         <w:pStyle w:val="Heading2"/>
       </w:pPr>
-      <w:bookmarkStart w:id="50" w:name="_Toc132363925"/>
+      <w:bookmarkStart w:id="45" w:name="_Toc132363922"/>
       <w:r>
         <w:lastRenderedPageBreak/>
-        <w:t>Task 7.1</w:t>
-      </w:r>
-      <w:bookmarkEnd w:id="50"/>
+        <w:t>Task 6</w:t>
+      </w:r>
+      <w:bookmarkEnd w:id="45"/>
     </w:p>
     <w:p>
       <w:pPr>
         <w:pStyle w:val="Heading3"/>
       </w:pPr>
-      <w:bookmarkStart w:id="51" w:name="_Toc132363926"/>
+      <w:bookmarkStart w:id="46" w:name="_Toc132363923"/>
       <w:r>
         <w:t>How do you compile the code for this task</w:t>
       </w:r>
-      <w:bookmarkEnd w:id="51"/>
+      <w:bookmarkEnd w:id="46"/>
     </w:p>
     <w:p>
       <w:pPr>
         <w:pStyle w:val="ListParagraph"/>
         <w:numPr>
           <w:ilvl w:val="0"/>
-          <w:numId w:val="32"/>
+          <w:numId w:val="31"/>
         </w:numPr>
       </w:pPr>
       <w:r>
@@ -2863,11 +2878,11 @@
       <w:pPr>
         <w:pStyle w:val="Heading3"/>
       </w:pPr>
-      <w:bookmarkStart w:id="52" w:name="_Toc132363927"/>
+      <w:bookmarkStart w:id="47" w:name="_Toc132363924"/>
       <w:r>
         <w:t>Screenshots</w:t>
       </w:r>
-      <w:bookmarkEnd w:id="52"/>
+      <w:bookmarkEnd w:id="47"/>
     </w:p>
     <w:p>
       <w:pPr>
@@ -2891,22 +2906,84 @@
       <w:pPr>
         <w:pStyle w:val="Heading2"/>
       </w:pPr>
-      <w:bookmarkStart w:id="53" w:name="_Toc132363928"/>
+      <w:bookmarkStart w:id="48" w:name="_Toc132363925"/>
+      <w:r>
+        <w:lastRenderedPageBreak/>
+        <w:t>Task 7.1</w:t>
+      </w:r>
+      <w:bookmarkEnd w:id="48"/>
+    </w:p>
+    <w:p>
+      <w:pPr>
+        <w:pStyle w:val="Heading3"/>
+      </w:pPr>
+      <w:bookmarkStart w:id="49" w:name="_Toc132363926"/>
+      <w:r>
+        <w:t>How do you compile the code for this task</w:t>
+      </w:r>
+      <w:bookmarkEnd w:id="49"/>
+    </w:p>
+    <w:p>
+      <w:pPr>
+        <w:pStyle w:val="ListParagraph"/>
+        <w:numPr>
+          <w:ilvl w:val="0"/>
+          <w:numId w:val="32"/>
+        </w:numPr>
+      </w:pPr>
+      <w:r>
+        <w:t>Place Holder</w:t>
+      </w:r>
+    </w:p>
+    <w:p/>
+    <w:p>
+      <w:pPr>
+        <w:pStyle w:val="Heading3"/>
+      </w:pPr>
+      <w:bookmarkStart w:id="50" w:name="_Toc132363927"/>
+      <w:r>
+        <w:t>Screenshots</w:t>
+      </w:r>
+      <w:bookmarkEnd w:id="50"/>
+    </w:p>
+    <w:p>
+      <w:pPr>
+        <w:pStyle w:val="Heading2"/>
+      </w:pPr>
+    </w:p>
+    <w:p>
+      <w:pPr>
+        <w:rPr>
+          <w:rFonts w:asciiTheme="majorHAnsi" w:eastAsiaTheme="majorEastAsia" w:hAnsiTheme="majorHAnsi" w:cstheme="majorBidi"/>
+          <w:color w:val="2F5496" w:themeColor="accent1" w:themeShade="BF"/>
+          <w:sz w:val="26"/>
+          <w:szCs w:val="26"/>
+        </w:rPr>
+      </w:pPr>
+      <w:r>
+        <w:br w:type="page"/>
+      </w:r>
+    </w:p>
+    <w:p>
+      <w:pPr>
+        <w:pStyle w:val="Heading2"/>
+      </w:pPr>
+      <w:bookmarkStart w:id="51" w:name="_Toc132363928"/>
       <w:r>
         <w:lastRenderedPageBreak/>
         <w:t>Task 7.3</w:t>
       </w:r>
-      <w:bookmarkEnd w:id="53"/>
+      <w:bookmarkEnd w:id="51"/>
     </w:p>
     <w:p>
       <w:pPr>
         <w:pStyle w:val="Heading3"/>
       </w:pPr>
-      <w:bookmarkStart w:id="54" w:name="_Toc132363929"/>
+      <w:bookmarkStart w:id="52" w:name="_Toc132363929"/>
       <w:r>
         <w:t>How do you compile the code for this task</w:t>
       </w:r>
-      <w:bookmarkEnd w:id="54"/>
+      <w:bookmarkEnd w:id="52"/>
     </w:p>
     <w:p>
       <w:pPr>
@@ -2925,17 +3002,17 @@
       <w:pPr>
         <w:pStyle w:val="Heading3"/>
       </w:pPr>
-      <w:bookmarkStart w:id="55" w:name="_Toc132363930"/>
+      <w:bookmarkStart w:id="53" w:name="_Toc132363930"/>
       <w:r>
         <w:t>Screenshots</w:t>
       </w:r>
-      <w:bookmarkEnd w:id="55"/>
+      <w:bookmarkEnd w:id="53"/>
     </w:p>
     <w:p/>
     <w:sectPr>
-      <w:headerReference w:type="default" r:id="rId12"/>
-      <w:footerReference w:type="even" r:id="rId13"/>
-      <w:footerReference w:type="default" r:id="rId14"/>
+      <w:headerReference w:type="default" r:id="rId13"/>
+      <w:footerReference w:type="even" r:id="rId14"/>
+      <w:footerReference w:type="default" r:id="rId15"/>
       <w:pgSz w:w="12240" w:h="15840"/>
       <w:pgMar w:top="1440" w:right="1440" w:bottom="1440" w:left="1440" w:header="720" w:footer="720" w:gutter="0"/>
       <w:cols w:space="720"/>

</xml_diff>

<commit_message>
Add results for Task 1 and 2
</commit_message>
<xml_diff>
--- a/report.docx
+++ b/report.docx
@@ -2552,15 +2552,16 @@
       <w:bookmarkEnd w:id="31"/>
     </w:p>
     <w:p>
-      <w:pPr>
-        <w:pStyle w:val="ListParagraph"/>
-        <w:numPr>
-          <w:ilvl w:val="0"/>
-          <w:numId w:val="9"/>
-        </w:numPr>
-      </w:pPr>
-      <w:r>
-        <w:t>Place Holder</w:t>
+      <w:r>
+        <w:t xml:space="preserve">`gcc -march=native CacheTime.c -o </w:t>
+      </w:r>
+      <w:proofErr w:type="spellStart"/>
+      <w:r>
+        <w:t>CacheTime</w:t>
+      </w:r>
+      <w:proofErr w:type="spellEnd"/>
+      <w:r>
+        <w:t>`</w:t>
       </w:r>
     </w:p>
     <w:p/>
@@ -2575,9 +2576,57 @@
       <w:bookmarkEnd w:id="32"/>
     </w:p>
     <w:p>
+      <w:r>
+        <w:t>Compilation</w:t>
+      </w:r>
+    </w:p>
+    <w:p>
       <w:pPr>
         <w:pStyle w:val="Heading2"/>
       </w:pPr>
+      <w:r>
+        <w:drawing>
+          <wp:inline distT="0" distB="0" distL="0" distR="0" wp14:anchorId="251F13E8" wp14:editId="7F1A8D2A">
+            <wp:extent cx="5943600" cy="631190"/>
+            <wp:effectExtent l="0" t="0" r="0" b="3810"/>
+            <wp:docPr id="762745331" name="Picture 1"/>
+            <wp:cNvGraphicFramePr>
+              <a:graphicFrameLocks xmlns:a="http://schemas.openxmlformats.org/drawingml/2006/main" noChangeAspect="1"/>
+            </wp:cNvGraphicFramePr>
+            <a:graphic xmlns:a="http://schemas.openxmlformats.org/drawingml/2006/main">
+              <a:graphicData uri="http://schemas.openxmlformats.org/drawingml/2006/picture">
+                <pic:pic xmlns:pic="http://schemas.openxmlformats.org/drawingml/2006/picture">
+                  <pic:nvPicPr>
+                    <pic:cNvPr id="762745331" name=""/>
+                    <pic:cNvPicPr/>
+                  </pic:nvPicPr>
+                  <pic:blipFill>
+                    <a:blip r:embed="rId13"/>
+                    <a:stretch>
+                      <a:fillRect/>
+                    </a:stretch>
+                  </pic:blipFill>
+                  <pic:spPr>
+                    <a:xfrm>
+                      <a:off x="0" y="0"/>
+                      <a:ext cx="5943600" cy="631190"/>
+                    </a:xfrm>
+                    <a:prstGeom prst="rect">
+                      <a:avLst/>
+                    </a:prstGeom>
+                  </pic:spPr>
+                </pic:pic>
+              </a:graphicData>
+            </a:graphic>
+          </wp:inline>
+        </w:drawing>
+      </w:r>
+    </w:p>
+    <w:p/>
+    <w:p>
+      <w:r>
+        <w:t>Execution</w:t>
+      </w:r>
     </w:p>
     <w:p>
       <w:pPr>
@@ -2589,57 +2638,42 @@
         </w:rPr>
       </w:pPr>
       <w:r>
-        <w:br w:type="page"/>
-      </w:r>
-    </w:p>
-    <w:p>
-      <w:pPr>
-        <w:pStyle w:val="Heading2"/>
-      </w:pPr>
-      <w:bookmarkStart w:id="33" w:name="_Toc132363910"/>
-      <w:r>
-        <w:lastRenderedPageBreak/>
-        <w:t>Task 2</w:t>
-      </w:r>
-      <w:bookmarkEnd w:id="33"/>
-    </w:p>
-    <w:p>
-      <w:pPr>
-        <w:pStyle w:val="Heading3"/>
-      </w:pPr>
-      <w:bookmarkStart w:id="34" w:name="_Toc132363911"/>
-      <w:r>
-        <w:t>How do you compile the code for this task</w:t>
-      </w:r>
-      <w:bookmarkEnd w:id="34"/>
-    </w:p>
-    <w:p>
-      <w:pPr>
-        <w:pStyle w:val="ListParagraph"/>
-        <w:numPr>
-          <w:ilvl w:val="0"/>
-          <w:numId w:val="27"/>
-        </w:numPr>
-      </w:pPr>
-      <w:r>
-        <w:t>Place Holder</w:t>
-      </w:r>
-    </w:p>
-    <w:p/>
-    <w:p>
-      <w:pPr>
-        <w:pStyle w:val="Heading3"/>
-      </w:pPr>
-      <w:bookmarkStart w:id="35" w:name="_Toc132363912"/>
-      <w:r>
-        <w:t>Screenshots</w:t>
-      </w:r>
-      <w:bookmarkEnd w:id="35"/>
-    </w:p>
-    <w:p>
-      <w:pPr>
-        <w:pStyle w:val="Heading2"/>
-      </w:pPr>
+        <w:drawing>
+          <wp:inline distT="0" distB="0" distL="0" distR="0" wp14:anchorId="5100F397" wp14:editId="0B51740F">
+            <wp:extent cx="4040474" cy="5750560"/>
+            <wp:effectExtent l="0" t="0" r="0" b="2540"/>
+            <wp:docPr id="2092287841" name="Picture 1" descr="Graphical user interface&#10;&#10;Description automatically generated"/>
+            <wp:cNvGraphicFramePr>
+              <a:graphicFrameLocks xmlns:a="http://schemas.openxmlformats.org/drawingml/2006/main" noChangeAspect="1"/>
+            </wp:cNvGraphicFramePr>
+            <a:graphic xmlns:a="http://schemas.openxmlformats.org/drawingml/2006/main">
+              <a:graphicData uri="http://schemas.openxmlformats.org/drawingml/2006/picture">
+                <pic:pic xmlns:pic="http://schemas.openxmlformats.org/drawingml/2006/picture">
+                  <pic:nvPicPr>
+                    <pic:cNvPr id="2092287841" name="Picture 1" descr="Graphical user interface&#10;&#10;Description automatically generated"/>
+                    <pic:cNvPicPr/>
+                  </pic:nvPicPr>
+                  <pic:blipFill>
+                    <a:blip r:embed="rId14"/>
+                    <a:stretch>
+                      <a:fillRect/>
+                    </a:stretch>
+                  </pic:blipFill>
+                  <pic:spPr>
+                    <a:xfrm>
+                      <a:off x="0" y="0"/>
+                      <a:ext cx="4209592" cy="5991256"/>
+                    </a:xfrm>
+                    <a:prstGeom prst="rect">
+                      <a:avLst/>
+                    </a:prstGeom>
+                  </pic:spPr>
+                </pic:pic>
+              </a:graphicData>
+            </a:graphic>
+          </wp:inline>
+        </w:drawing>
+      </w:r>
     </w:p>
     <w:p>
       <w:pPr>
@@ -2650,6 +2684,7 @@
           <w:szCs w:val="26"/>
         </w:rPr>
       </w:pPr>
+      <w:bookmarkStart w:id="33" w:name="_Toc132363910"/>
       <w:r>
         <w:br w:type="page"/>
       </w:r>
@@ -2658,33 +2693,41 @@
       <w:pPr>
         <w:pStyle w:val="Heading2"/>
       </w:pPr>
-      <w:bookmarkStart w:id="36" w:name="_Toc132363913"/>
       <w:r>
         <w:lastRenderedPageBreak/>
-        <w:t>Task 3</w:t>
-      </w:r>
-      <w:bookmarkEnd w:id="36"/>
+        <w:t>Task 2</w:t>
+      </w:r>
+      <w:bookmarkEnd w:id="33"/>
     </w:p>
     <w:p>
       <w:pPr>
         <w:pStyle w:val="Heading3"/>
       </w:pPr>
-      <w:bookmarkStart w:id="37" w:name="_Toc132363914"/>
+      <w:bookmarkStart w:id="34" w:name="_Toc132363911"/>
       <w:r>
         <w:t>How do you compile the code for this task</w:t>
       </w:r>
-      <w:bookmarkEnd w:id="37"/>
-    </w:p>
-    <w:p>
-      <w:pPr>
-        <w:pStyle w:val="ListParagraph"/>
-        <w:numPr>
-          <w:ilvl w:val="0"/>
-          <w:numId w:val="28"/>
-        </w:numPr>
-      </w:pPr>
-      <w:r>
-        <w:t>Place Holder</w:t>
+      <w:bookmarkEnd w:id="34"/>
+    </w:p>
+    <w:p>
+      <w:r>
+        <w:t xml:space="preserve">`gcc -march=native </w:t>
+      </w:r>
+      <w:proofErr w:type="spellStart"/>
+      <w:r>
+        <w:t>FlushReload.c</w:t>
+      </w:r>
+      <w:proofErr w:type="spellEnd"/>
+      <w:r>
+        <w:t xml:space="preserve"> -o </w:t>
+      </w:r>
+      <w:proofErr w:type="spellStart"/>
+      <w:r>
+        <w:t>FlushReload</w:t>
+      </w:r>
+      <w:proofErr w:type="spellEnd"/>
+      <w:r>
+        <w:t>`</w:t>
       </w:r>
     </w:p>
     <w:p/>
@@ -2692,16 +2735,89 @@
       <w:pPr>
         <w:pStyle w:val="Heading3"/>
       </w:pPr>
-      <w:bookmarkStart w:id="38" w:name="_Toc132363915"/>
+      <w:bookmarkStart w:id="35" w:name="_Toc132363912"/>
       <w:r>
         <w:t>Screenshots</w:t>
       </w:r>
-      <w:bookmarkEnd w:id="38"/>
-    </w:p>
-    <w:p>
-      <w:pPr>
-        <w:pStyle w:val="Heading2"/>
-      </w:pPr>
+      <w:bookmarkEnd w:id="35"/>
+    </w:p>
+    <w:p>
+      <w:r>
+        <w:t>Compilation</w:t>
+      </w:r>
+    </w:p>
+    <w:p>
+      <w:r>
+        <w:drawing>
+          <wp:inline distT="0" distB="0" distL="0" distR="0" wp14:anchorId="52689549" wp14:editId="22508CC9">
+            <wp:extent cx="5943600" cy="607060"/>
+            <wp:effectExtent l="0" t="0" r="0" b="2540"/>
+            <wp:docPr id="492824461" name="Picture 1"/>
+            <wp:cNvGraphicFramePr>
+              <a:graphicFrameLocks xmlns:a="http://schemas.openxmlformats.org/drawingml/2006/main" noChangeAspect="1"/>
+            </wp:cNvGraphicFramePr>
+            <a:graphic xmlns:a="http://schemas.openxmlformats.org/drawingml/2006/main">
+              <a:graphicData uri="http://schemas.openxmlformats.org/drawingml/2006/picture">
+                <pic:pic xmlns:pic="http://schemas.openxmlformats.org/drawingml/2006/picture">
+                  <pic:nvPicPr>
+                    <pic:cNvPr id="492824461" name=""/>
+                    <pic:cNvPicPr/>
+                  </pic:nvPicPr>
+                  <pic:blipFill>
+                    <a:blip r:embed="rId15"/>
+                    <a:stretch>
+                      <a:fillRect/>
+                    </a:stretch>
+                  </pic:blipFill>
+                  <pic:spPr>
+                    <a:xfrm>
+                      <a:off x="0" y="0"/>
+                      <a:ext cx="5943600" cy="607060"/>
+                    </a:xfrm>
+                    <a:prstGeom prst="rect">
+                      <a:avLst/>
+                    </a:prstGeom>
+                  </pic:spPr>
+                </pic:pic>
+              </a:graphicData>
+            </a:graphic>
+          </wp:inline>
+        </w:drawing>
+      </w:r>
+    </w:p>
+    <w:p/>
+    <w:p>
+      <w:r>
+        <w:t>Execution</w:t>
+      </w:r>
+    </w:p>
+    <w:p>
+      <w:r>
+        <w:rPr>
+          <w:b/>
+          <w:bCs/>
+          <w:u w:val="single"/>
+        </w:rPr>
+        <w:t>Note:</w:t>
+      </w:r>
+      <w:r>
+        <w:t xml:space="preserve"> </w:t>
+      </w:r>
+      <w:r>
+        <w:t>To</w:t>
+      </w:r>
+      <w:r>
+        <w:t xml:space="preserve"> see some variation, I did have to alter CACHE_HIT_THRESHOLD to 203 </w:t>
+      </w:r>
+      <w:r>
+        <w:t>to</w:t>
+      </w:r>
+      <w:r>
+        <w:t xml:space="preserve"> see instances where </w:t>
+      </w:r>
+      <w:r>
+        <w:t>an incorrect secret value or multiple secret values were found. However, setting this much lower yielded very reliable results in getting the correct secret value. On the left is with CACHE_HIT_THRESHOLD set to 203, on the right is with CACHE_HIT_THRESHOLD set to 80. The value 80 also closely corresponds with the values seen in Task 1 and makes sense.</w:t>
+      </w:r>
     </w:p>
     <w:p>
       <w:pPr>
@@ -2713,57 +2829,85 @@
         </w:rPr>
       </w:pPr>
       <w:r>
-        <w:br w:type="page"/>
-      </w:r>
-    </w:p>
-    <w:p>
-      <w:pPr>
-        <w:pStyle w:val="Heading2"/>
-      </w:pPr>
-      <w:bookmarkStart w:id="39" w:name="_Toc132363916"/>
-      <w:r>
-        <w:lastRenderedPageBreak/>
-        <w:t>Task 4</w:t>
-      </w:r>
-      <w:bookmarkEnd w:id="39"/>
-    </w:p>
-    <w:p>
-      <w:pPr>
-        <w:pStyle w:val="Heading3"/>
-      </w:pPr>
-      <w:bookmarkStart w:id="40" w:name="_Toc132363917"/>
-      <w:r>
-        <w:t>How do you compile the code for this task</w:t>
-      </w:r>
-      <w:bookmarkEnd w:id="40"/>
-    </w:p>
-    <w:p>
-      <w:pPr>
-        <w:pStyle w:val="ListParagraph"/>
-        <w:numPr>
-          <w:ilvl w:val="0"/>
-          <w:numId w:val="29"/>
-        </w:numPr>
-      </w:pPr>
-      <w:r>
-        <w:t>Place Holder</w:t>
-      </w:r>
-    </w:p>
-    <w:p/>
-    <w:p>
-      <w:pPr>
-        <w:pStyle w:val="Heading3"/>
-      </w:pPr>
-      <w:bookmarkStart w:id="41" w:name="_Toc132363918"/>
-      <w:r>
-        <w:t>Screenshots</w:t>
-      </w:r>
-      <w:bookmarkEnd w:id="41"/>
-    </w:p>
-    <w:p>
-      <w:pPr>
-        <w:pStyle w:val="Heading2"/>
-      </w:pPr>
+        <w:drawing>
+          <wp:inline distT="0" distB="0" distL="0" distR="0" wp14:anchorId="09CAE4F4" wp14:editId="227B1EC9">
+            <wp:extent cx="2987040" cy="4333112"/>
+            <wp:effectExtent l="0" t="0" r="0" b="0"/>
+            <wp:docPr id="1130571920" name="Picture 1" descr="Text&#10;&#10;Description automatically generated"/>
+            <wp:cNvGraphicFramePr>
+              <a:graphicFrameLocks xmlns:a="http://schemas.openxmlformats.org/drawingml/2006/main" noChangeAspect="1"/>
+            </wp:cNvGraphicFramePr>
+            <a:graphic xmlns:a="http://schemas.openxmlformats.org/drawingml/2006/main">
+              <a:graphicData uri="http://schemas.openxmlformats.org/drawingml/2006/picture">
+                <pic:pic xmlns:pic="http://schemas.openxmlformats.org/drawingml/2006/picture">
+                  <pic:nvPicPr>
+                    <pic:cNvPr id="1130571920" name="Picture 1" descr="Text&#10;&#10;Description automatically generated"/>
+                    <pic:cNvPicPr/>
+                  </pic:nvPicPr>
+                  <pic:blipFill>
+                    <a:blip r:embed="rId16"/>
+                    <a:stretch>
+                      <a:fillRect/>
+                    </a:stretch>
+                  </pic:blipFill>
+                  <pic:spPr>
+                    <a:xfrm>
+                      <a:off x="0" y="0"/>
+                      <a:ext cx="3036155" cy="4404360"/>
+                    </a:xfrm>
+                    <a:prstGeom prst="rect">
+                      <a:avLst/>
+                    </a:prstGeom>
+                  </pic:spPr>
+                </pic:pic>
+              </a:graphicData>
+            </a:graphic>
+          </wp:inline>
+        </w:drawing>
+      </w:r>
+      <w:r>
+        <w:rPr>
+          <w:noProof/>
+        </w:rPr>
+        <w:t xml:space="preserve"> </w:t>
+      </w:r>
+      <w:r>
+        <w:drawing>
+          <wp:inline distT="0" distB="0" distL="0" distR="0" wp14:anchorId="7A85C23E" wp14:editId="5811B6E5">
+            <wp:extent cx="2915920" cy="4351719"/>
+            <wp:effectExtent l="0" t="0" r="5080" b="4445"/>
+            <wp:docPr id="1360107617" name="Picture 1" descr="Graphical user interface, text&#10;&#10;Description automatically generated"/>
+            <wp:cNvGraphicFramePr>
+              <a:graphicFrameLocks xmlns:a="http://schemas.openxmlformats.org/drawingml/2006/main" noChangeAspect="1"/>
+            </wp:cNvGraphicFramePr>
+            <a:graphic xmlns:a="http://schemas.openxmlformats.org/drawingml/2006/main">
+              <a:graphicData uri="http://schemas.openxmlformats.org/drawingml/2006/picture">
+                <pic:pic xmlns:pic="http://schemas.openxmlformats.org/drawingml/2006/picture">
+                  <pic:nvPicPr>
+                    <pic:cNvPr id="1360107617" name="Picture 1" descr="Graphical user interface, text&#10;&#10;Description automatically generated"/>
+                    <pic:cNvPicPr/>
+                  </pic:nvPicPr>
+                  <pic:blipFill>
+                    <a:blip r:embed="rId17"/>
+                    <a:stretch>
+                      <a:fillRect/>
+                    </a:stretch>
+                  </pic:blipFill>
+                  <pic:spPr>
+                    <a:xfrm>
+                      <a:off x="0" y="0"/>
+                      <a:ext cx="2926143" cy="4366975"/>
+                    </a:xfrm>
+                    <a:prstGeom prst="rect">
+                      <a:avLst/>
+                    </a:prstGeom>
+                  </pic:spPr>
+                </pic:pic>
+              </a:graphicData>
+            </a:graphic>
+          </wp:inline>
+        </w:drawing>
+      </w:r>
     </w:p>
     <w:p>
       <w:pPr>
@@ -2774,6 +2918,7 @@
           <w:szCs w:val="26"/>
         </w:rPr>
       </w:pPr>
+      <w:bookmarkStart w:id="36" w:name="_Toc132363913"/>
       <w:r>
         <w:br w:type="page"/>
       </w:r>
@@ -2782,29 +2927,28 @@
       <w:pPr>
         <w:pStyle w:val="Heading2"/>
       </w:pPr>
-      <w:bookmarkStart w:id="42" w:name="_Toc132363919"/>
       <w:r>
         <w:lastRenderedPageBreak/>
-        <w:t>Task 5</w:t>
-      </w:r>
-      <w:bookmarkEnd w:id="42"/>
+        <w:t>Task 3</w:t>
+      </w:r>
+      <w:bookmarkEnd w:id="36"/>
     </w:p>
     <w:p>
       <w:pPr>
         <w:pStyle w:val="Heading3"/>
       </w:pPr>
-      <w:bookmarkStart w:id="43" w:name="_Toc132363920"/>
+      <w:bookmarkStart w:id="37" w:name="_Toc132363914"/>
       <w:r>
         <w:t>How do you compile the code for this task</w:t>
       </w:r>
-      <w:bookmarkEnd w:id="43"/>
+      <w:bookmarkEnd w:id="37"/>
     </w:p>
     <w:p>
       <w:pPr>
         <w:pStyle w:val="ListParagraph"/>
         <w:numPr>
           <w:ilvl w:val="0"/>
-          <w:numId w:val="30"/>
+          <w:numId w:val="28"/>
         </w:numPr>
       </w:pPr>
       <w:r>
@@ -2816,11 +2960,11 @@
       <w:pPr>
         <w:pStyle w:val="Heading3"/>
       </w:pPr>
-      <w:bookmarkStart w:id="44" w:name="_Toc132363921"/>
+      <w:bookmarkStart w:id="38" w:name="_Toc132363915"/>
       <w:r>
         <w:t>Screenshots</w:t>
       </w:r>
-      <w:bookmarkEnd w:id="44"/>
+      <w:bookmarkEnd w:id="38"/>
     </w:p>
     <w:p>
       <w:pPr>
@@ -2844,29 +2988,29 @@
       <w:pPr>
         <w:pStyle w:val="Heading2"/>
       </w:pPr>
-      <w:bookmarkStart w:id="45" w:name="_Toc132363922"/>
+      <w:bookmarkStart w:id="39" w:name="_Toc132363916"/>
       <w:r>
         <w:lastRenderedPageBreak/>
-        <w:t>Task 6</w:t>
-      </w:r>
-      <w:bookmarkEnd w:id="45"/>
+        <w:t>Task 4</w:t>
+      </w:r>
+      <w:bookmarkEnd w:id="39"/>
     </w:p>
     <w:p>
       <w:pPr>
         <w:pStyle w:val="Heading3"/>
       </w:pPr>
-      <w:bookmarkStart w:id="46" w:name="_Toc132363923"/>
+      <w:bookmarkStart w:id="40" w:name="_Toc132363917"/>
       <w:r>
         <w:t>How do you compile the code for this task</w:t>
       </w:r>
-      <w:bookmarkEnd w:id="46"/>
+      <w:bookmarkEnd w:id="40"/>
     </w:p>
     <w:p>
       <w:pPr>
         <w:pStyle w:val="ListParagraph"/>
         <w:numPr>
           <w:ilvl w:val="0"/>
-          <w:numId w:val="31"/>
+          <w:numId w:val="29"/>
         </w:numPr>
       </w:pPr>
       <w:r>
@@ -2878,11 +3022,11 @@
       <w:pPr>
         <w:pStyle w:val="Heading3"/>
       </w:pPr>
-      <w:bookmarkStart w:id="47" w:name="_Toc132363924"/>
+      <w:bookmarkStart w:id="41" w:name="_Toc132363918"/>
       <w:r>
         <w:t>Screenshots</w:t>
       </w:r>
-      <w:bookmarkEnd w:id="47"/>
+      <w:bookmarkEnd w:id="41"/>
     </w:p>
     <w:p>
       <w:pPr>
@@ -2906,29 +3050,29 @@
       <w:pPr>
         <w:pStyle w:val="Heading2"/>
       </w:pPr>
-      <w:bookmarkStart w:id="48" w:name="_Toc132363925"/>
+      <w:bookmarkStart w:id="42" w:name="_Toc132363919"/>
       <w:r>
         <w:lastRenderedPageBreak/>
-        <w:t>Task 7.1</w:t>
-      </w:r>
-      <w:bookmarkEnd w:id="48"/>
+        <w:t>Task 5</w:t>
+      </w:r>
+      <w:bookmarkEnd w:id="42"/>
     </w:p>
     <w:p>
       <w:pPr>
         <w:pStyle w:val="Heading3"/>
       </w:pPr>
-      <w:bookmarkStart w:id="49" w:name="_Toc132363926"/>
+      <w:bookmarkStart w:id="43" w:name="_Toc132363920"/>
       <w:r>
         <w:t>How do you compile the code for this task</w:t>
       </w:r>
-      <w:bookmarkEnd w:id="49"/>
+      <w:bookmarkEnd w:id="43"/>
     </w:p>
     <w:p>
       <w:pPr>
         <w:pStyle w:val="ListParagraph"/>
         <w:numPr>
           <w:ilvl w:val="0"/>
-          <w:numId w:val="32"/>
+          <w:numId w:val="30"/>
         </w:numPr>
       </w:pPr>
       <w:r>
@@ -2940,11 +3084,11 @@
       <w:pPr>
         <w:pStyle w:val="Heading3"/>
       </w:pPr>
-      <w:bookmarkStart w:id="50" w:name="_Toc132363927"/>
+      <w:bookmarkStart w:id="44" w:name="_Toc132363921"/>
       <w:r>
         <w:t>Screenshots</w:t>
       </w:r>
-      <w:bookmarkEnd w:id="50"/>
+      <w:bookmarkEnd w:id="44"/>
     </w:p>
     <w:p>
       <w:pPr>
@@ -2968,6 +3112,130 @@
       <w:pPr>
         <w:pStyle w:val="Heading2"/>
       </w:pPr>
+      <w:bookmarkStart w:id="45" w:name="_Toc132363922"/>
+      <w:r>
+        <w:lastRenderedPageBreak/>
+        <w:t>Task 6</w:t>
+      </w:r>
+      <w:bookmarkEnd w:id="45"/>
+    </w:p>
+    <w:p>
+      <w:pPr>
+        <w:pStyle w:val="Heading3"/>
+      </w:pPr>
+      <w:bookmarkStart w:id="46" w:name="_Toc132363923"/>
+      <w:r>
+        <w:t>How do you compile the code for this task</w:t>
+      </w:r>
+      <w:bookmarkEnd w:id="46"/>
+    </w:p>
+    <w:p>
+      <w:pPr>
+        <w:pStyle w:val="ListParagraph"/>
+        <w:numPr>
+          <w:ilvl w:val="0"/>
+          <w:numId w:val="31"/>
+        </w:numPr>
+      </w:pPr>
+      <w:r>
+        <w:t>Place Holder</w:t>
+      </w:r>
+    </w:p>
+    <w:p/>
+    <w:p>
+      <w:pPr>
+        <w:pStyle w:val="Heading3"/>
+      </w:pPr>
+      <w:bookmarkStart w:id="47" w:name="_Toc132363924"/>
+      <w:r>
+        <w:t>Screenshots</w:t>
+      </w:r>
+      <w:bookmarkEnd w:id="47"/>
+    </w:p>
+    <w:p>
+      <w:pPr>
+        <w:pStyle w:val="Heading2"/>
+      </w:pPr>
+    </w:p>
+    <w:p>
+      <w:pPr>
+        <w:rPr>
+          <w:rFonts w:asciiTheme="majorHAnsi" w:eastAsiaTheme="majorEastAsia" w:hAnsiTheme="majorHAnsi" w:cstheme="majorBidi"/>
+          <w:color w:val="2F5496" w:themeColor="accent1" w:themeShade="BF"/>
+          <w:sz w:val="26"/>
+          <w:szCs w:val="26"/>
+        </w:rPr>
+      </w:pPr>
+      <w:r>
+        <w:br w:type="page"/>
+      </w:r>
+    </w:p>
+    <w:p>
+      <w:pPr>
+        <w:pStyle w:val="Heading2"/>
+      </w:pPr>
+      <w:bookmarkStart w:id="48" w:name="_Toc132363925"/>
+      <w:r>
+        <w:lastRenderedPageBreak/>
+        <w:t>Task 7.1</w:t>
+      </w:r>
+      <w:bookmarkEnd w:id="48"/>
+    </w:p>
+    <w:p>
+      <w:pPr>
+        <w:pStyle w:val="Heading3"/>
+      </w:pPr>
+      <w:bookmarkStart w:id="49" w:name="_Toc132363926"/>
+      <w:r>
+        <w:t>How do you compile the code for this task</w:t>
+      </w:r>
+      <w:bookmarkEnd w:id="49"/>
+    </w:p>
+    <w:p>
+      <w:pPr>
+        <w:pStyle w:val="ListParagraph"/>
+        <w:numPr>
+          <w:ilvl w:val="0"/>
+          <w:numId w:val="32"/>
+        </w:numPr>
+      </w:pPr>
+      <w:r>
+        <w:t>Place Holder</w:t>
+      </w:r>
+    </w:p>
+    <w:p/>
+    <w:p>
+      <w:pPr>
+        <w:pStyle w:val="Heading3"/>
+      </w:pPr>
+      <w:bookmarkStart w:id="50" w:name="_Toc132363927"/>
+      <w:r>
+        <w:t>Screenshots</w:t>
+      </w:r>
+      <w:bookmarkEnd w:id="50"/>
+    </w:p>
+    <w:p>
+      <w:pPr>
+        <w:pStyle w:val="Heading2"/>
+      </w:pPr>
+    </w:p>
+    <w:p>
+      <w:pPr>
+        <w:rPr>
+          <w:rFonts w:asciiTheme="majorHAnsi" w:eastAsiaTheme="majorEastAsia" w:hAnsiTheme="majorHAnsi" w:cstheme="majorBidi"/>
+          <w:color w:val="2F5496" w:themeColor="accent1" w:themeShade="BF"/>
+          <w:sz w:val="26"/>
+          <w:szCs w:val="26"/>
+        </w:rPr>
+      </w:pPr>
+      <w:r>
+        <w:br w:type="page"/>
+      </w:r>
+    </w:p>
+    <w:p>
+      <w:pPr>
+        <w:pStyle w:val="Heading2"/>
+      </w:pPr>
       <w:bookmarkStart w:id="51" w:name="_Toc132363928"/>
       <w:r>
         <w:lastRenderedPageBreak/>
@@ -3010,9 +3278,9 @@
     </w:p>
     <w:p/>
     <w:sectPr>
-      <w:headerReference w:type="default" r:id="rId13"/>
-      <w:footerReference w:type="even" r:id="rId14"/>
-      <w:footerReference w:type="default" r:id="rId15"/>
+      <w:headerReference w:type="default" r:id="rId18"/>
+      <w:footerReference w:type="even" r:id="rId19"/>
+      <w:footerReference w:type="default" r:id="rId20"/>
       <w:pgSz w:w="12240" w:h="15840"/>
       <w:pgMar w:top="1440" w:right="1440" w:bottom="1440" w:left="1440" w:header="720" w:footer="720" w:gutter="0"/>
       <w:cols w:space="720"/>
@@ -6952,6 +7220,12 @@
       <w:ind w:left="480"/>
     </w:pPr>
   </w:style>
+  <w:style w:type="paragraph" w:styleId="NoSpacing">
+    <w:name w:val="No Spacing"/>
+    <w:uiPriority w:val="1"/>
+    <w:qFormat/>
+    <w:rsid w:val="00C815D2"/>
+  </w:style>
 </w:styles>
 </file>
 

</xml_diff>

<commit_message>
Update report with task3 results
</commit_message>
<xml_diff>
--- a/report.docx
+++ b/report.docx
@@ -2944,32 +2944,203 @@
       <w:bookmarkEnd w:id="37"/>
     </w:p>
     <w:p>
-      <w:pPr>
-        <w:pStyle w:val="ListParagraph"/>
-        <w:numPr>
-          <w:ilvl w:val="0"/>
-          <w:numId w:val="28"/>
-        </w:numPr>
-      </w:pPr>
-      <w:r>
-        <w:t>Place Holder</w:t>
+      <w:r>
+        <w:t>To</w:t>
+      </w:r>
+      <w:r>
+        <w:t xml:space="preserve"> get </w:t>
+      </w:r>
+      <w:proofErr w:type="spellStart"/>
+      <w:r>
+        <w:rPr>
+          <w:i/>
+          <w:iCs/>
+        </w:rPr>
+        <w:t>MeltdownKernel.c</w:t>
+      </w:r>
+      <w:proofErr w:type="spellEnd"/>
+      <w:r>
+        <w:t xml:space="preserve"> to compile</w:t>
+      </w:r>
+      <w:r>
+        <w:t xml:space="preserve">, the following changes (displayed as a diff from GitHub) are required. </w:t>
+      </w:r>
+    </w:p>
+    <w:p>
+      <w:r>
+        <w:drawing>
+          <wp:inline distT="0" distB="0" distL="0" distR="0" wp14:anchorId="7E73F3DA" wp14:editId="5188556C">
+            <wp:extent cx="5943600" cy="4124325"/>
+            <wp:effectExtent l="0" t="0" r="0" b="3175"/>
+            <wp:docPr id="1389979842" name="Picture 1"/>
+            <wp:cNvGraphicFramePr>
+              <a:graphicFrameLocks xmlns:a="http://schemas.openxmlformats.org/drawingml/2006/main" noChangeAspect="1"/>
+            </wp:cNvGraphicFramePr>
+            <a:graphic xmlns:a="http://schemas.openxmlformats.org/drawingml/2006/main">
+              <a:graphicData uri="http://schemas.openxmlformats.org/drawingml/2006/picture">
+                <pic:pic xmlns:pic="http://schemas.openxmlformats.org/drawingml/2006/picture">
+                  <pic:nvPicPr>
+                    <pic:cNvPr id="1389979842" name=""/>
+                    <pic:cNvPicPr/>
+                  </pic:nvPicPr>
+                  <pic:blipFill>
+                    <a:blip r:embed="rId18"/>
+                    <a:stretch>
+                      <a:fillRect/>
+                    </a:stretch>
+                  </pic:blipFill>
+                  <pic:spPr>
+                    <a:xfrm>
+                      <a:off x="0" y="0"/>
+                      <a:ext cx="5943600" cy="4124325"/>
+                    </a:xfrm>
+                    <a:prstGeom prst="rect">
+                      <a:avLst/>
+                    </a:prstGeom>
+                  </pic:spPr>
+                </pic:pic>
+              </a:graphicData>
+            </a:graphic>
+          </wp:inline>
+        </w:drawing>
       </w:r>
     </w:p>
     <w:p/>
     <w:p>
+      <w:r>
+        <w:t>Upon completing the change, all that is required to compile is to run `make`</w:t>
+      </w:r>
+    </w:p>
+    <w:p>
+      <w:r>
+        <w:drawing>
+          <wp:inline distT="0" distB="0" distL="0" distR="0" wp14:anchorId="06E3F322" wp14:editId="61A761AA">
+            <wp:extent cx="5943600" cy="1428750"/>
+            <wp:effectExtent l="0" t="0" r="0" b="6350"/>
+            <wp:docPr id="1444595553" name="Picture 1" descr="Graphical user interface, text, application&#10;&#10;Description automatically generated"/>
+            <wp:cNvGraphicFramePr>
+              <a:graphicFrameLocks xmlns:a="http://schemas.openxmlformats.org/drawingml/2006/main" noChangeAspect="1"/>
+            </wp:cNvGraphicFramePr>
+            <a:graphic xmlns:a="http://schemas.openxmlformats.org/drawingml/2006/main">
+              <a:graphicData uri="http://schemas.openxmlformats.org/drawingml/2006/picture">
+                <pic:pic xmlns:pic="http://schemas.openxmlformats.org/drawingml/2006/picture">
+                  <pic:nvPicPr>
+                    <pic:cNvPr id="1444595553" name="Picture 1" descr="Graphical user interface, text, application&#10;&#10;Description automatically generated"/>
+                    <pic:cNvPicPr/>
+                  </pic:nvPicPr>
+                  <pic:blipFill>
+                    <a:blip r:embed="rId19"/>
+                    <a:stretch>
+                      <a:fillRect/>
+                    </a:stretch>
+                  </pic:blipFill>
+                  <pic:spPr>
+                    <a:xfrm>
+                      <a:off x="0" y="0"/>
+                      <a:ext cx="5943600" cy="1428750"/>
+                    </a:xfrm>
+                    <a:prstGeom prst="rect">
+                      <a:avLst/>
+                    </a:prstGeom>
+                  </pic:spPr>
+                </pic:pic>
+              </a:graphicData>
+            </a:graphic>
+          </wp:inline>
+        </w:drawing>
+      </w:r>
+    </w:p>
+    <w:p>
       <w:pPr>
         <w:pStyle w:val="Heading3"/>
       </w:pPr>
       <w:bookmarkStart w:id="38" w:name="_Toc132363915"/>
+    </w:p>
+    <w:p>
+      <w:pPr>
+        <w:pStyle w:val="Heading3"/>
+      </w:pPr>
       <w:r>
         <w:t>Screenshots</w:t>
       </w:r>
       <w:bookmarkEnd w:id="38"/>
     </w:p>
-    <w:p>
-      <w:pPr>
-        <w:pStyle w:val="Heading2"/>
-      </w:pPr>
+    <w:p/>
+    <w:p>
+      <w:r>
+        <w:t>To install the kernel module</w:t>
+      </w:r>
+    </w:p>
+    <w:p>
+      <w:r>
+        <w:drawing>
+          <wp:inline distT="0" distB="0" distL="0" distR="0" wp14:anchorId="18A75737" wp14:editId="66C988EF">
+            <wp:extent cx="5943600" cy="595630"/>
+            <wp:effectExtent l="0" t="0" r="0" b="1270"/>
+            <wp:docPr id="1869089986" name="Picture 1"/>
+            <wp:cNvGraphicFramePr>
+              <a:graphicFrameLocks xmlns:a="http://schemas.openxmlformats.org/drawingml/2006/main" noChangeAspect="1"/>
+            </wp:cNvGraphicFramePr>
+            <a:graphic xmlns:a="http://schemas.openxmlformats.org/drawingml/2006/main">
+              <a:graphicData uri="http://schemas.openxmlformats.org/drawingml/2006/picture">
+                <pic:pic xmlns:pic="http://schemas.openxmlformats.org/drawingml/2006/picture">
+                  <pic:nvPicPr>
+                    <pic:cNvPr id="1869089986" name=""/>
+                    <pic:cNvPicPr/>
+                  </pic:nvPicPr>
+                  <pic:blipFill>
+                    <a:blip r:embed="rId20"/>
+                    <a:stretch>
+                      <a:fillRect/>
+                    </a:stretch>
+                  </pic:blipFill>
+                  <pic:spPr>
+                    <a:xfrm>
+                      <a:off x="0" y="0"/>
+                      <a:ext cx="5943600" cy="595630"/>
+                    </a:xfrm>
+                    <a:prstGeom prst="rect">
+                      <a:avLst/>
+                    </a:prstGeom>
+                  </pic:spPr>
+                </pic:pic>
+              </a:graphicData>
+            </a:graphic>
+          </wp:inline>
+        </w:drawing>
+      </w:r>
+    </w:p>
+    <w:p>
+      <w:r>
+        <w:lastRenderedPageBreak/>
+        <w:t xml:space="preserve">Find the secret data’s address from the kernel message buffer (note the use of </w:t>
+      </w:r>
+      <w:r>
+        <w:rPr>
+          <w:i/>
+          <w:iCs/>
+        </w:rPr>
+        <w:t>`</w:t>
+      </w:r>
+      <w:proofErr w:type="spellStart"/>
+      <w:r>
+        <w:rPr>
+          <w:i/>
+          <w:iCs/>
+        </w:rPr>
+        <w:t>sudo</w:t>
+      </w:r>
+      <w:proofErr w:type="spellEnd"/>
+      <w:r>
+        <w:rPr>
+          <w:i/>
+          <w:iCs/>
+        </w:rPr>
+        <w:t>`</w:t>
+      </w:r>
+      <w:r>
+        <w:t>)</w:t>
+      </w:r>
     </w:p>
     <w:p>
       <w:pPr>
@@ -2981,6 +3152,43 @@
         </w:rPr>
       </w:pPr>
       <w:r>
+        <w:drawing>
+          <wp:inline distT="0" distB="0" distL="0" distR="0" wp14:anchorId="7B3ABCBE" wp14:editId="016B3F5F">
+            <wp:extent cx="5943600" cy="654685"/>
+            <wp:effectExtent l="0" t="0" r="0" b="5715"/>
+            <wp:docPr id="1531015409" name="Picture 1"/>
+            <wp:cNvGraphicFramePr>
+              <a:graphicFrameLocks xmlns:a="http://schemas.openxmlformats.org/drawingml/2006/main" noChangeAspect="1"/>
+            </wp:cNvGraphicFramePr>
+            <a:graphic xmlns:a="http://schemas.openxmlformats.org/drawingml/2006/main">
+              <a:graphicData uri="http://schemas.openxmlformats.org/drawingml/2006/picture">
+                <pic:pic xmlns:pic="http://schemas.openxmlformats.org/drawingml/2006/picture">
+                  <pic:nvPicPr>
+                    <pic:cNvPr id="1531015409" name=""/>
+                    <pic:cNvPicPr/>
+                  </pic:nvPicPr>
+                  <pic:blipFill>
+                    <a:blip r:embed="rId21"/>
+                    <a:stretch>
+                      <a:fillRect/>
+                    </a:stretch>
+                  </pic:blipFill>
+                  <pic:spPr>
+                    <a:xfrm>
+                      <a:off x="0" y="0"/>
+                      <a:ext cx="5943600" cy="654685"/>
+                    </a:xfrm>
+                    <a:prstGeom prst="rect">
+                      <a:avLst/>
+                    </a:prstGeom>
+                  </pic:spPr>
+                </pic:pic>
+              </a:graphicData>
+            </a:graphic>
+          </wp:inline>
+        </w:drawing>
+      </w:r>
+      <w:r>
         <w:br w:type="page"/>
       </w:r>
     </w:p>
@@ -3278,9 +3486,9 @@
     </w:p>
     <w:p/>
     <w:sectPr>
-      <w:headerReference w:type="default" r:id="rId18"/>
-      <w:footerReference w:type="even" r:id="rId19"/>
-      <w:footerReference w:type="default" r:id="rId20"/>
+      <w:headerReference w:type="default" r:id="rId22"/>
+      <w:footerReference w:type="even" r:id="rId23"/>
+      <w:footerReference w:type="default" r:id="rId24"/>
       <w:pgSz w:w="12240" w:h="15840"/>
       <w:pgMar w:top="1440" w:right="1440" w:bottom="1440" w:left="1440" w:header="720" w:footer="720" w:gutter="0"/>
       <w:cols w:space="720"/>

</xml_diff>

<commit_message>
Add results for Task 4
</commit_message>
<xml_diff>
--- a/report.docx
+++ b/report.docx
@@ -2437,23 +2437,7 @@
         <w:ind w:firstLine="720"/>
       </w:pPr>
       <w:r>
-        <w:t xml:space="preserve">I noticed in the 20.04 version of the labs, the </w:t>
-      </w:r>
-      <w:proofErr w:type="spellStart"/>
-      <w:r>
-        <w:t>SEEDLabs</w:t>
-      </w:r>
-      <w:proofErr w:type="spellEnd"/>
-      <w:r>
-        <w:t xml:space="preserve"> pdf contains the following excerpt regarding the use of a 20.04 </w:t>
-      </w:r>
-      <w:proofErr w:type="spellStart"/>
-      <w:r>
-        <w:t>SEEDLabs</w:t>
-      </w:r>
-      <w:proofErr w:type="spellEnd"/>
-      <w:r>
-        <w:t xml:space="preserve"> VM:</w:t>
+        <w:t>I noticed in the 20.04 version of the labs, the SEEDLabs pdf contains the following excerpt regarding the use of a 20.04 SEEDLabs VM:</w:t>
       </w:r>
     </w:p>
     <w:p/>
@@ -2493,15 +2477,7 @@
         <w:ind w:firstLine="720"/>
       </w:pPr>
       <w:r>
-        <w:t xml:space="preserve">I am using a </w:t>
-      </w:r>
-      <w:proofErr w:type="spellStart"/>
-      <w:r>
-        <w:t>SEEDLabs</w:t>
-      </w:r>
-      <w:proofErr w:type="spellEnd"/>
-      <w:r>
-        <w:t xml:space="preserve"> 20.04 VM and believe this may have</w:t>
+        <w:t>I am using a SEEDLabs 20.04 VM and believe this may have</w:t>
       </w:r>
       <w:r>
         <w:t xml:space="preserve"> had</w:t>
@@ -2553,15 +2529,7 @@
     </w:p>
     <w:p>
       <w:r>
-        <w:t xml:space="preserve">`gcc -march=native CacheTime.c -o </w:t>
-      </w:r>
-      <w:proofErr w:type="spellStart"/>
-      <w:r>
-        <w:t>CacheTime</w:t>
-      </w:r>
-      <w:proofErr w:type="spellEnd"/>
-      <w:r>
-        <w:t>`</w:t>
+        <w:t>`gcc -march=native CacheTime.c -o CacheTime`</w:t>
       </w:r>
     </w:p>
     <w:p/>
@@ -2711,23 +2679,7 @@
     </w:p>
     <w:p>
       <w:r>
-        <w:t xml:space="preserve">`gcc -march=native </w:t>
-      </w:r>
-      <w:proofErr w:type="spellStart"/>
-      <w:r>
-        <w:t>FlushReload.c</w:t>
-      </w:r>
-      <w:proofErr w:type="spellEnd"/>
-      <w:r>
-        <w:t xml:space="preserve"> -o </w:t>
-      </w:r>
-      <w:proofErr w:type="spellStart"/>
-      <w:r>
-        <w:t>FlushReload</w:t>
-      </w:r>
-      <w:proofErr w:type="spellEnd"/>
-      <w:r>
-        <w:t>`</w:t>
+        <w:t>`gcc -march=native FlushReload.c -o FlushReload`</w:t>
       </w:r>
     </w:p>
     <w:p/>
@@ -2950,7 +2902,6 @@
       <w:r>
         <w:t xml:space="preserve"> get </w:t>
       </w:r>
-      <w:proofErr w:type="spellStart"/>
       <w:r>
         <w:rPr>
           <w:i/>
@@ -2958,7 +2909,6 @@
         </w:rPr>
         <w:t>MeltdownKernel.c</w:t>
       </w:r>
-      <w:proofErr w:type="spellEnd"/>
       <w:r>
         <w:t xml:space="preserve"> to compile</w:t>
       </w:r>
@@ -3120,23 +3070,7 @@
           <w:i/>
           <w:iCs/>
         </w:rPr>
-        <w:t>`</w:t>
-      </w:r>
-      <w:proofErr w:type="spellStart"/>
-      <w:r>
-        <w:rPr>
-          <w:i/>
-          <w:iCs/>
-        </w:rPr>
-        <w:t>sudo</w:t>
-      </w:r>
-      <w:proofErr w:type="spellEnd"/>
-      <w:r>
-        <w:rPr>
-          <w:i/>
-          <w:iCs/>
-        </w:rPr>
-        <w:t>`</w:t>
+        <w:t>`sudo`</w:t>
       </w:r>
       <w:r>
         <w:t>)</w:t>
@@ -3214,19 +3148,103 @@
       <w:bookmarkEnd w:id="40"/>
     </w:p>
     <w:p>
-      <w:pPr>
-        <w:pStyle w:val="ListParagraph"/>
-        <w:numPr>
-          <w:ilvl w:val="0"/>
-          <w:numId w:val="29"/>
-        </w:numPr>
-      </w:pPr>
-      <w:r>
-        <w:t>Place Holder</w:t>
+      <w:r>
+        <w:t xml:space="preserve">Place the code given in the pdf into </w:t>
+      </w:r>
+      <w:r>
+        <w:rPr>
+          <w:i/>
+          <w:iCs/>
+        </w:rPr>
+        <w:t>KernelMemoryAccessTest.c</w:t>
+      </w:r>
+    </w:p>
+    <w:p>
+      <w:r>
+        <w:drawing>
+          <wp:inline distT="0" distB="0" distL="0" distR="0" wp14:anchorId="3D11D9F4" wp14:editId="4B1F93A8">
+            <wp:extent cx="5943600" cy="1328420"/>
+            <wp:effectExtent l="0" t="0" r="0" b="5080"/>
+            <wp:docPr id="770867491" name="Picture 1"/>
+            <wp:cNvGraphicFramePr>
+              <a:graphicFrameLocks xmlns:a="http://schemas.openxmlformats.org/drawingml/2006/main" noChangeAspect="1"/>
+            </wp:cNvGraphicFramePr>
+            <a:graphic xmlns:a="http://schemas.openxmlformats.org/drawingml/2006/main">
+              <a:graphicData uri="http://schemas.openxmlformats.org/drawingml/2006/picture">
+                <pic:pic xmlns:pic="http://schemas.openxmlformats.org/drawingml/2006/picture">
+                  <pic:nvPicPr>
+                    <pic:cNvPr id="770867491" name=""/>
+                    <pic:cNvPicPr/>
+                  </pic:nvPicPr>
+                  <pic:blipFill>
+                    <a:blip r:embed="rId22"/>
+                    <a:stretch>
+                      <a:fillRect/>
+                    </a:stretch>
+                  </pic:blipFill>
+                  <pic:spPr>
+                    <a:xfrm>
+                      <a:off x="0" y="0"/>
+                      <a:ext cx="5943600" cy="1328420"/>
+                    </a:xfrm>
+                    <a:prstGeom prst="rect">
+                      <a:avLst/>
+                    </a:prstGeom>
+                  </pic:spPr>
+                </pic:pic>
+              </a:graphicData>
+            </a:graphic>
+          </wp:inline>
+        </w:drawing>
       </w:r>
     </w:p>
     <w:p/>
     <w:p>
+      <w:r>
+        <w:t>Compile using `gcc -march=native KernelMemoryAccessTest.c -o KernelMemoryAccessTest</w:t>
+      </w:r>
+    </w:p>
+    <w:p>
+      <w:r>
+        <w:drawing>
+          <wp:inline distT="0" distB="0" distL="0" distR="0" wp14:anchorId="4ADA4A85" wp14:editId="3C01927A">
+            <wp:extent cx="5943600" cy="993775"/>
+            <wp:effectExtent l="0" t="0" r="0" b="0"/>
+            <wp:docPr id="1816808245" name="Picture 1" descr="A screenshot of a computer&#10;&#10;Description automatically generated with medium confidence"/>
+            <wp:cNvGraphicFramePr>
+              <a:graphicFrameLocks xmlns:a="http://schemas.openxmlformats.org/drawingml/2006/main" noChangeAspect="1"/>
+            </wp:cNvGraphicFramePr>
+            <a:graphic xmlns:a="http://schemas.openxmlformats.org/drawingml/2006/main">
+              <a:graphicData uri="http://schemas.openxmlformats.org/drawingml/2006/picture">
+                <pic:pic xmlns:pic="http://schemas.openxmlformats.org/drawingml/2006/picture">
+                  <pic:nvPicPr>
+                    <pic:cNvPr id="1816808245" name="Picture 1" descr="A screenshot of a computer&#10;&#10;Description automatically generated with medium confidence"/>
+                    <pic:cNvPicPr/>
+                  </pic:nvPicPr>
+                  <pic:blipFill>
+                    <a:blip r:embed="rId23"/>
+                    <a:stretch>
+                      <a:fillRect/>
+                    </a:stretch>
+                  </pic:blipFill>
+                  <pic:spPr>
+                    <a:xfrm>
+                      <a:off x="0" y="0"/>
+                      <a:ext cx="5943600" cy="993775"/>
+                    </a:xfrm>
+                    <a:prstGeom prst="rect">
+                      <a:avLst/>
+                    </a:prstGeom>
+                  </pic:spPr>
+                </pic:pic>
+              </a:graphicData>
+            </a:graphic>
+          </wp:inline>
+        </w:drawing>
+      </w:r>
+    </w:p>
+    <w:p/>
+    <w:p>
       <w:pPr>
         <w:pStyle w:val="Heading3"/>
       </w:pPr>
@@ -3237,9 +3255,51 @@
       <w:bookmarkEnd w:id="41"/>
     </w:p>
     <w:p>
+      <w:r>
+        <w:t>Execution fails</w:t>
+      </w:r>
+    </w:p>
+    <w:p>
       <w:pPr>
         <w:pStyle w:val="Heading2"/>
       </w:pPr>
+      <w:r>
+        <w:drawing>
+          <wp:inline distT="0" distB="0" distL="0" distR="0" wp14:anchorId="72149246" wp14:editId="5F6F66AB">
+            <wp:extent cx="5943600" cy="1778000"/>
+            <wp:effectExtent l="0" t="0" r="0" b="0"/>
+            <wp:docPr id="129676018" name="Picture 1"/>
+            <wp:cNvGraphicFramePr>
+              <a:graphicFrameLocks xmlns:a="http://schemas.openxmlformats.org/drawingml/2006/main" noChangeAspect="1"/>
+            </wp:cNvGraphicFramePr>
+            <a:graphic xmlns:a="http://schemas.openxmlformats.org/drawingml/2006/main">
+              <a:graphicData uri="http://schemas.openxmlformats.org/drawingml/2006/picture">
+                <pic:pic xmlns:pic="http://schemas.openxmlformats.org/drawingml/2006/picture">
+                  <pic:nvPicPr>
+                    <pic:cNvPr id="129676018" name=""/>
+                    <pic:cNvPicPr/>
+                  </pic:nvPicPr>
+                  <pic:blipFill>
+                    <a:blip r:embed="rId24"/>
+                    <a:stretch>
+                      <a:fillRect/>
+                    </a:stretch>
+                  </pic:blipFill>
+                  <pic:spPr>
+                    <a:xfrm>
+                      <a:off x="0" y="0"/>
+                      <a:ext cx="5943600" cy="1778000"/>
+                    </a:xfrm>
+                    <a:prstGeom prst="rect">
+                      <a:avLst/>
+                    </a:prstGeom>
+                  </pic:spPr>
+                </pic:pic>
+              </a:graphicData>
+            </a:graphic>
+          </wp:inline>
+        </w:drawing>
+      </w:r>
     </w:p>
     <w:p>
       <w:pPr>
@@ -3486,9 +3546,9 @@
     </w:p>
     <w:p/>
     <w:sectPr>
-      <w:headerReference w:type="default" r:id="rId22"/>
-      <w:footerReference w:type="even" r:id="rId23"/>
-      <w:footerReference w:type="default" r:id="rId24"/>
+      <w:headerReference w:type="default" r:id="rId25"/>
+      <w:footerReference w:type="even" r:id="rId26"/>
+      <w:footerReference w:type="default" r:id="rId27"/>
       <w:pgSz w:w="12240" w:h="15840"/>
       <w:pgMar w:top="1440" w:right="1440" w:bottom="1440" w:left="1440" w:header="720" w:footer="720" w:gutter="0"/>
       <w:cols w:space="720"/>

</xml_diff>

<commit_message>
Update report with Task 5 results
</commit_message>
<xml_diff>
--- a/report.docx
+++ b/report.docx
@@ -2437,7 +2437,23 @@
         <w:ind w:firstLine="720"/>
       </w:pPr>
       <w:r>
-        <w:t>I noticed in the 20.04 version of the labs, the SEEDLabs pdf contains the following excerpt regarding the use of a 20.04 SEEDLabs VM:</w:t>
+        <w:t xml:space="preserve">I noticed in the 20.04 version of the labs, the </w:t>
+      </w:r>
+      <w:proofErr w:type="spellStart"/>
+      <w:r>
+        <w:t>SEEDLabs</w:t>
+      </w:r>
+      <w:proofErr w:type="spellEnd"/>
+      <w:r>
+        <w:t xml:space="preserve"> pdf contains the following excerpt regarding the use of a 20.04 </w:t>
+      </w:r>
+      <w:proofErr w:type="spellStart"/>
+      <w:r>
+        <w:t>SEEDLabs</w:t>
+      </w:r>
+      <w:proofErr w:type="spellEnd"/>
+      <w:r>
+        <w:t xml:space="preserve"> VM:</w:t>
       </w:r>
     </w:p>
     <w:p/>
@@ -2477,7 +2493,15 @@
         <w:ind w:firstLine="720"/>
       </w:pPr>
       <w:r>
-        <w:t>I am using a SEEDLabs 20.04 VM and believe this may have</w:t>
+        <w:t xml:space="preserve">I am using a </w:t>
+      </w:r>
+      <w:proofErr w:type="spellStart"/>
+      <w:r>
+        <w:t>SEEDLabs</w:t>
+      </w:r>
+      <w:proofErr w:type="spellEnd"/>
+      <w:r>
+        <w:t xml:space="preserve"> 20.04 VM and believe this may have</w:t>
       </w:r>
       <w:r>
         <w:t xml:space="preserve"> had</w:t>
@@ -2529,7 +2553,15 @@
     </w:p>
     <w:p>
       <w:r>
-        <w:t>`gcc -march=native CacheTime.c -o CacheTime`</w:t>
+        <w:t xml:space="preserve">`gcc -march=native CacheTime.c -o </w:t>
+      </w:r>
+      <w:proofErr w:type="spellStart"/>
+      <w:r>
+        <w:t>CacheTime</w:t>
+      </w:r>
+      <w:proofErr w:type="spellEnd"/>
+      <w:r>
+        <w:t>`</w:t>
       </w:r>
     </w:p>
     <w:p/>
@@ -2679,7 +2711,23 @@
     </w:p>
     <w:p>
       <w:r>
-        <w:t>`gcc -march=native FlushReload.c -o FlushReload`</w:t>
+        <w:t xml:space="preserve">`gcc -march=native </w:t>
+      </w:r>
+      <w:proofErr w:type="spellStart"/>
+      <w:r>
+        <w:t>FlushReload.c</w:t>
+      </w:r>
+      <w:proofErr w:type="spellEnd"/>
+      <w:r>
+        <w:t xml:space="preserve"> -o </w:t>
+      </w:r>
+      <w:proofErr w:type="spellStart"/>
+      <w:r>
+        <w:t>FlushReload</w:t>
+      </w:r>
+      <w:proofErr w:type="spellEnd"/>
+      <w:r>
+        <w:t>`</w:t>
       </w:r>
     </w:p>
     <w:p/>
@@ -2902,6 +2950,7 @@
       <w:r>
         <w:t xml:space="preserve"> get </w:t>
       </w:r>
+      <w:proofErr w:type="spellStart"/>
       <w:r>
         <w:rPr>
           <w:i/>
@@ -2909,6 +2958,7 @@
         </w:rPr>
         <w:t>MeltdownKernel.c</w:t>
       </w:r>
+      <w:proofErr w:type="spellEnd"/>
       <w:r>
         <w:t xml:space="preserve"> to compile</w:t>
       </w:r>
@@ -3070,7 +3120,23 @@
           <w:i/>
           <w:iCs/>
         </w:rPr>
-        <w:t>`sudo`</w:t>
+        <w:t>`</w:t>
+      </w:r>
+      <w:proofErr w:type="spellStart"/>
+      <w:r>
+        <w:rPr>
+          <w:i/>
+          <w:iCs/>
+        </w:rPr>
+        <w:t>sudo</w:t>
+      </w:r>
+      <w:proofErr w:type="spellEnd"/>
+      <w:r>
+        <w:rPr>
+          <w:i/>
+          <w:iCs/>
+        </w:rPr>
+        <w:t>`</w:t>
       </w:r>
       <w:r>
         <w:t>)</w:t>
@@ -3151,6 +3217,7 @@
       <w:r>
         <w:t xml:space="preserve">Place the code given in the pdf into </w:t>
       </w:r>
+      <w:proofErr w:type="spellStart"/>
       <w:r>
         <w:rPr>
           <w:i/>
@@ -3158,6 +3225,7 @@
         </w:rPr>
         <w:t>KernelMemoryAccessTest.c</w:t>
       </w:r>
+      <w:proofErr w:type="spellEnd"/>
     </w:p>
     <w:p>
       <w:r>
@@ -3201,8 +3269,21 @@
     <w:p/>
     <w:p>
       <w:r>
-        <w:t>Compile using `gcc -march=native KernelMemoryAccessTest.c -o KernelMemoryAccessTest</w:t>
-      </w:r>
+        <w:t xml:space="preserve">Compile using `gcc -march=native </w:t>
+      </w:r>
+      <w:proofErr w:type="spellStart"/>
+      <w:r>
+        <w:t>KernelMemoryAccessTest.c</w:t>
+      </w:r>
+      <w:proofErr w:type="spellEnd"/>
+      <w:r>
+        <w:t xml:space="preserve"> -o </w:t>
+      </w:r>
+      <w:proofErr w:type="spellStart"/>
+      <w:r>
+        <w:t>KernelMemoryAccessTest</w:t>
+      </w:r>
+      <w:proofErr w:type="spellEnd"/>
     </w:p>
     <w:p>
       <w:r>
@@ -3336,15 +3417,79 @@
       <w:bookmarkEnd w:id="43"/>
     </w:p>
     <w:p>
-      <w:pPr>
-        <w:pStyle w:val="ListParagraph"/>
-        <w:numPr>
-          <w:ilvl w:val="0"/>
-          <w:numId w:val="30"/>
-        </w:numPr>
-      </w:pPr>
-      <w:r>
-        <w:t>Place Holder</w:t>
+      <w:r>
+        <w:t xml:space="preserve">Compile </w:t>
+      </w:r>
+      <w:proofErr w:type="spellStart"/>
+      <w:r>
+        <w:t>ExceptionHandling.c</w:t>
+      </w:r>
+      <w:proofErr w:type="spellEnd"/>
+      <w:r>
+        <w:t xml:space="preserve"> by running </w:t>
+      </w:r>
+    </w:p>
+    <w:p>
+      <w:pPr>
+        <w:ind w:firstLine="720"/>
+      </w:pPr>
+      <w:r>
+        <w:t xml:space="preserve">`gcc -march=native </w:t>
+      </w:r>
+      <w:proofErr w:type="spellStart"/>
+      <w:r>
+        <w:t>ExceptionHandling.c</w:t>
+      </w:r>
+      <w:proofErr w:type="spellEnd"/>
+      <w:r>
+        <w:t xml:space="preserve"> -o </w:t>
+      </w:r>
+      <w:proofErr w:type="spellStart"/>
+      <w:r>
+        <w:t>ExceptionHandling</w:t>
+      </w:r>
+      <w:proofErr w:type="spellEnd"/>
+      <w:r>
+        <w:t>`</w:t>
+      </w:r>
+    </w:p>
+    <w:p>
+      <w:r>
+        <w:drawing>
+          <wp:inline distT="0" distB="0" distL="0" distR="0" wp14:anchorId="1BE693C3" wp14:editId="0DC15228">
+            <wp:extent cx="5943600" cy="450850"/>
+            <wp:effectExtent l="0" t="0" r="0" b="6350"/>
+            <wp:docPr id="1800352443" name="Picture 1"/>
+            <wp:cNvGraphicFramePr>
+              <a:graphicFrameLocks xmlns:a="http://schemas.openxmlformats.org/drawingml/2006/main" noChangeAspect="1"/>
+            </wp:cNvGraphicFramePr>
+            <a:graphic xmlns:a="http://schemas.openxmlformats.org/drawingml/2006/main">
+              <a:graphicData uri="http://schemas.openxmlformats.org/drawingml/2006/picture">
+                <pic:pic xmlns:pic="http://schemas.openxmlformats.org/drawingml/2006/picture">
+                  <pic:nvPicPr>
+                    <pic:cNvPr id="1800352443" name=""/>
+                    <pic:cNvPicPr/>
+                  </pic:nvPicPr>
+                  <pic:blipFill>
+                    <a:blip r:embed="rId25"/>
+                    <a:stretch>
+                      <a:fillRect/>
+                    </a:stretch>
+                  </pic:blipFill>
+                  <pic:spPr>
+                    <a:xfrm>
+                      <a:off x="0" y="0"/>
+                      <a:ext cx="5943600" cy="450850"/>
+                    </a:xfrm>
+                    <a:prstGeom prst="rect">
+                      <a:avLst/>
+                    </a:prstGeom>
+                  </pic:spPr>
+                </pic:pic>
+              </a:graphicData>
+            </a:graphic>
+          </wp:inline>
+        </w:drawing>
       </w:r>
     </w:p>
     <w:p/>
@@ -3359,9 +3504,48 @@
       <w:bookmarkEnd w:id="44"/>
     </w:p>
     <w:p>
-      <w:pPr>
-        <w:pStyle w:val="Heading2"/>
-      </w:pPr>
+      <w:r>
+        <w:t>Execution is successfully continued after the memory access violation</w:t>
+      </w:r>
+    </w:p>
+    <w:p>
+      <w:r>
+        <w:drawing>
+          <wp:inline distT="0" distB="0" distL="0" distR="0" wp14:anchorId="578B05BE" wp14:editId="5D6F3691">
+            <wp:extent cx="5943600" cy="913130"/>
+            <wp:effectExtent l="0" t="0" r="0" b="1270"/>
+            <wp:docPr id="592832840" name="Picture 1"/>
+            <wp:cNvGraphicFramePr>
+              <a:graphicFrameLocks xmlns:a="http://schemas.openxmlformats.org/drawingml/2006/main" noChangeAspect="1"/>
+            </wp:cNvGraphicFramePr>
+            <a:graphic xmlns:a="http://schemas.openxmlformats.org/drawingml/2006/main">
+              <a:graphicData uri="http://schemas.openxmlformats.org/drawingml/2006/picture">
+                <pic:pic xmlns:pic="http://schemas.openxmlformats.org/drawingml/2006/picture">
+                  <pic:nvPicPr>
+                    <pic:cNvPr id="592832840" name=""/>
+                    <pic:cNvPicPr/>
+                  </pic:nvPicPr>
+                  <pic:blipFill>
+                    <a:blip r:embed="rId26"/>
+                    <a:stretch>
+                      <a:fillRect/>
+                    </a:stretch>
+                  </pic:blipFill>
+                  <pic:spPr>
+                    <a:xfrm>
+                      <a:off x="0" y="0"/>
+                      <a:ext cx="5943600" cy="913130"/>
+                    </a:xfrm>
+                    <a:prstGeom prst="rect">
+                      <a:avLst/>
+                    </a:prstGeom>
+                  </pic:spPr>
+                </pic:pic>
+              </a:graphicData>
+            </a:graphic>
+          </wp:inline>
+        </w:drawing>
+      </w:r>
     </w:p>
     <w:p>
       <w:pPr>
@@ -3546,9 +3730,9 @@
     </w:p>
     <w:p/>
     <w:sectPr>
-      <w:headerReference w:type="default" r:id="rId25"/>
-      <w:footerReference w:type="even" r:id="rId26"/>
-      <w:footerReference w:type="default" r:id="rId27"/>
+      <w:headerReference w:type="default" r:id="rId27"/>
+      <w:footerReference w:type="even" r:id="rId28"/>
+      <w:footerReference w:type="default" r:id="rId29"/>
       <w:pgSz w:w="12240" w:h="15840"/>
       <w:pgMar w:top="1440" w:right="1440" w:bottom="1440" w:left="1440" w:header="720" w:footer="720" w:gutter="0"/>
       <w:cols w:space="720"/>

</xml_diff>

<commit_message>
Update report with task 6 results
</commit_message>
<xml_diff>
--- a/report.docx
+++ b/report.docx
@@ -2437,23 +2437,7 @@
         <w:ind w:firstLine="720"/>
       </w:pPr>
       <w:r>
-        <w:t xml:space="preserve">I noticed in the 20.04 version of the labs, the </w:t>
-      </w:r>
-      <w:proofErr w:type="spellStart"/>
-      <w:r>
-        <w:t>SEEDLabs</w:t>
-      </w:r>
-      <w:proofErr w:type="spellEnd"/>
-      <w:r>
-        <w:t xml:space="preserve"> pdf contains the following excerpt regarding the use of a 20.04 </w:t>
-      </w:r>
-      <w:proofErr w:type="spellStart"/>
-      <w:r>
-        <w:t>SEEDLabs</w:t>
-      </w:r>
-      <w:proofErr w:type="spellEnd"/>
-      <w:r>
-        <w:t xml:space="preserve"> VM:</w:t>
+        <w:t>I noticed in the 20.04 version of the labs, the SEEDLabs pdf contains the following excerpt regarding the use of a 20.04 SEEDLabs VM:</w:t>
       </w:r>
     </w:p>
     <w:p/>
@@ -2493,15 +2477,7 @@
         <w:ind w:firstLine="720"/>
       </w:pPr>
       <w:r>
-        <w:t xml:space="preserve">I am using a </w:t>
-      </w:r>
-      <w:proofErr w:type="spellStart"/>
-      <w:r>
-        <w:t>SEEDLabs</w:t>
-      </w:r>
-      <w:proofErr w:type="spellEnd"/>
-      <w:r>
-        <w:t xml:space="preserve"> 20.04 VM and believe this may have</w:t>
+        <w:t>I am using a SEEDLabs 20.04 VM and believe this may have</w:t>
       </w:r>
       <w:r>
         <w:t xml:space="preserve"> had</w:t>
@@ -2553,15 +2529,7 @@
     </w:p>
     <w:p>
       <w:r>
-        <w:t xml:space="preserve">`gcc -march=native CacheTime.c -o </w:t>
-      </w:r>
-      <w:proofErr w:type="spellStart"/>
-      <w:r>
-        <w:t>CacheTime</w:t>
-      </w:r>
-      <w:proofErr w:type="spellEnd"/>
-      <w:r>
-        <w:t>`</w:t>
+        <w:t>`gcc -march=native CacheTime.c -o CacheTime`</w:t>
       </w:r>
     </w:p>
     <w:p/>
@@ -2711,23 +2679,7 @@
     </w:p>
     <w:p>
       <w:r>
-        <w:t xml:space="preserve">`gcc -march=native </w:t>
-      </w:r>
-      <w:proofErr w:type="spellStart"/>
-      <w:r>
-        <w:t>FlushReload.c</w:t>
-      </w:r>
-      <w:proofErr w:type="spellEnd"/>
-      <w:r>
-        <w:t xml:space="preserve"> -o </w:t>
-      </w:r>
-      <w:proofErr w:type="spellStart"/>
-      <w:r>
-        <w:t>FlushReload</w:t>
-      </w:r>
-      <w:proofErr w:type="spellEnd"/>
-      <w:r>
-        <w:t>`</w:t>
+        <w:t>`gcc -march=native FlushReload.c -o FlushReload`</w:t>
       </w:r>
     </w:p>
     <w:p/>
@@ -2950,7 +2902,6 @@
       <w:r>
         <w:t xml:space="preserve"> get </w:t>
       </w:r>
-      <w:proofErr w:type="spellStart"/>
       <w:r>
         <w:rPr>
           <w:i/>
@@ -2958,7 +2909,6 @@
         </w:rPr>
         <w:t>MeltdownKernel.c</w:t>
       </w:r>
-      <w:proofErr w:type="spellEnd"/>
       <w:r>
         <w:t xml:space="preserve"> to compile</w:t>
       </w:r>
@@ -3120,23 +3070,7 @@
           <w:i/>
           <w:iCs/>
         </w:rPr>
-        <w:t>`</w:t>
-      </w:r>
-      <w:proofErr w:type="spellStart"/>
-      <w:r>
-        <w:rPr>
-          <w:i/>
-          <w:iCs/>
-        </w:rPr>
-        <w:t>sudo</w:t>
-      </w:r>
-      <w:proofErr w:type="spellEnd"/>
-      <w:r>
-        <w:rPr>
-          <w:i/>
-          <w:iCs/>
-        </w:rPr>
-        <w:t>`</w:t>
+        <w:t>`sudo`</w:t>
       </w:r>
       <w:r>
         <w:t>)</w:t>
@@ -3217,7 +3151,6 @@
       <w:r>
         <w:t xml:space="preserve">Place the code given in the pdf into </w:t>
       </w:r>
-      <w:proofErr w:type="spellStart"/>
       <w:r>
         <w:rPr>
           <w:i/>
@@ -3225,7 +3158,6 @@
         </w:rPr>
         <w:t>KernelMemoryAccessTest.c</w:t>
       </w:r>
-      <w:proofErr w:type="spellEnd"/>
     </w:p>
     <w:p>
       <w:r>
@@ -3269,21 +3201,8 @@
     <w:p/>
     <w:p>
       <w:r>
-        <w:t xml:space="preserve">Compile using `gcc -march=native </w:t>
-      </w:r>
-      <w:proofErr w:type="spellStart"/>
-      <w:r>
-        <w:t>KernelMemoryAccessTest.c</w:t>
-      </w:r>
-      <w:proofErr w:type="spellEnd"/>
-      <w:r>
-        <w:t xml:space="preserve"> -o </w:t>
-      </w:r>
-      <w:proofErr w:type="spellStart"/>
-      <w:r>
-        <w:t>KernelMemoryAccessTest</w:t>
-      </w:r>
-      <w:proofErr w:type="spellEnd"/>
+        <w:t>Compile using `gcc -march=native KernelMemoryAccessTest.c -o KernelMemoryAccessTest</w:t>
+      </w:r>
     </w:p>
     <w:p>
       <w:r>
@@ -3418,15 +3337,7 @@
     </w:p>
     <w:p>
       <w:r>
-        <w:t xml:space="preserve">Compile </w:t>
-      </w:r>
-      <w:proofErr w:type="spellStart"/>
-      <w:r>
-        <w:t>ExceptionHandling.c</w:t>
-      </w:r>
-      <w:proofErr w:type="spellEnd"/>
-      <w:r>
-        <w:t xml:space="preserve"> by running </w:t>
+        <w:t xml:space="preserve">Compile ExceptionHandling.c by running </w:t>
       </w:r>
     </w:p>
     <w:p>
@@ -3434,23 +3345,7 @@
         <w:ind w:firstLine="720"/>
       </w:pPr>
       <w:r>
-        <w:t xml:space="preserve">`gcc -march=native </w:t>
-      </w:r>
-      <w:proofErr w:type="spellStart"/>
-      <w:r>
-        <w:t>ExceptionHandling.c</w:t>
-      </w:r>
-      <w:proofErr w:type="spellEnd"/>
-      <w:r>
-        <w:t xml:space="preserve"> -o </w:t>
-      </w:r>
-      <w:proofErr w:type="spellStart"/>
-      <w:r>
-        <w:t>ExceptionHandling</w:t>
-      </w:r>
-      <w:proofErr w:type="spellEnd"/>
-      <w:r>
-        <w:t>`</w:t>
+        <w:t>`gcc -march=native ExceptionHandling.c -o ExceptionHandling`</w:t>
       </w:r>
     </w:p>
     <w:p>
@@ -3582,19 +3477,117 @@
       <w:bookmarkEnd w:id="46"/>
     </w:p>
     <w:p>
-      <w:pPr>
-        <w:pStyle w:val="ListParagraph"/>
-        <w:numPr>
-          <w:ilvl w:val="0"/>
-          <w:numId w:val="31"/>
-        </w:numPr>
-      </w:pPr>
-      <w:r>
-        <w:t>Place Holder</w:t>
+      <w:r>
+        <w:t xml:space="preserve">Update line 92 in </w:t>
+      </w:r>
+      <w:r>
+        <w:rPr>
+          <w:i/>
+          <w:iCs/>
+        </w:rPr>
+        <w:t>MeltdownExperiment.c</w:t>
+      </w:r>
+      <w:r>
+        <w:t>with the address found in Task 3</w:t>
+      </w:r>
+    </w:p>
+    <w:p>
+      <w:r>
+        <w:t>(0x</w:t>
+      </w:r>
+      <w:r>
+        <w:t>49f9dadb</w:t>
+      </w:r>
+      <w:r>
+        <w:t xml:space="preserve"> in this case)</w:t>
+      </w:r>
+    </w:p>
+    <w:p>
+      <w:r>
+        <w:drawing>
+          <wp:inline distT="0" distB="0" distL="0" distR="0" wp14:anchorId="4658CD7A" wp14:editId="3C361ED0">
+            <wp:extent cx="5943600" cy="1198245"/>
+            <wp:effectExtent l="0" t="0" r="0" b="0"/>
+            <wp:docPr id="1862762176" name="Picture 1"/>
+            <wp:cNvGraphicFramePr>
+              <a:graphicFrameLocks xmlns:a="http://schemas.openxmlformats.org/drawingml/2006/main" noChangeAspect="1"/>
+            </wp:cNvGraphicFramePr>
+            <a:graphic xmlns:a="http://schemas.openxmlformats.org/drawingml/2006/main">
+              <a:graphicData uri="http://schemas.openxmlformats.org/drawingml/2006/picture">
+                <pic:pic xmlns:pic="http://schemas.openxmlformats.org/drawingml/2006/picture">
+                  <pic:nvPicPr>
+                    <pic:cNvPr id="1862762176" name=""/>
+                    <pic:cNvPicPr/>
+                  </pic:nvPicPr>
+                  <pic:blipFill>
+                    <a:blip r:embed="rId27"/>
+                    <a:stretch>
+                      <a:fillRect/>
+                    </a:stretch>
+                  </pic:blipFill>
+                  <pic:spPr>
+                    <a:xfrm>
+                      <a:off x="0" y="0"/>
+                      <a:ext cx="5943600" cy="1198245"/>
+                    </a:xfrm>
+                    <a:prstGeom prst="rect">
+                      <a:avLst/>
+                    </a:prstGeom>
+                  </pic:spPr>
+                </pic:pic>
+              </a:graphicData>
+            </a:graphic>
+          </wp:inline>
+        </w:drawing>
       </w:r>
     </w:p>
     <w:p/>
     <w:p>
+      <w:r>
+        <w:t>To compile, run `gcc -march=native MeltdownExperiment.c -o MeltdownExperiment`</w:t>
+      </w:r>
+    </w:p>
+    <w:p>
+      <w:r>
+        <w:drawing>
+          <wp:inline distT="0" distB="0" distL="0" distR="0" wp14:anchorId="75BAB928" wp14:editId="516F207E">
+            <wp:extent cx="5943600" cy="716915"/>
+            <wp:effectExtent l="0" t="0" r="0" b="0"/>
+            <wp:docPr id="1994822723" name="Picture 1"/>
+            <wp:cNvGraphicFramePr>
+              <a:graphicFrameLocks xmlns:a="http://schemas.openxmlformats.org/drawingml/2006/main" noChangeAspect="1"/>
+            </wp:cNvGraphicFramePr>
+            <a:graphic xmlns:a="http://schemas.openxmlformats.org/drawingml/2006/main">
+              <a:graphicData uri="http://schemas.openxmlformats.org/drawingml/2006/picture">
+                <pic:pic xmlns:pic="http://schemas.openxmlformats.org/drawingml/2006/picture">
+                  <pic:nvPicPr>
+                    <pic:cNvPr id="1994822723" name=""/>
+                    <pic:cNvPicPr/>
+                  </pic:nvPicPr>
+                  <pic:blipFill>
+                    <a:blip r:embed="rId28"/>
+                    <a:stretch>
+                      <a:fillRect/>
+                    </a:stretch>
+                  </pic:blipFill>
+                  <pic:spPr>
+                    <a:xfrm>
+                      <a:off x="0" y="0"/>
+                      <a:ext cx="5943600" cy="716915"/>
+                    </a:xfrm>
+                    <a:prstGeom prst="rect">
+                      <a:avLst/>
+                    </a:prstGeom>
+                  </pic:spPr>
+                </pic:pic>
+              </a:graphicData>
+            </a:graphic>
+          </wp:inline>
+        </w:drawing>
+      </w:r>
+    </w:p>
+    <w:p/>
+    <w:p>
       <w:pPr>
         <w:pStyle w:val="Heading3"/>
       </w:pPr>
@@ -3605,9 +3598,141 @@
       <w:bookmarkEnd w:id="47"/>
     </w:p>
     <w:p>
-      <w:pPr>
-        <w:pStyle w:val="Heading2"/>
-      </w:pPr>
+      <w:r>
+        <w:t>Execution</w:t>
+      </w:r>
+      <w:r>
+        <w:t xml:space="preserve"> is successful when CACHE_HIT_THRESHOLD is set to 80</w:t>
+      </w:r>
+    </w:p>
+    <w:p>
+      <w:r>
+        <w:drawing>
+          <wp:inline distT="0" distB="0" distL="0" distR="0" wp14:anchorId="7006773A" wp14:editId="5AF30FFB">
+            <wp:extent cx="5943600" cy="1098550"/>
+            <wp:effectExtent l="0" t="0" r="0" b="6350"/>
+            <wp:docPr id="51735490" name="Picture 1" descr="A screenshot of a computer&#10;&#10;Description automatically generated"/>
+            <wp:cNvGraphicFramePr>
+              <a:graphicFrameLocks xmlns:a="http://schemas.openxmlformats.org/drawingml/2006/main" noChangeAspect="1"/>
+            </wp:cNvGraphicFramePr>
+            <a:graphic xmlns:a="http://schemas.openxmlformats.org/drawingml/2006/main">
+              <a:graphicData uri="http://schemas.openxmlformats.org/drawingml/2006/picture">
+                <pic:pic xmlns:pic="http://schemas.openxmlformats.org/drawingml/2006/picture">
+                  <pic:nvPicPr>
+                    <pic:cNvPr id="51735490" name="Picture 1" descr="A screenshot of a computer&#10;&#10;Description automatically generated"/>
+                    <pic:cNvPicPr/>
+                  </pic:nvPicPr>
+                  <pic:blipFill>
+                    <a:blip r:embed="rId29"/>
+                    <a:stretch>
+                      <a:fillRect/>
+                    </a:stretch>
+                  </pic:blipFill>
+                  <pic:spPr>
+                    <a:xfrm>
+                      <a:off x="0" y="0"/>
+                      <a:ext cx="5943600" cy="1098550"/>
+                    </a:xfrm>
+                    <a:prstGeom prst="rect">
+                      <a:avLst/>
+                    </a:prstGeom>
+                  </pic:spPr>
+                </pic:pic>
+              </a:graphicData>
+            </a:graphic>
+          </wp:inline>
+        </w:drawing>
+      </w:r>
+    </w:p>
+    <w:p/>
+    <w:p>
+      <w:r>
+        <w:t>When CACHE_HIT_THRESHOLD is set too low(10), we do not receive any results</w:t>
+      </w:r>
+    </w:p>
+    <w:p>
+      <w:r>
+        <w:drawing>
+          <wp:inline distT="0" distB="0" distL="0" distR="0" wp14:anchorId="08D6FEFD" wp14:editId="75F65739">
+            <wp:extent cx="5943600" cy="791845"/>
+            <wp:effectExtent l="0" t="0" r="0" b="0"/>
+            <wp:docPr id="1072445163" name="Picture 1" descr="Graphical user interface, text&#10;&#10;Description automatically generated"/>
+            <wp:cNvGraphicFramePr>
+              <a:graphicFrameLocks xmlns:a="http://schemas.openxmlformats.org/drawingml/2006/main" noChangeAspect="1"/>
+            </wp:cNvGraphicFramePr>
+            <a:graphic xmlns:a="http://schemas.openxmlformats.org/drawingml/2006/main">
+              <a:graphicData uri="http://schemas.openxmlformats.org/drawingml/2006/picture">
+                <pic:pic xmlns:pic="http://schemas.openxmlformats.org/drawingml/2006/picture">
+                  <pic:nvPicPr>
+                    <pic:cNvPr id="1072445163" name="Picture 1" descr="Graphical user interface, text&#10;&#10;Description automatically generated"/>
+                    <pic:cNvPicPr/>
+                  </pic:nvPicPr>
+                  <pic:blipFill>
+                    <a:blip r:embed="rId30"/>
+                    <a:stretch>
+                      <a:fillRect/>
+                    </a:stretch>
+                  </pic:blipFill>
+                  <pic:spPr>
+                    <a:xfrm>
+                      <a:off x="0" y="0"/>
+                      <a:ext cx="5943600" cy="791845"/>
+                    </a:xfrm>
+                    <a:prstGeom prst="rect">
+                      <a:avLst/>
+                    </a:prstGeom>
+                  </pic:spPr>
+                </pic:pic>
+              </a:graphicData>
+            </a:graphic>
+          </wp:inline>
+        </w:drawing>
+      </w:r>
+    </w:p>
+    <w:p/>
+    <w:p>
+      <w:r>
+        <w:t>When CACHE_HIT_THRESHOLD is set too high (203), we receive more than one result</w:t>
+      </w:r>
+    </w:p>
+    <w:p>
+      <w:r>
+        <w:drawing>
+          <wp:inline distT="0" distB="0" distL="0" distR="0" wp14:anchorId="7BC0F1F3" wp14:editId="337A3E5A">
+            <wp:extent cx="5943600" cy="1609725"/>
+            <wp:effectExtent l="0" t="0" r="0" b="3175"/>
+            <wp:docPr id="1812419870" name="Picture 1" descr="A screenshot of a computer&#10;&#10;Description automatically generated"/>
+            <wp:cNvGraphicFramePr>
+              <a:graphicFrameLocks xmlns:a="http://schemas.openxmlformats.org/drawingml/2006/main" noChangeAspect="1"/>
+            </wp:cNvGraphicFramePr>
+            <a:graphic xmlns:a="http://schemas.openxmlformats.org/drawingml/2006/main">
+              <a:graphicData uri="http://schemas.openxmlformats.org/drawingml/2006/picture">
+                <pic:pic xmlns:pic="http://schemas.openxmlformats.org/drawingml/2006/picture">
+                  <pic:nvPicPr>
+                    <pic:cNvPr id="1812419870" name="Picture 1" descr="A screenshot of a computer&#10;&#10;Description automatically generated"/>
+                    <pic:cNvPicPr/>
+                  </pic:nvPicPr>
+                  <pic:blipFill>
+                    <a:blip r:embed="rId31"/>
+                    <a:stretch>
+                      <a:fillRect/>
+                    </a:stretch>
+                  </pic:blipFill>
+                  <pic:spPr>
+                    <a:xfrm>
+                      <a:off x="0" y="0"/>
+                      <a:ext cx="5943600" cy="1609725"/>
+                    </a:xfrm>
+                    <a:prstGeom prst="rect">
+                      <a:avLst/>
+                    </a:prstGeom>
+                  </pic:spPr>
+                </pic:pic>
+              </a:graphicData>
+            </a:graphic>
+          </wp:inline>
+        </w:drawing>
+      </w:r>
     </w:p>
     <w:p>
       <w:pPr>
@@ -3730,9 +3855,9 @@
     </w:p>
     <w:p/>
     <w:sectPr>
-      <w:headerReference w:type="default" r:id="rId27"/>
-      <w:footerReference w:type="even" r:id="rId28"/>
-      <w:footerReference w:type="default" r:id="rId29"/>
+      <w:headerReference w:type="default" r:id="rId32"/>
+      <w:footerReference w:type="even" r:id="rId33"/>
+      <w:footerReference w:type="default" r:id="rId34"/>
       <w:pgSz w:w="12240" w:h="15840"/>
       <w:pgMar w:top="1440" w:right="1440" w:bottom="1440" w:left="1440" w:header="720" w:footer="720" w:gutter="0"/>
       <w:cols w:space="720"/>
@@ -7451,7 +7576,6 @@
   <w:style w:type="character" w:default="1" w:styleId="DefaultParagraphFont">
     <w:name w:val="Default Paragraph Font"/>
     <w:uiPriority w:val="1"/>
-    <w:semiHidden/>
     <w:unhideWhenUsed/>
   </w:style>
   <w:style w:type="table" w:default="1" w:styleId="TableNormal">

</xml_diff>

<commit_message>
Update report with results of Task 7.1
</commit_message>
<xml_diff>
--- a/report.docx
+++ b/report.docx
@@ -3769,19 +3769,105 @@
       <w:bookmarkEnd w:id="49"/>
     </w:p>
     <w:p>
-      <w:pPr>
-        <w:pStyle w:val="ListParagraph"/>
-        <w:numPr>
-          <w:ilvl w:val="0"/>
-          <w:numId w:val="32"/>
-        </w:numPr>
-      </w:pPr>
-      <w:r>
-        <w:t>Place Holder</w:t>
+      <w:r>
+        <w:t xml:space="preserve">Make the change on line 53 of </w:t>
+      </w:r>
+      <w:r>
+        <w:rPr>
+          <w:i/>
+          <w:iCs/>
+        </w:rPr>
+        <w:t>MeltdownExperiment.c</w:t>
+      </w:r>
+      <w:r>
+        <w:t xml:space="preserve"> as described in Task 7.1</w:t>
+      </w:r>
+    </w:p>
+    <w:p>
+      <w:r>
+        <w:drawing>
+          <wp:inline distT="0" distB="0" distL="0" distR="0" wp14:anchorId="5C49D629" wp14:editId="67897BF9">
+            <wp:extent cx="5943600" cy="1958975"/>
+            <wp:effectExtent l="0" t="0" r="0" b="0"/>
+            <wp:docPr id="109163679" name="Picture 1" descr="Text&#10;&#10;Description automatically generated"/>
+            <wp:cNvGraphicFramePr>
+              <a:graphicFrameLocks xmlns:a="http://schemas.openxmlformats.org/drawingml/2006/main" noChangeAspect="1"/>
+            </wp:cNvGraphicFramePr>
+            <a:graphic xmlns:a="http://schemas.openxmlformats.org/drawingml/2006/main">
+              <a:graphicData uri="http://schemas.openxmlformats.org/drawingml/2006/picture">
+                <pic:pic xmlns:pic="http://schemas.openxmlformats.org/drawingml/2006/picture">
+                  <pic:nvPicPr>
+                    <pic:cNvPr id="109163679" name="Picture 1" descr="Text&#10;&#10;Description automatically generated"/>
+                    <pic:cNvPicPr/>
+                  </pic:nvPicPr>
+                  <pic:blipFill>
+                    <a:blip r:embed="rId32"/>
+                    <a:stretch>
+                      <a:fillRect/>
+                    </a:stretch>
+                  </pic:blipFill>
+                  <pic:spPr>
+                    <a:xfrm>
+                      <a:off x="0" y="0"/>
+                      <a:ext cx="5943600" cy="1958975"/>
+                    </a:xfrm>
+                    <a:prstGeom prst="rect">
+                      <a:avLst/>
+                    </a:prstGeom>
+                  </pic:spPr>
+                </pic:pic>
+              </a:graphicData>
+            </a:graphic>
+          </wp:inline>
+        </w:drawing>
       </w:r>
     </w:p>
     <w:p/>
     <w:p>
+      <w:r>
+        <w:t>Compile using `gcc -march=native MeltdownExperiment.c -o MeltdownExperiment`</w:t>
+      </w:r>
+    </w:p>
+    <w:p>
+      <w:r>
+        <w:drawing>
+          <wp:inline distT="0" distB="0" distL="0" distR="0" wp14:anchorId="1AA7AD04" wp14:editId="31001916">
+            <wp:extent cx="5943600" cy="713105"/>
+            <wp:effectExtent l="0" t="0" r="0" b="0"/>
+            <wp:docPr id="446356917" name="Picture 1"/>
+            <wp:cNvGraphicFramePr>
+              <a:graphicFrameLocks xmlns:a="http://schemas.openxmlformats.org/drawingml/2006/main" noChangeAspect="1"/>
+            </wp:cNvGraphicFramePr>
+            <a:graphic xmlns:a="http://schemas.openxmlformats.org/drawingml/2006/main">
+              <a:graphicData uri="http://schemas.openxmlformats.org/drawingml/2006/picture">
+                <pic:pic xmlns:pic="http://schemas.openxmlformats.org/drawingml/2006/picture">
+                  <pic:nvPicPr>
+                    <pic:cNvPr id="446356917" name=""/>
+                    <pic:cNvPicPr/>
+                  </pic:nvPicPr>
+                  <pic:blipFill>
+                    <a:blip r:embed="rId33"/>
+                    <a:stretch>
+                      <a:fillRect/>
+                    </a:stretch>
+                  </pic:blipFill>
+                  <pic:spPr>
+                    <a:xfrm>
+                      <a:off x="0" y="0"/>
+                      <a:ext cx="5943600" cy="713105"/>
+                    </a:xfrm>
+                    <a:prstGeom prst="rect">
+                      <a:avLst/>
+                    </a:prstGeom>
+                  </pic:spPr>
+                </pic:pic>
+              </a:graphicData>
+            </a:graphic>
+          </wp:inline>
+        </w:drawing>
+      </w:r>
+    </w:p>
+    <w:p>
       <w:pPr>
         <w:pStyle w:val="Heading3"/>
       </w:pPr>
@@ -3792,9 +3878,48 @@
       <w:bookmarkEnd w:id="50"/>
     </w:p>
     <w:p>
-      <w:pPr>
-        <w:pStyle w:val="Heading2"/>
-      </w:pPr>
+      <w:r>
+        <w:t>Execution is unsuccessful despite multiple attempts</w:t>
+      </w:r>
+    </w:p>
+    <w:p>
+      <w:r>
+        <w:drawing>
+          <wp:inline distT="0" distB="0" distL="0" distR="0" wp14:anchorId="585F84FD" wp14:editId="77C802F0">
+            <wp:extent cx="5943600" cy="3050540"/>
+            <wp:effectExtent l="0" t="0" r="0" b="0"/>
+            <wp:docPr id="685323135" name="Picture 1" descr="Graphical user interface, text&#10;&#10;Description automatically generated"/>
+            <wp:cNvGraphicFramePr>
+              <a:graphicFrameLocks xmlns:a="http://schemas.openxmlformats.org/drawingml/2006/main" noChangeAspect="1"/>
+            </wp:cNvGraphicFramePr>
+            <a:graphic xmlns:a="http://schemas.openxmlformats.org/drawingml/2006/main">
+              <a:graphicData uri="http://schemas.openxmlformats.org/drawingml/2006/picture">
+                <pic:pic xmlns:pic="http://schemas.openxmlformats.org/drawingml/2006/picture">
+                  <pic:nvPicPr>
+                    <pic:cNvPr id="685323135" name="Picture 1" descr="Graphical user interface, text&#10;&#10;Description automatically generated"/>
+                    <pic:cNvPicPr/>
+                  </pic:nvPicPr>
+                  <pic:blipFill>
+                    <a:blip r:embed="rId34"/>
+                    <a:stretch>
+                      <a:fillRect/>
+                    </a:stretch>
+                  </pic:blipFill>
+                  <pic:spPr>
+                    <a:xfrm>
+                      <a:off x="0" y="0"/>
+                      <a:ext cx="5943600" cy="3050540"/>
+                    </a:xfrm>
+                    <a:prstGeom prst="rect">
+                      <a:avLst/>
+                    </a:prstGeom>
+                  </pic:spPr>
+                </pic:pic>
+              </a:graphicData>
+            </a:graphic>
+          </wp:inline>
+        </w:drawing>
+      </w:r>
     </w:p>
     <w:p>
       <w:pPr>
@@ -3855,9 +3980,9 @@
     </w:p>
     <w:p/>
     <w:sectPr>
-      <w:headerReference w:type="default" r:id="rId32"/>
-      <w:footerReference w:type="even" r:id="rId33"/>
-      <w:footerReference w:type="default" r:id="rId34"/>
+      <w:headerReference w:type="default" r:id="rId35"/>
+      <w:footerReference w:type="even" r:id="rId36"/>
+      <w:footerReference w:type="default" r:id="rId37"/>
       <w:pgSz w:w="12240" w:h="15840"/>
       <w:pgMar w:top="1440" w:right="1440" w:bottom="1440" w:left="1440" w:header="720" w:footer="720" w:gutter="0"/>
       <w:cols w:space="720"/>

</xml_diff>

<commit_message>
Update report with final results and spell check
</commit_message>
<xml_diff>
--- a/report.docx
+++ b/report.docx
@@ -61,6 +61,8 @@
       <w:bookmarkStart w:id="4" w:name="_Toc130932038"/>
       <w:bookmarkStart w:id="5" w:name="_Toc130933099"/>
       <w:bookmarkStart w:id="6" w:name="_Toc132363899"/>
+      <w:bookmarkStart w:id="7" w:name="_Toc132374882"/>
+      <w:bookmarkStart w:id="8" w:name="_Toc132374935"/>
       <w:r>
         <w:t>CS 5153/5053 Network Security, Spring 2023</w:t>
       </w:r>
@@ -71,82 +73,96 @@
       <w:bookmarkEnd w:id="4"/>
       <w:bookmarkEnd w:id="5"/>
       <w:bookmarkEnd w:id="6"/>
+      <w:bookmarkEnd w:id="7"/>
+      <w:bookmarkEnd w:id="8"/>
     </w:p>
     <w:p>
       <w:pPr>
         <w:pStyle w:val="Heading2"/>
         <w:jc w:val="center"/>
       </w:pPr>
-      <w:bookmarkStart w:id="7" w:name="_Toc130914901"/>
-      <w:bookmarkStart w:id="8" w:name="_Toc130925039"/>
-      <w:bookmarkStart w:id="9" w:name="_Toc130925637"/>
-      <w:bookmarkStart w:id="10" w:name="_Toc130928033"/>
-      <w:bookmarkStart w:id="11" w:name="_Toc130932039"/>
-      <w:bookmarkStart w:id="12" w:name="_Toc130933100"/>
-      <w:bookmarkStart w:id="13" w:name="_Toc132363900"/>
+      <w:bookmarkStart w:id="9" w:name="_Toc130914901"/>
+      <w:bookmarkStart w:id="10" w:name="_Toc130925039"/>
+      <w:bookmarkStart w:id="11" w:name="_Toc130925637"/>
+      <w:bookmarkStart w:id="12" w:name="_Toc130928033"/>
+      <w:bookmarkStart w:id="13" w:name="_Toc130932039"/>
+      <w:bookmarkStart w:id="14" w:name="_Toc130933100"/>
+      <w:bookmarkStart w:id="15" w:name="_Toc132363900"/>
+      <w:bookmarkStart w:id="16" w:name="_Toc132374883"/>
+      <w:bookmarkStart w:id="17" w:name="_Toc132374936"/>
       <w:r>
         <w:t xml:space="preserve">Project </w:t>
       </w:r>
-      <w:bookmarkEnd w:id="7"/>
-      <w:bookmarkEnd w:id="8"/>
       <w:bookmarkEnd w:id="9"/>
       <w:bookmarkEnd w:id="10"/>
       <w:bookmarkEnd w:id="11"/>
       <w:bookmarkEnd w:id="12"/>
+      <w:bookmarkEnd w:id="13"/>
+      <w:bookmarkEnd w:id="14"/>
       <w:r>
         <w:t>5: Meltdown Attack</w:t>
       </w:r>
-      <w:bookmarkEnd w:id="13"/>
-    </w:p>
-    <w:p>
-      <w:pPr>
-        <w:pStyle w:val="Heading2"/>
-        <w:jc w:val="center"/>
-      </w:pPr>
-      <w:bookmarkStart w:id="14" w:name="_Toc130914902"/>
-      <w:bookmarkStart w:id="15" w:name="_Toc130925040"/>
-      <w:bookmarkStart w:id="16" w:name="_Toc130925638"/>
-      <w:bookmarkStart w:id="17" w:name="_Toc130928034"/>
-      <w:bookmarkStart w:id="18" w:name="_Toc130932040"/>
-      <w:bookmarkStart w:id="19" w:name="_Toc130933101"/>
-      <w:bookmarkStart w:id="20" w:name="_Toc132363901"/>
-      <w:r>
-        <w:t>Report</w:t>
-      </w:r>
-      <w:bookmarkEnd w:id="14"/>
       <w:bookmarkEnd w:id="15"/>
       <w:bookmarkEnd w:id="16"/>
       <w:bookmarkEnd w:id="17"/>
+    </w:p>
+    <w:p>
+      <w:pPr>
+        <w:pStyle w:val="Heading2"/>
+        <w:jc w:val="center"/>
+      </w:pPr>
+      <w:bookmarkStart w:id="18" w:name="_Toc130914902"/>
+      <w:bookmarkStart w:id="19" w:name="_Toc130925040"/>
+      <w:bookmarkStart w:id="20" w:name="_Toc130925638"/>
+      <w:bookmarkStart w:id="21" w:name="_Toc130928034"/>
+      <w:bookmarkStart w:id="22" w:name="_Toc130932040"/>
+      <w:bookmarkStart w:id="23" w:name="_Toc130933101"/>
+      <w:bookmarkStart w:id="24" w:name="_Toc132363901"/>
+      <w:bookmarkStart w:id="25" w:name="_Toc132374884"/>
+      <w:bookmarkStart w:id="26" w:name="_Toc132374937"/>
+      <w:r>
+        <w:t>Report</w:t>
+      </w:r>
       <w:bookmarkEnd w:id="18"/>
       <w:bookmarkEnd w:id="19"/>
       <w:bookmarkEnd w:id="20"/>
-    </w:p>
-    <w:p/>
-    <w:p>
-      <w:pPr>
-        <w:pStyle w:val="Heading3"/>
-        <w:jc w:val="center"/>
-      </w:pPr>
-      <w:bookmarkStart w:id="21" w:name="_Toc130914903"/>
-      <w:bookmarkStart w:id="22" w:name="_Toc130925041"/>
-      <w:bookmarkStart w:id="23" w:name="_Toc130925639"/>
-      <w:bookmarkStart w:id="24" w:name="_Toc130928035"/>
-      <w:bookmarkStart w:id="25" w:name="_Toc130932041"/>
-      <w:bookmarkStart w:id="26" w:name="_Toc130933102"/>
-      <w:bookmarkStart w:id="27" w:name="_Toc132363902"/>
-      <w:r>
-        <w:t>Student:</w:t>
-      </w:r>
-      <w:r>
-        <w:t xml:space="preserve"> Austin Tyler Conn</w:t>
-      </w:r>
       <w:bookmarkEnd w:id="21"/>
       <w:bookmarkEnd w:id="22"/>
       <w:bookmarkEnd w:id="23"/>
       <w:bookmarkEnd w:id="24"/>
       <w:bookmarkEnd w:id="25"/>
       <w:bookmarkEnd w:id="26"/>
+    </w:p>
+    <w:p/>
+    <w:p>
+      <w:pPr>
+        <w:pStyle w:val="Heading3"/>
+        <w:jc w:val="center"/>
+      </w:pPr>
+      <w:bookmarkStart w:id="27" w:name="_Toc130914903"/>
+      <w:bookmarkStart w:id="28" w:name="_Toc130925041"/>
+      <w:bookmarkStart w:id="29" w:name="_Toc130925639"/>
+      <w:bookmarkStart w:id="30" w:name="_Toc130928035"/>
+      <w:bookmarkStart w:id="31" w:name="_Toc130932041"/>
+      <w:bookmarkStart w:id="32" w:name="_Toc130933102"/>
+      <w:bookmarkStart w:id="33" w:name="_Toc132363902"/>
+      <w:bookmarkStart w:id="34" w:name="_Toc132374885"/>
+      <w:bookmarkStart w:id="35" w:name="_Toc132374938"/>
+      <w:r>
+        <w:t>Student:</w:t>
+      </w:r>
+      <w:r>
+        <w:t xml:space="preserve"> Austin Tyler Conn</w:t>
+      </w:r>
       <w:bookmarkEnd w:id="27"/>
+      <w:bookmarkEnd w:id="28"/>
+      <w:bookmarkEnd w:id="29"/>
+      <w:bookmarkEnd w:id="30"/>
+      <w:bookmarkEnd w:id="31"/>
+      <w:bookmarkEnd w:id="32"/>
+      <w:bookmarkEnd w:id="33"/>
+      <w:bookmarkEnd w:id="34"/>
+      <w:bookmarkEnd w:id="35"/>
     </w:p>
     <w:p>
       <w:pPr>
@@ -211,7 +227,7 @@
           <w:r>
             <w:fldChar w:fldCharType="separate"/>
           </w:r>
-          <w:hyperlink w:anchor="_Toc132363903" w:history="1">
+          <w:hyperlink w:anchor="_Toc132374939" w:history="1">
             <w:r>
               <w:rPr>
                 <w:rStyle w:val="Hyperlink"/>
@@ -238,7 +254,7 @@
                 <w:noProof/>
                 <w:webHidden/>
               </w:rPr>
-              <w:instrText xml:space="preserve"> PAGEREF _Toc132363903 \h </w:instrText>
+              <w:instrText xml:space="preserve"> PAGEREF _Toc132374939 \h </w:instrText>
             </w:r>
             <w:r>
               <w:rPr>
@@ -283,7 +299,7 @@
               <w14:ligatures w14:val="standardContextual"/>
             </w:rPr>
           </w:pPr>
-          <w:hyperlink w:anchor="_Toc132363904" w:history="1">
+          <w:hyperlink w:anchor="_Toc132374940" w:history="1">
             <w:r>
               <w:rPr>
                 <w:rStyle w:val="Hyperlink"/>
@@ -310,7 +326,7 @@
                 <w:noProof/>
                 <w:webHidden/>
               </w:rPr>
-              <w:instrText xml:space="preserve"> PAGEREF _Toc132363904 \h </w:instrText>
+              <w:instrText xml:space="preserve"> PAGEREF _Toc132374940 \h </w:instrText>
             </w:r>
             <w:r>
               <w:rPr>
@@ -355,13 +371,13 @@
               <w14:ligatures w14:val="standardContextual"/>
             </w:rPr>
           </w:pPr>
-          <w:hyperlink w:anchor="_Toc132363905" w:history="1">
+          <w:hyperlink w:anchor="_Toc132374941" w:history="1">
             <w:r>
               <w:rPr>
                 <w:rStyle w:val="Hyperlink"/>
                 <w:noProof/>
               </w:rPr>
-              <w:t>Docker Information</w:t>
+              <w:t>Additional Information</w:t>
             </w:r>
             <w:r>
               <w:rPr>
@@ -382,7 +398,7 @@
                 <w:noProof/>
                 <w:webHidden/>
               </w:rPr>
-              <w:instrText xml:space="preserve"> PAGEREF _Toc132363905 \h </w:instrText>
+              <w:instrText xml:space="preserve"> PAGEREF _Toc132374941 \h </w:instrText>
             </w:r>
             <w:r>
               <w:rPr>
@@ -427,13 +443,13 @@
               <w14:ligatures w14:val="standardContextual"/>
             </w:rPr>
           </w:pPr>
-          <w:hyperlink w:anchor="_Toc132363906" w:history="1">
+          <w:hyperlink w:anchor="_Toc132374942" w:history="1">
             <w:r>
               <w:rPr>
                 <w:rStyle w:val="Hyperlink"/>
                 <w:noProof/>
               </w:rPr>
-              <w:t>Assumptions</w:t>
+              <w:t>Task 1</w:t>
             </w:r>
             <w:r>
               <w:rPr>
@@ -454,7 +470,7 @@
                 <w:noProof/>
                 <w:webHidden/>
               </w:rPr>
-              <w:instrText xml:space="preserve"> PAGEREF _Toc132363906 \h </w:instrText>
+              <w:instrText xml:space="preserve"> PAGEREF _Toc132374942 \h </w:instrText>
             </w:r>
             <w:r>
               <w:rPr>
@@ -474,7 +490,149 @@
                 <w:noProof/>
                 <w:webHidden/>
               </w:rPr>
-              <w:t>4</w:t>
+              <w:t>5</w:t>
+            </w:r>
+            <w:r>
+              <w:rPr>
+                <w:noProof/>
+                <w:webHidden/>
+              </w:rPr>
+              <w:fldChar w:fldCharType="end"/>
+            </w:r>
+          </w:hyperlink>
+        </w:p>
+        <w:p>
+          <w:pPr>
+            <w:pStyle w:val="TOC3"/>
+            <w:tabs>
+              <w:tab w:val="right" w:leader="dot" w:pos="9350"/>
+            </w:tabs>
+            <w:rPr>
+              <w:rFonts w:eastAsiaTheme="minorEastAsia"/>
+              <w:noProof/>
+              <w:kern w:val="2"/>
+              <w14:ligatures w14:val="standardContextual"/>
+            </w:rPr>
+          </w:pPr>
+          <w:hyperlink w:anchor="_Toc132374943" w:history="1">
+            <w:r>
+              <w:rPr>
+                <w:rStyle w:val="Hyperlink"/>
+                <w:noProof/>
+              </w:rPr>
+              <w:t>How do you compile the code for this task</w:t>
+            </w:r>
+            <w:r>
+              <w:rPr>
+                <w:noProof/>
+                <w:webHidden/>
+              </w:rPr>
+              <w:tab/>
+            </w:r>
+            <w:r>
+              <w:rPr>
+                <w:noProof/>
+                <w:webHidden/>
+              </w:rPr>
+              <w:fldChar w:fldCharType="begin"/>
+            </w:r>
+            <w:r>
+              <w:rPr>
+                <w:noProof/>
+                <w:webHidden/>
+              </w:rPr>
+              <w:instrText xml:space="preserve"> PAGEREF _Toc132374943 \h </w:instrText>
+            </w:r>
+            <w:r>
+              <w:rPr>
+                <w:noProof/>
+                <w:webHidden/>
+              </w:rPr>
+            </w:r>
+            <w:r>
+              <w:rPr>
+                <w:noProof/>
+                <w:webHidden/>
+              </w:rPr>
+              <w:fldChar w:fldCharType="separate"/>
+            </w:r>
+            <w:r>
+              <w:rPr>
+                <w:noProof/>
+                <w:webHidden/>
+              </w:rPr>
+              <w:t>5</w:t>
+            </w:r>
+            <w:r>
+              <w:rPr>
+                <w:noProof/>
+                <w:webHidden/>
+              </w:rPr>
+              <w:fldChar w:fldCharType="end"/>
+            </w:r>
+          </w:hyperlink>
+        </w:p>
+        <w:p>
+          <w:pPr>
+            <w:pStyle w:val="TOC3"/>
+            <w:tabs>
+              <w:tab w:val="right" w:leader="dot" w:pos="9350"/>
+            </w:tabs>
+            <w:rPr>
+              <w:rFonts w:eastAsiaTheme="minorEastAsia"/>
+              <w:noProof/>
+              <w:kern w:val="2"/>
+              <w14:ligatures w14:val="standardContextual"/>
+            </w:rPr>
+          </w:pPr>
+          <w:hyperlink w:anchor="_Toc132374944" w:history="1">
+            <w:r>
+              <w:rPr>
+                <w:rStyle w:val="Hyperlink"/>
+                <w:noProof/>
+              </w:rPr>
+              <w:t>Screenshots</w:t>
+            </w:r>
+            <w:r>
+              <w:rPr>
+                <w:noProof/>
+                <w:webHidden/>
+              </w:rPr>
+              <w:tab/>
+            </w:r>
+            <w:r>
+              <w:rPr>
+                <w:noProof/>
+                <w:webHidden/>
+              </w:rPr>
+              <w:fldChar w:fldCharType="begin"/>
+            </w:r>
+            <w:r>
+              <w:rPr>
+                <w:noProof/>
+                <w:webHidden/>
+              </w:rPr>
+              <w:instrText xml:space="preserve"> PAGEREF _Toc132374944 \h </w:instrText>
+            </w:r>
+            <w:r>
+              <w:rPr>
+                <w:noProof/>
+                <w:webHidden/>
+              </w:rPr>
+            </w:r>
+            <w:r>
+              <w:rPr>
+                <w:noProof/>
+                <w:webHidden/>
+              </w:rPr>
+              <w:fldChar w:fldCharType="separate"/>
+            </w:r>
+            <w:r>
+              <w:rPr>
+                <w:noProof/>
+                <w:webHidden/>
+              </w:rPr>
+              <w:t>5</w:t>
             </w:r>
             <w:r>
               <w:rPr>
@@ -499,13 +657,13 @@
               <w14:ligatures w14:val="standardContextual"/>
             </w:rPr>
           </w:pPr>
-          <w:hyperlink w:anchor="_Toc132363907" w:history="1">
+          <w:hyperlink w:anchor="_Toc132374945" w:history="1">
             <w:r>
               <w:rPr>
                 <w:rStyle w:val="Hyperlink"/>
                 <w:noProof/>
               </w:rPr>
-              <w:t>Task 1</w:t>
+              <w:t>Task 2</w:t>
             </w:r>
             <w:r>
               <w:rPr>
@@ -526,7 +684,7 @@
                 <w:noProof/>
                 <w:webHidden/>
               </w:rPr>
-              <w:instrText xml:space="preserve"> PAGEREF _Toc132363907 \h </w:instrText>
+              <w:instrText xml:space="preserve"> PAGEREF _Toc132374945 \h </w:instrText>
             </w:r>
             <w:r>
               <w:rPr>
@@ -546,7 +704,7 @@
                 <w:noProof/>
                 <w:webHidden/>
               </w:rPr>
-              <w:t>5</w:t>
+              <w:t>6</w:t>
             </w:r>
             <w:r>
               <w:rPr>
@@ -570,7 +728,7 @@
               <w14:ligatures w14:val="standardContextual"/>
             </w:rPr>
           </w:pPr>
-          <w:hyperlink w:anchor="_Toc132363908" w:history="1">
+          <w:hyperlink w:anchor="_Toc132374946" w:history="1">
             <w:r>
               <w:rPr>
                 <w:rStyle w:val="Hyperlink"/>
@@ -597,7 +755,7 @@
                 <w:noProof/>
                 <w:webHidden/>
               </w:rPr>
-              <w:instrText xml:space="preserve"> PAGEREF _Toc132363908 \h </w:instrText>
+              <w:instrText xml:space="preserve"> PAGEREF _Toc132374946 \h </w:instrText>
             </w:r>
             <w:r>
               <w:rPr>
@@ -617,7 +775,7 @@
                 <w:noProof/>
                 <w:webHidden/>
               </w:rPr>
-              <w:t>5</w:t>
+              <w:t>6</w:t>
             </w:r>
             <w:r>
               <w:rPr>
@@ -641,7 +799,7 @@
               <w14:ligatures w14:val="standardContextual"/>
             </w:rPr>
           </w:pPr>
-          <w:hyperlink w:anchor="_Toc132363909" w:history="1">
+          <w:hyperlink w:anchor="_Toc132374947" w:history="1">
             <w:r>
               <w:rPr>
                 <w:rStyle w:val="Hyperlink"/>
@@ -668,7 +826,7 @@
                 <w:noProof/>
                 <w:webHidden/>
               </w:rPr>
-              <w:instrText xml:space="preserve"> PAGEREF _Toc132363909 \h </w:instrText>
+              <w:instrText xml:space="preserve"> PAGEREF _Toc132374947 \h </w:instrText>
             </w:r>
             <w:r>
               <w:rPr>
@@ -688,7 +846,7 @@
                 <w:noProof/>
                 <w:webHidden/>
               </w:rPr>
-              <w:t>5</w:t>
+              <w:t>6</w:t>
             </w:r>
             <w:r>
               <w:rPr>
@@ -713,13 +871,13 @@
               <w14:ligatures w14:val="standardContextual"/>
             </w:rPr>
           </w:pPr>
-          <w:hyperlink w:anchor="_Toc132363910" w:history="1">
+          <w:hyperlink w:anchor="_Toc132374948" w:history="1">
             <w:r>
               <w:rPr>
                 <w:rStyle w:val="Hyperlink"/>
                 <w:noProof/>
               </w:rPr>
-              <w:t>Task 2</w:t>
+              <w:t>Task 3</w:t>
             </w:r>
             <w:r>
               <w:rPr>
@@ -740,7 +898,7 @@
                 <w:noProof/>
                 <w:webHidden/>
               </w:rPr>
-              <w:instrText xml:space="preserve"> PAGEREF _Toc132363910 \h </w:instrText>
+              <w:instrText xml:space="preserve"> PAGEREF _Toc132374948 \h </w:instrText>
             </w:r>
             <w:r>
               <w:rPr>
@@ -760,7 +918,7 @@
                 <w:noProof/>
                 <w:webHidden/>
               </w:rPr>
-              <w:t>6</w:t>
+              <w:t>7</w:t>
             </w:r>
             <w:r>
               <w:rPr>
@@ -784,7 +942,7 @@
               <w14:ligatures w14:val="standardContextual"/>
             </w:rPr>
           </w:pPr>
-          <w:hyperlink w:anchor="_Toc132363911" w:history="1">
+          <w:hyperlink w:anchor="_Toc132374949" w:history="1">
             <w:r>
               <w:rPr>
                 <w:rStyle w:val="Hyperlink"/>
@@ -811,7 +969,7 @@
                 <w:noProof/>
                 <w:webHidden/>
               </w:rPr>
-              <w:instrText xml:space="preserve"> PAGEREF _Toc132363911 \h </w:instrText>
+              <w:instrText xml:space="preserve"> PAGEREF _Toc132374949 \h </w:instrText>
             </w:r>
             <w:r>
               <w:rPr>
@@ -831,7 +989,7 @@
                 <w:noProof/>
                 <w:webHidden/>
               </w:rPr>
-              <w:t>6</w:t>
+              <w:t>7</w:t>
             </w:r>
             <w:r>
               <w:rPr>
@@ -855,7 +1013,7 @@
               <w14:ligatures w14:val="standardContextual"/>
             </w:rPr>
           </w:pPr>
-          <w:hyperlink w:anchor="_Toc132363912" w:history="1">
+          <w:hyperlink w:anchor="_Toc132374950" w:history="1">
             <w:r>
               <w:rPr>
                 <w:rStyle w:val="Hyperlink"/>
@@ -882,7 +1040,7 @@
                 <w:noProof/>
                 <w:webHidden/>
               </w:rPr>
-              <w:instrText xml:space="preserve"> PAGEREF _Toc132363912 \h </w:instrText>
+              <w:instrText xml:space="preserve"> PAGEREF _Toc132374950 \h </w:instrText>
             </w:r>
             <w:r>
               <w:rPr>
@@ -902,7 +1060,7 @@
                 <w:noProof/>
                 <w:webHidden/>
               </w:rPr>
-              <w:t>6</w:t>
+              <w:t>7</w:t>
             </w:r>
             <w:r>
               <w:rPr>
@@ -927,13 +1085,13 @@
               <w14:ligatures w14:val="standardContextual"/>
             </w:rPr>
           </w:pPr>
-          <w:hyperlink w:anchor="_Toc132363913" w:history="1">
+          <w:hyperlink w:anchor="_Toc132374951" w:history="1">
             <w:r>
               <w:rPr>
                 <w:rStyle w:val="Hyperlink"/>
                 <w:noProof/>
               </w:rPr>
-              <w:t>Task 3</w:t>
+              <w:t>Task 4</w:t>
             </w:r>
             <w:r>
               <w:rPr>
@@ -954,7 +1112,7 @@
                 <w:noProof/>
                 <w:webHidden/>
               </w:rPr>
-              <w:instrText xml:space="preserve"> PAGEREF _Toc132363913 \h </w:instrText>
+              <w:instrText xml:space="preserve"> PAGEREF _Toc132374951 \h </w:instrText>
             </w:r>
             <w:r>
               <w:rPr>
@@ -974,7 +1132,7 @@
                 <w:noProof/>
                 <w:webHidden/>
               </w:rPr>
-              <w:t>7</w:t>
+              <w:t>9</w:t>
             </w:r>
             <w:r>
               <w:rPr>
@@ -998,7 +1156,7 @@
               <w14:ligatures w14:val="standardContextual"/>
             </w:rPr>
           </w:pPr>
-          <w:hyperlink w:anchor="_Toc132363914" w:history="1">
+          <w:hyperlink w:anchor="_Toc132374952" w:history="1">
             <w:r>
               <w:rPr>
                 <w:rStyle w:val="Hyperlink"/>
@@ -1025,7 +1183,7 @@
                 <w:noProof/>
                 <w:webHidden/>
               </w:rPr>
-              <w:instrText xml:space="preserve"> PAGEREF _Toc132363914 \h </w:instrText>
+              <w:instrText xml:space="preserve"> PAGEREF _Toc132374952 \h </w:instrText>
             </w:r>
             <w:r>
               <w:rPr>
@@ -1045,7 +1203,7 @@
                 <w:noProof/>
                 <w:webHidden/>
               </w:rPr>
-              <w:t>7</w:t>
+              <w:t>9</w:t>
             </w:r>
             <w:r>
               <w:rPr>
@@ -1069,7 +1227,7 @@
               <w14:ligatures w14:val="standardContextual"/>
             </w:rPr>
           </w:pPr>
-          <w:hyperlink w:anchor="_Toc132363915" w:history="1">
+          <w:hyperlink w:anchor="_Toc132374953" w:history="1">
             <w:r>
               <w:rPr>
                 <w:rStyle w:val="Hyperlink"/>
@@ -1096,7 +1254,7 @@
                 <w:noProof/>
                 <w:webHidden/>
               </w:rPr>
-              <w:instrText xml:space="preserve"> PAGEREF _Toc132363915 \h </w:instrText>
+              <w:instrText xml:space="preserve"> PAGEREF _Toc132374953 \h </w:instrText>
             </w:r>
             <w:r>
               <w:rPr>
@@ -1116,7 +1274,7 @@
                 <w:noProof/>
                 <w:webHidden/>
               </w:rPr>
-              <w:t>7</w:t>
+              <w:t>9</w:t>
             </w:r>
             <w:r>
               <w:rPr>
@@ -1141,13 +1299,13 @@
               <w14:ligatures w14:val="standardContextual"/>
             </w:rPr>
           </w:pPr>
-          <w:hyperlink w:anchor="_Toc132363916" w:history="1">
+          <w:hyperlink w:anchor="_Toc132374954" w:history="1">
             <w:r>
               <w:rPr>
                 <w:rStyle w:val="Hyperlink"/>
                 <w:noProof/>
               </w:rPr>
-              <w:t>Task 4</w:t>
+              <w:t>Task 5</w:t>
             </w:r>
             <w:r>
               <w:rPr>
@@ -1168,7 +1326,7 @@
                 <w:noProof/>
                 <w:webHidden/>
               </w:rPr>
-              <w:instrText xml:space="preserve"> PAGEREF _Toc132363916 \h </w:instrText>
+              <w:instrText xml:space="preserve"> PAGEREF _Toc132374954 \h </w:instrText>
             </w:r>
             <w:r>
               <w:rPr>
@@ -1188,7 +1346,7 @@
                 <w:noProof/>
                 <w:webHidden/>
               </w:rPr>
-              <w:t>8</w:t>
+              <w:t>10</w:t>
             </w:r>
             <w:r>
               <w:rPr>
@@ -1212,7 +1370,7 @@
               <w14:ligatures w14:val="standardContextual"/>
             </w:rPr>
           </w:pPr>
-          <w:hyperlink w:anchor="_Toc132363917" w:history="1">
+          <w:hyperlink w:anchor="_Toc132374955" w:history="1">
             <w:r>
               <w:rPr>
                 <w:rStyle w:val="Hyperlink"/>
@@ -1239,7 +1397,7 @@
                 <w:noProof/>
                 <w:webHidden/>
               </w:rPr>
-              <w:instrText xml:space="preserve"> PAGEREF _Toc132363917 \h </w:instrText>
+              <w:instrText xml:space="preserve"> PAGEREF _Toc132374955 \h </w:instrText>
             </w:r>
             <w:r>
               <w:rPr>
@@ -1259,7 +1417,7 @@
                 <w:noProof/>
                 <w:webHidden/>
               </w:rPr>
-              <w:t>8</w:t>
+              <w:t>10</w:t>
             </w:r>
             <w:r>
               <w:rPr>
@@ -1283,7 +1441,7 @@
               <w14:ligatures w14:val="standardContextual"/>
             </w:rPr>
           </w:pPr>
-          <w:hyperlink w:anchor="_Toc132363918" w:history="1">
+          <w:hyperlink w:anchor="_Toc132374956" w:history="1">
             <w:r>
               <w:rPr>
                 <w:rStyle w:val="Hyperlink"/>
@@ -1310,7 +1468,7 @@
                 <w:noProof/>
                 <w:webHidden/>
               </w:rPr>
-              <w:instrText xml:space="preserve"> PAGEREF _Toc132363918 \h </w:instrText>
+              <w:instrText xml:space="preserve"> PAGEREF _Toc132374956 \h </w:instrText>
             </w:r>
             <w:r>
               <w:rPr>
@@ -1330,7 +1488,7 @@
                 <w:noProof/>
                 <w:webHidden/>
               </w:rPr>
-              <w:t>8</w:t>
+              <w:t>10</w:t>
             </w:r>
             <w:r>
               <w:rPr>
@@ -1355,13 +1513,13 @@
               <w14:ligatures w14:val="standardContextual"/>
             </w:rPr>
           </w:pPr>
-          <w:hyperlink w:anchor="_Toc132363919" w:history="1">
+          <w:hyperlink w:anchor="_Toc132374957" w:history="1">
             <w:r>
               <w:rPr>
                 <w:rStyle w:val="Hyperlink"/>
                 <w:noProof/>
               </w:rPr>
-              <w:t>Task 5</w:t>
+              <w:t>Task 6</w:t>
             </w:r>
             <w:r>
               <w:rPr>
@@ -1382,7 +1540,7 @@
                 <w:noProof/>
                 <w:webHidden/>
               </w:rPr>
-              <w:instrText xml:space="preserve"> PAGEREF _Toc132363919 \h </w:instrText>
+              <w:instrText xml:space="preserve"> PAGEREF _Toc132374957 \h </w:instrText>
             </w:r>
             <w:r>
               <w:rPr>
@@ -1402,7 +1560,7 @@
                 <w:noProof/>
                 <w:webHidden/>
               </w:rPr>
-              <w:t>9</w:t>
+              <w:t>11</w:t>
             </w:r>
             <w:r>
               <w:rPr>
@@ -1426,7 +1584,7 @@
               <w14:ligatures w14:val="standardContextual"/>
             </w:rPr>
           </w:pPr>
-          <w:hyperlink w:anchor="_Toc132363920" w:history="1">
+          <w:hyperlink w:anchor="_Toc132374958" w:history="1">
             <w:r>
               <w:rPr>
                 <w:rStyle w:val="Hyperlink"/>
@@ -1453,7 +1611,7 @@
                 <w:noProof/>
                 <w:webHidden/>
               </w:rPr>
-              <w:instrText xml:space="preserve"> PAGEREF _Toc132363920 \h </w:instrText>
+              <w:instrText xml:space="preserve"> PAGEREF _Toc132374958 \h </w:instrText>
             </w:r>
             <w:r>
               <w:rPr>
@@ -1473,7 +1631,7 @@
                 <w:noProof/>
                 <w:webHidden/>
               </w:rPr>
-              <w:t>9</w:t>
+              <w:t>11</w:t>
             </w:r>
             <w:r>
               <w:rPr>
@@ -1497,7 +1655,7 @@
               <w14:ligatures w14:val="standardContextual"/>
             </w:rPr>
           </w:pPr>
-          <w:hyperlink w:anchor="_Toc132363921" w:history="1">
+          <w:hyperlink w:anchor="_Toc132374959" w:history="1">
             <w:r>
               <w:rPr>
                 <w:rStyle w:val="Hyperlink"/>
@@ -1524,7 +1682,7 @@
                 <w:noProof/>
                 <w:webHidden/>
               </w:rPr>
-              <w:instrText xml:space="preserve"> PAGEREF _Toc132363921 \h </w:instrText>
+              <w:instrText xml:space="preserve"> PAGEREF _Toc132374959 \h </w:instrText>
             </w:r>
             <w:r>
               <w:rPr>
@@ -1544,7 +1702,7 @@
                 <w:noProof/>
                 <w:webHidden/>
               </w:rPr>
-              <w:t>9</w:t>
+              <w:t>11</w:t>
             </w:r>
             <w:r>
               <w:rPr>
@@ -1569,13 +1727,13 @@
               <w14:ligatures w14:val="standardContextual"/>
             </w:rPr>
           </w:pPr>
-          <w:hyperlink w:anchor="_Toc132363922" w:history="1">
+          <w:hyperlink w:anchor="_Toc132374960" w:history="1">
             <w:r>
               <w:rPr>
                 <w:rStyle w:val="Hyperlink"/>
                 <w:noProof/>
               </w:rPr>
-              <w:t>Task 6</w:t>
+              <w:t>Task 7.1</w:t>
             </w:r>
             <w:r>
               <w:rPr>
@@ -1596,7 +1754,7 @@
                 <w:noProof/>
                 <w:webHidden/>
               </w:rPr>
-              <w:instrText xml:space="preserve"> PAGEREF _Toc132363922 \h </w:instrText>
+              <w:instrText xml:space="preserve"> PAGEREF _Toc132374960 \h </w:instrText>
             </w:r>
             <w:r>
               <w:rPr>
@@ -1616,7 +1774,7 @@
                 <w:noProof/>
                 <w:webHidden/>
               </w:rPr>
-              <w:t>10</w:t>
+              <w:t>12</w:t>
             </w:r>
             <w:r>
               <w:rPr>
@@ -1640,7 +1798,7 @@
               <w14:ligatures w14:val="standardContextual"/>
             </w:rPr>
           </w:pPr>
-          <w:hyperlink w:anchor="_Toc132363923" w:history="1">
+          <w:hyperlink w:anchor="_Toc132374961" w:history="1">
             <w:r>
               <w:rPr>
                 <w:rStyle w:val="Hyperlink"/>
@@ -1667,7 +1825,7 @@
                 <w:noProof/>
                 <w:webHidden/>
               </w:rPr>
-              <w:instrText xml:space="preserve"> PAGEREF _Toc132363923 \h </w:instrText>
+              <w:instrText xml:space="preserve"> PAGEREF _Toc132374961 \h </w:instrText>
             </w:r>
             <w:r>
               <w:rPr>
@@ -1687,7 +1845,7 @@
                 <w:noProof/>
                 <w:webHidden/>
               </w:rPr>
-              <w:t>10</w:t>
+              <w:t>12</w:t>
             </w:r>
             <w:r>
               <w:rPr>
@@ -1711,7 +1869,7 @@
               <w14:ligatures w14:val="standardContextual"/>
             </w:rPr>
           </w:pPr>
-          <w:hyperlink w:anchor="_Toc132363924" w:history="1">
+          <w:hyperlink w:anchor="_Toc132374962" w:history="1">
             <w:r>
               <w:rPr>
                 <w:rStyle w:val="Hyperlink"/>
@@ -1738,7 +1896,7 @@
                 <w:noProof/>
                 <w:webHidden/>
               </w:rPr>
-              <w:instrText xml:space="preserve"> PAGEREF _Toc132363924 \h </w:instrText>
+              <w:instrText xml:space="preserve"> PAGEREF _Toc132374962 \h </w:instrText>
             </w:r>
             <w:r>
               <w:rPr>
@@ -1758,7 +1916,7 @@
                 <w:noProof/>
                 <w:webHidden/>
               </w:rPr>
-              <w:t>10</w:t>
+              <w:t>12</w:t>
             </w:r>
             <w:r>
               <w:rPr>
@@ -1783,13 +1941,13 @@
               <w14:ligatures w14:val="standardContextual"/>
             </w:rPr>
           </w:pPr>
-          <w:hyperlink w:anchor="_Toc132363925" w:history="1">
+          <w:hyperlink w:anchor="_Toc132374963" w:history="1">
             <w:r>
               <w:rPr>
                 <w:rStyle w:val="Hyperlink"/>
                 <w:noProof/>
               </w:rPr>
-              <w:t>Task 7.1</w:t>
+              <w:t>Task 7.3</w:t>
             </w:r>
             <w:r>
               <w:rPr>
@@ -1810,7 +1968,7 @@
                 <w:noProof/>
                 <w:webHidden/>
               </w:rPr>
-              <w:instrText xml:space="preserve"> PAGEREF _Toc132363925 \h </w:instrText>
+              <w:instrText xml:space="preserve"> PAGEREF _Toc132374963 \h </w:instrText>
             </w:r>
             <w:r>
               <w:rPr>
@@ -1830,7 +1988,7 @@
                 <w:noProof/>
                 <w:webHidden/>
               </w:rPr>
-              <w:t>11</w:t>
+              <w:t>13</w:t>
             </w:r>
             <w:r>
               <w:rPr>
@@ -1854,7 +2012,7 @@
               <w14:ligatures w14:val="standardContextual"/>
             </w:rPr>
           </w:pPr>
-          <w:hyperlink w:anchor="_Toc132363926" w:history="1">
+          <w:hyperlink w:anchor="_Toc132374964" w:history="1">
             <w:r>
               <w:rPr>
                 <w:rStyle w:val="Hyperlink"/>
@@ -1881,7 +2039,7 @@
                 <w:noProof/>
                 <w:webHidden/>
               </w:rPr>
-              <w:instrText xml:space="preserve"> PAGEREF _Toc132363926 \h </w:instrText>
+              <w:instrText xml:space="preserve"> PAGEREF _Toc132374964 \h </w:instrText>
             </w:r>
             <w:r>
               <w:rPr>
@@ -1901,7 +2059,7 @@
                 <w:noProof/>
                 <w:webHidden/>
               </w:rPr>
-              <w:t>11</w:t>
+              <w:t>13</w:t>
             </w:r>
             <w:r>
               <w:rPr>
@@ -1925,7 +2083,7 @@
               <w14:ligatures w14:val="standardContextual"/>
             </w:rPr>
           </w:pPr>
-          <w:hyperlink w:anchor="_Toc132363927" w:history="1">
+          <w:hyperlink w:anchor="_Toc132374965" w:history="1">
             <w:r>
               <w:rPr>
                 <w:rStyle w:val="Hyperlink"/>
@@ -1952,7 +2110,7 @@
                 <w:noProof/>
                 <w:webHidden/>
               </w:rPr>
-              <w:instrText xml:space="preserve"> PAGEREF _Toc132363927 \h </w:instrText>
+              <w:instrText xml:space="preserve"> PAGEREF _Toc132374965 \h </w:instrText>
             </w:r>
             <w:r>
               <w:rPr>
@@ -1972,221 +2130,7 @@
                 <w:noProof/>
                 <w:webHidden/>
               </w:rPr>
-              <w:t>11</w:t>
-            </w:r>
-            <w:r>
-              <w:rPr>
-                <w:noProof/>
-                <w:webHidden/>
-              </w:rPr>
-              <w:fldChar w:fldCharType="end"/>
-            </w:r>
-          </w:hyperlink>
-        </w:p>
-        <w:p>
-          <w:pPr>
-            <w:pStyle w:val="TOC2"/>
-            <w:tabs>
-              <w:tab w:val="right" w:leader="dot" w:pos="9350"/>
-            </w:tabs>
-            <w:ind w:left="0"/>
-            <w:rPr>
-              <w:rFonts w:eastAsiaTheme="minorEastAsia"/>
-              <w:noProof/>
-              <w:kern w:val="2"/>
-              <w14:ligatures w14:val="standardContextual"/>
-            </w:rPr>
-          </w:pPr>
-          <w:hyperlink w:anchor="_Toc132363928" w:history="1">
-            <w:r>
-              <w:rPr>
-                <w:rStyle w:val="Hyperlink"/>
-                <w:noProof/>
-              </w:rPr>
-              <w:t>Task 7.3</w:t>
-            </w:r>
-            <w:r>
-              <w:rPr>
-                <w:noProof/>
-                <w:webHidden/>
-              </w:rPr>
-              <w:tab/>
-            </w:r>
-            <w:r>
-              <w:rPr>
-                <w:noProof/>
-                <w:webHidden/>
-              </w:rPr>
-              <w:fldChar w:fldCharType="begin"/>
-            </w:r>
-            <w:r>
-              <w:rPr>
-                <w:noProof/>
-                <w:webHidden/>
-              </w:rPr>
-              <w:instrText xml:space="preserve"> PAGEREF _Toc132363928 \h </w:instrText>
-            </w:r>
-            <w:r>
-              <w:rPr>
-                <w:noProof/>
-                <w:webHidden/>
-              </w:rPr>
-            </w:r>
-            <w:r>
-              <w:rPr>
-                <w:noProof/>
-                <w:webHidden/>
-              </w:rPr>
-              <w:fldChar w:fldCharType="separate"/>
-            </w:r>
-            <w:r>
-              <w:rPr>
-                <w:noProof/>
-                <w:webHidden/>
-              </w:rPr>
-              <w:t>12</w:t>
-            </w:r>
-            <w:r>
-              <w:rPr>
-                <w:noProof/>
-                <w:webHidden/>
-              </w:rPr>
-              <w:fldChar w:fldCharType="end"/>
-            </w:r>
-          </w:hyperlink>
-        </w:p>
-        <w:p>
-          <w:pPr>
-            <w:pStyle w:val="TOC3"/>
-            <w:tabs>
-              <w:tab w:val="right" w:leader="dot" w:pos="9350"/>
-            </w:tabs>
-            <w:rPr>
-              <w:rFonts w:eastAsiaTheme="minorEastAsia"/>
-              <w:noProof/>
-              <w:kern w:val="2"/>
-              <w14:ligatures w14:val="standardContextual"/>
-            </w:rPr>
-          </w:pPr>
-          <w:hyperlink w:anchor="_Toc132363929" w:history="1">
-            <w:r>
-              <w:rPr>
-                <w:rStyle w:val="Hyperlink"/>
-                <w:noProof/>
-              </w:rPr>
-              <w:t>How do you compile the code for this task</w:t>
-            </w:r>
-            <w:r>
-              <w:rPr>
-                <w:noProof/>
-                <w:webHidden/>
-              </w:rPr>
-              <w:tab/>
-            </w:r>
-            <w:r>
-              <w:rPr>
-                <w:noProof/>
-                <w:webHidden/>
-              </w:rPr>
-              <w:fldChar w:fldCharType="begin"/>
-            </w:r>
-            <w:r>
-              <w:rPr>
-                <w:noProof/>
-                <w:webHidden/>
-              </w:rPr>
-              <w:instrText xml:space="preserve"> PAGEREF _Toc132363929 \h </w:instrText>
-            </w:r>
-            <w:r>
-              <w:rPr>
-                <w:noProof/>
-                <w:webHidden/>
-              </w:rPr>
-            </w:r>
-            <w:r>
-              <w:rPr>
-                <w:noProof/>
-                <w:webHidden/>
-              </w:rPr>
-              <w:fldChar w:fldCharType="separate"/>
-            </w:r>
-            <w:r>
-              <w:rPr>
-                <w:noProof/>
-                <w:webHidden/>
-              </w:rPr>
-              <w:t>12</w:t>
-            </w:r>
-            <w:r>
-              <w:rPr>
-                <w:noProof/>
-                <w:webHidden/>
-              </w:rPr>
-              <w:fldChar w:fldCharType="end"/>
-            </w:r>
-          </w:hyperlink>
-        </w:p>
-        <w:p>
-          <w:pPr>
-            <w:pStyle w:val="TOC3"/>
-            <w:tabs>
-              <w:tab w:val="right" w:leader="dot" w:pos="9350"/>
-            </w:tabs>
-            <w:rPr>
-              <w:rFonts w:eastAsiaTheme="minorEastAsia"/>
-              <w:noProof/>
-              <w:kern w:val="2"/>
-              <w14:ligatures w14:val="standardContextual"/>
-            </w:rPr>
-          </w:pPr>
-          <w:hyperlink w:anchor="_Toc132363930" w:history="1">
-            <w:r>
-              <w:rPr>
-                <w:rStyle w:val="Hyperlink"/>
-                <w:noProof/>
-              </w:rPr>
-              <w:t>Screenshots</w:t>
-            </w:r>
-            <w:r>
-              <w:rPr>
-                <w:noProof/>
-                <w:webHidden/>
-              </w:rPr>
-              <w:tab/>
-            </w:r>
-            <w:r>
-              <w:rPr>
-                <w:noProof/>
-                <w:webHidden/>
-              </w:rPr>
-              <w:fldChar w:fldCharType="begin"/>
-            </w:r>
-            <w:r>
-              <w:rPr>
-                <w:noProof/>
-                <w:webHidden/>
-              </w:rPr>
-              <w:instrText xml:space="preserve"> PAGEREF _Toc132363930 \h </w:instrText>
-            </w:r>
-            <w:r>
-              <w:rPr>
-                <w:noProof/>
-                <w:webHidden/>
-              </w:rPr>
-            </w:r>
-            <w:r>
-              <w:rPr>
-                <w:noProof/>
-                <w:webHidden/>
-              </w:rPr>
-              <w:fldChar w:fldCharType="separate"/>
-            </w:r>
-            <w:r>
-              <w:rPr>
-                <w:noProof/>
-                <w:webHidden/>
-              </w:rPr>
-              <w:t>12</w:t>
+              <w:t>14</w:t>
             </w:r>
             <w:r>
               <w:rPr>
@@ -2231,7 +2175,7 @@
       </w:r>
     </w:p>
     <w:p>
-      <w:bookmarkStart w:id="28" w:name="_Toc132363903"/>
+      <w:bookmarkStart w:id="36" w:name="_Toc132374939"/>
       <w:r>
         <w:rPr>
           <w:rStyle w:val="Heading2Char"/>
@@ -2239,7 +2183,7 @@
         <w:lastRenderedPageBreak/>
         <w:t>Link to Source Code</w:t>
       </w:r>
-      <w:bookmarkEnd w:id="28"/>
+      <w:bookmarkEnd w:id="36"/>
       <w:r>
         <w:rPr>
           <w:rFonts w:asciiTheme="majorHAnsi" w:eastAsiaTheme="majorEastAsia" w:hAnsiTheme="majorHAnsi" w:cstheme="majorBidi"/>
@@ -2268,14 +2212,14 @@
       <w:pPr>
         <w:pStyle w:val="Heading2"/>
       </w:pPr>
-      <w:bookmarkStart w:id="29" w:name="_Toc132363904"/>
+      <w:bookmarkStart w:id="37" w:name="_Toc132374940"/>
       <w:r>
         <w:t xml:space="preserve">Host </w:t>
       </w:r>
       <w:r>
         <w:t>Environment Used</w:t>
       </w:r>
-      <w:bookmarkEnd w:id="29"/>
+      <w:bookmarkEnd w:id="37"/>
     </w:p>
     <w:p>
       <w:r>
@@ -2428,9 +2372,11 @@
           <w:noProof/>
         </w:rPr>
       </w:pPr>
+      <w:bookmarkStart w:id="38" w:name="_Toc132374941"/>
       <w:r>
         <w:t>Additional Information</w:t>
       </w:r>
+      <w:bookmarkEnd w:id="38"/>
     </w:p>
     <w:p>
       <w:pPr>
@@ -2502,7 +2448,6 @@
           <w:szCs w:val="26"/>
         </w:rPr>
       </w:pPr>
-      <w:bookmarkStart w:id="30" w:name="_Toc132363907"/>
       <w:r>
         <w:br w:type="page"/>
       </w:r>
@@ -2511,21 +2456,22 @@
       <w:pPr>
         <w:pStyle w:val="Heading2"/>
       </w:pPr>
+      <w:bookmarkStart w:id="39" w:name="_Toc132374942"/>
       <w:r>
         <w:lastRenderedPageBreak/>
         <w:t>Task 1</w:t>
       </w:r>
-      <w:bookmarkEnd w:id="30"/>
+      <w:bookmarkEnd w:id="39"/>
     </w:p>
     <w:p>
       <w:pPr>
         <w:pStyle w:val="Heading3"/>
       </w:pPr>
-      <w:bookmarkStart w:id="31" w:name="_Toc132363908"/>
+      <w:bookmarkStart w:id="40" w:name="_Toc132374943"/>
       <w:r>
         <w:t>How do you compile the code for this task</w:t>
       </w:r>
-      <w:bookmarkEnd w:id="31"/>
+      <w:bookmarkEnd w:id="40"/>
     </w:p>
     <w:p>
       <w:r>
@@ -2537,11 +2483,11 @@
       <w:pPr>
         <w:pStyle w:val="Heading3"/>
       </w:pPr>
-      <w:bookmarkStart w:id="32" w:name="_Toc132363909"/>
+      <w:bookmarkStart w:id="41" w:name="_Toc132374944"/>
       <w:r>
         <w:t>Screenshots</w:t>
       </w:r>
-      <w:bookmarkEnd w:id="32"/>
+      <w:bookmarkEnd w:id="41"/>
     </w:p>
     <w:p>
       <w:r>
@@ -2549,9 +2495,6 @@
       </w:r>
     </w:p>
     <w:p>
-      <w:pPr>
-        <w:pStyle w:val="Heading2"/>
-      </w:pPr>
       <w:r>
         <w:drawing>
           <wp:inline distT="0" distB="0" distL="0" distR="0" wp14:anchorId="251F13E8" wp14:editId="7F1A8D2A">
@@ -2652,7 +2595,6 @@
           <w:szCs w:val="26"/>
         </w:rPr>
       </w:pPr>
-      <w:bookmarkStart w:id="33" w:name="_Toc132363910"/>
       <w:r>
         <w:br w:type="page"/>
       </w:r>
@@ -2661,21 +2603,22 @@
       <w:pPr>
         <w:pStyle w:val="Heading2"/>
       </w:pPr>
+      <w:bookmarkStart w:id="42" w:name="_Toc132374945"/>
       <w:r>
         <w:lastRenderedPageBreak/>
         <w:t>Task 2</w:t>
       </w:r>
-      <w:bookmarkEnd w:id="33"/>
+      <w:bookmarkEnd w:id="42"/>
     </w:p>
     <w:p>
       <w:pPr>
         <w:pStyle w:val="Heading3"/>
       </w:pPr>
-      <w:bookmarkStart w:id="34" w:name="_Toc132363911"/>
+      <w:bookmarkStart w:id="43" w:name="_Toc132374946"/>
       <w:r>
         <w:t>How do you compile the code for this task</w:t>
       </w:r>
-      <w:bookmarkEnd w:id="34"/>
+      <w:bookmarkEnd w:id="43"/>
     </w:p>
     <w:p>
       <w:r>
@@ -2687,11 +2630,11 @@
       <w:pPr>
         <w:pStyle w:val="Heading3"/>
       </w:pPr>
-      <w:bookmarkStart w:id="35" w:name="_Toc132363912"/>
+      <w:bookmarkStart w:id="44" w:name="_Toc132374947"/>
       <w:r>
         <w:t>Screenshots</w:t>
       </w:r>
-      <w:bookmarkEnd w:id="35"/>
+      <w:bookmarkEnd w:id="44"/>
     </w:p>
     <w:p>
       <w:r>
@@ -2870,7 +2813,6 @@
           <w:szCs w:val="26"/>
         </w:rPr>
       </w:pPr>
-      <w:bookmarkStart w:id="36" w:name="_Toc132363913"/>
       <w:r>
         <w:br w:type="page"/>
       </w:r>
@@ -2879,21 +2821,22 @@
       <w:pPr>
         <w:pStyle w:val="Heading2"/>
       </w:pPr>
+      <w:bookmarkStart w:id="45" w:name="_Toc132374948"/>
       <w:r>
         <w:lastRenderedPageBreak/>
         <w:t>Task 3</w:t>
       </w:r>
-      <w:bookmarkEnd w:id="36"/>
+      <w:bookmarkEnd w:id="45"/>
     </w:p>
     <w:p>
       <w:pPr>
         <w:pStyle w:val="Heading3"/>
       </w:pPr>
-      <w:bookmarkStart w:id="37" w:name="_Toc132363914"/>
+      <w:bookmarkStart w:id="46" w:name="_Toc132374949"/>
       <w:r>
         <w:t>How do you compile the code for this task</w:t>
       </w:r>
-      <w:bookmarkEnd w:id="37"/>
+      <w:bookmarkEnd w:id="46"/>
     </w:p>
     <w:p>
       <w:r>
@@ -3004,16 +2947,16 @@
       <w:pPr>
         <w:pStyle w:val="Heading3"/>
       </w:pPr>
-      <w:bookmarkStart w:id="38" w:name="_Toc132363915"/>
     </w:p>
     <w:p>
       <w:pPr>
         <w:pStyle w:val="Heading3"/>
       </w:pPr>
+      <w:bookmarkStart w:id="47" w:name="_Toc132374950"/>
       <w:r>
         <w:t>Screenshots</w:t>
       </w:r>
-      <w:bookmarkEnd w:id="38"/>
+      <w:bookmarkEnd w:id="47"/>
     </w:p>
     <w:p/>
     <w:p>
@@ -3130,22 +3073,22 @@
       <w:pPr>
         <w:pStyle w:val="Heading2"/>
       </w:pPr>
-      <w:bookmarkStart w:id="39" w:name="_Toc132363916"/>
+      <w:bookmarkStart w:id="48" w:name="_Toc132374951"/>
       <w:r>
         <w:lastRenderedPageBreak/>
         <w:t>Task 4</w:t>
       </w:r>
-      <w:bookmarkEnd w:id="39"/>
+      <w:bookmarkEnd w:id="48"/>
     </w:p>
     <w:p>
       <w:pPr>
         <w:pStyle w:val="Heading3"/>
       </w:pPr>
-      <w:bookmarkStart w:id="40" w:name="_Toc132363917"/>
+      <w:bookmarkStart w:id="49" w:name="_Toc132374952"/>
       <w:r>
         <w:t>How do you compile the code for this task</w:t>
       </w:r>
-      <w:bookmarkEnd w:id="40"/>
+      <w:bookmarkEnd w:id="49"/>
     </w:p>
     <w:p>
       <w:r>
@@ -3248,11 +3191,11 @@
       <w:pPr>
         <w:pStyle w:val="Heading3"/>
       </w:pPr>
-      <w:bookmarkStart w:id="41" w:name="_Toc132363918"/>
+      <w:bookmarkStart w:id="50" w:name="_Toc132374953"/>
       <w:r>
         <w:t>Screenshots</w:t>
       </w:r>
-      <w:bookmarkEnd w:id="41"/>
+      <w:bookmarkEnd w:id="50"/>
     </w:p>
     <w:p>
       <w:r>
@@ -3260,9 +3203,6 @@
       </w:r>
     </w:p>
     <w:p>
-      <w:pPr>
-        <w:pStyle w:val="Heading2"/>
-      </w:pPr>
       <w:r>
         <w:drawing>
           <wp:inline distT="0" distB="0" distL="0" distR="0" wp14:anchorId="72149246" wp14:editId="5F6F66AB">
@@ -3318,22 +3258,22 @@
       <w:pPr>
         <w:pStyle w:val="Heading2"/>
       </w:pPr>
-      <w:bookmarkStart w:id="42" w:name="_Toc132363919"/>
+      <w:bookmarkStart w:id="51" w:name="_Toc132374954"/>
       <w:r>
         <w:lastRenderedPageBreak/>
         <w:t>Task 5</w:t>
       </w:r>
-      <w:bookmarkEnd w:id="42"/>
+      <w:bookmarkEnd w:id="51"/>
     </w:p>
     <w:p>
       <w:pPr>
         <w:pStyle w:val="Heading3"/>
       </w:pPr>
-      <w:bookmarkStart w:id="43" w:name="_Toc132363920"/>
+      <w:bookmarkStart w:id="52" w:name="_Toc132374955"/>
       <w:r>
         <w:t>How do you compile the code for this task</w:t>
       </w:r>
-      <w:bookmarkEnd w:id="43"/>
+      <w:bookmarkEnd w:id="52"/>
     </w:p>
     <w:p>
       <w:r>
@@ -3392,11 +3332,11 @@
       <w:pPr>
         <w:pStyle w:val="Heading3"/>
       </w:pPr>
-      <w:bookmarkStart w:id="44" w:name="_Toc132363921"/>
+      <w:bookmarkStart w:id="53" w:name="_Toc132374956"/>
       <w:r>
         <w:t>Screenshots</w:t>
       </w:r>
-      <w:bookmarkEnd w:id="44"/>
+      <w:bookmarkEnd w:id="53"/>
     </w:p>
     <w:p>
       <w:r>
@@ -3459,22 +3399,22 @@
       <w:pPr>
         <w:pStyle w:val="Heading2"/>
       </w:pPr>
-      <w:bookmarkStart w:id="45" w:name="_Toc132363922"/>
+      <w:bookmarkStart w:id="54" w:name="_Toc132374957"/>
       <w:r>
         <w:lastRenderedPageBreak/>
         <w:t>Task 6</w:t>
       </w:r>
-      <w:bookmarkEnd w:id="45"/>
+      <w:bookmarkEnd w:id="54"/>
     </w:p>
     <w:p>
       <w:pPr>
         <w:pStyle w:val="Heading3"/>
       </w:pPr>
-      <w:bookmarkStart w:id="46" w:name="_Toc132363923"/>
+      <w:bookmarkStart w:id="55" w:name="_Toc132374958"/>
       <w:r>
         <w:t>How do you compile the code for this task</w:t>
       </w:r>
-      <w:bookmarkEnd w:id="46"/>
+      <w:bookmarkEnd w:id="55"/>
     </w:p>
     <w:p>
       <w:r>
@@ -3486,6 +3426,13 @@
           <w:iCs/>
         </w:rPr>
         <w:t>MeltdownExperiment.c</w:t>
+      </w:r>
+      <w:r>
+        <w:rPr>
+          <w:i/>
+          <w:iCs/>
+        </w:rPr>
+        <w:t xml:space="preserve"> </w:t>
       </w:r>
       <w:r>
         <w:t>with the address found in Task 3</w:t>
@@ -3591,11 +3538,11 @@
       <w:pPr>
         <w:pStyle w:val="Heading3"/>
       </w:pPr>
-      <w:bookmarkStart w:id="47" w:name="_Toc132363924"/>
+      <w:bookmarkStart w:id="56" w:name="_Toc132374959"/>
       <w:r>
         <w:t>Screenshots</w:t>
       </w:r>
-      <w:bookmarkEnd w:id="47"/>
+      <w:bookmarkEnd w:id="56"/>
     </w:p>
     <w:p>
       <w:r>
@@ -3751,22 +3698,22 @@
       <w:pPr>
         <w:pStyle w:val="Heading2"/>
       </w:pPr>
-      <w:bookmarkStart w:id="48" w:name="_Toc132363925"/>
+      <w:bookmarkStart w:id="57" w:name="_Toc132374960"/>
       <w:r>
         <w:lastRenderedPageBreak/>
         <w:t>Task 7.1</w:t>
       </w:r>
-      <w:bookmarkEnd w:id="48"/>
+      <w:bookmarkEnd w:id="57"/>
     </w:p>
     <w:p>
       <w:pPr>
         <w:pStyle w:val="Heading3"/>
       </w:pPr>
-      <w:bookmarkStart w:id="49" w:name="_Toc132363926"/>
+      <w:bookmarkStart w:id="58" w:name="_Toc132374961"/>
       <w:r>
         <w:t>How do you compile the code for this task</w:t>
       </w:r>
-      <w:bookmarkEnd w:id="49"/>
+      <w:bookmarkEnd w:id="58"/>
     </w:p>
     <w:p>
       <w:r>
@@ -3871,11 +3818,11 @@
       <w:pPr>
         <w:pStyle w:val="Heading3"/>
       </w:pPr>
-      <w:bookmarkStart w:id="50" w:name="_Toc132363927"/>
+      <w:bookmarkStart w:id="59" w:name="_Toc132374962"/>
       <w:r>
         <w:t>Screenshots</w:t>
       </w:r>
-      <w:bookmarkEnd w:id="50"/>
+      <w:bookmarkEnd w:id="59"/>
     </w:p>
     <w:p>
       <w:r>
@@ -3938,51 +3885,269 @@
       <w:pPr>
         <w:pStyle w:val="Heading2"/>
       </w:pPr>
-      <w:bookmarkStart w:id="51" w:name="_Toc132363928"/>
+      <w:bookmarkStart w:id="60" w:name="_Toc132374963"/>
       <w:r>
         <w:lastRenderedPageBreak/>
         <w:t>Task 7.3</w:t>
       </w:r>
-      <w:bookmarkEnd w:id="51"/>
+      <w:bookmarkEnd w:id="60"/>
     </w:p>
     <w:p>
       <w:pPr>
         <w:pStyle w:val="Heading3"/>
       </w:pPr>
-      <w:bookmarkStart w:id="52" w:name="_Toc132363929"/>
+      <w:bookmarkStart w:id="61" w:name="_Toc132374964"/>
       <w:r>
         <w:t>How do you compile the code for this task</w:t>
       </w:r>
-      <w:bookmarkEnd w:id="52"/>
-    </w:p>
-    <w:p>
-      <w:pPr>
-        <w:pStyle w:val="ListParagraph"/>
-        <w:numPr>
-          <w:ilvl w:val="0"/>
-          <w:numId w:val="33"/>
-        </w:numPr>
-      </w:pPr>
-      <w:r>
-        <w:t>Place Holder</w:t>
+      <w:bookmarkEnd w:id="61"/>
+    </w:p>
+    <w:p>
+      <w:r>
+        <w:t xml:space="preserve">Update line </w:t>
+      </w:r>
+      <w:r>
+        <w:t>103</w:t>
+      </w:r>
+      <w:r>
+        <w:t xml:space="preserve"> in </w:t>
+      </w:r>
+      <w:r>
+        <w:rPr>
+          <w:i/>
+          <w:iCs/>
+        </w:rPr>
+        <w:t>MeltdownExperiment.c</w:t>
+      </w:r>
+      <w:r>
+        <w:rPr>
+          <w:i/>
+          <w:iCs/>
+        </w:rPr>
+        <w:t xml:space="preserve"> </w:t>
+      </w:r>
+      <w:r>
+        <w:t>with the address found in Task 3</w:t>
+      </w:r>
+    </w:p>
+    <w:p>
+      <w:r>
+        <w:t>(0x</w:t>
+      </w:r>
+      <w:r>
+        <w:t>49f9dadb</w:t>
+      </w:r>
+      <w:r>
+        <w:t xml:space="preserve"> in this case)</w:t>
+      </w:r>
+    </w:p>
+    <w:p>
+      <w:r>
+        <w:drawing>
+          <wp:inline distT="0" distB="0" distL="0" distR="0" wp14:anchorId="1500C10B" wp14:editId="46951674">
+            <wp:extent cx="5943600" cy="1515110"/>
+            <wp:effectExtent l="0" t="0" r="0" b="0"/>
+            <wp:docPr id="330092247" name="Picture 1" descr="Graphical user interface, text&#10;&#10;Description automatically generated"/>
+            <wp:cNvGraphicFramePr>
+              <a:graphicFrameLocks xmlns:a="http://schemas.openxmlformats.org/drawingml/2006/main" noChangeAspect="1"/>
+            </wp:cNvGraphicFramePr>
+            <a:graphic xmlns:a="http://schemas.openxmlformats.org/drawingml/2006/main">
+              <a:graphicData uri="http://schemas.openxmlformats.org/drawingml/2006/picture">
+                <pic:pic xmlns:pic="http://schemas.openxmlformats.org/drawingml/2006/picture">
+                  <pic:nvPicPr>
+                    <pic:cNvPr id="330092247" name="Picture 1" descr="Graphical user interface, text&#10;&#10;Description automatically generated"/>
+                    <pic:cNvPicPr/>
+                  </pic:nvPicPr>
+                  <pic:blipFill>
+                    <a:blip r:embed="rId35"/>
+                    <a:stretch>
+                      <a:fillRect/>
+                    </a:stretch>
+                  </pic:blipFill>
+                  <pic:spPr>
+                    <a:xfrm>
+                      <a:off x="0" y="0"/>
+                      <a:ext cx="5943600" cy="1515110"/>
+                    </a:xfrm>
+                    <a:prstGeom prst="rect">
+                      <a:avLst/>
+                    </a:prstGeom>
+                  </pic:spPr>
+                </pic:pic>
+              </a:graphicData>
+            </a:graphic>
+          </wp:inline>
+        </w:drawing>
       </w:r>
     </w:p>
     <w:p/>
     <w:p>
+      <w:r>
+        <w:t>Make necessary changes shown in the following GitHub diff to try and steal more than 1 byte from kernel memory.</w:t>
+      </w:r>
+    </w:p>
+    <w:p>
+      <w:r>
+        <w:drawing>
+          <wp:inline distT="0" distB="0" distL="0" distR="0" wp14:anchorId="668F89BB" wp14:editId="079F10E9">
+            <wp:extent cx="5943600" cy="4430395"/>
+            <wp:effectExtent l="0" t="0" r="0" b="1905"/>
+            <wp:docPr id="2038154700" name="Picture 1" descr="A screenshot of a computer screen&#10;&#10;Description automatically generated"/>
+            <wp:cNvGraphicFramePr>
+              <a:graphicFrameLocks xmlns:a="http://schemas.openxmlformats.org/drawingml/2006/main" noChangeAspect="1"/>
+            </wp:cNvGraphicFramePr>
+            <a:graphic xmlns:a="http://schemas.openxmlformats.org/drawingml/2006/main">
+              <a:graphicData uri="http://schemas.openxmlformats.org/drawingml/2006/picture">
+                <pic:pic xmlns:pic="http://schemas.openxmlformats.org/drawingml/2006/picture">
+                  <pic:nvPicPr>
+                    <pic:cNvPr id="2038154700" name="Picture 1" descr="A screenshot of a computer screen&#10;&#10;Description automatically generated"/>
+                    <pic:cNvPicPr/>
+                  </pic:nvPicPr>
+                  <pic:blipFill>
+                    <a:blip r:embed="rId36"/>
+                    <a:stretch>
+                      <a:fillRect/>
+                    </a:stretch>
+                  </pic:blipFill>
+                  <pic:spPr>
+                    <a:xfrm>
+                      <a:off x="0" y="0"/>
+                      <a:ext cx="5943600" cy="4430395"/>
+                    </a:xfrm>
+                    <a:prstGeom prst="rect">
+                      <a:avLst/>
+                    </a:prstGeom>
+                  </pic:spPr>
+                </pic:pic>
+              </a:graphicData>
+            </a:graphic>
+          </wp:inline>
+        </w:drawing>
+      </w:r>
+    </w:p>
+    <w:p>
+      <w:r>
+        <w:br w:type="page"/>
+      </w:r>
+    </w:p>
+    <w:p>
+      <w:r>
+        <w:lastRenderedPageBreak/>
+        <w:t>To compile, run `gcc -march=native MeltdownAttack.c -o MeltdownAttack`</w:t>
+      </w:r>
+    </w:p>
+    <w:p>
+      <w:r>
+        <w:drawing>
+          <wp:inline distT="0" distB="0" distL="0" distR="0" wp14:anchorId="312E49AA" wp14:editId="320A0514">
+            <wp:extent cx="5943600" cy="721995"/>
+            <wp:effectExtent l="0" t="0" r="0" b="1905"/>
+            <wp:docPr id="159411692" name="Picture 1"/>
+            <wp:cNvGraphicFramePr>
+              <a:graphicFrameLocks xmlns:a="http://schemas.openxmlformats.org/drawingml/2006/main" noChangeAspect="1"/>
+            </wp:cNvGraphicFramePr>
+            <a:graphic xmlns:a="http://schemas.openxmlformats.org/drawingml/2006/main">
+              <a:graphicData uri="http://schemas.openxmlformats.org/drawingml/2006/picture">
+                <pic:pic xmlns:pic="http://schemas.openxmlformats.org/drawingml/2006/picture">
+                  <pic:nvPicPr>
+                    <pic:cNvPr id="159411692" name=""/>
+                    <pic:cNvPicPr/>
+                  </pic:nvPicPr>
+                  <pic:blipFill>
+                    <a:blip r:embed="rId37"/>
+                    <a:stretch>
+                      <a:fillRect/>
+                    </a:stretch>
+                  </pic:blipFill>
+                  <pic:spPr>
+                    <a:xfrm>
+                      <a:off x="0" y="0"/>
+                      <a:ext cx="5943600" cy="721995"/>
+                    </a:xfrm>
+                    <a:prstGeom prst="rect">
+                      <a:avLst/>
+                    </a:prstGeom>
+                  </pic:spPr>
+                </pic:pic>
+              </a:graphicData>
+            </a:graphic>
+          </wp:inline>
+        </w:drawing>
+      </w:r>
+    </w:p>
+    <w:p/>
+    <w:p>
       <w:pPr>
         <w:pStyle w:val="Heading3"/>
       </w:pPr>
-      <w:bookmarkStart w:id="53" w:name="_Toc132363930"/>
+      <w:bookmarkStart w:id="62" w:name="_Toc132374965"/>
       <w:r>
         <w:t>Screenshots</w:t>
       </w:r>
-      <w:bookmarkEnd w:id="53"/>
-    </w:p>
-    <w:p/>
+      <w:bookmarkEnd w:id="62"/>
+    </w:p>
+    <w:p>
+      <w:r>
+        <w:t xml:space="preserve">While the attack runs, it does not appear to succeed. I am not sure if this is due to my implementation being faulty, the countermeasure in the OS as described in the note from SEEDLabs in their updated version of this attack/document, or some sort of protection in Google Cloud’s VM infrastructure. When running their code unmodified, the secret value is reported as a 0, which does not correspond with the secret placed into memory in </w:t>
+      </w:r>
+      <w:r>
+        <w:rPr>
+          <w:i/>
+          <w:iCs/>
+        </w:rPr>
+        <w:t>MeltdownKernel.c</w:t>
+      </w:r>
+      <w:r>
+        <w:rPr>
+          <w:i/>
+          <w:iCs/>
+        </w:rPr>
+        <w:t>.</w:t>
+      </w:r>
+    </w:p>
+    <w:p>
+      <w:r>
+        <w:drawing>
+          <wp:inline distT="0" distB="0" distL="0" distR="0" wp14:anchorId="06C55B71" wp14:editId="6A8A1467">
+            <wp:extent cx="4831080" cy="5692004"/>
+            <wp:effectExtent l="0" t="0" r="0" b="0"/>
+            <wp:docPr id="834587481" name="Picture 1" descr="Text&#10;&#10;Description automatically generated"/>
+            <wp:cNvGraphicFramePr>
+              <a:graphicFrameLocks xmlns:a="http://schemas.openxmlformats.org/drawingml/2006/main" noChangeAspect="1"/>
+            </wp:cNvGraphicFramePr>
+            <a:graphic xmlns:a="http://schemas.openxmlformats.org/drawingml/2006/main">
+              <a:graphicData uri="http://schemas.openxmlformats.org/drawingml/2006/picture">
+                <pic:pic xmlns:pic="http://schemas.openxmlformats.org/drawingml/2006/picture">
+                  <pic:nvPicPr>
+                    <pic:cNvPr id="834587481" name="Picture 1" descr="Text&#10;&#10;Description automatically generated"/>
+                    <pic:cNvPicPr/>
+                  </pic:nvPicPr>
+                  <pic:blipFill>
+                    <a:blip r:embed="rId38"/>
+                    <a:stretch>
+                      <a:fillRect/>
+                    </a:stretch>
+                  </pic:blipFill>
+                  <pic:spPr>
+                    <a:xfrm>
+                      <a:off x="0" y="0"/>
+                      <a:ext cx="4876216" cy="5745184"/>
+                    </a:xfrm>
+                    <a:prstGeom prst="rect">
+                      <a:avLst/>
+                    </a:prstGeom>
+                  </pic:spPr>
+                </pic:pic>
+              </a:graphicData>
+            </a:graphic>
+          </wp:inline>
+        </w:drawing>
+      </w:r>
+    </w:p>
     <w:sectPr>
-      <w:headerReference w:type="default" r:id="rId35"/>
-      <w:footerReference w:type="even" r:id="rId36"/>
-      <w:footerReference w:type="default" r:id="rId37"/>
+      <w:headerReference w:type="default" r:id="rId39"/>
+      <w:footerReference w:type="even" r:id="rId40"/>
+      <w:footerReference w:type="default" r:id="rId41"/>
       <w:pgSz w:w="12240" w:h="15840"/>
       <w:pgMar w:top="1440" w:right="1440" w:bottom="1440" w:left="1440" w:header="720" w:footer="720" w:gutter="0"/>
       <w:cols w:space="720"/>

</xml_diff>